<commit_message>
re-knit as word doc. Fixed the file that the bibliography points to.
</commit_message>
<xml_diff>
--- a/analysis/paper/paper.docx
+++ b/analysis/paper/paper.docx
@@ -185,13 +185,27 @@
         <w:t xml:space="preserve"> </w:t>
       </w:r>
       <w:r>
-        <w:t xml:space="preserve">24,</w:t>
+        <w:t xml:space="preserve">27,</w:t>
       </w:r>
       <w:r>
         <w:t xml:space="preserve"> </w:t>
       </w:r>
       <w:r>
         <w:t xml:space="preserve">2020</w:t>
+      </w:r>
+    </w:p>
+    <w:p>
+      <w:pPr>
+        <w:pStyle w:val="Abstract"/>
+      </w:pPr>
+      <w:r>
+        <w:t xml:space="preserve">Needs</w:t>
+      </w:r>
+      <w:r>
+        <w:t xml:space="preserve"> </w:t>
+      </w:r>
+      <w:r>
+        <w:t xml:space="preserve">more…</w:t>
       </w:r>
     </w:p>
     <w:p>
@@ -200,7 +214,43 @@
         <w:pStyle w:val="Abstract"/>
       </w:pPr>
       <w:r>
-        <w:t xml:space="preserve">Text</w:t>
+        <w:t xml:space="preserve">The</w:t>
+      </w:r>
+      <w:r>
+        <w:t xml:space="preserve"> </w:t>
+      </w:r>
+      <w:r>
+        <w:t xml:space="preserve">QRF</w:t>
+      </w:r>
+      <w:r>
+        <w:t xml:space="preserve"> </w:t>
+      </w:r>
+      <w:r>
+        <w:t xml:space="preserve">model</w:t>
+      </w:r>
+      <w:r>
+        <w:t xml:space="preserve"> </w:t>
+      </w:r>
+      <w:r>
+        <w:t xml:space="preserve">presented</w:t>
+      </w:r>
+      <w:r>
+        <w:t xml:space="preserve"> </w:t>
+      </w:r>
+      <w:r>
+        <w:t xml:space="preserve">here</w:t>
+      </w:r>
+      <w:r>
+        <w:t xml:space="preserve"> </w:t>
+      </w:r>
+      <w:r>
+        <w:t xml:space="preserve">provided</w:t>
+      </w:r>
+      <w:r>
+        <w:t xml:space="preserve"> </w:t>
+      </w:r>
+      <w:r>
+        <w:t xml:space="preserve">estimates</w:t>
       </w:r>
       <w:r>
         <w:t xml:space="preserve"> </w:t>
@@ -212,7 +262,361 @@
         <w:t xml:space="preserve"> </w:t>
       </w:r>
       <w:r>
-        <w:t xml:space="preserve">abstract</w:t>
+        <w:t xml:space="preserve">habitat</w:t>
+      </w:r>
+      <w:r>
+        <w:t xml:space="preserve"> </w:t>
+      </w:r>
+      <w:r>
+        <w:t xml:space="preserve">carrying</w:t>
+      </w:r>
+      <w:r>
+        <w:t xml:space="preserve"> </w:t>
+      </w:r>
+      <w:r>
+        <w:t xml:space="preserve">capacity</w:t>
+      </w:r>
+      <w:r>
+        <w:t xml:space="preserve"> </w:t>
+      </w:r>
+      <w:r>
+        <w:t xml:space="preserve">for</w:t>
+      </w:r>
+      <w:r>
+        <w:t xml:space="preserve"> </w:t>
+      </w:r>
+      <w:r>
+        <w:t xml:space="preserve">Chinook</w:t>
+      </w:r>
+      <w:r>
+        <w:t xml:space="preserve"> </w:t>
+      </w:r>
+      <w:r>
+        <w:t xml:space="preserve">salmon</w:t>
+      </w:r>
+      <w:r>
+        <w:t xml:space="preserve"> </w:t>
+      </w:r>
+      <w:r>
+        <w:t xml:space="preserve">parr</w:t>
+      </w:r>
+      <w:r>
+        <w:t xml:space="preserve"> </w:t>
+      </w:r>
+      <w:r>
+        <w:t xml:space="preserve">during</w:t>
+      </w:r>
+      <w:r>
+        <w:t xml:space="preserve"> </w:t>
+      </w:r>
+      <w:r>
+        <w:t xml:space="preserve">the</w:t>
+      </w:r>
+      <w:r>
+        <w:t xml:space="preserve"> </w:t>
+      </w:r>
+      <w:r>
+        <w:t xml:space="preserve">summer</w:t>
+      </w:r>
+      <w:r>
+        <w:t xml:space="preserve"> </w:t>
+      </w:r>
+      <w:r>
+        <w:t xml:space="preserve">months,</w:t>
+      </w:r>
+      <w:r>
+        <w:t xml:space="preserve"> </w:t>
+      </w:r>
+      <w:r>
+        <w:t xml:space="preserve">at</w:t>
+      </w:r>
+      <w:r>
+        <w:t xml:space="preserve"> </w:t>
+      </w:r>
+      <w:r>
+        <w:t xml:space="preserve">both</w:t>
+      </w:r>
+      <w:r>
+        <w:t xml:space="preserve"> </w:t>
+      </w:r>
+      <w:r>
+        <w:t xml:space="preserve">the</w:t>
+      </w:r>
+      <w:r>
+        <w:t xml:space="preserve"> </w:t>
+      </w:r>
+      <w:r>
+        <w:t xml:space="preserve">site</w:t>
+      </w:r>
+      <w:r>
+        <w:t xml:space="preserve"> </w:t>
+      </w:r>
+      <w:r>
+        <w:t xml:space="preserve">and</w:t>
+      </w:r>
+      <w:r>
+        <w:t xml:space="preserve"> </w:t>
+      </w:r>
+      <w:r>
+        <w:t xml:space="preserve">watershed</w:t>
+      </w:r>
+      <w:r>
+        <w:t xml:space="preserve"> </w:t>
+      </w:r>
+      <w:r>
+        <w:t xml:space="preserve">scale.</w:t>
+      </w:r>
+      <w:r>
+        <w:t xml:space="preserve"> </w:t>
+      </w:r>
+      <w:r>
+        <w:t xml:space="preserve">Total</w:t>
+      </w:r>
+      <w:r>
+        <w:t xml:space="preserve"> </w:t>
+      </w:r>
+      <w:r>
+        <w:t xml:space="preserve">capacity</w:t>
+      </w:r>
+      <w:r>
+        <w:t xml:space="preserve"> </w:t>
+      </w:r>
+      <w:r>
+        <w:t xml:space="preserve">estimates</w:t>
+      </w:r>
+      <w:r>
+        <w:t xml:space="preserve"> </w:t>
+      </w:r>
+      <w:r>
+        <w:t xml:space="preserve">for</w:t>
+      </w:r>
+      <w:r>
+        <w:t xml:space="preserve"> </w:t>
+      </w:r>
+      <w:r>
+        <w:t xml:space="preserve">watersheds</w:t>
+      </w:r>
+      <w:r>
+        <w:t xml:space="preserve"> </w:t>
+      </w:r>
+      <w:r>
+        <w:t xml:space="preserve">closely</w:t>
+      </w:r>
+      <w:r>
+        <w:t xml:space="preserve"> </w:t>
+      </w:r>
+      <w:r>
+        <w:t xml:space="preserve">matched</w:t>
+      </w:r>
+      <w:r>
+        <w:t xml:space="preserve"> </w:t>
+      </w:r>
+      <w:r>
+        <w:t xml:space="preserve">estimates</w:t>
+      </w:r>
+      <w:r>
+        <w:t xml:space="preserve"> </w:t>
+      </w:r>
+      <w:r>
+        <w:t xml:space="preserve">from</w:t>
+      </w:r>
+      <w:r>
+        <w:t xml:space="preserve"> </w:t>
+      </w:r>
+      <w:r>
+        <w:t xml:space="preserve">alternative</w:t>
+      </w:r>
+      <w:r>
+        <w:t xml:space="preserve"> </w:t>
+      </w:r>
+      <w:r>
+        <w:t xml:space="preserve">fish</w:t>
+      </w:r>
+      <w:r>
+        <w:t xml:space="preserve"> </w:t>
+      </w:r>
+      <w:r>
+        <w:t xml:space="preserve">productivity</w:t>
+      </w:r>
+      <w:r>
+        <w:t xml:space="preserve"> </w:t>
+      </w:r>
+      <w:r>
+        <w:t xml:space="preserve">models.</w:t>
+      </w:r>
+      <w:r>
+        <w:t xml:space="preserve"> </w:t>
+      </w:r>
+      <w:r>
+        <w:t xml:space="preserve">Carrying</w:t>
+      </w:r>
+      <w:r>
+        <w:t xml:space="preserve"> </w:t>
+      </w:r>
+      <w:r>
+        <w:t xml:space="preserve">capacity</w:t>
+      </w:r>
+      <w:r>
+        <w:t xml:space="preserve"> </w:t>
+      </w:r>
+      <w:r>
+        <w:t xml:space="preserve">estimates</w:t>
+      </w:r>
+      <w:r>
+        <w:t xml:space="preserve"> </w:t>
+      </w:r>
+      <w:r>
+        <w:t xml:space="preserve">based</w:t>
+      </w:r>
+      <w:r>
+        <w:t xml:space="preserve"> </w:t>
+      </w:r>
+      <w:r>
+        <w:t xml:space="preserve">on</w:t>
+      </w:r>
+      <w:r>
+        <w:t xml:space="preserve"> </w:t>
+      </w:r>
+      <w:r>
+        <w:t xml:space="preserve">QRF,</w:t>
+      </w:r>
+      <w:r>
+        <w:t xml:space="preserve"> </w:t>
+      </w:r>
+      <w:r>
+        <w:t xml:space="preserve">like</w:t>
+      </w:r>
+      <w:r>
+        <w:t xml:space="preserve"> </w:t>
+      </w:r>
+      <w:r>
+        <w:t xml:space="preserve">those</w:t>
+      </w:r>
+      <w:r>
+        <w:t xml:space="preserve"> </w:t>
+      </w:r>
+      <w:r>
+        <w:t xml:space="preserve">presented</w:t>
+      </w:r>
+      <w:r>
+        <w:t xml:space="preserve"> </w:t>
+      </w:r>
+      <w:r>
+        <w:t xml:space="preserve">here,</w:t>
+      </w:r>
+      <w:r>
+        <w:t xml:space="preserve"> </w:t>
+      </w:r>
+      <w:r>
+        <w:t xml:space="preserve">provide</w:t>
+      </w:r>
+      <w:r>
+        <w:t xml:space="preserve"> </w:t>
+      </w:r>
+      <w:r>
+        <w:t xml:space="preserve">managers</w:t>
+      </w:r>
+      <w:r>
+        <w:t xml:space="preserve"> </w:t>
+      </w:r>
+      <w:r>
+        <w:t xml:space="preserve">a</w:t>
+      </w:r>
+      <w:r>
+        <w:t xml:space="preserve"> </w:t>
+      </w:r>
+      <w:r>
+        <w:t xml:space="preserve">framework</w:t>
+      </w:r>
+      <w:r>
+        <w:t xml:space="preserve"> </w:t>
+      </w:r>
+      <w:r>
+        <w:t xml:space="preserve">to</w:t>
+      </w:r>
+      <w:r>
+        <w:t xml:space="preserve"> </w:t>
+      </w:r>
+      <w:r>
+        <w:t xml:space="preserve">guide</w:t>
+      </w:r>
+      <w:r>
+        <w:t xml:space="preserve"> </w:t>
+      </w:r>
+      <w:r>
+        <w:t xml:space="preserve">the</w:t>
+      </w:r>
+      <w:r>
+        <w:t xml:space="preserve"> </w:t>
+      </w:r>
+      <w:r>
+        <w:t xml:space="preserve">identification,</w:t>
+      </w:r>
+      <w:r>
+        <w:t xml:space="preserve"> </w:t>
+      </w:r>
+      <w:r>
+        <w:t xml:space="preserve">prioritization,</w:t>
+      </w:r>
+      <w:r>
+        <w:t xml:space="preserve"> </w:t>
+      </w:r>
+      <w:r>
+        <w:t xml:space="preserve">and</w:t>
+      </w:r>
+      <w:r>
+        <w:t xml:space="preserve"> </w:t>
+      </w:r>
+      <w:r>
+        <w:t xml:space="preserve">development</w:t>
+      </w:r>
+      <w:r>
+        <w:t xml:space="preserve"> </w:t>
+      </w:r>
+      <w:r>
+        <w:t xml:space="preserve">of</w:t>
+      </w:r>
+      <w:r>
+        <w:t xml:space="preserve"> </w:t>
+      </w:r>
+      <w:r>
+        <w:t xml:space="preserve">habitat</w:t>
+      </w:r>
+      <w:r>
+        <w:t xml:space="preserve"> </w:t>
+      </w:r>
+      <w:r>
+        <w:t xml:space="preserve">rehabilitation</w:t>
+      </w:r>
+      <w:r>
+        <w:t xml:space="preserve"> </w:t>
+      </w:r>
+      <w:r>
+        <w:t xml:space="preserve">actions</w:t>
+      </w:r>
+      <w:r>
+        <w:t xml:space="preserve"> </w:t>
+      </w:r>
+      <w:r>
+        <w:t xml:space="preserve">to</w:t>
+      </w:r>
+      <w:r>
+        <w:t xml:space="preserve"> </w:t>
+      </w:r>
+      <w:r>
+        <w:t xml:space="preserve">recover</w:t>
+      </w:r>
+      <w:r>
+        <w:t xml:space="preserve"> </w:t>
+      </w:r>
+      <w:r>
+        <w:t xml:space="preserve">salmon</w:t>
+      </w:r>
+      <w:r>
+        <w:t xml:space="preserve"> </w:t>
+      </w:r>
+      <w:r>
+        <w:t xml:space="preserve">populations.</w:t>
       </w:r>
     </w:p>
     <w:p>
@@ -299,7 +703,7 @@
         <w:t xml:space="preserve">Oncorhynchus spp.</w:t>
       </w:r>
       <w:r>
-        <w:t xml:space="preserve">) across the Pacific Northwest, USA has prompted numerous actions aimed at reversing that trend. These actions are often categorized into four H’s – harvest modification, hatchery practices, hydro-system operations, and habitat rehabilitation. Problematically, there is substantial uncertainty regarding the degree of change that can be exerted across and within these categories, and what combination of changes might most cost-effectively and sustainably reduce mortality. Recently released</w:t>
+        <w:t xml:space="preserve">) across the Pacific Northwest, USA has prompted numerous actions aimed at reversing that trend. These actions are often categorized into four H’s – harvest modification, hatchery practices, hydro-system operations, and habitat rehabilitation. Problematically, there is substantial uncertainty regarding the degree of change that can be exerted across and within these categories, and what combination of changes will most cost-effectively and sustainably reduce mortality. Recently released</w:t>
       </w:r>
       <w:r>
         <w:t xml:space="preserve"> </w:t>
@@ -403,31 +807,49 @@
         <w:t xml:space="preserve"> </w:t>
       </w:r>
       <w:r>
-        <w:t xml:space="preserve">found that juvenile coho were found in higher densities within pool habitat on the Oregon coast.</w:t>
-      </w:r>
-      <w:r>
-        <w:t xml:space="preserve"> </w:t>
-      </w:r>
-      <w:r>
-        <w:t xml:space="preserve">Sharma and Hilborn (2001)</w:t>
-      </w:r>
-      <w:r>
-        <w:t xml:space="preserve"> </w:t>
-      </w:r>
-      <w:r>
-        <w:t xml:space="preserve">determined that pool and pond densities were good predictors of coho smolt densities in western Washington.</w:t>
-      </w:r>
-      <w:r>
-        <w:t xml:space="preserve"> </w:t>
-      </w:r>
-      <w:r>
-        <w:t xml:space="preserve">Pess et al. (2002)</w:t>
-      </w:r>
-      <w:r>
-        <w:t xml:space="preserve"> </w:t>
-      </w:r>
-      <w:r>
-        <w:t xml:space="preserve">demonstrated that densities of adult spawning coho were higher in forested areas compared to urban or agricultural areas in the Snohomish River watershed.</w:t>
+        <w:t xml:space="preserve">found that juvenile coho were found in higher densities within pool habitat on the Oregon coast. Similarly, pool and pond densities were good predictors of coho smolt densities in western Washington</w:t>
+      </w:r>
+      <w:r>
+        <w:t xml:space="preserve"> </w:t>
+      </w:r>
+      <w:r>
+        <w:t xml:space="preserve">(Sharma and Hilborn 2001)</w:t>
+      </w:r>
+      <w:r>
+        <w:t xml:space="preserve">.</w:t>
+      </w:r>
+      <w:r>
+        <w:t xml:space="preserve"> </w:t>
+      </w:r>
+      <w:r>
+        <w:t xml:space="preserve">Bryant and Woodsmith (2009)</w:t>
+      </w:r>
+      <w:r>
+        <w:t xml:space="preserve"> </w:t>
+      </w:r>
+      <w:r>
+        <w:t xml:space="preserve">found that juvenile coho abundance was positively related to large wood at the reach scale, however their results demonstrated a negative relationship between abundance and the number of pools.</w:t>
+      </w:r>
+      <w:r>
+        <w:t xml:space="preserve"> </w:t>
+      </w:r>
+      <w:r>
+        <w:t xml:space="preserve">Braun and Reynolds (2011)</w:t>
+      </w:r>
+      <w:r>
+        <w:t xml:space="preserve"> </w:t>
+      </w:r>
+      <w:r>
+        <w:t xml:space="preserve">similarly found positive associations between spawner densities of sockeye in the Fraser River and large wood, in addition to positive relationships to percent undercuts and percent pools. Densities of adult spawning coho were also higher in forested areas compared to urban or agricultural areas in the Snohomish River watershed</w:t>
+      </w:r>
+      <w:r>
+        <w:t xml:space="preserve"> </w:t>
+      </w:r>
+      <w:r>
+        <w:t xml:space="preserve">(Pess et al. 2002)</w:t>
+      </w:r>
+      <w:r>
+        <w:t xml:space="preserve">.</w:t>
       </w:r>
       <w:r>
         <w:t xml:space="preserve"> </w:t>
@@ -439,31 +861,7 @@
         <w:t xml:space="preserve"> </w:t>
       </w:r>
       <w:r>
-        <w:t xml:space="preserve">examined juvenile Chinook in the Yukon river and found positive correlations between the log of fish density and several metrics related to residual pool dimensions and large woody debris abundance as well as a negative correlation between fish density and gradient.</w:t>
-      </w:r>
-      <w:r>
-        <w:t xml:space="preserve"> </w:t>
-      </w:r>
-      <w:r>
-        <w:t xml:space="preserve">Bryant and Woodsmith (2009)</w:t>
-      </w:r>
-      <w:r>
-        <w:t xml:space="preserve"> </w:t>
-      </w:r>
-      <w:r>
-        <w:t xml:space="preserve">found a positive relationship between juvenile coho abundance and large wood at the reach scale, and a negative one between coho and the number of pools.</w:t>
-      </w:r>
-      <w:r>
-        <w:t xml:space="preserve"> </w:t>
-      </w:r>
-      <w:r>
-        <w:t xml:space="preserve">Braun and Reynolds (2011)</w:t>
-      </w:r>
-      <w:r>
-        <w:t xml:space="preserve"> </w:t>
-      </w:r>
-      <w:r>
-        <w:t xml:space="preserve">found positive associations between spawner densities of sockeye in the Fraser River and percent undercuts, large wood and percent pools. However, all of these studies were focused on predicting observed fish densities, not necessarily capacity, and for most of them the predictive extent is limited to a particular watershed. In addition, they all assumed some form of linear fish-habitat relationship, which often results in weak predictive power.</w:t>
+        <w:t xml:space="preserve">examined juvenile Chinook in the Yukon river and found positive correlations between the log of fish density and several metrics related to residual pool dimensions and large woody debris abundance as well as a negative correlation between fish density and gradient. These studies were focused on predicting observed fish densities, not necessarily capacity, and for most of them the predictive extent is limited to a particular watershed. In addition, they all assumed some form of linear fish-habitat relationship, which often results in weak predictive power.</w:t>
       </w:r>
     </w:p>
     <w:p>
@@ -471,7 +869,7 @@
         <w:pStyle w:val="BodyText"/>
       </w:pPr>
       <w:r>
-        <w:t xml:space="preserve">There have been a number of studies that utilized other modeling approaches to elicit fish habitat relationships.</w:t>
+        <w:t xml:space="preserve">A number of studies have utilized other modeling approaches to elicit non-salmonid fish habitat relationships.</w:t>
       </w:r>
       <w:r>
         <w:t xml:space="preserve"> </w:t>
@@ -483,19 +881,16 @@
         <w:t xml:space="preserve"> </w:t>
       </w:r>
       <w:r>
-        <w:t xml:space="preserve">used a quantile regression approach to show a negative relationship between cutthroat trout densities and the width:depth ratio of a stream for the upper quantiles of trout density.</w:t>
-      </w:r>
-      <w:r>
-        <w:t xml:space="preserve"> </w:t>
-      </w:r>
-      <w:r>
-        <w:t xml:space="preserve">Eastwood et al. (2003)</w:t>
-      </w:r>
-      <w:r>
-        <w:t xml:space="preserve"> </w:t>
-      </w:r>
-      <w:r>
-        <w:t xml:space="preserve">also utilized a quantile regression model to map the potential extent of sole in the English Channel and southern North Sea. Machine learning models such as boosted regression trees and random forests have been used to examine species biomass, diversity and distribution for a number of different species</w:t>
+        <w:t xml:space="preserve">used a quantile regression approach to show a negative relationship between cutthroat trout densities and the width:depth ratio of a stream for the upper quantiles of trout density. The same approach was also used to map the potential extent of sole in the English Channel and southern North Sea</w:t>
+      </w:r>
+      <w:r>
+        <w:t xml:space="preserve"> </w:t>
+      </w:r>
+      <w:r>
+        <w:t xml:space="preserve">(Eastwood et al. 2003)</w:t>
+      </w:r>
+      <w:r>
+        <w:t xml:space="preserve">. Machine learning models such as boosted regression trees and random forests have been used to examine species biomass, diversity and distribution for a number of different species</w:t>
       </w:r>
       <w:r>
         <w:t xml:space="preserve"> </w:t>
@@ -504,7 +899,7 @@
         <w:t xml:space="preserve">(Pittman et al. 2009, Knudby et al. 2010, and Compton et al. 2012)</w:t>
       </w:r>
       <w:r>
-        <w:t xml:space="preserve">. The results from these studies highlight the importance of using techniques that can accommodate non-linear fish habitat relationships.</w:t>
+        <w:t xml:space="preserve">. The results from these studies highlight the importance and effectiveness of using techniques that can accommodate non-linear fish habitat relationships.</w:t>
       </w:r>
     </w:p>
     <w:p>
@@ -512,7 +907,7 @@
         <w:pStyle w:val="BodyText"/>
       </w:pPr>
       <w:r>
-        <w:t xml:space="preserve">Most studies that have investigated fish habitat relationships have focused on predicting a species’ distribution (presence / absence) or the average abundance or density, neither of which can be easily manipulated to predict carrying capacity. Also, many of these studies focus on only one or two measures of habitat.</w:t>
+        <w:t xml:space="preserve">Most studies that have investigated fish habitat relationships focus on predicting a species’ distribution (presence / absence) or the average abundance or density, neither of which can be easily manipulated to predict carrying capacity. Further, many of these studies focus on only one or two measures of habitat.</w:t>
       </w:r>
       <w:r>
         <w:t xml:space="preserve"> </w:t>
@@ -524,7 +919,7 @@
         <w:t xml:space="preserve"> </w:t>
       </w:r>
       <w:r>
-        <w:t xml:space="preserve">did estimate carrying capacity of Atlantic salmon parr using a quantile regression approach, but the only habitat covariate they included was cumulative drainage area. Traditionally, carrying capacity for salmonids has been estimated through stock-recruitment curves. However, this requires a long time-series of data with variety in the number of spawners which is not usually available</w:t>
+        <w:t xml:space="preserve">estimated carrying capacity of Atlantic salmon parr using a quantile regression approach, but the only habitat covariate they included was cumulative drainage area. Traditionally, carrying capacity for salmonids has been estimated through stock-recruitment curves. However, this requires a long time-series of data with variety in the number of spawners which is not usually available</w:t>
       </w:r>
       <w:r>
         <w:t xml:space="preserve"> </w:t>
@@ -533,7 +928,7 @@
         <w:t xml:space="preserve">(Cramer and Ackerman 2009)</w:t>
       </w:r>
       <w:r>
-        <w:t xml:space="preserve">, and it often fails to account for habitat covariates. This manuscript incorporates multiple measures of stream habitat to estimate fish-habitat relationships that encompass the collinear nature of most stream habitat metrics and can be used to predict carrying capacity. Our approach moves across several spatial scales, inferring fish-habitat relationships from detailed, localized habitat data and extrapolating capacity predictions across wide swaths of unsampled locations.</w:t>
+        <w:t xml:space="preserve">.</w:t>
       </w:r>
     </w:p>
     <w:p>
@@ -592,7 +987,7 @@
         <w:t xml:space="preserve">(Prasad et al. 2006)</w:t>
       </w:r>
       <w:r>
-        <w:t xml:space="preserve">. Quantile regression models have been used in a variety of ecological systems to estimate the effect of limiting factors</w:t>
+        <w:t xml:space="preserve">. Meanwhile, quantile regression models have been used in a variety of ecological systems to estimate the effect of limiting factors</w:t>
       </w:r>
       <w:r>
         <w:t xml:space="preserve"> </w:t>
@@ -609,7 +1004,7 @@
         <w:pStyle w:val="BodyText"/>
       </w:pPr>
       <w:r>
-        <w:t xml:space="preserve">The fish abundance/density and habitat data used to fit the QRF model presented here were available from nine watersheds within the interior Columbia River Basin (CRB), Pacific Northwest, USA. Within the interior CRB two major runs of Chinook salmon (</w:t>
+        <w:t xml:space="preserve">The fish abundance/density and habitat data used to fit the QRF model presented here were available from seven watersheds within the interior Columbia River Basin (CRB), Pacific Northwest, USA. Within the interior CRB two major runs of Chinook salmon (</w:t>
       </w:r>
       <w:r>
         <w:rPr>
@@ -636,7 +1031,75 @@
         <w:pStyle w:val="BodyText"/>
       </w:pPr>
       <w:r>
-        <w:t xml:space="preserve">In this study, we developed a QRF model to 1) elicit fish-habitat relationships and 2) predict habitat rearing capacity at the reach scale (200 – 500 m) for juvenile (summer parr) stream-type Chinook salmon based on paired fish abundance/density and habitat data. Importantly, the QRF model places no constraints on possible fish-habitat relationships; instead, relationships are estimated from the data regardless of being positive, negative, linear, non-linear, etc. Based on observed fish-habitat relationships we can then predict capacity at the site scale using measurements of the habitat characteristics that were used to populate the model. We then extrapolated to larger spatial scales and validated our estimates of capacity at the watershed scale with those from spawner recruit curves from a number of watersheds around the interior Columbia basin. Moreover, the model provides managers a framework to guide the identification, prioritization, and development of habitat enhancement actions to recover salmon populations.</w:t>
+        <w:t xml:space="preserve">In this study, we developed a QRF model to</w:t>
+      </w:r>
+    </w:p>
+    <w:p>
+      <w:pPr>
+        <w:pStyle w:val="Compact"/>
+        <w:numPr>
+          <w:numId w:val="1001"/>
+          <w:ilvl w:val="0"/>
+        </w:numPr>
+      </w:pPr>
+      <w:r>
+        <w:t xml:space="preserve">Identify measured habitat characteristics that are most strongly associated with observed Chinook salmon parr abundance and density,</w:t>
+      </w:r>
+    </w:p>
+    <w:p>
+      <w:pPr>
+        <w:pStyle w:val="Compact"/>
+        <w:numPr>
+          <w:numId w:val="1001"/>
+          <w:ilvl w:val="0"/>
+        </w:numPr>
+      </w:pPr>
+      <w:r>
+        <w:t xml:space="preserve">Use paired fish and habitat measurements to elicit fish-habitat relationships for those habitat characteristics identified as important for determining fish abundance and density,</w:t>
+      </w:r>
+    </w:p>
+    <w:p>
+      <w:pPr>
+        <w:pStyle w:val="Compact"/>
+        <w:numPr>
+          <w:numId w:val="1001"/>
+          <w:ilvl w:val="0"/>
+        </w:numPr>
+      </w:pPr>
+      <w:r>
+        <w:t xml:space="preserve">Predict contemporary habitat carrying capacity at all sites where the important habitat characteristics are measures (i.e., CHaMP sites within the Columbia River Basin),</w:t>
+      </w:r>
+    </w:p>
+    <w:p>
+      <w:pPr>
+        <w:pStyle w:val="Compact"/>
+        <w:numPr>
+          <w:numId w:val="1001"/>
+          <w:ilvl w:val="0"/>
+        </w:numPr>
+      </w:pPr>
+      <w:r>
+        <w:t xml:space="preserve">Extrapolate capacity predictions at CHaMP sites across a watershed using globally available attribute data to estimate the Chinook salmon parr capacity of that watershed, and</w:t>
+      </w:r>
+    </w:p>
+    <w:p>
+      <w:pPr>
+        <w:pStyle w:val="Compact"/>
+        <w:numPr>
+          <w:numId w:val="1001"/>
+          <w:ilvl w:val="0"/>
+        </w:numPr>
+      </w:pPr>
+      <w:r>
+        <w:t xml:space="preserve">Validate estimates of carrying capacity from QRF across multiple watersheds using independent estimates of capacity (e.g., spawner-recruit relationships).</w:t>
+      </w:r>
+    </w:p>
+    <w:p>
+      <w:pPr>
+        <w:pStyle w:val="FirstParagraph"/>
+      </w:pPr>
+      <w:r>
+        <w:t xml:space="preserve">This manuscript incorporates multiple measures of stream habitat to estimate fish-habitat relationships that encompass the collinear nature of most stream habitat metrics and can be used to predict carrying capacity. Our approach moves across several spatial scales, inferring fish-habitat relationships from detailed, localized habitat data and extrapolating capacity predictions across wide swaths of unsampled locations.</w:t>
       </w:r>
     </w:p>
     <w:p>
@@ -664,16 +1127,16 @@
         <w:pStyle w:val="FirstParagraph"/>
       </w:pPr>
       <w:r>
-        <w:t xml:space="preserve">Fish and habitat data used in our study were collected from nine watersheds within the interior Columbia River Basin (CRB), Pacific Northwest, USA (</w:t>
-      </w:r>
-      <w:r>
-        <w:rPr>
-          <w:b/>
-        </w:rPr>
-        <w:t xml:space="preserve">Figure ??</w:t>
-      </w:r>
-      <w:r>
-        <w:t xml:space="preserve">). The CRB covers greater than 668,000 km</w:t>
+        <w:t xml:space="preserve">Fish and habitat data used in our study were collected from eleven watersheds within the interior Columbia River Basin (CRB), Pacific Northwest, USA (Figure</w:t>
+      </w:r>
+      <w:r>
+        <w:t xml:space="preserve"> </w:t>
+      </w:r>
+      <w:r>
+        <w:t xml:space="preserve">1</w:t>
+      </w:r>
+      <w:r>
+        <w:t xml:space="preserve">). The CRB covers more than 668,000 km</w:t>
       </w:r>
       <m:oMath>
         <m:sSup>
@@ -693,7 +1156,7 @@
         <w:t xml:space="preserve"> </w:t>
       </w:r>
       <w:r>
-        <w:t xml:space="preserve">and drains large portions of Idaho, Oregon, and Washington, and smaller portions of Montana, Nevada, Utah, and Wyoming, as well as the southeastern portion of British Columbia. The habitat data used to populate the QRF model were collected by the Columbia Habitat Monitoring Program (CHaMP)</w:t>
+        <w:t xml:space="preserve">draining large portions of Idaho, Oregon, and Washington, and smaller portions of Montana, Nevada, Utah, and Wyoming, as well as the southeastern portion of British Columbia. The habitat data used to populate the QRF model were collected by the Columbia Habitat Monitoring Program (CHaMP)</w:t>
       </w:r>
       <w:r>
         <w:t xml:space="preserve"> </w:t>
@@ -719,7 +1182,7 @@
         </w:r>
       </w:hyperlink>
       <w:r>
-        <w:t xml:space="preserve">. Data from the following 11 CHaMP watersheds were used in this study: Asotin, Entiat, John Day, Lemhi, Methow, Minam, South Fork Salmon, Tucannon, Upper Grande Ronde, Wenatchee and Yankee Fork. Juvenile density and abundance data collected at CHaMP survey reaches were graciously provided by a number of projects, including the Integrated Status and Effectiveness Monitoring Project</w:t>
+        <w:t xml:space="preserve">. Data from the following 11 CHaMP watersheds were used in this study: Asotin, Entiat, John Day, Lemhi, Methow, Minam, South Fork Salmon, Tucannon, Upper Grande Ronde, Wenatchee and Yankee Fork. Juvenile density and abundance data were collected in a subset of 7 watersheds, at CHaMP survey reaches and were graciously provided by a number of projects, including the Integrated Status and Effectiveness Monitoring Project</w:t>
       </w:r>
       <w:r>
         <w:t xml:space="preserve"> </w:t>
@@ -752,10 +1215,10 @@
         <w:t xml:space="preserve"> </w:t>
       </w:r>
       <w:r>
-        <w:t xml:space="preserve">(Stevens Jr and Olsen 1999, Stevens and Olsen 2004)</w:t>
-      </w:r>
-      <w:r>
-        <w:t xml:space="preserve">. Habitat data within CHaMP sites are collected using the CHaMP protocol</w:t>
+        <w:t xml:space="preserve">(Stevens Jr and Olsen 1999, 2004)</w:t>
+      </w:r>
+      <w:r>
+        <w:t xml:space="preserve">. Habitat data within CHaMP sites were collected using the CHaMP protocol</w:t>
       </w:r>
       <w:r>
         <w:t xml:space="preserve"> </w:t>
@@ -823,7 +1286,37 @@
         <w:t xml:space="preserve">Robson and Regier (1964)</w:t>
       </w:r>
       <w:r>
-        <w:t xml:space="preserve">. These estimates were made using the removal function from the FSA package</w:t>
+        <w:t xml:space="preserve">. These estimates were made using the</w:t>
+      </w:r>
+      <w:r>
+        <w:t xml:space="preserve"> </w:t>
+      </w:r>
+      <w:r>
+        <w:rPr>
+          <w:i/>
+        </w:rPr>
+        <w:t xml:space="preserve">removal</w:t>
+      </w:r>
+      <w:r>
+        <w:t xml:space="preserve"> </w:t>
+      </w:r>
+      <w:r>
+        <w:t xml:space="preserve">function from the</w:t>
+      </w:r>
+      <w:r>
+        <w:t xml:space="preserve"> </w:t>
+      </w:r>
+      <w:r>
+        <w:rPr>
+          <w:i/>
+        </w:rPr>
+        <w:t xml:space="preserve">FSA</w:t>
+      </w:r>
+      <w:r>
+        <w:t xml:space="preserve"> </w:t>
+      </w:r>
+      <w:r>
+        <w:t xml:space="preserve">package</w:t>
       </w:r>
       <w:r>
         <w:t xml:space="preserve"> </w:t>
@@ -835,7 +1328,37 @@
         <w:t xml:space="preserve"> </w:t>
       </w:r>
       <w:r>
-        <w:t xml:space="preserve">or the closedp.bc function from the Rcapture package</w:t>
+        <w:t xml:space="preserve">or the</w:t>
+      </w:r>
+      <w:r>
+        <w:t xml:space="preserve"> </w:t>
+      </w:r>
+      <w:r>
+        <w:rPr>
+          <w:i/>
+        </w:rPr>
+        <w:t xml:space="preserve">closedp.bc</w:t>
+      </w:r>
+      <w:r>
+        <w:t xml:space="preserve"> </w:t>
+      </w:r>
+      <w:r>
+        <w:t xml:space="preserve">function from the</w:t>
+      </w:r>
+      <w:r>
+        <w:t xml:space="preserve"> </w:t>
+      </w:r>
+      <w:r>
+        <w:rPr>
+          <w:i/>
+        </w:rPr>
+        <w:t xml:space="preserve">Rcapture</w:t>
+      </w:r>
+      <w:r>
+        <w:t xml:space="preserve"> </w:t>
+      </w:r>
+      <w:r>
+        <w:t xml:space="preserve">package</w:t>
       </w:r>
       <w:r>
         <w:t xml:space="preserve"> </w:t>
@@ -853,7 +1376,7 @@
         <w:t xml:space="preserve"> </w:t>
       </w:r>
       <w:r>
-        <w:t xml:space="preserve">(R Core Team 2018)</w:t>
+        <w:t xml:space="preserve">(R Core Team 2019)</w:t>
       </w:r>
       <w:r>
         <w:t xml:space="preserve">. Snorkel counts were transformed to abundance estimates using paired snorkel-electrofishing sites to calibrate snorkel counts. For sites with invalid estimates or that were sampled with a single electrofishing pass, we developed an estimate of capture probability based on valid estimates, using a binomial generalized linear mixed effects model. Fixed effects were species, wetted width of the site, density of fish caught on the first pass and all possible two-way interactions. We included a random effect for fish crew / watershed. We used this model to predict abundances based on the number of fish caught on the first pass and any other covariates.</w:t>
@@ -864,7 +1387,7 @@
         <w:pStyle w:val="BodyText"/>
       </w:pPr>
       <w:r>
-        <w:t xml:space="preserve">Abundance estimates at all sites were then translated into linear (parr/m) fish densities and density estimates were paired with the associated CHaMP habitat data. For sites that were sampled in multiple years, only the fish and habitat data from the year with the highest observed fish density was retained to avoid possible pseudo-replication, while remaining consistent with our goal of estimating carrying capacity. After removing duplicate samples, our initial dataset contained 313 unique sites with paired fish-habitat data (Table</w:t>
+        <w:t xml:space="preserve">Abundance estimates at all sites were then translated into linear (parr/m) fish densities which were paired with the associated CHaMP habitat data. For sites that were sampled in multiple years, only the fish and habitat data from the year with the highest observed fish density was retained to avoid possible pseudo-replication, while remaining consistent with our goal of estimating carrying capacity. After removing duplicate samples, our initial dataset contained 313 unique sites with paired fish-habitat data (Table</w:t>
       </w:r>
       <w:r>
         <w:t xml:space="preserve"> </w:t>
@@ -891,7 +1414,7 @@
         <w:pStyle w:val="FirstParagraph"/>
       </w:pPr>
       <w:r>
-        <w:t xml:space="preserve">A key step in developing a QRF model to predict fish capacities is selecting the habitat covariates to include in the model. Random forest models naturally incorporate interactions between correlated covariates, which is essential since nearly all habitat variables are considered correlated to one degree or another. However, we aimed to avoid overly redundant variables (i.e., variables that measure similar aspects of the habitat). Further, including too many covariates can result in overfitting of the model (e.g., including as many covariates as data points).</w:t>
+        <w:t xml:space="preserve">A key step in developing a QRF model to predict fish capacities was selecting the habitat covariates to include in the model. Random forest models naturally incorporate interactions between correlated covariates, which is essential since nearly all habitat variables are considered correlated to one degree or another, however, we aimed to avoid overly redundant variables (i.e., variables that measure similar aspects of the habitat). Further, including too many covariates can result in overfitting of the model (e.g., including as many covariates as data points).</w:t>
       </w:r>
     </w:p>
     <w:p>
@@ -899,7 +1422,7 @@
         <w:pStyle w:val="BodyText"/>
       </w:pPr>
       <w:r>
-        <w:t xml:space="preserve">The CHaMP protocol produces more than 100 metrics describing the quantity and quality of fish habitat for each survey site. To assist in determining the habitat metrics to include in the QRF model, we used the Maximal Information-Based Nonparametric Exploration (MINE) class of statistics</w:t>
+        <w:t xml:space="preserve">To prevent overfitting, we pared down the more than 100 metrics generated by the CHaMP protocol describing the quantity and quality of fish habitat for each survey site. To assist in determining the habitat metrics to include in the QRF model, we used the Maximal Information-Based Nonparametric Exploration (MINE) class of statistics</w:t>
       </w:r>
       <w:r>
         <w:t xml:space="preserve"> </w:t>
@@ -911,7 +1434,16 @@
         <w:t xml:space="preserve"> </w:t>
       </w:r>
       <w:r>
-        <w:t xml:space="preserve">to determine those habitat characteristics (covariates) most highly associated with observed parr densities. We calculated the maximal information coefficient (MIC), using the R package minerva</w:t>
+        <w:t xml:space="preserve">to determine those habitat characteristics (covariates) most highly associated with observed parr densities. We calculated the maximal information coefficient (MIC), using the R package</w:t>
+      </w:r>
+      <w:r>
+        <w:t xml:space="preserve"> </w:t>
+      </w:r>
+      <w:r>
+        <w:rPr>
+          <w:i/>
+        </w:rPr>
+        <w:t xml:space="preserve">minerva</w:t>
       </w:r>
       <w:r>
         <w:t xml:space="preserve"> </w:t>
@@ -929,7 +1461,7 @@
         <w:t xml:space="preserve">(Reshef et al. 2011)</w:t>
       </w:r>
       <w:r>
-        <w:t xml:space="preserve">. The MIC value between each of the measured habitat characteristics and the response variable, parr density (fish/m), was used to inform decisions on which habitat covariates to include in the QRF parr capacity model.</w:t>
+        <w:t xml:space="preserve">. The MIC value between each of the measured habitat characteristics and parr density was used to inform decisions on which habitat covariates to include in the QRF parr capacity model.</w:t>
       </w:r>
     </w:p>
     <w:p>
@@ -947,79 +1479,216 @@
       </w:r>
       <w:r>
         <w:t xml:space="preserve">). Our strategy was to select one or two variables with the highest MIC score within each category so that covariates describe different aspects of rearing habitat (e.g., substrate, temperature, etc.). Additionally, we attempted to avoid covariates that were highly correlated (</w:t>
+      </w:r>
+      <w:r>
+        <w:rPr>
+          <w:b/>
+        </w:rPr>
+        <w:t xml:space="preserve">Figure ??</w:t>
+      </w:r>
+      <w:r>
+        <w:t xml:space="preserve">) while including covariates that can be directly influenced by restoration actions or have been shown to impact salmonid juvenile density.</w:t>
+      </w:r>
+    </w:p>
+    <w:p>
+      <w:pPr>
+        <w:pStyle w:val="Heading2"/>
+      </w:pPr>
+      <w:bookmarkStart w:id="27" w:name="qrf-model-fit"/>
+      <w:r>
+        <w:t xml:space="preserve">QRF Model Fit</w:t>
+      </w:r>
+      <w:bookmarkEnd w:id="27"/>
+    </w:p>
+    <w:p>
+      <w:pPr>
+        <w:pStyle w:val="FirstParagraph"/>
+      </w:pPr>
+      <w:r>
+        <w:t xml:space="preserve">Using the selected habitat covariates (Table</w:t>
+      </w:r>
+      <w:r>
+        <w:t xml:space="preserve"> </w:t>
+      </w:r>
+      <w:r>
+        <w:t xml:space="preserve">2</w:t>
+      </w:r>
+      <w:r>
+        <w:t xml:space="preserve">), we fit a QRF model to predict habitat rearing capacity for spring/summer Chinook salmon parr, during summer months. After constructing a random forest, predictions of the mean response can be made by averaging the predictions of all trees, similar to the expected value predictions from a statistical regression model. However, the individual predictions from each tree, viewed collectively, describe the entire distribution of the predicted response, therefore, the random forest model can be used in the same way as other quantile regression methods to predict any quantile of the response. There were missing values for some habitat data; thus, any site visit with more than three missing covariates was removed from the dataset and the remaining missing habitat values were imputed using the</w:t>
+      </w:r>
+      <w:r>
+        <w:t xml:space="preserve"> </w:t>
+      </w:r>
+      <w:r>
+        <w:rPr>
+          <w:i/>
+        </w:rPr>
+        <w:t xml:space="preserve">missForest</w:t>
+      </w:r>
+      <w:r>
+        <w:t xml:space="preserve"> </w:t>
+      </w:r>
+      <w:r>
+        <w:t xml:space="preserve">R package</w:t>
+      </w:r>
+      <w:r>
+        <w:t xml:space="preserve"> </w:t>
+      </w:r>
+      <w:r>
+        <w:t xml:space="preserve">(Stekhoven and Bühlmann 2012, Stekhoven 2013)</w:t>
+      </w:r>
+      <w:r>
+        <w:t xml:space="preserve">. We fit the QRF models using the</w:t>
+      </w:r>
+      <w:r>
+        <w:t xml:space="preserve"> </w:t>
+      </w:r>
+      <w:r>
+        <w:rPr>
+          <w:i/>
+        </w:rPr>
+        <w:t xml:space="preserve">quantregForest</w:t>
+      </w:r>
+      <w:r>
+        <w:t xml:space="preserve"> </w:t>
+      </w:r>
+      <w:r>
+        <w:t xml:space="preserve">function from the</w:t>
+      </w:r>
+      <w:r>
+        <w:t xml:space="preserve"> </w:t>
+      </w:r>
+      <w:r>
+        <w:rPr>
+          <w:i/>
+        </w:rPr>
+        <w:t xml:space="preserve">quantregForest</w:t>
+      </w:r>
+      <w:r>
+        <w:t xml:space="preserve"> </w:t>
+      </w:r>
+      <w:r>
+        <w:t xml:space="preserve">package</w:t>
+      </w:r>
+      <w:r>
+        <w:t xml:space="preserve"> </w:t>
+      </w:r>
+      <w:r>
+        <w:t xml:space="preserve">(Meinshausen 2017)</w:t>
+      </w:r>
+      <w:r>
+        <w:t xml:space="preserve"> </w:t>
+      </w:r>
+      <w:r>
+        <w:t xml:space="preserve">in R software</w:t>
+      </w:r>
+      <w:r>
+        <w:t xml:space="preserve"> </w:t>
+      </w:r>
+      <w:r>
+        <w:t xml:space="preserve">(R Core Team 2019)</w:t>
+      </w:r>
+      <w:r>
+        <w:t xml:space="preserve">, incorporating data from 309 records (paired fish-habitat data) and 18 habitat covariates (17.2 data points per covariate) (Table</w:t>
+      </w:r>
+      <w:r>
+        <w:t xml:space="preserve"> </w:t>
+      </w:r>
+      <w:r>
+        <w:t xml:space="preserve">2</w:t>
+      </w:r>
+      <w:r>
+        <w:t xml:space="preserve">). The 90th quantile of the predicted distribution was used as a proxy for carrying capacity, following the suggestion of</w:t>
+      </w:r>
+      <w:r>
+        <w:t xml:space="preserve"> </w:t>
+      </w:r>
+      <w:r>
+        <w:t xml:space="preserve">Sweka and Mackey (2010)</w:t>
+      </w:r>
+      <w:r>
+        <w:t xml:space="preserve">. We used the 90th quantile, rather than a higher quantile, to avoid using predictions that are aimed at the very upper tails of observed fish density, where the variability of predictions may be influenced by sample size issues.</w:t>
+      </w:r>
+    </w:p>
+    <w:p>
+      <w:pPr>
+        <w:pStyle w:val="BodyText"/>
+      </w:pPr>
+      <w:r>
+        <w:t xml:space="preserve">After model fitting, the QRF model was then be used to predict capacity using measurements of the habitat covariates that were used to fit the model. In our case, this includes all sites within CHaMP basins in the interior Columbia River basin. For CHaMP sites that have been sampled in multiple years, we first calculated the mean for each habitat metric among years to make predictions. In total, we generated 543 predictions of spring/summer Chinook salmon parr capacity, during summer months, for the following basins: Entiat, Grande Ronde (including Minam), John Day, Lemhi, Methow, South Fork Salmon, Tucannon, Wenatchee and Yankee Fork.</w:t>
+      </w:r>
+    </w:p>
+    <w:p>
+      <w:pPr>
+        <w:pStyle w:val="Heading2"/>
+      </w:pPr>
+      <w:bookmarkStart w:id="28" w:name="extrapolating-to-other-sites"/>
+      <w:r>
+        <w:t xml:space="preserve">Extrapolating to Other Sites</w:t>
+      </w:r>
+      <w:bookmarkEnd w:id="28"/>
+    </w:p>
+    <w:p>
+      <w:pPr>
+        <w:pStyle w:val="FirstParagraph"/>
+      </w:pPr>
+      <w:r>
+        <w:t xml:space="preserve">Using the QRF model, we predicted habitat capacity for juvenile rearing at all CHaMP sites within the interior Columbia River basin. To predict capacity at larger spatial scales, such as the watershed or population, we developed two extrapolation models (linear and areal capacity) based on globally available attributes (GAA) which were available for the entirety of tributary habitat utilized by a given population. The GAA data used here was taken from the list of GRTS master sample sites that the CHaMP sites were originally selected from (</w:t>
       </w:r>
       <w:r>
         <w:rPr>
           <w:i/>
           <w:b/>
         </w:rPr>
-        <w:t xml:space="preserve">Figure ??</w:t>
-      </w:r>
-      <w:r>
-        <w:t xml:space="preserve">) while including covariates that can be directly influenced by restoration actions or have been shown to impact salmonid juvenile density.</w:t>
-      </w:r>
-    </w:p>
-    <w:p>
-      <w:pPr>
-        <w:pStyle w:val="Heading2"/>
-      </w:pPr>
-      <w:bookmarkStart w:id="27" w:name="qrf-model-fit"/>
-      <w:r>
-        <w:t xml:space="preserve">QRF Model Fit</w:t>
-      </w:r>
-      <w:bookmarkEnd w:id="27"/>
-    </w:p>
-    <w:p>
-      <w:pPr>
-        <w:pStyle w:val="FirstParagraph"/>
-      </w:pPr>
-      <w:r>
-        <w:t xml:space="preserve">Using the selected habitat covariates (Table</w:t>
-      </w:r>
-      <w:r>
-        <w:t xml:space="preserve"> </w:t>
-      </w:r>
-      <w:r>
-        <w:t xml:space="preserve">2</w:t>
-      </w:r>
-      <w:r>
-        <w:t xml:space="preserve">), we fit a QRF model to predict habitat rearing capacity for spring/summer Chinook salmon parr, during summer months. QRF models combine the flexibility of random forest models</w:t>
-      </w:r>
-      <w:r>
-        <w:t xml:space="preserve"> </w:t>
-      </w:r>
-      <w:r>
-        <w:t xml:space="preserve">(Breiman 2001)</w:t>
-      </w:r>
-      <w:r>
-        <w:t xml:space="preserve"> </w:t>
-      </w:r>
-      <w:r>
-        <w:t xml:space="preserve">with the ability of quantile regression to extract relationships between quantiles of the data other than the mean</w:t>
-      </w:r>
-      <w:r>
-        <w:t xml:space="preserve"> </w:t>
-      </w:r>
-      <w:r>
-        <w:t xml:space="preserve">(Cade and Noon 2003)</w:t>
-      </w:r>
-      <w:r>
-        <w:t xml:space="preserve">. Random forests also account for non-linear relationships between the response and predictor variables, and naturally incorporate interactions between the predictor variables, two common features of ecological datasets</w:t>
-      </w:r>
-      <w:r>
-        <w:t xml:space="preserve"> </w:t>
-      </w:r>
-      <w:r>
-        <w:t xml:space="preserve">(Liaw and Wiener 2002)</w:t>
-      </w:r>
-      <w:r>
-        <w:t xml:space="preserve">. After constructing a random forest, predictions of the mean response can be made by averaging the predictions of all trees, similar to the expected value predictions from a statistical regression model. However, the individual predictions from each tree, viewed collectively, describe the entire distribution of the predicted response. Therefore, the random forest model can be used in the same way as other quantile regression methods to predict any quantile of the response. We fit the QRF models using the quantregForest function from the quantregForest package</w:t>
-      </w:r>
-      <w:r>
-        <w:t xml:space="preserve"> </w:t>
-      </w:r>
-      <w:r>
-        <w:t xml:space="preserve">(Meinshausen 2017)</w:t>
+        <w:t xml:space="preserve">need citation</w:t>
+      </w:r>
+      <w:r>
+        <w:t xml:space="preserve">). Possible covariates included temperature range, growing degree days, an index of disturbance, the square root of cumulative drainage area, stream power, slope, channel type and watershed (Table</w:t>
+      </w:r>
+      <w:r>
+        <w:t xml:space="preserve"> </w:t>
+      </w:r>
+      <w:r>
+        <w:t xml:space="preserve">3</w:t>
+      </w:r>
+      <w:r>
+        <w:t xml:space="preserve">). The natural log of the CHaMP site capacity predictions was used as the response variable in a multiple linear regression model that incorporated the design weights of the CHaMP sites using the</w:t>
+      </w:r>
+      <w:r>
+        <w:t xml:space="preserve"> </w:t>
+      </w:r>
+      <w:r>
+        <w:rPr>
+          <w:i/>
+        </w:rPr>
+        <w:t xml:space="preserve">svyglm</w:t>
+      </w:r>
+      <w:r>
+        <w:t xml:space="preserve"> </w:t>
+      </w:r>
+      <w:r>
+        <w:t xml:space="preserve">function from the</w:t>
+      </w:r>
+      <w:r>
+        <w:t xml:space="preserve"> </w:t>
+      </w:r>
+      <w:r>
+        <w:rPr>
+          <w:i/>
+        </w:rPr>
+        <w:t xml:space="preserve">survey</w:t>
+      </w:r>
+      <w:r>
+        <w:t xml:space="preserve"> </w:t>
+      </w:r>
+      <w:r>
+        <w:t xml:space="preserve">package</w:t>
+      </w:r>
+      <w:r>
+        <w:t xml:space="preserve"> </w:t>
+      </w:r>
+      <w:r>
+        <w:t xml:space="preserve">(Lumley 2019)</w:t>
       </w:r>
       <w:r>
         <w:t xml:space="preserve"> </w:t>
@@ -1031,108 +1700,16 @@
         <w:t xml:space="preserve"> </w:t>
       </w:r>
       <w:r>
-        <w:t xml:space="preserve">(R Core Team 2018)</w:t>
-      </w:r>
-      <w:r>
-        <w:t xml:space="preserve">. The 90th quantile of the predicted distribution was used as a proxy for carrying capacity, following the suggestion of</w:t>
-      </w:r>
-      <w:r>
-        <w:t xml:space="preserve"> </w:t>
-      </w:r>
-      <w:r>
-        <w:t xml:space="preserve">Sweka and Mackey (2010)</w:t>
-      </w:r>
-      <w:r>
-        <w:t xml:space="preserve">. One reason for the 90th quantile, instead of something higher, is to avoid using predictions that are aimed at the very upper tails of observed fish density, where the variability of predictions may be influenced by sample size issues.</w:t>
-      </w:r>
-    </w:p>
-    <w:p>
-      <w:pPr>
-        <w:pStyle w:val="BodyText"/>
-      </w:pPr>
-      <w:r>
-        <w:t xml:space="preserve">Summer parr density and habitat data were paired up by site and year. There were some missing values in the habitat dataset. Any site visit with more than three missing covariates was removed; the remaining missing values were imputed using the missForest R package</w:t>
-      </w:r>
-      <w:r>
-        <w:t xml:space="preserve"> </w:t>
-      </w:r>
-      <w:r>
-        <w:t xml:space="preserve">(Stekhoven and Bühlmann 2012, Stekhoven 2013a, 2013b)</w:t>
-      </w:r>
-      <w:r>
-        <w:t xml:space="preserve">. Ultimately, the spring/summer Chinook parr capacity QRF model was fit using 309 records (paired fish-habitat data) and 18 habitat covariates (17.2 data points per covariate) (Table</w:t>
-      </w:r>
-      <w:r>
-        <w:t xml:space="preserve"> </w:t>
-      </w:r>
-      <w:r>
-        <w:t xml:space="preserve">2</w:t>
-      </w:r>
-      <w:r>
-        <w:t xml:space="preserve">).</w:t>
-      </w:r>
-    </w:p>
-    <w:p>
-      <w:pPr>
-        <w:pStyle w:val="BodyText"/>
-      </w:pPr>
-      <w:r>
-        <w:t xml:space="preserve">After model fitting, the QRF model was then be used to predict capacity using measurements of the habitat covariates that were used to fit the model. In our case, this includes all sites within CHaMP basins in the interior Columbia River basin. For CHaMP sites that have been sampled in multiple years, we first calculated the mean for each habitat metric among years to make predictions. In total, we generated 543 predictions of spring/summer Chinook salmon parr capacity, during summer months, for the following basins: Entiat, Grande Ronde (including Minam), John Day, Lemhi, Methow, South Fork Salmon, Tucannon, Yankee Fork and Wenatchee.</w:t>
-      </w:r>
-    </w:p>
-    <w:p>
-      <w:pPr>
-        <w:pStyle w:val="Heading2"/>
-      </w:pPr>
-      <w:bookmarkStart w:id="28" w:name="extrapolating-to-other-sites"/>
-      <w:r>
-        <w:t xml:space="preserve">Extrapolating to Other Sites</w:t>
-      </w:r>
-      <w:bookmarkEnd w:id="28"/>
-    </w:p>
-    <w:p>
-      <w:pPr>
-        <w:pStyle w:val="FirstParagraph"/>
-      </w:pPr>
-      <w:r>
-        <w:t xml:space="preserve">Using the QRF model, we made predictions of habitat capacity for juvenile rearing at all CHaMP sites within the interior Columbia River basin. However, fisheries biologists are more often interested in capacity at larger scales (e.g., watershed, population). To accomplish this, we developed two extrapolation models (linear and areal capacity) based on globally available attributes (GAA) to scale our CHaMP site predictions to a series of larger spatial scales; often corresponding to the entirety of tributary habitat utilized by a given population. The GAA data used here was available from the list of GRTS master sample sites that the CHaMP sites were originally selected from (</w:t>
-      </w:r>
-      <w:r>
-        <w:rPr>
-          <w:i/>
-          <w:b/>
-        </w:rPr>
-        <w:t xml:space="preserve">need citation</w:t>
-      </w:r>
-      <w:r>
-        <w:t xml:space="preserve">). Possible covariates included temperature range, growing degree days, an index of disturbance, the square root of cumulative drainage area, stream power, slope, channel type and watershed. The natural log of the CHaMP site capacity predictions was used as the response variable in a multiple linear regression model that incorporated the design weights of the CHaMP sites using the svyglm function from the survey package</w:t>
-      </w:r>
-      <w:r>
-        <w:t xml:space="preserve"> </w:t>
-      </w:r>
-      <w:r>
-        <w:t xml:space="preserve">(Lumley 2019)</w:t>
-      </w:r>
-      <w:r>
-        <w:t xml:space="preserve"> </w:t>
-      </w:r>
-      <w:r>
-        <w:t xml:space="preserve">in R software</w:t>
-      </w:r>
-      <w:r>
-        <w:t xml:space="preserve"> </w:t>
-      </w:r>
-      <w:r>
-        <w:t xml:space="preserve">(R Core Team 2018)</w:t>
-      </w:r>
-      <w:r>
-        <w:t xml:space="preserve">. Models with all possible combination of GAAs were fit and all the models with cumulative Akaike weights less than 0.95 were model averaged to make predictions of capacity at all master sample sites throughout the interior CRB, generally spaced about one kilometer apart. For sites outside of CHaMP watersheds, only extrapolation models that did not include watershed as a covariate were model averaged to make predictions. Summaries of extrapolation model fit are shown in Table</w:t>
-      </w:r>
-      <w:r>
-        <w:t xml:space="preserve"> </w:t>
-      </w:r>
-      <w:r>
-        <w:t xml:space="preserve">3</w:t>
+        <w:t xml:space="preserve">(R Core Team 2019)</w:t>
+      </w:r>
+      <w:r>
+        <w:t xml:space="preserve">. We fit two extrapolation models to each type of fish density, one that included watershed as covariate, for use in predicting capacity within CHaMP watersheds, and one that did not, for predicting everywhere else. We then made predictions of linear and areal capacity at all master sample sites throughout the interior CRB, generally spaced about one kilometer apart. Summaries of extrapolation model fit are shown in Table</w:t>
+      </w:r>
+      <w:r>
+        <w:t xml:space="preserve"> </w:t>
+      </w:r>
+      <w:r>
+        <w:t xml:space="preserve">4</w:t>
       </w:r>
       <w:r>
         <w:t xml:space="preserve">.</w:t>
@@ -1198,742 +1775,933 @@
         <w:t xml:space="preserve"> </w:t>
       </w:r>
       <w:r>
+        <w:t xml:space="preserve">5</w:t>
+      </w:r>
+      <w:r>
+        <w:t xml:space="preserve">, Figure</w:t>
+      </w:r>
+      <w:r>
+        <w:t xml:space="preserve"> </w:t>
+      </w:r>
+      <w:r>
         <w:t xml:space="preserve">4</w:t>
       </w:r>
       <w:r>
+        <w:t xml:space="preserve">).</w:t>
+      </w:r>
+    </w:p>
+    <w:p>
+      <w:pPr>
+        <w:pStyle w:val="Heading1"/>
+      </w:pPr>
+      <w:bookmarkStart w:id="31" w:name="results"/>
+      <w:r>
+        <w:t xml:space="preserve">Results</w:t>
+      </w:r>
+      <w:bookmarkEnd w:id="31"/>
+    </w:p>
+    <w:p>
+      <w:pPr>
+        <w:pStyle w:val="Heading2"/>
+      </w:pPr>
+      <w:bookmarkStart w:id="32" w:name="habitat-covariate-selection-1"/>
+      <w:r>
+        <w:t xml:space="preserve">Habitat Covariate Selection</w:t>
+      </w:r>
+      <w:bookmarkEnd w:id="32"/>
+    </w:p>
+    <w:p>
+      <w:pPr>
+        <w:pStyle w:val="FirstParagraph"/>
+      </w:pPr>
+      <w:r>
+        <w:t xml:space="preserve">We categorized 145 habitat measurements collected using the CHaMP habitat protocol</w:t>
+      </w:r>
+      <w:r>
+        <w:t xml:space="preserve"> </w:t>
+      </w:r>
+      <w:r>
+        <w:t xml:space="preserve">(CHaMP (Columbia Habitat Monitoring Program) 2016)</w:t>
+      </w:r>
+      <w:r>
+        <w:t xml:space="preserve"> </w:t>
+      </w:r>
+      <w:r>
+        <w:t xml:space="preserve">into 11 habitat categories, and for each habitat covariate an MIC value was calculated based on the strength of association between the habitat covariate and the response variable, parr density (fish/m). We chose the following 18 CHaMP habitat covariates to fit the QRF model: channel unit frequency, thalweg depth CV, average wetted width to depth ratio, total fish cover, disturbance index, riparian ground cover, average thalweg depth, percent gravel, average substrate size (D50), percent substrate &lt; 6mm, average hourly temperatures in the summer, maximum weekly average temperature, conductivity and frequency of large wood in the wetted channel (Table</w:t>
+      </w:r>
+      <w:r>
+        <w:t xml:space="preserve"> </w:t>
+      </w:r>
+      <w:r>
+        <w:t xml:space="preserve">2</w:t>
+      </w:r>
+      <w:r>
+        <w:t xml:space="preserve">).</w:t>
+      </w:r>
+    </w:p>
+    <w:p>
+      <w:pPr>
+        <w:pStyle w:val="Heading2"/>
+      </w:pPr>
+      <w:bookmarkStart w:id="33" w:name="qrf-model"/>
+      <w:r>
+        <w:t xml:space="preserve">QRF Model</w:t>
+      </w:r>
+      <w:bookmarkEnd w:id="33"/>
+    </w:p>
+    <w:p>
+      <w:pPr>
+        <w:pStyle w:val="FirstParagraph"/>
+      </w:pPr>
+      <w:r>
+        <w:t xml:space="preserve">A QRF model was fit using 18 habitat covariates (Table</w:t>
+      </w:r>
+      <w:r>
+        <w:t xml:space="preserve"> </w:t>
+      </w:r>
+      <w:r>
+        <w:t xml:space="preserve">2</w:t>
+      </w:r>
+      <w:r>
+        <w:t xml:space="preserve">) and the</w:t>
+      </w:r>
+      <w:r>
+        <w:t xml:space="preserve"> </w:t>
+      </w:r>
+      <w:r>
+        <w:rPr>
+          <w:i/>
+        </w:rPr>
+        <w:t xml:space="preserve">quantregForest</w:t>
+      </w:r>
+      <w:r>
+        <w:t xml:space="preserve"> </w:t>
+      </w:r>
+      <w:r>
+        <w:t xml:space="preserve">package</w:t>
+      </w:r>
+      <w:r>
+        <w:t xml:space="preserve"> </w:t>
+      </w:r>
+      <w:r>
+        <w:t xml:space="preserve">(Meinshausen 2006)</w:t>
+      </w:r>
+      <w:r>
+        <w:t xml:space="preserve"> </w:t>
+      </w:r>
+      <w:r>
+        <w:t xml:space="preserve">in R</w:t>
+      </w:r>
+      <w:r>
+        <w:t xml:space="preserve"> </w:t>
+      </w:r>
+      <w:r>
+        <w:t xml:space="preserve">(R Core Team 2019)</w:t>
+      </w:r>
+      <w:r>
+        <w:t xml:space="preserve"> </w:t>
+      </w:r>
+      <w:r>
+        <w:t xml:space="preserve">and the 90th quantile of the predicted distribution was used as a proxy for carrying capacity. After model fit, we examined the relative importance of each habitat covariate included in the model (Figure</w:t>
+      </w:r>
+      <w:r>
+        <w:t xml:space="preserve"> </w:t>
+      </w:r>
+      <w:r>
+        <w:t xml:space="preserve">2</w:t>
+      </w:r>
+      <w:r>
+        <w:t xml:space="preserve">). Moreover, QRF models allow one to visually examine the marginal effect of each habitat covariate on the quantile of interest using partial dependence plots (PDP). These plots show the marginal effect of changing a single habitat covariate while maintaining all other covariates at their mean values (Figure</w:t>
+      </w:r>
+      <w:r>
+        <w:t xml:space="preserve"> </w:t>
+      </w:r>
+      <w:r>
+        <w:t xml:space="preserve">3</w:t>
+      </w:r>
+      <w:r>
+        <w:t xml:space="preserve">). However, given that many habitat metrics are somewhat correlated, these marginal effects are not independent of one another making the interpretation of partial dependence plots less straightforward. After model fitting, the QRF model was used to predict habitat capacity at all CHaMP sites within the interior Columbia River basin.</w:t>
+      </w:r>
+    </w:p>
+    <w:p>
+      <w:pPr>
+        <w:pStyle w:val="Heading2"/>
+      </w:pPr>
+      <w:bookmarkStart w:id="34" w:name="extrapolating-to-other-sites-1"/>
+      <w:r>
+        <w:t xml:space="preserve">Extrapolating to Other Sites</w:t>
+      </w:r>
+      <w:bookmarkEnd w:id="34"/>
+    </w:p>
+    <w:p>
+      <w:pPr>
+        <w:pStyle w:val="Heading2"/>
+      </w:pPr>
+      <w:bookmarkStart w:id="35" w:name="model-validation-1"/>
+      <w:r>
+        <w:t xml:space="preserve">Model Validation</w:t>
+      </w:r>
+      <w:bookmarkEnd w:id="35"/>
+    </w:p>
+    <w:p>
+      <w:pPr>
+        <w:pStyle w:val="FirstParagraph"/>
+      </w:pPr>
+      <w:r>
+        <w:t xml:space="preserve">Estimates of Chinook salmon parr capacity from the QRF and extrapolation models were comparable to independent estimates from spawner-recruit data (Table</w:t>
+      </w:r>
+      <w:r>
+        <w:t xml:space="preserve"> </w:t>
+      </w:r>
+      <w:r>
+        <w:t xml:space="preserve">5</w:t>
+      </w:r>
+      <w:r>
         <w:t xml:space="preserve">, Figure</w:t>
       </w:r>
       <w:r>
         <w:t xml:space="preserve"> </w:t>
       </w:r>
       <w:r>
-        <w:t xml:space="preserve">3</w:t>
-      </w:r>
-      <w:r>
-        <w:t xml:space="preserve">).</w:t>
+        <w:t xml:space="preserve">4</w:t>
+      </w:r>
+      <w:r>
+        <w:t xml:space="preserve">). QRF estimates had overlapping confidence intervals with one or more of the Beverton-Holt, Ricker, or hockey stick model estimates in each of the seven locations where comparisons were possible (Figure</w:t>
+      </w:r>
+      <w:r>
+        <w:t xml:space="preserve"> </w:t>
+      </w:r>
+      <w:r>
+        <w:t xml:space="preserve">4</w:t>
+      </w:r>
+      <w:r>
+        <w:t xml:space="preserve">). Possible additional uncertainty was not accounted for in estimates of spawners-per-redd or spawners-per-parr, which would increase the confidence intervals around spawner-recruit estimates and the overlap among estimates. Correlations between parr capacity estimates from the QRF model and spawner-recruit models ranged from 0.905 (Beverton-Holt) to 0.965 (hockey stick). This favorable comparison provides strong validation, as the spawner-recruit estimates of Chinook salmon parr capacity were developed from completely independent datasets and using entirely different methods.</w:t>
       </w:r>
     </w:p>
     <w:p>
       <w:pPr>
         <w:pStyle w:val="Heading1"/>
       </w:pPr>
-      <w:bookmarkStart w:id="31" w:name="results"/>
-      <w:r>
-        <w:t xml:space="preserve">Results</w:t>
-      </w:r>
-      <w:bookmarkEnd w:id="31"/>
+      <w:bookmarkStart w:id="36" w:name="discussion"/>
+      <w:r>
+        <w:t xml:space="preserve">Discussion</w:t>
+      </w:r>
+      <w:bookmarkEnd w:id="36"/>
     </w:p>
     <w:p>
       <w:pPr>
         <w:pStyle w:val="Heading2"/>
       </w:pPr>
-      <w:bookmarkStart w:id="32" w:name="habitat-covariate-selection-1"/>
-      <w:r>
-        <w:t xml:space="preserve">Habitat Covariate Selection</w:t>
-      </w:r>
-      <w:bookmarkEnd w:id="32"/>
+      <w:bookmarkStart w:id="37" w:name="a-tool-to-estimate-habitat-capacity"/>
+      <w:r>
+        <w:t xml:space="preserve">A Tool To Estimate Habitat Capacity</w:t>
+      </w:r>
+      <w:bookmarkEnd w:id="37"/>
     </w:p>
     <w:p>
       <w:pPr>
         <w:pStyle w:val="FirstParagraph"/>
       </w:pPr>
       <w:r>
-        <w:t xml:space="preserve">We categorized 145 habitat measurements collected using the CHaMP habitat protocol</w:t>
-      </w:r>
-      <w:r>
-        <w:t xml:space="preserve"> </w:t>
-      </w:r>
-      <w:r>
-        <w:t xml:space="preserve">(CHaMP (Columbia Habitat Monitoring Program) 2016)</w:t>
-      </w:r>
-      <w:r>
-        <w:t xml:space="preserve"> </w:t>
-      </w:r>
-      <w:r>
-        <w:t xml:space="preserve">into 11 habitat categories, and for each habitat covariate an MIC value was calculated based on the strength of association between the habitat covariate and the response variable, parr density (fish/m). We chose the following 18 CHaMP habitat covariates to fit the QRF model: channel unit frequency, thalweg depth CV, average wetted width to depth ratio, total fish cover, disturbance index, riparian ground cover, average thalweg depth, percent gravel, average substrate size (D50), percent substrate &lt; 6mm, average hourly temperatures in the summer, maximum weekly average temperature, conductivity and frequency of large wood in the wetted channel (Table</w:t>
-      </w:r>
-      <w:r>
-        <w:t xml:space="preserve"> </w:t>
-      </w:r>
-      <w:r>
-        <w:t xml:space="preserve">2</w:t>
-      </w:r>
-      <w:r>
-        <w:t xml:space="preserve">).</w:t>
+        <w:t xml:space="preserve">In this study, we developed a novel approach to estimate the capacity of habitat to support Chinook salmon parr during summer months in wadeable streams. Our model can be used to quantify juvenile rearing capacity in Chinook salmon watersheds or populations and, in turn, quantify the magnitude of tributary habitat rehabilitation necessary to support Endangered Species Act (ESA) delisting. The QRF and extrapolation models presented here provide useful tools towards the prioritization, implementation, and evaluation of habitat restoration actions to recover depleted salmon populations. Moreover, the models presented here can be applied to multiple stages within the life cycle (e.g., parr, smolt, adult). Estimates of habitat carrying capacity for multiple life stages will allow biologists and managers to identify what life stage specific habitat is limiting. For example, QRF models and associated extrapolation models may demonstrate that habitat for a given population is sufficient to support adult spawning required for ESA delisting, but that juvenile capacity may not be sufficient to support those levels of adult spawning. In such a case, habitat restoration actions may be most cost-effectively and sustainably directed towards juvenile rearing habitat. Models to estimate habitat carrying capacity for multiple life stages will help to better direct habitat restoration actions.</w:t>
       </w:r>
     </w:p>
     <w:p>
       <w:pPr>
         <w:pStyle w:val="Heading2"/>
       </w:pPr>
-      <w:bookmarkStart w:id="33" w:name="qrf-model"/>
-      <w:r>
-        <w:t xml:space="preserve">QRF Model</w:t>
-      </w:r>
-      <w:bookmarkEnd w:id="33"/>
+      <w:bookmarkStart w:id="38" w:name="what-models-are-currently-available"/>
+      <w:r>
+        <w:t xml:space="preserve">What Models Are Currently Available?</w:t>
+      </w:r>
+      <w:bookmarkEnd w:id="38"/>
     </w:p>
     <w:p>
       <w:pPr>
         <w:pStyle w:val="FirstParagraph"/>
       </w:pPr>
       <w:r>
-        <w:t xml:space="preserve">A QRF model was fit using 14 habitat covariates (Table</w:t>
-      </w:r>
-      <w:r>
-        <w:t xml:space="preserve"> </w:t>
-      </w:r>
-      <w:r>
-        <w:t xml:space="preserve">2</w:t>
-      </w:r>
-      <w:r>
-        <w:t xml:space="preserve">) and the quantregForest package</w:t>
-      </w:r>
-      <w:r>
-        <w:t xml:space="preserve"> </w:t>
-      </w:r>
-      <w:r>
-        <w:t xml:space="preserve">(Meinshausen 2006)</w:t>
-      </w:r>
-      <w:r>
-        <w:t xml:space="preserve"> </w:t>
-      </w:r>
-      <w:r>
-        <w:t xml:space="preserve">in R</w:t>
-      </w:r>
-      <w:r>
-        <w:t xml:space="preserve"> </w:t>
-      </w:r>
-      <w:r>
-        <w:t xml:space="preserve">(R Core Team 2018)</w:t>
-      </w:r>
-      <w:r>
-        <w:t xml:space="preserve"> </w:t>
-      </w:r>
-      <w:r>
-        <w:t xml:space="preserve">and the 90th quantile of the predicted distribution was used as a proxy for carrying capacity. After model fit, we examined the relative importance of each habitat covariate included in the model (Figure</w:t>
-      </w:r>
-      <w:r>
-        <w:t xml:space="preserve"> </w:t>
-      </w:r>
-      <w:r>
-        <w:t xml:space="preserve">1</w:t>
-      </w:r>
-      <w:r>
-        <w:t xml:space="preserve">). Moreover, QRF models allow one to visually examine the marginal effect of each habitat covariate on the quantile of interest using partial dependence plots (PDP). These plots show the marginal effect of changing a single habitat covariate while maintaining all other covariates at their mean values (Figure</w:t>
-      </w:r>
-      <w:r>
-        <w:t xml:space="preserve"> </w:t>
-      </w:r>
-      <w:r>
-        <w:t xml:space="preserve">2</w:t>
-      </w:r>
-      <w:r>
-        <w:t xml:space="preserve">). However, given that many habitat metrics are somewhat correlated, these marginal effects are not independent of one another making the interpretation of partial dependence plots less straightforward. After model fitting, the QRF model was used to predict habitat capacity at all CHaMP sites within the interior Columbia River basin.</w:t>
+        <w:t xml:space="preserve">Historically, fish-habitat relationship models have focused on species distribution or average abundance/density rather than directly addressing carrying capacity. The QRF approach employed here allows for the analysis of multiple correlated habitat metrics, often with non-linear relationships to fish density, in order to assess fish habitat relationships for higher quantiles that are assumed to represent carrying capacity.</w:t>
       </w:r>
     </w:p>
     <w:p>
       <w:pPr>
         <w:pStyle w:val="Heading2"/>
       </w:pPr>
-      <w:bookmarkStart w:id="34" w:name="extrapolating-to-other-sites-1"/>
-      <w:r>
-        <w:t xml:space="preserve">Extrapolating to Other Sites</w:t>
-      </w:r>
-      <w:bookmarkEnd w:id="34"/>
+      <w:bookmarkStart w:id="39" w:name="biological-expectations-from-qrf-model"/>
+      <w:r>
+        <w:t xml:space="preserve">Biological Expectations from QRF Model</w:t>
+      </w:r>
+      <w:bookmarkEnd w:id="39"/>
+    </w:p>
+    <w:p>
+      <w:pPr>
+        <w:pStyle w:val="FirstParagraph"/>
+      </w:pPr>
+      <w:r>
+        <w:t xml:space="preserve">The results of the QRF parr capacity model for spring/summer Chinook salmon meet many biological expectations.</w:t>
+      </w:r>
     </w:p>
     <w:p>
       <w:pPr>
         <w:pStyle w:val="Heading2"/>
       </w:pPr>
-      <w:bookmarkStart w:id="35" w:name="model-validation-1"/>
-      <w:r>
-        <w:t xml:space="preserve">Model Validation</w:t>
-      </w:r>
-      <w:bookmarkEnd w:id="35"/>
+      <w:bookmarkStart w:id="40" w:name="model-assumptions"/>
+      <w:r>
+        <w:t xml:space="preserve">Model Assumptions</w:t>
+      </w:r>
+      <w:bookmarkEnd w:id="40"/>
+    </w:p>
+    <w:p>
+      <w:pPr>
+        <w:pStyle w:val="FirstParagraph"/>
+      </w:pPr>
+      <w:r>
+        <w:t xml:space="preserve">Model assumptions should always be considered when interpreting results; the following assumptions were made when modeling habitat capacity using QRF methods. First, we assumed that sites with higher carrying capacity (i.e.,</w:t>
+      </w:r>
+      <w:r>
+        <w:t xml:space="preserve"> </w:t>
+      </w:r>
+      <w:r>
+        <w:t xml:space="preserve">‘</w:t>
+      </w:r>
+      <w:r>
+        <w:t xml:space="preserve">better</w:t>
+      </w:r>
+      <w:r>
+        <w:t xml:space="preserve">’</w:t>
+      </w:r>
+      <w:r>
+        <w:t xml:space="preserve"> </w:t>
+      </w:r>
+      <w:r>
+        <w:t xml:space="preserve">habitat) contain more parr during fish surveys. Second, we assumed that carrying capacity is a function of habitat. Third, we assumed that estimates of parr densities from fish surveys are unbiased. Fourth, we assumed that at least some sites in our dataset were at or close to local carrying capacity at the site level. However, if this fourth assumption is not met, we will obtain a conservative estimate of carrying capacity (but the framework of the model is not wrong). Finally, we assumed that the 90th quantile of predictions at each CHaMP site is a reasonable proxy for carrying capacity. With insufficient data, it is difficult to get a well-defined estimate of higher quantiles because substantial amounts of data are necessary to define the tails of a distribution.</w:t>
+      </w:r>
+    </w:p>
+    <w:p>
+      <w:pPr>
+        <w:pStyle w:val="BodyText"/>
+      </w:pPr>
+      <w:r>
+        <w:t xml:space="preserve">Assumptions we don’t need to make. Because QRF naturally incorporates non-linear relationships between predictor and response variables, we make no assumptions regarding the shape of fish-habitat relationships. Rather, fish-habitat relationships are estimated from the data with no</w:t>
+      </w:r>
+      <w:r>
+        <w:t xml:space="preserve"> </w:t>
+      </w:r>
+      <w:r>
+        <w:rPr>
+          <w:i/>
+        </w:rPr>
+        <w:t xml:space="preserve">a priori</w:t>
+      </w:r>
+      <w:r>
+        <w:t xml:space="preserve"> </w:t>
+      </w:r>
+      <w:r>
+        <w:t xml:space="preserve">constraints. Moreover, we make no assumptions regarding correlations among habitat covariates; the random forest framework accounts for possible interactions between habitat metrics, so we don’t need to explicitly place them in the model.</w:t>
+      </w:r>
+    </w:p>
+    <w:p>
+      <w:pPr>
+        <w:pStyle w:val="Heading2"/>
+      </w:pPr>
+      <w:bookmarkStart w:id="41" w:name="extrapolation-model"/>
+      <w:r>
+        <w:t xml:space="preserve">Extrapolation Model</w:t>
+      </w:r>
+      <w:bookmarkEnd w:id="41"/>
+    </w:p>
+    <w:p>
+      <w:pPr>
+        <w:pStyle w:val="FirstParagraph"/>
+      </w:pPr>
+      <w:r>
+        <w:t xml:space="preserve">In addition to site-specific estimates of carrying capacity derived from paired fish-habitat data, our extrapolation model allows for analyses at larger extents, such as watershed and population level scales. This is an efficient technique to leverage existing relationships for meaningful management decisions.</w:t>
+      </w:r>
+    </w:p>
+    <w:p>
+      <w:pPr>
+        <w:pStyle w:val="BodyText"/>
+      </w:pPr>
+      <w:r>
+        <w:t xml:space="preserve">While the Columbia River Basin is an excellent candidate for this type of extrapolation given the wealth of CHaMP data, application of this technique to areas with limited habitat data may be considerably more challenging. On-the-ground habitat data collection is costly, time-consuming, and often not reproducible; thereby limiting the effectiveness of this type of extrapolation. Additionally, the extrapolation model relies on Global Available Attribute (GAA) data which ….</w:t>
+      </w:r>
+    </w:p>
+    <w:p>
+      <w:pPr>
+        <w:pStyle w:val="BodyText"/>
+      </w:pPr>
+      <w:r>
+        <w:t xml:space="preserve">Despite these considerations, we were able to leverage extensive datasets to produce carrying capacity estimates throughout the CRB that significantly increase or habitat restoration prioritization in a cost-effective manner.</w:t>
+      </w:r>
+    </w:p>
+    <w:p>
+      <w:pPr>
+        <w:pStyle w:val="Heading2"/>
+      </w:pPr>
+      <w:bookmarkStart w:id="42" w:name="the-future-improving-habitat-data"/>
+      <w:r>
+        <w:t xml:space="preserve">The Future: Improving Habitat Data</w:t>
+      </w:r>
+      <w:bookmarkEnd w:id="42"/>
+    </w:p>
+    <w:p>
+      <w:pPr>
+        <w:pStyle w:val="FirstParagraph"/>
+      </w:pPr>
+      <w:r>
+        <w:t xml:space="preserve">Given the cost/extent of data necessary for QRF extrapolation in watersheds outside of the CRB, there is a pressing need to develop new tools for habitat analyses. Unmanned Aerial Systems (UAS or drone, commonly) are gaining popularity in wildlife and ecosystem monitoring for their ease of use, safety, accessibility, and cost-efficiency</w:t>
+      </w:r>
+      <w:r>
+        <w:t xml:space="preserve"> </w:t>
+      </w:r>
+      <w:r>
+        <w:t xml:space="preserve">(Jones IV et al. 2006, Chabot and Bird 2015)</w:t>
+      </w:r>
+      <w:r>
+        <w:t xml:space="preserve">. UAS produce high-resolution, permanent data at a fraction of the cost of on-the-ground habitat sampling. Advances in imaging techniques (e.g., multispectral imaging) and post processing (e.g., automation of data collection from imagery) are already demonstrating increase in the efficiency and accuracy of data collection</w:t>
+      </w:r>
+      <w:r>
+        <w:t xml:space="preserve"> </w:t>
+      </w:r>
+      <w:r>
+        <w:t xml:space="preserve">(Whitehead and Hugenholtz 2014, LeCun et al. 2015, Weinstein 2018)</w:t>
+      </w:r>
+      <w:r>
+        <w:t xml:space="preserve">.</w:t>
+      </w:r>
+    </w:p>
+    <w:p>
+      <w:pPr>
+        <w:pStyle w:val="BodyText"/>
+      </w:pPr>
+      <w:r>
+        <w:t xml:space="preserve">Development of a standardized protocol to incorporate remotely sensed data (LiDAR, aerial imagery) into the collection of habitat metrics would greatly improve the broadscale application of QRF. Rapid advances drone technology further improves upon traditional habitat data collection by leveraging 1) sub-meter global navigation satellite system (GNSS) receivers; 2) cost-effective drone imagery collection, image stitching, and photogrammetry; and 3) semi-automated data post-processing. All data collection efforts would be georeferenced and topologically compatible to increase repeatability of methods and data collection locations; a primary criticism of previous CHaMP survey efforts. The implementation of such a protocol would circumvent the need to extrapolate by collecting data for individual channel units in a rapid manner using remote sensing technologies, thereby reducing labor, providing a cost-effective tool for habitat data collection supporting status and trend evaluation and model products to better inform habitat restoration prioritization and planning.</w:t>
+      </w:r>
+    </w:p>
+    <w:p>
+      <w:pPr>
+        <w:pStyle w:val="Heading2"/>
+      </w:pPr>
+      <w:bookmarkStart w:id="43" w:name="conclusions-and-next-steps"/>
+      <w:r>
+        <w:t xml:space="preserve">Conclusions and Next Steps</w:t>
+      </w:r>
+      <w:bookmarkEnd w:id="43"/>
     </w:p>
     <w:p>
       <w:pPr>
         <w:pStyle w:val="Heading1"/>
       </w:pPr>
-      <w:bookmarkStart w:id="36" w:name="discussion"/>
-      <w:r>
-        <w:t xml:space="preserve">Discussion</w:t>
-      </w:r>
-      <w:bookmarkEnd w:id="36"/>
+      <w:bookmarkStart w:id="44" w:name="acknowledgements"/>
+      <w:r>
+        <w:t xml:space="preserve">Acknowledgements</w:t>
+      </w:r>
+      <w:bookmarkEnd w:id="44"/>
     </w:p>
     <w:p>
       <w:pPr>
         <w:pStyle w:val="FirstParagraph"/>
       </w:pPr>
       <w:r>
-        <w:t xml:space="preserve">Using a quantile regression forest model, we predicted the summer rearing capacity for spring/summer Chinook parr at the reach scale. Quantile regression forests combine the benefits of random forest analyses (e.g. non-linear responses, correlated covariates) with quantile regression, which allows us to estimate how fish capacity, and not just observed fish density, changes with stream habitat characteristics. We then extrapolated those reach-scale estimates to watershed-scale estimates of capacity, which are more in line with the spatial scale at which management actions take place.</w:t>
-      </w:r>
-    </w:p>
-    <w:p>
-      <w:pPr>
-        <w:pStyle w:val="Heading2"/>
-      </w:pPr>
-      <w:bookmarkStart w:id="37" w:name="biological-expectations-from-qrf-model"/>
-      <w:r>
-        <w:t xml:space="preserve">Biological Expectations from QRF Model</w:t>
-      </w:r>
-      <w:bookmarkEnd w:id="37"/>
-    </w:p>
+        <w:t xml:space="preserve">Model development efforts have been funded by the Bonneville Power Administration through projects 2003-017-00 and 2011-006-00 and by the Bureau of Reclamation and Idaho Office of Species Conservation through contract BOR002 16. Fish sampling work in the Lemhi River was also funded through the Idaho Office of Species Conservation through the Pacific Coast Salmon Recovery Fund. Special thanks to staff from the following agencies for providing data to calculate Chinook salmon parr abundance and density estimates: Columbia River Inter-Tribal Fish Commission, Oregon Department of Fish and Wildlife, and U.S. Fish and Wildlife Service. The models in this study were improved by conversations with Eric Buhle.</w:t>
+      </w:r>
+    </w:p>
+    <w:p>
+      <w:r>
+        <w:br w:type="page"/>
+      </w:r>
+    </w:p>
+    <w:p>
+      <w:pPr>
+        <w:pStyle w:val="Heading1"/>
+      </w:pPr>
+      <w:bookmarkStart w:id="45" w:name="references"/>
+      <w:r>
+        <w:t xml:space="preserve">References</w:t>
+      </w:r>
+      <w:bookmarkEnd w:id="45"/>
+    </w:p>
+    <w:bookmarkStart w:id="90" w:name="refs"/>
+    <w:bookmarkStart w:id="46" w:name="ref-Braun2011"/>
     <w:p>
       <w:pPr>
         <w:pStyle w:val="FirstParagraph"/>
       </w:pPr>
       <w:r>
-        <w:t xml:space="preserve">The results of the QRF parr capacity model for spring/summer Chinook salmon meet many biological expectations.</w:t>
-      </w:r>
-    </w:p>
-    <w:p>
-      <w:pPr>
-        <w:pStyle w:val="Heading2"/>
-      </w:pPr>
-      <w:bookmarkStart w:id="38" w:name="model-assumptions"/>
-      <w:r>
-        <w:t xml:space="preserve">Model Assumptions</w:t>
-      </w:r>
-      <w:bookmarkEnd w:id="38"/>
-    </w:p>
-    <w:p>
-      <w:pPr>
-        <w:pStyle w:val="FirstParagraph"/>
-      </w:pPr>
-      <w:r>
-        <w:t xml:space="preserve">Model assumptions should always be considered when interpreting results; the following assumptions were made when modeling habitat capacity using QRF methods. First, we assume that sites with higher carrying capacity (i.e.,</w:t>
-      </w:r>
-      <w:r>
-        <w:t xml:space="preserve"> </w:t>
-      </w:r>
-      <w:r>
-        <w:t xml:space="preserve">‘</w:t>
-      </w:r>
-      <w:r>
-        <w:t xml:space="preserve">better</w:t>
-      </w:r>
-      <w:r>
-        <w:t xml:space="preserve">’</w:t>
-      </w:r>
-      <w:r>
-        <w:t xml:space="preserve"> </w:t>
-      </w:r>
-      <w:r>
-        <w:t xml:space="preserve">habitat) contain more parr during fish surveys. Second, we assume that carrying capacity is a function of habitat. Third, we assume that estimates of parr densities from fish surveys are unbiased. Fourth, we assume that at least some sites surveys in our dataset are at or close to carrying capacity at the site level. However, if this fourth assumption is not met, we will obtain a conservative estimate of carrying capacity (but the framework of the model is not wrong). Moreover, we assume it is other unmeasured factors (not habitat) that are preventing a site from displaying fish densities near carrying capacity (e.g., insufficient adult spawners, competition, predation, etc.). Finally, we assume that the 90th quantile of predictions at each CHaMP site is a reasonable proxy for carrying capacity. With insufficient data, it is difficult to get a well-defined estimate of higher quantiles (i.e., lots of data is necessary to define the tails of a distribution).</w:t>
-      </w:r>
-    </w:p>
+        <w:t xml:space="preserve">Braun, D. C., and J. D. Reynolds. 2011. Relationships between habitat characteristics and breeding population densities in sockeye salmon (oncorhynchus nerka). Canadian Journal of Fisheries and Aquatic Sciences 68:758–767.</w:t>
+      </w:r>
+    </w:p>
+    <w:bookmarkEnd w:id="46"/>
+    <w:bookmarkStart w:id="47" w:name="ref-Breiman2001"/>
     <w:p>
       <w:pPr>
         <w:pStyle w:val="BodyText"/>
       </w:pPr>
       <w:r>
-        <w:t xml:space="preserve">Assumptions we don’t need to make. We make no assumptions regarding the shape of fish-habitat relationships. Rather fish-habitat relationships are estimated from the data. Relationships may be positive or negative, linear or non-linear; regardless, no constraints are put on the relationships. Moreover, we make no assumptions regarding correlations among habitat covariates; the random forest framework accounts for possible interactions between habitat metrics, so we don’t need to explicitly place them in the model.</w:t>
-      </w:r>
-    </w:p>
-    <w:p>
-      <w:pPr>
-        <w:pStyle w:val="Heading2"/>
-      </w:pPr>
-      <w:bookmarkStart w:id="39" w:name="extrapolation"/>
-      <w:r>
-        <w:t xml:space="preserve">Extrapolation</w:t>
-      </w:r>
-      <w:bookmarkEnd w:id="39"/>
-    </w:p>
-    <w:p>
-      <w:pPr>
-        <w:pStyle w:val="Heading2"/>
-      </w:pPr>
-      <w:bookmarkStart w:id="40" w:name="improving-habitat-data"/>
-      <w:r>
-        <w:t xml:space="preserve">Improving Habitat Data</w:t>
-      </w:r>
-      <w:bookmarkEnd w:id="40"/>
-    </w:p>
-    <w:p>
-      <w:pPr>
-        <w:pStyle w:val="Heading2"/>
-      </w:pPr>
-      <w:bookmarkStart w:id="41" w:name="conclusions-and-next-steps"/>
-      <w:r>
-        <w:t xml:space="preserve">Conclusions and Next Steps</w:t>
-      </w:r>
-      <w:bookmarkEnd w:id="41"/>
+        <w:t xml:space="preserve">Breiman, L. 2001. Random forests. Machine Learning 45:5–32.</w:t>
+      </w:r>
+    </w:p>
+    <w:bookmarkEnd w:id="47"/>
+    <w:bookmarkStart w:id="48" w:name="ref-Bryant2009"/>
+    <w:p>
+      <w:pPr>
+        <w:pStyle w:val="BodyText"/>
+      </w:pPr>
+      <w:r>
+        <w:t xml:space="preserve">Bryant, M., and R. Woodsmith. 2009. The response of salmon populations to geomorphic measurements at three scales. North American Journal of Fisheries Management 29:549–559.</w:t>
+      </w:r>
+    </w:p>
+    <w:bookmarkEnd w:id="48"/>
+    <w:bookmarkStart w:id="49" w:name="ref-Cade2003"/>
+    <w:p>
+      <w:pPr>
+        <w:pStyle w:val="BodyText"/>
+      </w:pPr>
+      <w:r>
+        <w:t xml:space="preserve">Cade, B. S., and B. R. Noon. 2003. A gentle introduction to quantile regression for ecologists. Frontiers in Ecology and the Environment 1:412–420.</w:t>
+      </w:r>
+    </w:p>
+    <w:bookmarkEnd w:id="49"/>
+    <w:bookmarkStart w:id="50" w:name="ref-Carle1978"/>
+    <w:p>
+      <w:pPr>
+        <w:pStyle w:val="BodyText"/>
+      </w:pPr>
+      <w:r>
+        <w:t xml:space="preserve">Carle, F. L., and M. R. Strub. 1978. A new method for estimating population size from removal data. Biometrics:621–630.</w:t>
+      </w:r>
+    </w:p>
+    <w:bookmarkEnd w:id="50"/>
+    <w:bookmarkStart w:id="51" w:name="ref-Chabot2015"/>
+    <w:p>
+      <w:pPr>
+        <w:pStyle w:val="BodyText"/>
+      </w:pPr>
+      <w:r>
+        <w:t xml:space="preserve">Chabot, D., and D. M. Bird. 2015. Wildlife research and management methods in the 21st century: Where do unmanned aircraft fit in? Journal of Unmanned Vehicle Systems 3:137–155.</w:t>
+      </w:r>
+    </w:p>
+    <w:bookmarkEnd w:id="51"/>
+    <w:bookmarkStart w:id="52" w:name="ref-CHaMP2016"/>
+    <w:p>
+      <w:pPr>
+        <w:pStyle w:val="BodyText"/>
+      </w:pPr>
+      <w:r>
+        <w:t xml:space="preserve">CHaMP (Columbia Habitat Monitoring Program). 2016. Scientific protocol for salmonid habitat surveys within the columbia habitat monitoring program. Bonneville Power Administration Portland, Oregon, USA.</w:t>
+      </w:r>
+    </w:p>
+    <w:bookmarkEnd w:id="52"/>
+    <w:bookmarkStart w:id="53" w:name="ref-Chapman1951"/>
+    <w:p>
+      <w:pPr>
+        <w:pStyle w:val="BodyText"/>
+      </w:pPr>
+      <w:r>
+        <w:t xml:space="preserve">Chapman, D. G. 1951. Some properties of the hypergeometric distribution with applications to zoological sample censuses. University of California Press.</w:t>
+      </w:r>
+    </w:p>
+    <w:bookmarkEnd w:id="53"/>
+    <w:bookmarkStart w:id="54" w:name="ref-Compton2012"/>
+    <w:p>
+      <w:pPr>
+        <w:pStyle w:val="BodyText"/>
+      </w:pPr>
+      <w:r>
+        <w:t xml:space="preserve">Compton, T. J., M. A. Morrison, J. R. Leathwick, and G. D. Carbines. 2012. Ontogenetic habitat associations of a demersal fish species, pagrus auratus, identified using boosted regression trees. Marine Ecology Progress Series 462:219–230.</w:t>
+      </w:r>
+    </w:p>
+    <w:bookmarkEnd w:id="54"/>
+    <w:bookmarkStart w:id="55" w:name="ref-Cramer2009"/>
+    <w:p>
+      <w:pPr>
+        <w:pStyle w:val="BodyText"/>
+      </w:pPr>
+      <w:r>
+        <w:t xml:space="preserve">Cramer, S. P., and N. K. Ackerman. 2009. Linking stream carrying capacity for salmonids to habitat features. Pages 225–254</w:t>
+      </w:r>
+      <w:r>
+        <w:t xml:space="preserve"> </w:t>
+      </w:r>
+      <w:r>
+        <w:rPr>
+          <w:i/>
+        </w:rPr>
+        <w:t xml:space="preserve">in</w:t>
+      </w:r>
+      <w:r>
+        <w:t xml:space="preserve"> </w:t>
+      </w:r>
+      <w:r>
+        <w:t xml:space="preserve">American fisheries society symposium.</w:t>
+      </w:r>
+    </w:p>
+    <w:bookmarkEnd w:id="55"/>
+    <w:bookmarkStart w:id="56" w:name="ref-Dunham2002"/>
+    <w:p>
+      <w:pPr>
+        <w:pStyle w:val="BodyText"/>
+      </w:pPr>
+      <w:r>
+        <w:t xml:space="preserve">Dunham, J. B., B. S. Cade, and J. W. Terrell. 2002. Influences of spatial and temporal variation on fish-habitat relationships defined by regression quantiles. Transactions of the American Fisheries Society 131:86–98.</w:t>
+      </w:r>
+    </w:p>
+    <w:bookmarkEnd w:id="56"/>
+    <w:bookmarkStart w:id="57" w:name="ref-Eastwood2003"/>
+    <w:p>
+      <w:pPr>
+        <w:pStyle w:val="BodyText"/>
+      </w:pPr>
+      <w:r>
+        <w:t xml:space="preserve">Eastwood, P. D., G. J. Meaden, A. Carpentier, and S. I. Rogers. 2003. Estimating limits to the spatial extent and suitability of sole (solea solea) nursery grounds in the dover strait. Journal of Sea Research 50:151–165.</w:t>
+      </w:r>
+    </w:p>
+    <w:bookmarkEnd w:id="57"/>
+    <w:bookmarkStart w:id="58" w:name="ref-Fausch1988"/>
+    <w:p>
+      <w:pPr>
+        <w:pStyle w:val="BodyText"/>
+      </w:pPr>
+      <w:r>
+        <w:t xml:space="preserve">Fausch, K., C. Hawkes, and M. Parsons. 1988. Models that predict standing crop of stream fish from habitat variables: 1950-85. Notes.</w:t>
+      </w:r>
+    </w:p>
+    <w:bookmarkEnd w:id="58"/>
+    <w:bookmarkStart w:id="59" w:name="ref-R-minerva"/>
+    <w:p>
+      <w:pPr>
+        <w:pStyle w:val="BodyText"/>
+      </w:pPr>
+      <w:r>
+        <w:t xml:space="preserve">Filosi, M., R. Visintainer, and D. Albanese. 2019. Minerva: Maximal information-based nonparametric exploration for variable analysis.</w:t>
+      </w:r>
+    </w:p>
+    <w:bookmarkEnd w:id="59"/>
+    <w:bookmarkStart w:id="60" w:name="ref-Good2005"/>
+    <w:p>
+      <w:pPr>
+        <w:pStyle w:val="BodyText"/>
+      </w:pPr>
+      <w:r>
+        <w:t xml:space="preserve">Good, T. P., R. S. Waples, and P. B. Adams. 2005. Updated status of federally listed ESUs of west coast salmon and steelhead.</w:t>
+      </w:r>
+    </w:p>
+    <w:bookmarkEnd w:id="60"/>
+    <w:bookmarkStart w:id="61" w:name="ref-Hedger2013"/>
+    <w:p>
+      <w:pPr>
+        <w:pStyle w:val="BodyText"/>
+      </w:pPr>
+      <w:r>
+        <w:t xml:space="preserve">Hedger, R. D., E. De Eyto, M. Dillane, O. H. Diserud, K. Hindar, P. McGinnity, R. Poole, and G. Rogan. 2013. Improving abundance estimates from electrofishing removal sampling. Fisheries Research 137:104–115.</w:t>
+      </w:r>
+    </w:p>
+    <w:bookmarkEnd w:id="61"/>
+    <w:bookmarkStart w:id="62" w:name="ref-Jones2006"/>
+    <w:p>
+      <w:pPr>
+        <w:pStyle w:val="BodyText"/>
+      </w:pPr>
+      <w:r>
+        <w:t xml:space="preserve">Jones IV, G. P., L. G. Pearlstine, and H. F. Percival. 2006. An assessment of small unmanned aerial vehicles for wildlife research. Wildlife society bulletin 34:750–758.</w:t>
+      </w:r>
+    </w:p>
+    <w:bookmarkEnd w:id="62"/>
+    <w:bookmarkStart w:id="63" w:name="ref-Knudby2010"/>
+    <w:p>
+      <w:pPr>
+        <w:pStyle w:val="BodyText"/>
+      </w:pPr>
+      <w:r>
+        <w:t xml:space="preserve">Knudby, A., A. Brenning, and E. LeDrew. 2010. New approaches to modelling fish-habitat relationships. Ecological Modelling 221:503–511.</w:t>
+      </w:r>
+    </w:p>
+    <w:bookmarkEnd w:id="63"/>
+    <w:bookmarkStart w:id="64" w:name="ref-Koenker1978"/>
+    <w:p>
+      <w:pPr>
+        <w:pStyle w:val="BodyText"/>
+      </w:pPr>
+      <w:r>
+        <w:t xml:space="preserve">Koenker, R., and G. Bassett Jr. 1978. Regression quantiles. Econometrica: journal of the Econometric Society:33–50.</w:t>
+      </w:r>
+    </w:p>
+    <w:bookmarkEnd w:id="64"/>
+    <w:bookmarkStart w:id="65" w:name="ref-LeCun2015"/>
+    <w:p>
+      <w:pPr>
+        <w:pStyle w:val="BodyText"/>
+      </w:pPr>
+      <w:r>
+        <w:t xml:space="preserve">LeCun, Y., Y. Bengio, and G. Hinton. 2015. Deep learning. Nature 521:436–444.</w:t>
+      </w:r>
+    </w:p>
+    <w:bookmarkEnd w:id="65"/>
+    <w:bookmarkStart w:id="66" w:name="ref-R-survey"/>
+    <w:p>
+      <w:pPr>
+        <w:pStyle w:val="BodyText"/>
+      </w:pPr>
+      <w:r>
+        <w:t xml:space="preserve">Lumley, T. 2019. Survey: Analysis of complex survey samples.</w:t>
+      </w:r>
+    </w:p>
+    <w:bookmarkEnd w:id="66"/>
+    <w:bookmarkStart w:id="67" w:name="ref-Meinshausen2006"/>
+    <w:p>
+      <w:pPr>
+        <w:pStyle w:val="BodyText"/>
+      </w:pPr>
+      <w:r>
+        <w:t xml:space="preserve">Meinshausen, N. 2006. Quantile regression forests. Journal of Machine Learning Research 7:983–999.</w:t>
+      </w:r>
+    </w:p>
+    <w:bookmarkEnd w:id="67"/>
+    <w:bookmarkStart w:id="68" w:name="ref-R-quantregForest"/>
+    <w:p>
+      <w:pPr>
+        <w:pStyle w:val="BodyText"/>
+      </w:pPr>
+      <w:r>
+        <w:t xml:space="preserve">Meinshausen, N. 2017. QuantregForest: Quantile regression forests.</w:t>
+      </w:r>
+    </w:p>
+    <w:bookmarkEnd w:id="68"/>
+    <w:bookmarkStart w:id="69" w:name="ref-Mossop2006"/>
+    <w:p>
+      <w:pPr>
+        <w:pStyle w:val="BodyText"/>
+      </w:pPr>
+      <w:r>
+        <w:t xml:space="preserve">Mossop, B., and M. J. Bradford. 2006. Using thalweg profiling to assess and monitor juvenile salmon (oncorhynchus spp.) habitat in small streams. Canadian Journal of Fisheries and Aquatic Sciences 63:1515–1525.</w:t>
+      </w:r>
+    </w:p>
+    <w:bookmarkEnd w:id="69"/>
+    <w:bookmarkStart w:id="70" w:name="ref-Nickelson1992"/>
+    <w:p>
+      <w:pPr>
+        <w:pStyle w:val="BodyText"/>
+      </w:pPr>
+      <w:r>
+        <w:t xml:space="preserve">Nickelson, T. E., J. D. Rodgers, S. L. Johnson, and M. F. Solazzi. 1992. Seasonal changes in habitat use by juvenile coho salmon (oncorhynchus kisutch) in oregon coastal streams. Canadian Journal of Fisheries and Aquatic Sciences 49:783–789.</w:t>
+      </w:r>
+    </w:p>
+    <w:bookmarkEnd w:id="70"/>
+    <w:bookmarkStart w:id="71" w:name="ref-R-FSA"/>
+    <w:p>
+      <w:pPr>
+        <w:pStyle w:val="BodyText"/>
+      </w:pPr>
+      <w:r>
+        <w:t xml:space="preserve">Ogle, D., P. Wheeler, and A. Dinno. 2019. FSA: Simple fisheries stock assessment methods.</w:t>
+      </w:r>
+    </w:p>
+    <w:bookmarkEnd w:id="71"/>
+    <w:bookmarkStart w:id="72" w:name="ref-Pess2002"/>
+    <w:p>
+      <w:pPr>
+        <w:pStyle w:val="BodyText"/>
+      </w:pPr>
+      <w:r>
+        <w:t xml:space="preserve">Pess, G. R., D. R. Montgomery, E. A. Steel, R. E. Bilby, B. E. Feist, and H. M. Greenberg. 2002. Landscape characteristics, land use, and coho salmon (oncorhynchus kisutch) abundance, snohomish river, wash., usa. Canadian Journal of Fisheries and Aquatic Sciences 59:613–623.</w:t>
+      </w:r>
+    </w:p>
+    <w:bookmarkEnd w:id="72"/>
+    <w:bookmarkStart w:id="73" w:name="ref-Pittman2009"/>
+    <w:p>
+      <w:pPr>
+        <w:pStyle w:val="BodyText"/>
+      </w:pPr>
+      <w:r>
+        <w:t xml:space="preserve">Pittman, S., B. Costa, and T. Battista. 2009. Using lidar bathymetry and boosted regression trees to predict the diversity and abundance of fish and corals. Journal of Coastal Research 53:27–38.</w:t>
+      </w:r>
+    </w:p>
+    <w:bookmarkEnd w:id="73"/>
+    <w:bookmarkStart w:id="74" w:name="ref-Prasad2006"/>
+    <w:p>
+      <w:pPr>
+        <w:pStyle w:val="BodyText"/>
+      </w:pPr>
+      <w:r>
+        <w:t xml:space="preserve">Prasad, A., L. Iverson, and A. Liaw. 2006. Newer classification and regression tree techniques: Bagging and random forests for ecological prediction. Ecosystems 9:181–199.</w:t>
+      </w:r>
+    </w:p>
+    <w:bookmarkEnd w:id="74"/>
+    <w:bookmarkStart w:id="75" w:name="ref-Rsoftware2019"/>
+    <w:p>
+      <w:pPr>
+        <w:pStyle w:val="BodyText"/>
+      </w:pPr>
+      <w:r>
+        <w:t xml:space="preserve">R Core Team. 2019. R: A language and environment for statistical computing. R Foundation for Statistical Computing, Vienna, Austria.</w:t>
+      </w:r>
+    </w:p>
+    <w:bookmarkEnd w:id="75"/>
+    <w:bookmarkStart w:id="76" w:name="ref-Reshef2011"/>
+    <w:p>
+      <w:pPr>
+        <w:pStyle w:val="BodyText"/>
+      </w:pPr>
+      <w:r>
+        <w:t xml:space="preserve">Reshef, D. N., Y. A. Reshef, H. K. Finucane, S. R. Grossman, G. McVean, P. J. Turnbaugh, E. S. Lander, M. Mitzenmacher, and P. C. Sabeti. 2011. Detecting novel associations in large data sets. Science 334:1518–1524.</w:t>
+      </w:r>
+    </w:p>
+    <w:bookmarkEnd w:id="76"/>
+    <w:bookmarkStart w:id="77" w:name="ref-R-Rcapture"/>
+    <w:p>
+      <w:pPr>
+        <w:pStyle w:val="BodyText"/>
+      </w:pPr>
+      <w:r>
+        <w:t xml:space="preserve">Rivest, L.-P., and S. Baillargeon. 2019. Rcapture: Loglinear models for capture-recapture experiments.</w:t>
+      </w:r>
+    </w:p>
+    <w:bookmarkEnd w:id="77"/>
+    <w:bookmarkStart w:id="78" w:name="ref-Robson1964"/>
+    <w:p>
+      <w:pPr>
+        <w:pStyle w:val="BodyText"/>
+      </w:pPr>
+      <w:r>
+        <w:t xml:space="preserve">Robson, D., and H. Regier. 1964. Sample size in petersen mark–recapture experiments. Transactions of the American Fisheries Society 93:215–226.</w:t>
+      </w:r>
+    </w:p>
+    <w:bookmarkEnd w:id="78"/>
+    <w:bookmarkStart w:id="79" w:name="ref-Seber2002"/>
+    <w:p>
+      <w:pPr>
+        <w:pStyle w:val="BodyText"/>
+      </w:pPr>
+      <w:r>
+        <w:t xml:space="preserve">Seber, G. 2002. The estimation of animal abundance and related parameters. Blackburn Press Caldwell, New Jersey.</w:t>
+      </w:r>
+    </w:p>
+    <w:bookmarkEnd w:id="79"/>
+    <w:bookmarkStart w:id="80" w:name="ref-Sharma2001"/>
+    <w:p>
+      <w:pPr>
+        <w:pStyle w:val="BodyText"/>
+      </w:pPr>
+      <w:r>
+        <w:t xml:space="preserve">Sharma, R., and R. Hilborn. 2001. Empirical relationships between watershed characteristics and coho salmon (oncorhynchus kisutch) smolt abundance in 14 western washington streams. Canadian Journal of Fisheries and Aquatic Sciences 58:1453–1463.</w:t>
+      </w:r>
+    </w:p>
+    <w:bookmarkEnd w:id="80"/>
+    <w:bookmarkStart w:id="81" w:name="ref-R-missForest"/>
+    <w:p>
+      <w:pPr>
+        <w:pStyle w:val="BodyText"/>
+      </w:pPr>
+      <w:r>
+        <w:t xml:space="preserve">Stekhoven, D. J. 2013. MissForest: Nonparametric missing value imputation using random forest.</w:t>
+      </w:r>
+    </w:p>
+    <w:bookmarkEnd w:id="81"/>
+    <w:bookmarkStart w:id="82" w:name="ref-Stekhoven2012"/>
+    <w:p>
+      <w:pPr>
+        <w:pStyle w:val="BodyText"/>
+      </w:pPr>
+      <w:r>
+        <w:t xml:space="preserve">Stekhoven, D. J., and P. Bühlmann. 2012. MissForest—non-parametric missing value imputation for mixed-type data. Bioinformatics 28:112–118.</w:t>
+      </w:r>
+    </w:p>
+    <w:bookmarkEnd w:id="82"/>
+    <w:bookmarkStart w:id="83" w:name="ref-Stevens1999"/>
+    <w:p>
+      <w:pPr>
+        <w:pStyle w:val="BodyText"/>
+      </w:pPr>
+      <w:r>
+        <w:t xml:space="preserve">Stevens Jr, D., and A. R. Olsen. 1999. Spatially restricted surveys over time for aquatic resources. Journal of Agricultural, Biological, and Environmental Statistics:415–428.</w:t>
+      </w:r>
+    </w:p>
+    <w:bookmarkEnd w:id="83"/>
+    <w:bookmarkStart w:id="84" w:name="ref-Stevens2004"/>
+    <w:p>
+      <w:pPr>
+        <w:pStyle w:val="BodyText"/>
+      </w:pPr>
+      <w:r>
+        <w:t xml:space="preserve">Stevens Jr, D., and A. R. Olsen. 2004. Spatially balanced sampling of natural resources. Journal of the American Statistical Association 99:262–278.</w:t>
+      </w:r>
+    </w:p>
+    <w:bookmarkEnd w:id="84"/>
+    <w:bookmarkStart w:id="85" w:name="ref-Sweka2010"/>
+    <w:p>
+      <w:pPr>
+        <w:pStyle w:val="BodyText"/>
+      </w:pPr>
+      <w:r>
+        <w:t xml:space="preserve">Sweka, J. A., and G. Mackey. 2010. A functional relationship between watershed size and atlantic salmon parr density. Journal of Fish and Wildlife Management 1:3–10.</w:t>
+      </w:r>
+    </w:p>
+    <w:bookmarkEnd w:id="85"/>
+    <w:bookmarkStart w:id="86" w:name="ref-Terrell1996"/>
+    <w:p>
+      <w:pPr>
+        <w:pStyle w:val="BodyText"/>
+      </w:pPr>
+      <w:r>
+        <w:t xml:space="preserve">Terrell, J. W., B. S. Cade, J. Carpenter, and J. M. Thompson. 1996. Modeling stream fish habitat limitations from wedge-shaped patterns of variation in standing stock. Transactions of the American Fisheries Society 125:104–117.</w:t>
+      </w:r>
+    </w:p>
+    <w:bookmarkEnd w:id="86"/>
+    <w:bookmarkStart w:id="87" w:name="ref-Volk2017"/>
+    <w:p>
+      <w:pPr>
+        <w:pStyle w:val="BodyText"/>
+      </w:pPr>
+      <w:r>
+        <w:t xml:space="preserve">Volk, C., N. Bouwes, C. Jordan, J. Wheaton, P. Nelle, C. Beasley, S. Walker, B. Bouwes, M. Nahorniak, A. Hill, J. Heitke, K. Whitehead, S. Bangen, and E. Ward. 2017. Integrated status and effectiveness monitoring program (ISEMP) and columbia habitat monitoring program (CHaMP) 2016 annual combined technical report. Bonneville Power Administration.</w:t>
+      </w:r>
+    </w:p>
+    <w:bookmarkEnd w:id="87"/>
+    <w:bookmarkStart w:id="88" w:name="ref-Weinstein2018"/>
+    <w:p>
+      <w:pPr>
+        <w:pStyle w:val="BodyText"/>
+      </w:pPr>
+      <w:r>
+        <w:t xml:space="preserve">Weinstein, B. G. 2018. A computer vision for animal ecology. Journal of Animal Ecology 87:533–545.</w:t>
+      </w:r>
+    </w:p>
+    <w:bookmarkEnd w:id="88"/>
+    <w:bookmarkStart w:id="89" w:name="ref-Whitehead2014"/>
+    <w:p>
+      <w:pPr>
+        <w:pStyle w:val="BodyText"/>
+      </w:pPr>
+      <w:r>
+        <w:t xml:space="preserve">Whitehead, K., and C. H. Hugenholtz. 2014. Remote sensing of the environment with small unmanned aircraft systems (uass), part 1: A review of progress and challenges. Journal of Unmanned Vehicle Systems 2:69–85.</w:t>
+      </w:r>
+    </w:p>
+    <w:bookmarkEnd w:id="89"/>
+    <w:bookmarkEnd w:id="90"/>
+    <w:p>
+      <w:r>
+        <w:br w:type="page"/>
+      </w:r>
     </w:p>
     <w:p>
       <w:pPr>
         <w:pStyle w:val="Heading1"/>
       </w:pPr>
-      <w:bookmarkStart w:id="42" w:name="acknowledgements"/>
-      <w:r>
-        <w:t xml:space="preserve">Acknowledgements</w:t>
-      </w:r>
-      <w:bookmarkEnd w:id="42"/>
-    </w:p>
-    <w:p>
-      <w:r>
-        <w:br w:type="page"/>
-      </w:r>
-    </w:p>
-    <w:p>
-      <w:pPr>
-        <w:pStyle w:val="Heading1"/>
-      </w:pPr>
-      <w:bookmarkStart w:id="43" w:name="references"/>
-      <w:r>
-        <w:t xml:space="preserve">References</w:t>
-      </w:r>
-      <w:bookmarkEnd w:id="43"/>
-    </w:p>
-    <w:bookmarkStart w:id="85" w:name="refs"/>
-    <w:bookmarkStart w:id="44" w:name="ref-Braun2011"/>
-    <w:p>
-      <w:pPr>
-        <w:pStyle w:val="FirstParagraph"/>
-      </w:pPr>
-      <w:r>
-        <w:t xml:space="preserve">Braun, D. C., and J. D. Reynolds. 2011. Relationships between habitat characteristics and breeding population densities in sockeye salmon (oncorhynchus nerka). Canadian Journal of Fisheries and Aquatic Sciences 68:758–767.</w:t>
-      </w:r>
-    </w:p>
-    <w:bookmarkEnd w:id="44"/>
-    <w:bookmarkStart w:id="45" w:name="ref-Breiman2001"/>
-    <w:p>
-      <w:pPr>
-        <w:pStyle w:val="BodyText"/>
-      </w:pPr>
-      <w:r>
-        <w:t xml:space="preserve">Breiman, L. 2001. Random forests. Machine Learning 45:5–32.</w:t>
-      </w:r>
-    </w:p>
-    <w:bookmarkEnd w:id="45"/>
-    <w:bookmarkStart w:id="46" w:name="ref-Bryant2009"/>
-    <w:p>
-      <w:pPr>
-        <w:pStyle w:val="BodyText"/>
-      </w:pPr>
-      <w:r>
-        <w:t xml:space="preserve">Bryant, M., and R. Woodsmith. 2009. The response of salmon populations to geomorphic measurements at three scales. North American Journal of Fisheries Management 29:549–559.</w:t>
-      </w:r>
-    </w:p>
-    <w:bookmarkEnd w:id="46"/>
-    <w:bookmarkStart w:id="47" w:name="ref-Cade2003"/>
-    <w:p>
-      <w:pPr>
-        <w:pStyle w:val="BodyText"/>
-      </w:pPr>
-      <w:r>
-        <w:t xml:space="preserve">Cade, B. S., and B. R. Noon. 2003. A gentle introduction to quantile regression for ecologists. Frontiers in Ecology and the Environment 1:412–420.</w:t>
-      </w:r>
-    </w:p>
-    <w:bookmarkEnd w:id="47"/>
-    <w:bookmarkStart w:id="48" w:name="ref-Carle1978"/>
-    <w:p>
-      <w:pPr>
-        <w:pStyle w:val="BodyText"/>
-      </w:pPr>
-      <w:r>
-        <w:t xml:space="preserve">Carle, F. L., and M. R. Strub. 1978. A new method for estimating population size from removal data. Biometrics:621–630.</w:t>
-      </w:r>
-    </w:p>
-    <w:bookmarkEnd w:id="48"/>
-    <w:bookmarkStart w:id="49" w:name="ref-CHaMP2016"/>
-    <w:p>
-      <w:pPr>
-        <w:pStyle w:val="BodyText"/>
-      </w:pPr>
-      <w:r>
-        <w:t xml:space="preserve">CHaMP (Columbia Habitat Monitoring Program). 2016. Scientific protocol for salmonid habitat surveys within the columbia habitat monitoring program. Bonneville Power Administration Portland, Oregon, USA.</w:t>
-      </w:r>
-    </w:p>
-    <w:bookmarkEnd w:id="49"/>
-    <w:bookmarkStart w:id="50" w:name="ref-Chapman1951"/>
-    <w:p>
-      <w:pPr>
-        <w:pStyle w:val="BodyText"/>
-      </w:pPr>
-      <w:r>
-        <w:t xml:space="preserve">Chapman, D. G. 1951. Some properties of the hypergeometric distribution with applications to zoological sample censuses. University of California Press.</w:t>
-      </w:r>
-    </w:p>
-    <w:bookmarkEnd w:id="50"/>
-    <w:bookmarkStart w:id="51" w:name="ref-Compton2012"/>
-    <w:p>
-      <w:pPr>
-        <w:pStyle w:val="BodyText"/>
-      </w:pPr>
-      <w:r>
-        <w:t xml:space="preserve">Compton, T. J., M. A. Morrison, J. R. Leathwick, and G. D. Carbines. 2012. Ontogenetic habitat associations of a demersal fish species, pagrus auratus, identified using boosted regression trees. Marine Ecology Progress Series 462:219–230.</w:t>
-      </w:r>
-    </w:p>
-    <w:bookmarkEnd w:id="51"/>
-    <w:bookmarkStart w:id="52" w:name="ref-Cramer2009"/>
-    <w:p>
-      <w:pPr>
-        <w:pStyle w:val="BodyText"/>
-      </w:pPr>
-      <w:r>
-        <w:t xml:space="preserve">Cramer, S. P., and N. K. Ackerman. 2009. Linking stream carrying capacity for salmonids to habitat features. Pages 225–254</w:t>
-      </w:r>
-      <w:r>
-        <w:t xml:space="preserve"> </w:t>
-      </w:r>
-      <w:r>
-        <w:rPr>
-          <w:i/>
-        </w:rPr>
-        <w:t xml:space="preserve">in</w:t>
-      </w:r>
-      <w:r>
-        <w:t xml:space="preserve"> </w:t>
-      </w:r>
-      <w:r>
-        <w:t xml:space="preserve">American fisheries society symposium.</w:t>
-      </w:r>
-    </w:p>
-    <w:bookmarkEnd w:id="52"/>
-    <w:bookmarkStart w:id="53" w:name="ref-Dunham2002"/>
-    <w:p>
-      <w:pPr>
-        <w:pStyle w:val="BodyText"/>
-      </w:pPr>
-      <w:r>
-        <w:t xml:space="preserve">Dunham, J. B., B. S. Cade, and J. W. Terrell. 2002. Influences of spatial and temporal variation on fish-habitat relationships defined by regression quantiles. Transactions of the American Fisheries Society 131:86–98.</w:t>
-      </w:r>
-    </w:p>
-    <w:bookmarkEnd w:id="53"/>
-    <w:bookmarkStart w:id="54" w:name="ref-Eastwood2003"/>
-    <w:p>
-      <w:pPr>
-        <w:pStyle w:val="BodyText"/>
-      </w:pPr>
-      <w:r>
-        <w:t xml:space="preserve">Eastwood, P. D., G. J. Meaden, A. Carpentier, and S. I. Rogers. 2003. Estimating limits to the spatial extent and suitability of sole (solea solea) nursery grounds in the dover strait. Journal of Sea Research 50:151–165.</w:t>
-      </w:r>
-    </w:p>
-    <w:bookmarkEnd w:id="54"/>
-    <w:bookmarkStart w:id="55" w:name="ref-Fausch1988"/>
-    <w:p>
-      <w:pPr>
-        <w:pStyle w:val="BodyText"/>
-      </w:pPr>
-      <w:r>
-        <w:t xml:space="preserve">Fausch, K., C. Hawkes, and M. Parsons. 1988. Models that predict standing crop of stream fish from habitat variables: 1950-85. Notes.</w:t>
-      </w:r>
-    </w:p>
-    <w:bookmarkEnd w:id="55"/>
-    <w:bookmarkStart w:id="56" w:name="ref-R-minerva"/>
-    <w:p>
-      <w:pPr>
-        <w:pStyle w:val="BodyText"/>
-      </w:pPr>
-      <w:r>
-        <w:t xml:space="preserve">Filosi, M., R. Visintainer, and D. Albanese. 2019. Minerva: Maximal information-based nonparametric exploration for variable analysis.</w:t>
-      </w:r>
-    </w:p>
-    <w:bookmarkEnd w:id="56"/>
-    <w:bookmarkStart w:id="57" w:name="ref-Good2005"/>
-    <w:p>
-      <w:pPr>
-        <w:pStyle w:val="BodyText"/>
-      </w:pPr>
-      <w:r>
-        <w:t xml:space="preserve">Good, T. P., R. S. Waples, and P. B. Adams. 2005. Updated status of federally listed ESUs of west coast salmon and steelhead.</w:t>
-      </w:r>
-    </w:p>
-    <w:bookmarkEnd w:id="57"/>
-    <w:bookmarkStart w:id="58" w:name="ref-Hedger2013"/>
-    <w:p>
-      <w:pPr>
-        <w:pStyle w:val="BodyText"/>
-      </w:pPr>
-      <w:r>
-        <w:t xml:space="preserve">Hedger, R. D., E. De Eyto, M. Dillane, O. H. Diserud, K. Hindar, P. McGinnity, R. Poole, and G. Rogan. 2013. Improving abundance estimates from electrofishing removal sampling. Fisheries Research 137:104–115.</w:t>
-      </w:r>
-    </w:p>
-    <w:bookmarkEnd w:id="58"/>
-    <w:bookmarkStart w:id="59" w:name="ref-Knudby2010"/>
-    <w:p>
-      <w:pPr>
-        <w:pStyle w:val="BodyText"/>
-      </w:pPr>
-      <w:r>
-        <w:t xml:space="preserve">Knudby, A., A. Brenning, and E. LeDrew. 2010. New approaches to modelling fish-habitat relationships. Ecological Modelling 221:503–511.</w:t>
-      </w:r>
-    </w:p>
-    <w:bookmarkEnd w:id="59"/>
-    <w:bookmarkStart w:id="60" w:name="ref-Koenker1978"/>
-    <w:p>
-      <w:pPr>
-        <w:pStyle w:val="BodyText"/>
-      </w:pPr>
-      <w:r>
-        <w:t xml:space="preserve">Koenker, R., and G. Bassett Jr. 1978. Regression quantiles. Econometrica: journal of the Econometric Society:33–50.</w:t>
-      </w:r>
-    </w:p>
-    <w:bookmarkEnd w:id="60"/>
-    <w:bookmarkStart w:id="61" w:name="ref-Liaw2002"/>
-    <w:p>
-      <w:pPr>
-        <w:pStyle w:val="BodyText"/>
-      </w:pPr>
-      <w:r>
-        <w:t xml:space="preserve">Liaw, A., and M. Wiener. 2002. Classification and regression by randomForest. R news 2:18–22.</w:t>
-      </w:r>
-    </w:p>
-    <w:bookmarkEnd w:id="61"/>
-    <w:bookmarkStart w:id="62" w:name="ref-R-survey"/>
-    <w:p>
-      <w:pPr>
-        <w:pStyle w:val="BodyText"/>
-      </w:pPr>
-      <w:r>
-        <w:t xml:space="preserve">Lumley, T. 2019. Survey: Analysis of complex survey samples.</w:t>
-      </w:r>
-    </w:p>
-    <w:bookmarkEnd w:id="62"/>
-    <w:bookmarkStart w:id="63" w:name="ref-Meinshausen2006"/>
-    <w:p>
-      <w:pPr>
-        <w:pStyle w:val="BodyText"/>
-      </w:pPr>
-      <w:r>
-        <w:t xml:space="preserve">Meinshausen, N. 2006. Quantile regression forests. Journal of Machine Learning Research 7:983–999.</w:t>
-      </w:r>
-    </w:p>
-    <w:bookmarkEnd w:id="63"/>
-    <w:bookmarkStart w:id="64" w:name="ref-R-quantregForest"/>
-    <w:p>
-      <w:pPr>
-        <w:pStyle w:val="BodyText"/>
-      </w:pPr>
-      <w:r>
-        <w:t xml:space="preserve">Meinshausen, N. 2017. QuantregForest: Quantile regression forests.</w:t>
-      </w:r>
-    </w:p>
-    <w:bookmarkEnd w:id="64"/>
-    <w:bookmarkStart w:id="65" w:name="ref-Mossop2006"/>
-    <w:p>
-      <w:pPr>
-        <w:pStyle w:val="BodyText"/>
-      </w:pPr>
-      <w:r>
-        <w:t xml:space="preserve">Mossop, B., and M. J. Bradford. 2006. Using thalweg profiling to assess and monitor juvenile salmon (oncorhynchus spp.) habitat in small streams. Canadian Journal of Fisheries and Aquatic Sciences 63:1515–1525.</w:t>
-      </w:r>
-    </w:p>
-    <w:bookmarkEnd w:id="65"/>
-    <w:bookmarkStart w:id="66" w:name="ref-Nickelson1992"/>
-    <w:p>
-      <w:pPr>
-        <w:pStyle w:val="BodyText"/>
-      </w:pPr>
-      <w:r>
-        <w:t xml:space="preserve">Nickelson, T. E., J. D. Rodgers, S. L. Johnson, and M. F. Solazzi. 1992. Seasonal changes in habitat use by juvenile coho salmon (oncorhynchus kisutch) in oregon coastal streams. Canadian Journal of Fisheries and Aquatic Sciences 49:783–789.</w:t>
-      </w:r>
-    </w:p>
-    <w:bookmarkEnd w:id="66"/>
-    <w:bookmarkStart w:id="67" w:name="ref-R-FSA"/>
-    <w:p>
-      <w:pPr>
-        <w:pStyle w:val="BodyText"/>
-      </w:pPr>
-      <w:r>
-        <w:t xml:space="preserve">Ogle, D., P. Wheeler, and A. Dinno. 2019. FSA: Simple fisheries stock assessment methods.</w:t>
-      </w:r>
-    </w:p>
-    <w:bookmarkEnd w:id="67"/>
-    <w:bookmarkStart w:id="68" w:name="ref-Pess2002"/>
-    <w:p>
-      <w:pPr>
-        <w:pStyle w:val="BodyText"/>
-      </w:pPr>
-      <w:r>
-        <w:t xml:space="preserve">Pess, G. R., D. R. Montgomery, E. A. Steel, R. E. Bilby, B. E. Feist, and H. M. Greenberg. 2002. Landscape characteristics, land use, and coho salmon (oncorhynchus kisutch) abundance, snohomish river, wash., usa. Canadian Journal of Fisheries and Aquatic Sciences 59:613–623.</w:t>
-      </w:r>
-    </w:p>
-    <w:bookmarkEnd w:id="68"/>
-    <w:bookmarkStart w:id="69" w:name="ref-Pittman2009"/>
-    <w:p>
-      <w:pPr>
-        <w:pStyle w:val="BodyText"/>
-      </w:pPr>
-      <w:r>
-        <w:t xml:space="preserve">Pittman, S., B. Costa, and T. Battista. 2009. Using lidar bathymetry and boosted regression trees to predict the diversity and abundance of fish and corals. Journal of Coastal Research 53:27–38.</w:t>
-      </w:r>
-    </w:p>
-    <w:bookmarkEnd w:id="69"/>
-    <w:bookmarkStart w:id="70" w:name="ref-Prasad2006"/>
-    <w:p>
-      <w:pPr>
-        <w:pStyle w:val="BodyText"/>
-      </w:pPr>
-      <w:r>
-        <w:t xml:space="preserve">Prasad, A., L. Iverson, and A. Liaw. 2006. Newer classification and regression tree techniques: Bagging and random forests for ecological prediction. Ecosystems 9:181–199.</w:t>
-      </w:r>
-    </w:p>
-    <w:bookmarkEnd w:id="70"/>
-    <w:bookmarkStart w:id="71" w:name="ref-Rsoftware2018"/>
-    <w:p>
-      <w:pPr>
-        <w:pStyle w:val="BodyText"/>
-      </w:pPr>
-      <w:r>
-        <w:t xml:space="preserve">R Core Team. 2018. R: A language and environment for statistical computing. R Foundation for Statistical Computing, Vienna, Austria.</w:t>
-      </w:r>
-    </w:p>
-    <w:bookmarkEnd w:id="71"/>
-    <w:bookmarkStart w:id="72" w:name="ref-Reshef2011"/>
-    <w:p>
-      <w:pPr>
-        <w:pStyle w:val="BodyText"/>
-      </w:pPr>
-      <w:r>
-        <w:t xml:space="preserve">Reshef, D. N., Y. A. Reshef, H. K. Finucane, S. R. Grossman, G. McVean, P. J. Turnbaugh, E. S. Lander, M. Mitzenmacher, and P. C. Sabeti. 2011. Detecting novel associations in large data sets. Science 334:1518–1524.</w:t>
-      </w:r>
-    </w:p>
-    <w:bookmarkEnd w:id="72"/>
-    <w:bookmarkStart w:id="73" w:name="ref-R-Rcapture"/>
-    <w:p>
-      <w:pPr>
-        <w:pStyle w:val="BodyText"/>
-      </w:pPr>
-      <w:r>
-        <w:t xml:space="preserve">Rivest, L.-P., and S. Baillargeon. 2019. Rcapture: Loglinear models for capture-recapture experiments.</w:t>
-      </w:r>
-    </w:p>
-    <w:bookmarkEnd w:id="73"/>
-    <w:bookmarkStart w:id="74" w:name="ref-Robson1964"/>
-    <w:p>
-      <w:pPr>
-        <w:pStyle w:val="BodyText"/>
-      </w:pPr>
-      <w:r>
-        <w:t xml:space="preserve">Robson, D., and H. Regier. 1964. Sample size in petersen mark–recapture experiments. Transactions of the American Fisheries Society 93:215–226.</w:t>
-      </w:r>
-    </w:p>
-    <w:bookmarkEnd w:id="74"/>
-    <w:bookmarkStart w:id="75" w:name="ref-Seber2002"/>
-    <w:p>
-      <w:pPr>
-        <w:pStyle w:val="BodyText"/>
-      </w:pPr>
-      <w:r>
-        <w:t xml:space="preserve">Seber, G. 2002. The estimation of animal abundance and related parameters. Blackburn Press Caldwell, New Jersey.</w:t>
-      </w:r>
-    </w:p>
-    <w:bookmarkEnd w:id="75"/>
-    <w:bookmarkStart w:id="76" w:name="ref-Sharma2001"/>
-    <w:p>
-      <w:pPr>
-        <w:pStyle w:val="BodyText"/>
-      </w:pPr>
-      <w:r>
-        <w:t xml:space="preserve">Sharma, R., and R. Hilborn. 2001. Empirical relationships between watershed characteristics and coho salmon (oncorhynchus kisutch) smolt abundance in 14 western washington streams. Canadian Journal of Fisheries and Aquatic Sciences 58:1453–1463.</w:t>
-      </w:r>
-    </w:p>
-    <w:bookmarkEnd w:id="76"/>
-    <w:bookmarkStart w:id="77" w:name="ref-R-missForest"/>
-    <w:p>
-      <w:pPr>
-        <w:pStyle w:val="BodyText"/>
-      </w:pPr>
-      <w:r>
-        <w:t xml:space="preserve">Stekhoven, D. J. 2013a. MissForest: Nonparametric missing value imputation using random forest.</w:t>
-      </w:r>
-    </w:p>
-    <w:bookmarkEnd w:id="77"/>
-    <w:bookmarkStart w:id="78" w:name="ref-Stekhoven2013"/>
-    <w:p>
-      <w:pPr>
-        <w:pStyle w:val="BodyText"/>
-      </w:pPr>
-      <w:r>
-        <w:t xml:space="preserve">Stekhoven, D. J. 2013b. MissForest: Nonparametric missing value imputation using random forest.</w:t>
-      </w:r>
-    </w:p>
-    <w:bookmarkEnd w:id="78"/>
-    <w:bookmarkStart w:id="79" w:name="ref-Stekhoven2012"/>
-    <w:p>
-      <w:pPr>
-        <w:pStyle w:val="BodyText"/>
-      </w:pPr>
-      <w:r>
-        <w:t xml:space="preserve">Stekhoven, D. J., and P. Bühlmann. 2012. MissForest—non-parametric missing value imputation for mixed-type data. Bioinformatics 28:112–118.</w:t>
-      </w:r>
-    </w:p>
-    <w:bookmarkEnd w:id="79"/>
-    <w:bookmarkStart w:id="80" w:name="ref-Stevens2004"/>
-    <w:p>
-      <w:pPr>
-        <w:pStyle w:val="BodyText"/>
-      </w:pPr>
-      <w:r>
-        <w:t xml:space="preserve">Stevens, D., and A. Olsen. 2004. Spatially balanced sampling of natural resources. Journal of the American Statistical Association 99:262–278.</w:t>
-      </w:r>
-    </w:p>
-    <w:bookmarkEnd w:id="80"/>
-    <w:bookmarkStart w:id="81" w:name="ref-Stevens1999"/>
-    <w:p>
-      <w:pPr>
-        <w:pStyle w:val="BodyText"/>
-      </w:pPr>
-      <w:r>
-        <w:t xml:space="preserve">Stevens Jr, D., and A. R. Olsen. 1999. Spatially restricted surveys over time for aquatic resources. Journal of Agricultural, Biological, and Environmental Statistics:415–428.</w:t>
-      </w:r>
-    </w:p>
-    <w:bookmarkEnd w:id="81"/>
-    <w:bookmarkStart w:id="82" w:name="ref-Sweka2010"/>
-    <w:p>
-      <w:pPr>
-        <w:pStyle w:val="BodyText"/>
-      </w:pPr>
-      <w:r>
-        <w:t xml:space="preserve">Sweka, J. A., and G. Mackey. 2010. A functional relationship between watershed size and atlantic salmon parr density. Journal of Fish and Wildlife Management 1:3–10.</w:t>
-      </w:r>
-    </w:p>
-    <w:bookmarkEnd w:id="82"/>
-    <w:bookmarkStart w:id="83" w:name="ref-Terrell1996"/>
-    <w:p>
-      <w:pPr>
-        <w:pStyle w:val="BodyText"/>
-      </w:pPr>
-      <w:r>
-        <w:t xml:space="preserve">Terrell, J. W., B. S. Cade, J. Carpenter, and J. M. Thompson. 1996. Modeling stream fish habitat limitations from wedge-shaped patterns of variation in standing stock. Transactions of the American Fisheries Society 125:104–117.</w:t>
-      </w:r>
-    </w:p>
-    <w:bookmarkEnd w:id="83"/>
-    <w:bookmarkStart w:id="84" w:name="ref-Volk2017"/>
-    <w:p>
-      <w:pPr>
-        <w:pStyle w:val="BodyText"/>
-      </w:pPr>
-      <w:r>
-        <w:t xml:space="preserve">Volk, C., N. Bouwes, C. Jordan, J. Wheaton, P. Nelle, C. Beasley, S. Walker, B. Bouwes, M. Nahorniak, A. Hill, J. Heitke, K. Whitehead, S. Bangen, and E. Ward. 2017. Integrated status and effectiveness monitoring program (ISEMP) and columbia habitat monitoring program (CHaMP) 2016 annual combined technical report. Bonneville Power Administration.</w:t>
-      </w:r>
-    </w:p>
-    <w:bookmarkEnd w:id="84"/>
-    <w:bookmarkEnd w:id="85"/>
-    <w:p>
-      <w:r>
-        <w:br w:type="page"/>
-      </w:r>
-    </w:p>
-    <w:p>
-      <w:pPr>
-        <w:pStyle w:val="Heading1"/>
-      </w:pPr>
-      <w:bookmarkStart w:id="86" w:name="tables"/>
+      <w:bookmarkStart w:id="91" w:name="tables"/>
       <w:r>
         <w:t xml:space="preserve">Tables</w:t>
       </w:r>
-      <w:bookmarkEnd w:id="86"/>
-    </w:p>
+      <w:bookmarkEnd w:id="91"/>
+    </w:p>
+    <w:bookmarkStart w:id="92" w:name="tables"/>
+    <w:bookmarkEnd w:id="92"/>
     <w:p>
       <w:pPr>
         <w:pStyle w:val="TableCaption"/>
       </w:pPr>
       <w:r>
-        <w:t xml:space="preserve">Table 1: The number of unique sites in the initial dataset, by watershed, with paired fish-habitat data used to populate the spring/summer Chinook salmon parr capacity model</w:t>
+        <w:t xml:space="preserve">Table 1: The number of unique sites, by watershed, with paired fish-habitat data used to populate the spring/summer Chinook salmon parr capacity QRF model</w:t>
       </w:r>
     </w:p>
     <w:tbl>
@@ -1941,7 +2709,7 @@
         <w:tblStyle w:val="Table"/>
         <w:tblW w:type="pct" w:w="0.0"/>
         <w:tblLook w:firstRow="1"/>
-        <w:tblCaption w:val="Table 1: The number of unique sites in the initial dataset, by watershed, with paired fish-habitat data used to populate the spring/summer Chinook salmon parr capacity model"/>
+        <w:tblCaption w:val="Table 1: The number of unique sites, by watershed, with paired fish-habitat data used to populate the spring/summer Chinook salmon parr capacity QRF model"/>
       </w:tblPr>
       <w:tblGrid/>
       <w:tr>
@@ -1978,7 +2746,7 @@
               <w:jc w:val="right"/>
             </w:pPr>
             <w:r>
-              <w:t xml:space="preserve">n</w:t>
+              <w:t xml:space="preserve">n Sites</w:t>
             </w:r>
           </w:p>
         </w:tc>
@@ -1995,7 +2763,7 @@
               <w:jc w:val="left"/>
             </w:pPr>
             <w:r>
-              <w:t xml:space="preserve">percent</w:t>
+              <w:t xml:space="preserve">Percent</w:t>
             </w:r>
           </w:p>
         </w:tc>
@@ -3112,7 +3880,7 @@
         <w:pStyle w:val="TableCaption"/>
       </w:pPr>
       <w:r>
-        <w:t xml:space="preserve">Table 3: Summary of model fit for each of the extrapolation models to extrapolate quantile regression forest (QRF) model predictions of spring/summer Chinook parr capacity to larger scales (e.g., watershed, population).</w:t>
+        <w:t xml:space="preserve">Table 3: Globally available attribute (GAA) habitat covariates used to extrapolate quantile regression forest (QRF) model predictions of spring/summer Chinook parr capacity to a larger scale (e.g., watershed, population).</w:t>
       </w:r>
     </w:p>
     <w:tbl>
@@ -3120,7 +3888,327 @@
         <w:tblStyle w:val="Table"/>
         <w:tblW w:type="pct" w:w="0.0"/>
         <w:tblLook w:firstRow="1"/>
-        <w:tblCaption w:val="Table 3: Summary of model fit for each of the extrapolation models to extrapolate quantile regression forest (QRF) model predictions of spring/summer Chinook parr capacity to larger scales (e.g., watershed, population)."/>
+        <w:tblCaption w:val="Table 3: Globally available attribute (GAA) habitat covariates used to extrapolate quantile regression forest (QRF) model predictions of spring/summer Chinook parr capacity to a larger scale (e.g., watershed, population)."/>
+      </w:tblPr>
+      <w:tblGrid/>
+      <w:tr>
+        <w:trPr>
+          <w:cnfStyle w:firstRow="1"/>
+        </w:trPr>
+        <w:tc>
+          <w:tcPr>
+            <w:tcBorders>
+              <w:bottom w:val="single"/>
+            </w:tcBorders>
+            <w:vAlign w:val="bottom"/>
+          </w:tcPr>
+          <w:p>
+            <w:pPr>
+              <w:pStyle w:val="Compact"/>
+              <w:jc w:val="left"/>
+            </w:pPr>
+            <w:r>
+              <w:t xml:space="preserve">Covariate</w:t>
+            </w:r>
+          </w:p>
+        </w:tc>
+        <w:tc>
+          <w:tcPr>
+            <w:tcBorders>
+              <w:bottom w:val="single"/>
+            </w:tcBorders>
+            <w:vAlign w:val="bottom"/>
+          </w:tcPr>
+          <w:p>
+            <w:pPr>
+              <w:pStyle w:val="Compact"/>
+              <w:jc w:val="left"/>
+            </w:pPr>
+            <w:r>
+              <w:t xml:space="preserve">Scale</w:t>
+            </w:r>
+          </w:p>
+        </w:tc>
+      </w:tr>
+      <w:tr>
+        <w:tc>
+          <w:p>
+            <w:pPr>
+              <w:pStyle w:val="Compact"/>
+              <w:jc w:val="left"/>
+            </w:pPr>
+            <w:r>
+              <w:t xml:space="preserve">TRange</w:t>
+            </w:r>
+          </w:p>
+        </w:tc>
+        <w:tc>
+          <w:p>
+            <w:pPr>
+              <w:pStyle w:val="Compact"/>
+              <w:jc w:val="left"/>
+            </w:pPr>
+            <w:r>
+              <w:t xml:space="preserve">Reach (2 km)</w:t>
+            </w:r>
+          </w:p>
+        </w:tc>
+      </w:tr>
+      <w:tr>
+        <w:tc>
+          <w:p>
+            <w:pPr>
+              <w:pStyle w:val="Compact"/>
+              <w:jc w:val="left"/>
+            </w:pPr>
+            <w:r>
+              <w:t xml:space="preserve">Elev_M</w:t>
+            </w:r>
+          </w:p>
+        </w:tc>
+        <w:tc>
+          <w:p>
+            <w:pPr>
+              <w:pStyle w:val="Compact"/>
+              <w:jc w:val="left"/>
+            </w:pPr>
+            <w:r>
+              <w:t xml:space="preserve">Site (300 m)</w:t>
+            </w:r>
+          </w:p>
+        </w:tc>
+      </w:tr>
+      <w:tr>
+        <w:tc>
+          <w:p>
+            <w:pPr>
+              <w:pStyle w:val="Compact"/>
+              <w:jc w:val="left"/>
+            </w:pPr>
+            <w:r>
+              <w:t xml:space="preserve">CHaMPsheds</w:t>
+            </w:r>
+          </w:p>
+        </w:tc>
+        <w:tc>
+          <w:p>
+            <w:pPr>
+              <w:pStyle w:val="Compact"/>
+              <w:jc w:val="left"/>
+            </w:pPr>
+            <w:r>
+              <w:t xml:space="preserve">Reach (2 km)</w:t>
+            </w:r>
+          </w:p>
+        </w:tc>
+      </w:tr>
+      <w:tr>
+        <w:tc>
+          <w:p>
+            <w:pPr>
+              <w:pStyle w:val="Compact"/>
+              <w:jc w:val="left"/>
+            </w:pPr>
+            <w:r>
+              <w:t xml:space="preserve">NatPrin1</w:t>
+            </w:r>
+          </w:p>
+        </w:tc>
+        <w:tc>
+          <w:p>
+            <w:pPr>
+              <w:pStyle w:val="Compact"/>
+              <w:jc w:val="left"/>
+            </w:pPr>
+            <w:r>
+              <w:t xml:space="preserve">Watershed (HUC12)</w:t>
+            </w:r>
+          </w:p>
+        </w:tc>
+      </w:tr>
+      <w:tr>
+        <w:tc>
+          <w:p>
+            <w:pPr>
+              <w:pStyle w:val="Compact"/>
+              <w:jc w:val="left"/>
+            </w:pPr>
+            <w:r>
+              <w:t xml:space="preserve">DistPrin1</w:t>
+            </w:r>
+          </w:p>
+        </w:tc>
+        <w:tc>
+          <w:p>
+            <w:pPr>
+              <w:pStyle w:val="Compact"/>
+              <w:jc w:val="left"/>
+            </w:pPr>
+            <w:r>
+              <w:t xml:space="preserve">Watershed (HUC12)</w:t>
+            </w:r>
+          </w:p>
+        </w:tc>
+      </w:tr>
+      <w:tr>
+        <w:tc>
+          <w:p>
+            <w:pPr>
+              <w:pStyle w:val="Compact"/>
+              <w:jc w:val="left"/>
+            </w:pPr>
+            <w:r>
+              <w:t xml:space="preserve">SrtCumDrn</w:t>
+            </w:r>
+          </w:p>
+        </w:tc>
+        <w:tc>
+          <w:p>
+            <w:pPr>
+              <w:pStyle w:val="Compact"/>
+              <w:jc w:val="left"/>
+            </w:pPr>
+            <w:r>
+              <w:t xml:space="preserve">Reach (2 km)</w:t>
+            </w:r>
+          </w:p>
+        </w:tc>
+      </w:tr>
+      <w:tr>
+        <w:tc>
+          <w:p>
+            <w:pPr>
+              <w:pStyle w:val="Compact"/>
+              <w:jc w:val="left"/>
+            </w:pPr>
+            <w:r>
+              <w:t xml:space="preserve">StrmPwr</w:t>
+            </w:r>
+          </w:p>
+        </w:tc>
+        <w:tc>
+          <w:p>
+            <w:pPr>
+              <w:pStyle w:val="Compact"/>
+              <w:jc w:val="left"/>
+            </w:pPr>
+            <w:r>
+              <w:t xml:space="preserve">Reach (2 km)</w:t>
+            </w:r>
+          </w:p>
+        </w:tc>
+      </w:tr>
+      <w:tr>
+        <w:tc>
+          <w:p>
+            <w:pPr>
+              <w:pStyle w:val="Compact"/>
+              <w:jc w:val="left"/>
+            </w:pPr>
+            <w:r>
+              <w:t xml:space="preserve">Slp_NHD_v1</w:t>
+            </w:r>
+          </w:p>
+        </w:tc>
+        <w:tc>
+          <w:p>
+            <w:pPr>
+              <w:pStyle w:val="Compact"/>
+              <w:jc w:val="left"/>
+            </w:pPr>
+            <w:r>
+              <w:t xml:space="preserve">Reach (2 km)</w:t>
+            </w:r>
+          </w:p>
+        </w:tc>
+      </w:tr>
+      <w:tr>
+        <w:tc>
+          <w:p>
+            <w:pPr>
+              <w:pStyle w:val="Compact"/>
+              <w:jc w:val="left"/>
+            </w:pPr>
+            <w:r>
+              <w:t xml:space="preserve">Channel_Type</w:t>
+            </w:r>
+          </w:p>
+        </w:tc>
+        <w:tc>
+          <w:p>
+            <w:pPr>
+              <w:pStyle w:val="Compact"/>
+              <w:jc w:val="left"/>
+            </w:pPr>
+            <w:r>
+              <w:t xml:space="preserve">Site (300 m)</w:t>
+            </w:r>
+          </w:p>
+        </w:tc>
+      </w:tr>
+      <w:tr>
+        <w:tc>
+          <w:p>
+            <w:pPr>
+              <w:pStyle w:val="Compact"/>
+              <w:jc w:val="left"/>
+            </w:pPr>
+            <w:r>
+              <w:t xml:space="preserve">WIDE_BF</w:t>
+            </w:r>
+          </w:p>
+        </w:tc>
+        <w:tc>
+          <w:p>
+            <w:pPr>
+              <w:pStyle w:val="Compact"/>
+              <w:jc w:val="left"/>
+            </w:pPr>
+            <w:r>
+              <w:t xml:space="preserve">Site (300 m)</w:t>
+            </w:r>
+          </w:p>
+        </w:tc>
+      </w:tr>
+      <w:tr>
+        <w:tc>
+          <w:p>
+            <w:pPr>
+              <w:pStyle w:val="Compact"/>
+              <w:jc w:val="left"/>
+            </w:pPr>
+            <w:r>
+              <w:t xml:space="preserve">S2_02_11</w:t>
+            </w:r>
+          </w:p>
+        </w:tc>
+        <w:tc>
+          <w:p>
+            <w:pPr>
+              <w:pStyle w:val="Compact"/>
+              <w:jc w:val="left"/>
+            </w:pPr>
+            <w:r>
+              <w:t xml:space="preserve">Reach (2 km)</w:t>
+            </w:r>
+          </w:p>
+        </w:tc>
+      </w:tr>
+    </w:tbl>
+    <w:p>
+      <w:pPr>
+        <w:pStyle w:val="TableCaption"/>
+      </w:pPr>
+      <w:r>
+        <w:t xml:space="preserve">Table 4: Summary of extrapolation model fits, split by each of the responses and whether the extrapolation model used CHaMP watershed as a covariate or not.</w:t>
+      </w:r>
+    </w:p>
+    <w:tbl>
+      <w:tblPr>
+        <w:tblStyle w:val="Table"/>
+        <w:tblW w:type="pct" w:w="0.0"/>
+        <w:tblLook w:firstRow="1"/>
+        <w:tblCaption w:val="Table 4: Summary of extrapolation model fits, split by each of the responses and whether the extrapolation model used CHaMP watershed as a covariate or not."/>
       </w:tblPr>
       <w:tblGrid/>
       <w:tr>
@@ -3254,7 +4342,7 @@
               <w:jc w:val="right"/>
             </w:pPr>
             <w:r>
-              <w:t xml:space="preserve">0.270</w:t>
+              <w:t xml:space="preserve">0.495</w:t>
             </w:r>
           </w:p>
         </w:tc>
@@ -3265,7 +4353,7 @@
               <w:jc w:val="right"/>
             </w:pPr>
             <w:r>
-              <w:t xml:space="preserve">0.269</w:t>
+              <w:t xml:space="preserve">0.466</w:t>
             </w:r>
           </w:p>
         </w:tc>
@@ -3300,7 +4388,7 @@
               <w:jc w:val="right"/>
             </w:pPr>
             <w:r>
-              <w:t xml:space="preserve">0.154</w:t>
+              <w:t xml:space="preserve">0.349</w:t>
             </w:r>
           </w:p>
         </w:tc>
@@ -3311,7 +4399,7 @@
               <w:jc w:val="right"/>
             </w:pPr>
             <w:r>
-              <w:t xml:space="preserve">0.153</w:t>
+              <w:t xml:space="preserve">0.325</w:t>
             </w:r>
           </w:p>
         </w:tc>
@@ -3360,7 +4448,7 @@
               <w:jc w:val="right"/>
             </w:pPr>
             <w:r>
-              <w:t xml:space="preserve">0.314</w:t>
+              <w:t xml:space="preserve">0.542</w:t>
             </w:r>
           </w:p>
         </w:tc>
@@ -3371,7 +4459,7 @@
               <w:jc w:val="right"/>
             </w:pPr>
             <w:r>
-              <w:t xml:space="preserve">0.312</w:t>
+              <w:t xml:space="preserve">0.516</w:t>
             </w:r>
           </w:p>
         </w:tc>
@@ -3420,7 +4508,7 @@
               <w:jc w:val="right"/>
             </w:pPr>
             <w:r>
-              <w:t xml:space="preserve">0.214</w:t>
+              <w:t xml:space="preserve">0.404</w:t>
             </w:r>
           </w:p>
         </w:tc>
@@ -3431,7 +4519,7 @@
               <w:jc w:val="right"/>
             </w:pPr>
             <w:r>
-              <w:t xml:space="preserve">0.213</w:t>
+              <w:t xml:space="preserve">0.383</w:t>
             </w:r>
           </w:p>
         </w:tc>
@@ -3442,7 +4530,7 @@
         <w:pStyle w:val="TableCaption"/>
       </w:pPr>
       <w:r>
-        <w:t xml:space="preserve">Table 4: Estimates of parr capacity from both spawner-recruit data (Beverton-Holt, Ricker, hockey stick) and from extrapolated estimates of parr capacity from the quantile regression forest (QRF) model. Numbers in parentheses are coefficients of variation.</w:t>
+        <w:t xml:space="preserve">Table 5: Estimates of parr capacity from both spawner-recruit data (Beverton-Holt, Ricker, hockey stick) and from extrapolated estimates of parr capacity from the quantile regression forest (QRF) model. Numbers in parentheses are coefficients of variation.</w:t>
       </w:r>
     </w:p>
     <w:tbl>
@@ -3450,7 +4538,7 @@
         <w:tblStyle w:val="Table"/>
         <w:tblW w:type="pct" w:w="0.0"/>
         <w:tblLook w:firstRow="1"/>
-        <w:tblCaption w:val="Table 4: Estimates of parr capacity from both spawner-recruit data (Beverton-Holt, Ricker, hockey stick) and from extrapolated estimates of parr capacity from the quantile regression forest (QRF) model. Numbers in parentheses are coefficients of variation."/>
+        <w:tblCaption w:val="Table 5: Estimates of parr capacity from both spawner-recruit data (Beverton-Holt, Ricker, hockey stick) and from extrapolated estimates of parr capacity from the quantile regression forest (QRF) model. Numbers in parentheses are coefficients of variation."/>
       </w:tblPr>
       <w:tblGrid/>
       <w:tr>
@@ -4234,12 +5322,14 @@
       <w:pPr>
         <w:pStyle w:val="Heading1"/>
       </w:pPr>
-      <w:bookmarkStart w:id="87" w:name="figures"/>
+      <w:bookmarkStart w:id="93" w:name="figures"/>
       <w:r>
         <w:t xml:space="preserve">Figures</w:t>
       </w:r>
-      <w:bookmarkEnd w:id="87"/>
-    </w:p>
+      <w:bookmarkEnd w:id="93"/>
+    </w:p>
+    <w:bookmarkStart w:id="94" w:name="figures"/>
+    <w:bookmarkEnd w:id="94"/>
     <w:p>
       <w:pPr>
         <w:pStyle w:val="CaptionedFigure"/>
@@ -4249,18 +5339,18 @@
           <wp:inline>
             <wp:extent cx="5943600" cy="4754880"/>
             <wp:effectExtent b="0" l="0" r="0" t="0"/>
-            <wp:docPr descr="Figure 1: Relative importance of each habitat covariate included in the quantile regression forest (QRF) model to predict habitat capacity, during summer months, for spring/summer Chinook salmon parr" title="" id="1" name="Picture"/>
+            <wp:docPr descr="Figure 1: Watersheds with CHaMP habitat data. Watersheds in black also contain paired fish data. Watershed names are: 1 - Entiat, 2 - John Day, 3 - Lemhi, 4 - Methow, 5 - Minam, 6 - Secesh, 7 - South Fork Salmon, 8 - Tucannon, 9 - Upper Grande Ronde, 10 - Wenatchee, 11 - Yankee Fork." title="" id="1" name="Picture"/>
             <a:graphic>
               <a:graphicData uri="http://schemas.openxmlformats.org/drawingml/2006/picture">
                 <pic:pic>
                   <pic:nvPicPr>
-                    <pic:cNvPr descr="../figures/rel-imp-figure-1.png" id="0" name="Picture"/>
+                    <pic:cNvPr descr="../figures/wtsd-map-1.png" id="0" name="Picture"/>
                     <pic:cNvPicPr>
                       <a:picLocks noChangeArrowheads="1" noChangeAspect="1"/>
                     </pic:cNvPicPr>
                   </pic:nvPicPr>
                   <pic:blipFill>
-                    <a:blip r:embed="rId88"/>
+                    <a:blip r:embed="rId95"/>
                     <a:stretch>
                       <a:fillRect/>
                     </a:stretch>
@@ -4292,7 +5382,7 @@
         <w:pStyle w:val="ImageCaption"/>
       </w:pPr>
       <w:r>
-        <w:t xml:space="preserve">Figure 1: Relative importance of each habitat covariate included in the quantile regression forest (QRF) model to predict habitat capacity, during summer months, for spring/summer Chinook salmon parr</w:t>
+        <w:t xml:space="preserve">Figure 1: Watersheds with CHaMP habitat data. Watersheds in black also contain paired fish data. Watershed names are: 1 - Entiat, 2 - John Day, 3 - Lemhi, 4 - Methow, 5 - Minam, 6 - Secesh, 7 - South Fork Salmon, 8 - Tucannon, 9 - Upper Grande Ronde, 10 - Wenatchee, 11 - Yankee Fork.</w:t>
       </w:r>
     </w:p>
     <w:p>
@@ -4304,18 +5394,18 @@
           <wp:inline>
             <wp:extent cx="5943600" cy="4754880"/>
             <wp:effectExtent b="0" l="0" r="0" t="0"/>
-            <wp:docPr descr="Figure 2: Partial dependence plots for the spring/summer Chinook salmon parr capacity quantile regression forest (QRF) model, depicting how parr capacity shifts as each habitat metric changes, assuming all other habitat metrics remain at their mean values. Tick marks along the X-axis depict observed values." title="" id="1" name="Picture"/>
+            <wp:docPr descr="Figure 2: Relative importance of each habitat covariate included in the quantile regression forest (QRF) model to predict habitat capacity, during summer months, for spring/summer Chinook salmon parr" title="" id="1" name="Picture"/>
             <a:graphic>
               <a:graphicData uri="http://schemas.openxmlformats.org/drawingml/2006/picture">
                 <pic:pic>
                   <pic:nvPicPr>
-                    <pic:cNvPr descr="../figures/pdp-figure-1.png" id="0" name="Picture"/>
+                    <pic:cNvPr descr="../figures/rel-imp-figure-1.png" id="0" name="Picture"/>
                     <pic:cNvPicPr>
                       <a:picLocks noChangeArrowheads="1" noChangeAspect="1"/>
                     </pic:cNvPicPr>
                   </pic:nvPicPr>
                   <pic:blipFill>
-                    <a:blip r:embed="rId89"/>
+                    <a:blip r:embed="rId96"/>
                     <a:stretch>
                       <a:fillRect/>
                     </a:stretch>
@@ -4347,7 +5437,7 @@
         <w:pStyle w:val="ImageCaption"/>
       </w:pPr>
       <w:r>
-        <w:t xml:space="preserve">Figure 2: Partial dependence plots for the spring/summer Chinook salmon parr capacity quantile regression forest (QRF) model, depicting how parr capacity shifts as each habitat metric changes, assuming all other habitat metrics remain at their mean values. Tick marks along the X-axis depict observed values.</w:t>
+        <w:t xml:space="preserve">Figure 2: Relative importance of each habitat covariate included in the quantile regression forest (QRF) model to predict habitat capacity, during summer months, for spring/summer Chinook salmon parr</w:t>
       </w:r>
     </w:p>
     <w:p>
@@ -4359,18 +5449,18 @@
           <wp:inline>
             <wp:extent cx="5943600" cy="4754880"/>
             <wp:effectExtent b="0" l="0" r="0" t="0"/>
-            <wp:docPr descr="Figure 3: Spawner-recruit data from seven watersheds. Solid lines are the spawner-recruit curve, dashed lines are the estimated capacity, and shaded polygons depict the 95% confidence intervals of capacity. Blue corresponds to Beverton-Holt models, green to Ricker models, yellow to hockey stick models, and red to QRF estimates. The QRF solid curve is a Beverton-Holt model with the capacity parameter fixed to the QRF estimate of capacity." title="" id="1" name="Picture"/>
+            <wp:docPr descr="Figure 3: Partial dependence plots for the spring/summer Chinook salmon parr capacity quantile regression forest (QRF) model, depicting how parr capacity shifts as each habitat metric changes, assuming all other habitat metrics remain at their mean values. Tick marks along the X-axis depict observed values." title="" id="1" name="Picture"/>
             <a:graphic>
               <a:graphicData uri="http://schemas.openxmlformats.org/drawingml/2006/picture">
                 <pic:pic>
                   <pic:nvPicPr>
-                    <pic:cNvPr descr="../figures/sr-figure-1.png" id="0" name="Picture"/>
+                    <pic:cNvPr descr="../figures/pdp-figure-1.png" id="0" name="Picture"/>
                     <pic:cNvPicPr>
                       <a:picLocks noChangeArrowheads="1" noChangeAspect="1"/>
                     </pic:cNvPicPr>
                   </pic:nvPicPr>
                   <pic:blipFill>
-                    <a:blip r:embed="rId90"/>
+                    <a:blip r:embed="rId97"/>
                     <a:stretch>
                       <a:fillRect/>
                     </a:stretch>
@@ -4402,7 +5492,62 @@
         <w:pStyle w:val="ImageCaption"/>
       </w:pPr>
       <w:r>
-        <w:t xml:space="preserve">Figure 3: Spawner-recruit data from seven watersheds. Solid lines are the spawner-recruit curve, dashed lines are the estimated capacity, and shaded polygons depict the 95% confidence intervals of capacity. Blue corresponds to Beverton-Holt models, green to Ricker models, yellow to hockey stick models, and red to QRF estimates. The QRF solid curve is a Beverton-Holt model with the capacity parameter fixed to the QRF estimate of capacity.</w:t>
+        <w:t xml:space="preserve">Figure 3: Partial dependence plots for the spring/summer Chinook salmon parr capacity quantile regression forest (QRF) model, depicting how parr capacity shifts as each habitat metric changes, assuming all other habitat metrics remain at their mean values. Tick marks along the X-axis depict observed values.</w:t>
+      </w:r>
+    </w:p>
+    <w:p>
+      <w:pPr>
+        <w:pStyle w:val="CaptionedFigure"/>
+      </w:pPr>
+      <w:r>
+        <w:drawing>
+          <wp:inline>
+            <wp:extent cx="5943600" cy="4754880"/>
+            <wp:effectExtent b="0" l="0" r="0" t="0"/>
+            <wp:docPr descr="Figure 4: Spawner-recruit data from seven watersheds. Solid lines are the spawner-recruit curve, dashed lines are the estimated capacity, and shaded polygons depict the 95% confidence intervals of capacity. Blue corresponds to Beverton-Holt models, green to Ricker models, yellow to hockey stick models, and red to QRF estimates. The QRF solid curve is a Beverton-Holt model with the capacity parameter fixed to the QRF estimate of capacity." title="" id="1" name="Picture"/>
+            <a:graphic>
+              <a:graphicData uri="http://schemas.openxmlformats.org/drawingml/2006/picture">
+                <pic:pic>
+                  <pic:nvPicPr>
+                    <pic:cNvPr descr="../figures/sr-figure-1.png" id="0" name="Picture"/>
+                    <pic:cNvPicPr>
+                      <a:picLocks noChangeArrowheads="1" noChangeAspect="1"/>
+                    </pic:cNvPicPr>
+                  </pic:nvPicPr>
+                  <pic:blipFill>
+                    <a:blip r:embed="rId98"/>
+                    <a:stretch>
+                      <a:fillRect/>
+                    </a:stretch>
+                  </pic:blipFill>
+                  <pic:spPr bwMode="auto">
+                    <a:xfrm>
+                      <a:off x="0" y="0"/>
+                      <a:ext cx="5943600" cy="4754880"/>
+                    </a:xfrm>
+                    <a:prstGeom prst="rect">
+                      <a:avLst/>
+                    </a:prstGeom>
+                    <a:noFill/>
+                    <a:ln w="9525">
+                      <a:noFill/>
+                      <a:headEnd/>
+                      <a:tailEnd/>
+                    </a:ln>
+                  </pic:spPr>
+                </pic:pic>
+              </a:graphicData>
+            </a:graphic>
+          </wp:inline>
+        </w:drawing>
+      </w:r>
+    </w:p>
+    <w:p>
+      <w:pPr>
+        <w:pStyle w:val="ImageCaption"/>
+      </w:pPr>
+      <w:r>
+        <w:t xml:space="preserve">Figure 4: Spawner-recruit data from seven watersheds. Solid lines are the spawner-recruit curve, dashed lines are the estimated capacity, and shaded polygons depict the 95% confidence intervals of capacity. Blue corresponds to Beverton-Holt models, green to Ricker models, yellow to hockey stick models, and red to QRF estimates. The QRF solid curve is a Beverton-Holt model with the capacity parameter fixed to the QRF estimate of capacity.</w:t>
       </w:r>
     </w:p>
     <w:p>
@@ -4414,18 +5559,18 @@
       <w:pPr>
         <w:pStyle w:val="Heading3"/>
       </w:pPr>
-      <w:bookmarkStart w:id="91" w:name="colophon"/>
+      <w:bookmarkStart w:id="99" w:name="colophon"/>
       <w:r>
         <w:t xml:space="preserve">Colophon</w:t>
       </w:r>
-      <w:bookmarkEnd w:id="91"/>
+      <w:bookmarkEnd w:id="99"/>
     </w:p>
     <w:p>
       <w:pPr>
         <w:pStyle w:val="FirstParagraph"/>
       </w:pPr>
       <w:r>
-        <w:t xml:space="preserve">This report was generated on 2020-01-24 15:52:22 using the following computational environment and dependencies:</w:t>
+        <w:t xml:space="preserve">This report was generated on 2020-01-27 16:52:33 using the following computational environment and dependencies:</w:t>
       </w:r>
     </w:p>
     <w:p>
@@ -4526,7 +5671,7 @@
         <w:rPr>
           <w:rStyle w:val="VerbatimChar"/>
         </w:rPr>
-        <w:t xml:space="preserve">#&gt;  date     2020-01-24                  </w:t>
+        <w:t xml:space="preserve">#&gt;  date     2020-01-27                  </w:t>
       </w:r>
       <w:r>
         <w:br w:type="textWrapping"/>
@@ -5246,7 +6391,7 @@
         <w:rPr>
           <w:rStyle w:val="VerbatimChar"/>
         </w:rPr>
-        <w:t xml:space="preserve">#&gt;  sf               0.8-0      2019-09-17 [1] CRAN (R 3.6.0)</w:t>
+        <w:t xml:space="preserve">#&gt;  sf             * 0.8-0      2019-09-17 [1] CRAN (R 3.6.0)</w:t>
       </w:r>
       <w:r>
         <w:br w:type="textWrapping"/>
@@ -5472,7 +6617,7 @@
         <w:rPr>
           <w:rStyle w:val="VerbatimChar"/>
         </w:rPr>
-        <w:t xml:space="preserve">#&gt; Head:     [f7be189] 2019-12-27: changed name of chunk for extrapolation r2 table</w:t>
+        <w:t xml:space="preserve">#&gt; Head:     [6d57960] 2020-01-28: added a note to remember to add more to the abstract, and a comment to think about in the conclusions.</w:t>
       </w:r>
     </w:p>
     <w:sectPr>
@@ -5890,6 +7035,118 @@
       </w:pPr>
     </w:lvl>
   </w:abstractNum>
+  <w:abstractNum w:abstractNumId="99411">
+    <w:nsid w:val="ea454b4c"/>
+    <w:multiLevelType w:val="multilevel"/>
+    <w:lvl w:ilvl="0">
+      <w:start w:val="1"/>
+      <w:numFmt w:val="decimal"/>
+      <w:lvlText w:val="%1."/>
+      <w:lvlJc w:val="left"/>
+      <w:pPr>
+        <w:tabs>
+          <w:tab w:val="num" w:pos="0"/>
+        </w:tabs>
+        <w:ind w:left="480" w:hanging="480"/>
+      </w:pPr>
+    </w:lvl>
+    <w:lvl w:ilvl="1">
+      <w:start w:val="1"/>
+      <w:numFmt w:val="decimal"/>
+      <w:lvlText w:val="%2."/>
+      <w:lvlJc w:val="left"/>
+      <w:pPr>
+        <w:tabs>
+          <w:tab w:val="num" w:pos="720"/>
+        </w:tabs>
+        <w:ind w:left="1200" w:hanging="480"/>
+      </w:pPr>
+    </w:lvl>
+    <w:lvl w:ilvl="2">
+      <w:start w:val="1"/>
+      <w:numFmt w:val="decimal"/>
+      <w:lvlText w:val="%3."/>
+      <w:lvlJc w:val="left"/>
+      <w:pPr>
+        <w:tabs>
+          <w:tab w:val="num" w:pos="1440"/>
+        </w:tabs>
+        <w:ind w:left="1920" w:hanging="480"/>
+      </w:pPr>
+    </w:lvl>
+    <w:lvl w:ilvl="3">
+      <w:start w:val="1"/>
+      <w:numFmt w:val="decimal"/>
+      <w:lvlText w:val="%4."/>
+      <w:lvlJc w:val="left"/>
+      <w:pPr>
+        <w:tabs>
+          <w:tab w:val="num" w:pos="2160"/>
+        </w:tabs>
+        <w:ind w:left="2640" w:hanging="480"/>
+      </w:pPr>
+    </w:lvl>
+    <w:lvl w:ilvl="4">
+      <w:start w:val="1"/>
+      <w:numFmt w:val="decimal"/>
+      <w:lvlText w:val="%5."/>
+      <w:lvlJc w:val="left"/>
+      <w:pPr>
+        <w:tabs>
+          <w:tab w:val="num" w:pos="2880"/>
+        </w:tabs>
+        <w:ind w:left="3360" w:hanging="480"/>
+      </w:pPr>
+    </w:lvl>
+    <w:lvl w:ilvl="5">
+      <w:start w:val="1"/>
+      <w:numFmt w:val="decimal"/>
+      <w:lvlText w:val="%6."/>
+      <w:lvlJc w:val="left"/>
+      <w:pPr>
+        <w:tabs>
+          <w:tab w:val="num" w:pos="3600"/>
+        </w:tabs>
+        <w:ind w:left="4080" w:hanging="480"/>
+      </w:pPr>
+    </w:lvl>
+    <w:lvl w:ilvl="6">
+      <w:start w:val="1"/>
+      <w:numFmt w:val="decimal"/>
+      <w:lvlText w:val="%7."/>
+      <w:lvlJc w:val="left"/>
+      <w:pPr>
+        <w:tabs>
+          <w:tab w:val="num" w:pos="4320"/>
+        </w:tabs>
+        <w:ind w:left="4800" w:hanging="480"/>
+      </w:pPr>
+    </w:lvl>
+    <w:lvl w:ilvl="7">
+      <w:start w:val="1"/>
+      <w:numFmt w:val="decimal"/>
+      <w:lvlText w:val="%8."/>
+      <w:lvlJc w:val="left"/>
+      <w:pPr>
+        <w:tabs>
+          <w:tab w:val="num" w:pos="5040"/>
+        </w:tabs>
+        <w:ind w:left="5520" w:hanging="480"/>
+      </w:pPr>
+    </w:lvl>
+    <w:lvl w:ilvl="8">
+      <w:start w:val="1"/>
+      <w:numFmt w:val="decimal"/>
+      <w:lvlText w:val="%9."/>
+      <w:lvlJc w:val="left"/>
+      <w:pPr>
+        <w:tabs>
+          <w:tab w:val="num" w:pos="5760"/>
+        </w:tabs>
+        <w:ind w:left="6240" w:hanging="480"/>
+      </w:pPr>
+    </w:lvl>
+  </w:abstractNum>
   <w:num w:numId="1">
     <w:abstractNumId w:val="2"/>
   </w:num>
@@ -5901,6 +7158,36 @@
   </w:num>
   <w:num w:numId="1000">
     <w:abstractNumId w:val="990"/>
+  </w:num>
+  <w:num w:numId="1001">
+    <w:abstractNumId w:val="99411"/>
+    <w:lvlOverride w:ilvl="0">
+      <w:startOverride w:val="1"/>
+    </w:lvlOverride>
+    <w:lvlOverride w:ilvl="1">
+      <w:startOverride w:val="1"/>
+    </w:lvlOverride>
+    <w:lvlOverride w:ilvl="2">
+      <w:startOverride w:val="1"/>
+    </w:lvlOverride>
+    <w:lvlOverride w:ilvl="3">
+      <w:startOverride w:val="1"/>
+    </w:lvlOverride>
+    <w:lvlOverride w:ilvl="4">
+      <w:startOverride w:val="1"/>
+    </w:lvlOverride>
+    <w:lvlOverride w:ilvl="5">
+      <w:startOverride w:val="1"/>
+    </w:lvlOverride>
+    <w:lvlOverride w:ilvl="6">
+      <w:startOverride w:val="1"/>
+    </w:lvlOverride>
+    <w:lvlOverride w:ilvl="7">
+      <w:startOverride w:val="1"/>
+    </w:lvlOverride>
+    <w:lvlOverride w:ilvl="8">
+      <w:startOverride w:val="1"/>
+    </w:lvlOverride>
   </w:num>
 </w:numbering>
 </file>

</xml_diff>

<commit_message>
re-knit Word, pdf and html versions
</commit_message>
<xml_diff>
--- a/analysis/paper/paper.docx
+++ b/analysis/paper/paper.docx
@@ -173,7 +173,7 @@
         <w:t xml:space="preserve"> </w:t>
       </w:r>
       <w:r>
-        <w:t xml:space="preserve">19,</w:t>
+        <w:t xml:space="preserve">26,</w:t>
       </w:r>
       <w:r>
         <w:t xml:space="preserve"> </w:t>
@@ -446,13 +446,121 @@
         <w:t xml:space="preserve"> </w:t>
       </w:r>
       <w:r>
+        <w:t xml:space="preserve">to</w:t>
+      </w:r>
+      <w:r>
+        <w:t xml:space="preserve"> </w:t>
+      </w:r>
+      <w:r>
+        <w:t xml:space="preserve">capture</w:t>
+      </w:r>
+      <w:r>
+        <w:t xml:space="preserve"> </w:t>
+      </w:r>
+      <w:r>
         <w:t xml:space="preserve">the</w:t>
       </w:r>
       <w:r>
         <w:t xml:space="preserve"> </w:t>
       </w:r>
       <w:r>
-        <w:t xml:space="preserve">capture</w:t>
+        <w:t xml:space="preserve">complex</w:t>
+      </w:r>
+      <w:r>
+        <w:t xml:space="preserve"> </w:t>
+      </w:r>
+      <w:r>
+        <w:t xml:space="preserve">relationship</w:t>
+      </w:r>
+      <w:r>
+        <w:t xml:space="preserve"> </w:t>
+      </w:r>
+      <w:r>
+        <w:t xml:space="preserve">between</w:t>
+      </w:r>
+      <w:r>
+        <w:t xml:space="preserve"> </w:t>
+      </w:r>
+      <w:r>
+        <w:t xml:space="preserve">fish</w:t>
+      </w:r>
+      <w:r>
+        <w:t xml:space="preserve"> </w:t>
+      </w:r>
+      <w:r>
+        <w:t xml:space="preserve">and</w:t>
+      </w:r>
+      <w:r>
+        <w:t xml:space="preserve"> </w:t>
+      </w:r>
+      <w:r>
+        <w:t xml:space="preserve">habitat</w:t>
+      </w:r>
+      <w:r>
+        <w:t xml:space="preserve"> </w:t>
+      </w:r>
+      <w:r>
+        <w:t xml:space="preserve">and</w:t>
+      </w:r>
+      <w:r>
+        <w:t xml:space="preserve"> </w:t>
+      </w:r>
+      <w:r>
+        <w:t xml:space="preserve">are</w:t>
+      </w:r>
+      <w:r>
+        <w:t xml:space="preserve"> </w:t>
+      </w:r>
+      <w:r>
+        <w:t xml:space="preserve">often</w:t>
+      </w:r>
+      <w:r>
+        <w:t xml:space="preserve"> </w:t>
+      </w:r>
+      <w:r>
+        <w:t xml:space="preserve">limited</w:t>
+      </w:r>
+      <w:r>
+        <w:t xml:space="preserve"> </w:t>
+      </w:r>
+      <w:r>
+        <w:t xml:space="preserve">in</w:t>
+      </w:r>
+      <w:r>
+        <w:t xml:space="preserve"> </w:t>
+      </w:r>
+      <w:r>
+        <w:t xml:space="preserve">predictive</w:t>
+      </w:r>
+      <w:r>
+        <w:t xml:space="preserve"> </w:t>
+      </w:r>
+      <w:r>
+        <w:t xml:space="preserve">power</w:t>
+      </w:r>
+      <w:r>
+        <w:t xml:space="preserve"> </w:t>
+      </w:r>
+      <w:r>
+        <w:t xml:space="preserve">beyond</w:t>
+      </w:r>
+      <w:r>
+        <w:t xml:space="preserve"> </w:t>
+      </w:r>
+      <w:r>
+        <w:t xml:space="preserve">specific</w:t>
+      </w:r>
+      <w:r>
+        <w:t xml:space="preserve"> </w:t>
+      </w:r>
+      <w:r>
+        <w:t xml:space="preserve">watersheds.</w:t>
+      </w:r>
+      <w:r>
+        <w:t xml:space="preserve"> </w:t>
+      </w:r>
+      <w:r>
+        <w:t xml:space="preserve">Further,</w:t>
       </w:r>
       <w:r>
         <w:t xml:space="preserve"> </w:t>
@@ -464,25 +572,25 @@
         <w:t xml:space="preserve"> </w:t>
       </w:r>
       <w:r>
-        <w:t xml:space="preserve">complex</w:t>
-      </w:r>
-      <w:r>
-        <w:t xml:space="preserve"> </w:t>
-      </w:r>
-      <w:r>
-        <w:t xml:space="preserve">relationship</w:t>
-      </w:r>
-      <w:r>
-        <w:t xml:space="preserve"> </w:t>
-      </w:r>
-      <w:r>
-        <w:t xml:space="preserve">between</w:t>
-      </w:r>
-      <w:r>
-        <w:t xml:space="preserve"> </w:t>
-      </w:r>
-      <w:r>
-        <w:t xml:space="preserve">fish</w:t>
+        <w:t xml:space="preserve">focus</w:t>
+      </w:r>
+      <w:r>
+        <w:t xml:space="preserve"> </w:t>
+      </w:r>
+      <w:r>
+        <w:t xml:space="preserve">on</w:t>
+      </w:r>
+      <w:r>
+        <w:t xml:space="preserve"> </w:t>
+      </w:r>
+      <w:r>
+        <w:t xml:space="preserve">species</w:t>
+      </w:r>
+      <w:r>
+        <w:t xml:space="preserve"> </w:t>
+      </w:r>
+      <w:r>
+        <w:t xml:space="preserve">distribution</w:t>
       </w:r>
       <w:r>
         <w:t xml:space="preserve"> </w:t>
@@ -494,31 +602,433 @@
         <w:t xml:space="preserve"> </w:t>
       </w:r>
       <w:r>
+        <w:t xml:space="preserve">abundance</w:t>
+      </w:r>
+      <w:r>
+        <w:t xml:space="preserve"> </w:t>
+      </w:r>
+      <w:r>
+        <w:t xml:space="preserve">is</w:t>
+      </w:r>
+      <w:r>
+        <w:t xml:space="preserve"> </w:t>
+      </w:r>
+      <w:r>
+        <w:t xml:space="preserve">not</w:t>
+      </w:r>
+      <w:r>
+        <w:t xml:space="preserve"> </w:t>
+      </w:r>
+      <w:r>
+        <w:t xml:space="preserve">easily</w:t>
+      </w:r>
+      <w:r>
+        <w:t xml:space="preserve"> </w:t>
+      </w:r>
+      <w:r>
+        <w:t xml:space="preserve">manipulated</w:t>
+      </w:r>
+      <w:r>
+        <w:t xml:space="preserve"> </w:t>
+      </w:r>
+      <w:r>
+        <w:t xml:space="preserve">to</w:t>
+      </w:r>
+      <w:r>
+        <w:t xml:space="preserve"> </w:t>
+      </w:r>
+      <w:r>
+        <w:t xml:space="preserve">predict</w:t>
+      </w:r>
+      <w:r>
+        <w:t xml:space="preserve"> </w:t>
+      </w:r>
+      <w:r>
+        <w:t xml:space="preserve">carrying</w:t>
+      </w:r>
+      <w:r>
+        <w:t xml:space="preserve"> </w:t>
+      </w:r>
+      <w:r>
+        <w:t xml:space="preserve">capacity</w:t>
+      </w:r>
+      <w:r>
+        <w:t xml:space="preserve"> </w:t>
+      </w:r>
+      <w:r>
+        <w:t xml:space="preserve">and</w:t>
+      </w:r>
+      <w:r>
+        <w:t xml:space="preserve"> </w:t>
+      </w:r>
+      <w:r>
+        <w:t xml:space="preserve">traditional</w:t>
+      </w:r>
+      <w:r>
+        <w:t xml:space="preserve"> </w:t>
+      </w:r>
+      <w:r>
+        <w:t xml:space="preserve">stock-recruitment</w:t>
+      </w:r>
+      <w:r>
+        <w:t xml:space="preserve"> </w:t>
+      </w:r>
+      <w:r>
+        <w:t xml:space="preserve">analyses</w:t>
+      </w:r>
+      <w:r>
+        <w:t xml:space="preserve"> </w:t>
+      </w:r>
+      <w:r>
+        <w:t xml:space="preserve">are</w:t>
+      </w:r>
+      <w:r>
+        <w:t xml:space="preserve"> </w:t>
+      </w:r>
+      <w:r>
+        <w:t xml:space="preserve">reliant</w:t>
+      </w:r>
+      <w:r>
+        <w:t xml:space="preserve"> </w:t>
+      </w:r>
+      <w:r>
+        <w:t xml:space="preserve">on</w:t>
+      </w:r>
+      <w:r>
+        <w:t xml:space="preserve"> </w:t>
+      </w:r>
+      <w:r>
+        <w:t xml:space="preserve">long-term</w:t>
+      </w:r>
+      <w:r>
+        <w:t xml:space="preserve"> </w:t>
+      </w:r>
+      <w:r>
+        <w:t xml:space="preserve">data</w:t>
+      </w:r>
+      <w:r>
+        <w:t xml:space="preserve"> </w:t>
+      </w:r>
+      <w:r>
+        <w:t xml:space="preserve">which</w:t>
+      </w:r>
+      <w:r>
+        <w:t xml:space="preserve"> </w:t>
+      </w:r>
+      <w:r>
+        <w:t xml:space="preserve">are</w:t>
+      </w:r>
+      <w:r>
+        <w:t xml:space="preserve"> </w:t>
+      </w:r>
+      <w:r>
+        <w:t xml:space="preserve">not</w:t>
+      </w:r>
+      <w:r>
+        <w:t xml:space="preserve"> </w:t>
+      </w:r>
+      <w:r>
+        <w:t xml:space="preserve">always</w:t>
+      </w:r>
+      <w:r>
+        <w:t xml:space="preserve"> </w:t>
+      </w:r>
+      <w:r>
+        <w:t xml:space="preserve">available.</w:t>
+      </w:r>
+      <w:r>
+        <w:t xml:space="preserve"> </w:t>
+      </w:r>
+      <w:r>
+        <w:t xml:space="preserve">In</w:t>
+      </w:r>
+      <w:r>
+        <w:t xml:space="preserve"> </w:t>
+      </w:r>
+      <w:r>
+        <w:t xml:space="preserve">this</w:t>
+      </w:r>
+      <w:r>
+        <w:t xml:space="preserve"> </w:t>
+      </w:r>
+      <w:r>
+        <w:t xml:space="preserve">study,</w:t>
+      </w:r>
+      <w:r>
+        <w:t xml:space="preserve"> </w:t>
+      </w:r>
+      <w:r>
+        <w:t xml:space="preserve">we</w:t>
+      </w:r>
+      <w:r>
+        <w:t xml:space="preserve"> </w:t>
+      </w:r>
+      <w:r>
+        <w:t xml:space="preserve">developed</w:t>
+      </w:r>
+      <w:r>
+        <w:t xml:space="preserve"> </w:t>
+      </w:r>
+      <w:r>
+        <w:t xml:space="preserve">a</w:t>
+      </w:r>
+      <w:r>
+        <w:t xml:space="preserve"> </w:t>
+      </w:r>
+      <w:r>
+        <w:t xml:space="preserve">quantile</w:t>
+      </w:r>
+      <w:r>
+        <w:t xml:space="preserve"> </w:t>
+      </w:r>
+      <w:r>
+        <w:t xml:space="preserve">random</w:t>
+      </w:r>
+      <w:r>
+        <w:t xml:space="preserve"> </w:t>
+      </w:r>
+      <w:r>
+        <w:t xml:space="preserve">forest</w:t>
+      </w:r>
+      <w:r>
+        <w:t xml:space="preserve"> </w:t>
+      </w:r>
+      <w:r>
+        <w:t xml:space="preserve">(QRF)</w:t>
+      </w:r>
+      <w:r>
+        <w:t xml:space="preserve"> </w:t>
+      </w:r>
+      <w:r>
+        <w:t xml:space="preserve">model</w:t>
+      </w:r>
+      <w:r>
+        <w:t xml:space="preserve"> </w:t>
+      </w:r>
+      <w:r>
+        <w:t xml:space="preserve">to</w:t>
+      </w:r>
+      <w:r>
+        <w:t xml:space="preserve"> </w:t>
+      </w:r>
+      <w:r>
+        <w:t xml:space="preserve">provide</w:t>
+      </w:r>
+      <w:r>
+        <w:t xml:space="preserve"> </w:t>
+      </w:r>
+      <w:r>
+        <w:t xml:space="preserve">estimates</w:t>
+      </w:r>
+      <w:r>
+        <w:t xml:space="preserve"> </w:t>
+      </w:r>
+      <w:r>
+        <w:t xml:space="preserve">of</w:t>
+      </w:r>
+      <w:r>
+        <w:t xml:space="preserve"> </w:t>
+      </w:r>
+      <w:r>
         <w:t xml:space="preserve">habitat</w:t>
       </w:r>
       <w:r>
         <w:t xml:space="preserve"> </w:t>
       </w:r>
       <w:r>
+        <w:t xml:space="preserve">carrying</w:t>
+      </w:r>
+      <w:r>
+        <w:t xml:space="preserve"> </w:t>
+      </w:r>
+      <w:r>
+        <w:t xml:space="preserve">capacity</w:t>
+      </w:r>
+      <w:r>
+        <w:t xml:space="preserve"> </w:t>
+      </w:r>
+      <w:r>
+        <w:t xml:space="preserve">for</w:t>
+      </w:r>
+      <w:r>
+        <w:t xml:space="preserve"> </w:t>
+      </w:r>
+      <w:r>
+        <w:t xml:space="preserve">Chinook</w:t>
+      </w:r>
+      <w:r>
+        <w:t xml:space="preserve"> </w:t>
+      </w:r>
+      <w:r>
+        <w:t xml:space="preserve">salmon</w:t>
+      </w:r>
+      <w:r>
+        <w:t xml:space="preserve"> </w:t>
+      </w:r>
+      <w:r>
+        <w:t xml:space="preserve">parr</w:t>
+      </w:r>
+      <w:r>
+        <w:t xml:space="preserve"> </w:t>
+      </w:r>
+      <w:r>
+        <w:t xml:space="preserve">during</w:t>
+      </w:r>
+      <w:r>
+        <w:t xml:space="preserve"> </w:t>
+      </w:r>
+      <w:r>
+        <w:t xml:space="preserve">the</w:t>
+      </w:r>
+      <w:r>
+        <w:t xml:space="preserve"> </w:t>
+      </w:r>
+      <w:r>
+        <w:t xml:space="preserve">summer</w:t>
+      </w:r>
+      <w:r>
+        <w:t xml:space="preserve"> </w:t>
+      </w:r>
+      <w:r>
+        <w:t xml:space="preserve">months,</w:t>
+      </w:r>
+      <w:r>
+        <w:t xml:space="preserve"> </w:t>
+      </w:r>
+      <w:r>
+        <w:t xml:space="preserve">at</w:t>
+      </w:r>
+      <w:r>
+        <w:t xml:space="preserve"> </w:t>
+      </w:r>
+      <w:r>
+        <w:t xml:space="preserve">both</w:t>
+      </w:r>
+      <w:r>
+        <w:t xml:space="preserve"> </w:t>
+      </w:r>
+      <w:r>
+        <w:t xml:space="preserve">the</w:t>
+      </w:r>
+      <w:r>
+        <w:t xml:space="preserve"> </w:t>
+      </w:r>
+      <w:r>
+        <w:t xml:space="preserve">site</w:t>
+      </w:r>
+      <w:r>
+        <w:t xml:space="preserve"> </w:t>
+      </w:r>
+      <w:r>
         <w:t xml:space="preserve">and</w:t>
       </w:r>
       <w:r>
         <w:t xml:space="preserve"> </w:t>
       </w:r>
       <w:r>
-        <w:t xml:space="preserve">are</w:t>
-      </w:r>
-      <w:r>
-        <w:t xml:space="preserve"> </w:t>
-      </w:r>
-      <w:r>
-        <w:t xml:space="preserve">often</w:t>
-      </w:r>
-      <w:r>
-        <w:t xml:space="preserve"> </w:t>
-      </w:r>
-      <w:r>
-        <w:t xml:space="preserve">limited</w:t>
+        <w:t xml:space="preserve">watershed</w:t>
+      </w:r>
+      <w:r>
+        <w:t xml:space="preserve"> </w:t>
+      </w:r>
+      <w:r>
+        <w:t xml:space="preserve">scale.</w:t>
+      </w:r>
+      <w:r>
+        <w:t xml:space="preserve"> </w:t>
+      </w:r>
+      <w:r>
+        <w:t xml:space="preserve">QRF</w:t>
+      </w:r>
+      <w:r>
+        <w:t xml:space="preserve"> </w:t>
+      </w:r>
+      <w:r>
+        <w:t xml:space="preserve">models</w:t>
+      </w:r>
+      <w:r>
+        <w:t xml:space="preserve"> </w:t>
+      </w:r>
+      <w:r>
+        <w:t xml:space="preserve">allow</w:t>
+      </w:r>
+      <w:r>
+        <w:t xml:space="preserve"> </w:t>
+      </w:r>
+      <w:r>
+        <w:t xml:space="preserve">for</w:t>
+      </w:r>
+      <w:r>
+        <w:t xml:space="preserve"> </w:t>
+      </w:r>
+      <w:r>
+        <w:t xml:space="preserve">the</w:t>
+      </w:r>
+      <w:r>
+        <w:t xml:space="preserve"> </w:t>
+      </w:r>
+      <w:r>
+        <w:t xml:space="preserve">consideration</w:t>
+      </w:r>
+      <w:r>
+        <w:t xml:space="preserve"> </w:t>
+      </w:r>
+      <w:r>
+        <w:t xml:space="preserve">of</w:t>
+      </w:r>
+      <w:r>
+        <w:t xml:space="preserve"> </w:t>
+      </w:r>
+      <w:r>
+        <w:t xml:space="preserve">noisy</w:t>
+      </w:r>
+      <w:r>
+        <w:t xml:space="preserve"> </w:t>
+      </w:r>
+      <w:r>
+        <w:t xml:space="preserve">data,</w:t>
+      </w:r>
+      <w:r>
+        <w:t xml:space="preserve"> </w:t>
+      </w:r>
+      <w:r>
+        <w:t xml:space="preserve">correlated</w:t>
+      </w:r>
+      <w:r>
+        <w:t xml:space="preserve"> </w:t>
+      </w:r>
+      <w:r>
+        <w:t xml:space="preserve">variables,</w:t>
+      </w:r>
+      <w:r>
+        <w:t xml:space="preserve"> </w:t>
+      </w:r>
+      <w:r>
+        <w:t xml:space="preserve">and</w:t>
+      </w:r>
+      <w:r>
+        <w:t xml:space="preserve"> </w:t>
+      </w:r>
+      <w:r>
+        <w:t xml:space="preserve">non-linear</w:t>
+      </w:r>
+      <w:r>
+        <w:t xml:space="preserve"> </w:t>
+      </w:r>
+      <w:r>
+        <w:t xml:space="preserve">relationships:</w:t>
+      </w:r>
+      <w:r>
+        <w:t xml:space="preserve"> </w:t>
+      </w:r>
+      <w:r>
+        <w:t xml:space="preserve">common</w:t>
+      </w:r>
+      <w:r>
+        <w:t xml:space="preserve"> </w:t>
+      </w:r>
+      <w:r>
+        <w:t xml:space="preserve">features</w:t>
       </w:r>
       <w:r>
         <w:t xml:space="preserve"> </w:t>
@@ -530,67 +1040,85 @@
         <w:t xml:space="preserve"> </w:t>
       </w:r>
       <w:r>
-        <w:t xml:space="preserve">predictive</w:t>
-      </w:r>
-      <w:r>
-        <w:t xml:space="preserve"> </w:t>
-      </w:r>
-      <w:r>
-        <w:t xml:space="preserve">power</w:t>
-      </w:r>
-      <w:r>
-        <w:t xml:space="preserve"> </w:t>
-      </w:r>
-      <w:r>
-        <w:t xml:space="preserve">beyond</w:t>
-      </w:r>
-      <w:r>
-        <w:t xml:space="preserve"> </w:t>
-      </w:r>
-      <w:r>
-        <w:t xml:space="preserve">specific</w:t>
-      </w:r>
-      <w:r>
-        <w:t xml:space="preserve"> </w:t>
-      </w:r>
-      <w:r>
-        <w:t xml:space="preserve">watersheds.</w:t>
-      </w:r>
-      <w:r>
-        <w:t xml:space="preserve"> </w:t>
-      </w:r>
-      <w:r>
-        <w:t xml:space="preserve">Further,</w:t>
-      </w:r>
-      <w:r>
-        <w:t xml:space="preserve"> </w:t>
-      </w:r>
-      <w:r>
-        <w:t xml:space="preserve">the</w:t>
-      </w:r>
-      <w:r>
-        <w:t xml:space="preserve"> </w:t>
-      </w:r>
-      <w:r>
-        <w:t xml:space="preserve">focus</w:t>
-      </w:r>
-      <w:r>
-        <w:t xml:space="preserve"> </w:t>
-      </w:r>
-      <w:r>
-        <w:t xml:space="preserve">on</w:t>
-      </w:r>
-      <w:r>
-        <w:t xml:space="preserve"> </w:t>
-      </w:r>
-      <w:r>
-        <w:t xml:space="preserve">species</w:t>
-      </w:r>
-      <w:r>
-        <w:t xml:space="preserve"> </w:t>
-      </w:r>
-      <w:r>
-        <w:t xml:space="preserve">distribution</w:t>
+        <w:t xml:space="preserve">fish-habitat</w:t>
+      </w:r>
+      <w:r>
+        <w:t xml:space="preserve"> </w:t>
+      </w:r>
+      <w:r>
+        <w:t xml:space="preserve">datasets.</w:t>
+      </w:r>
+      <w:r>
+        <w:t xml:space="preserve"> </w:t>
+      </w:r>
+      <w:r>
+        <w:t xml:space="preserve">We</w:t>
+      </w:r>
+      <w:r>
+        <w:t xml:space="preserve"> </w:t>
+      </w:r>
+      <w:r>
+        <w:t xml:space="preserve">leveraged</w:t>
+      </w:r>
+      <w:r>
+        <w:t xml:space="preserve"> </w:t>
+      </w:r>
+      <w:r>
+        <w:t xml:space="preserve">Columbia</w:t>
+      </w:r>
+      <w:r>
+        <w:t xml:space="preserve"> </w:t>
+      </w:r>
+      <w:r>
+        <w:t xml:space="preserve">Habitat</w:t>
+      </w:r>
+      <w:r>
+        <w:t xml:space="preserve"> </w:t>
+      </w:r>
+      <w:r>
+        <w:t xml:space="preserve">Monitoring</w:t>
+      </w:r>
+      <w:r>
+        <w:t xml:space="preserve"> </w:t>
+      </w:r>
+      <w:r>
+        <w:t xml:space="preserve">Program</w:t>
+      </w:r>
+      <w:r>
+        <w:t xml:space="preserve"> </w:t>
+      </w:r>
+      <w:r>
+        <w:t xml:space="preserve">(CHaMP)</w:t>
+      </w:r>
+      <w:r>
+        <w:t xml:space="preserve"> </w:t>
+      </w:r>
+      <w:r>
+        <w:t xml:space="preserve">data</w:t>
+      </w:r>
+      <w:r>
+        <w:t xml:space="preserve"> </w:t>
+      </w:r>
+      <w:r>
+        <w:t xml:space="preserve">to</w:t>
+      </w:r>
+      <w:r>
+        <w:t xml:space="preserve"> </w:t>
+      </w:r>
+      <w:r>
+        <w:t xml:space="preserve">select</w:t>
+      </w:r>
+      <w:r>
+        <w:t xml:space="preserve"> </w:t>
+      </w:r>
+      <w:r>
+        <w:t xml:space="preserve">habitat</w:t>
+      </w:r>
+      <w:r>
+        <w:t xml:space="preserve"> </w:t>
+      </w:r>
+      <w:r>
+        <w:t xml:space="preserve">co-variates</w:t>
       </w:r>
       <w:r>
         <w:t xml:space="preserve"> </w:t>
@@ -602,31 +1130,85 @@
         <w:t xml:space="preserve"> </w:t>
       </w:r>
       <w:r>
-        <w:t xml:space="preserve">abundance</w:t>
-      </w:r>
-      <w:r>
-        <w:t xml:space="preserve"> </w:t>
-      </w:r>
-      <w:r>
-        <w:t xml:space="preserve">is</w:t>
-      </w:r>
-      <w:r>
-        <w:t xml:space="preserve"> </w:t>
-      </w:r>
-      <w:r>
-        <w:t xml:space="preserve">not</w:t>
-      </w:r>
-      <w:r>
-        <w:t xml:space="preserve"> </w:t>
-      </w:r>
-      <w:r>
-        <w:t xml:space="preserve">easily</w:t>
-      </w:r>
-      <w:r>
-        <w:t xml:space="preserve"> </w:t>
-      </w:r>
-      <w:r>
-        <w:t xml:space="preserve">manipulated</w:t>
+        <w:t xml:space="preserve">predict</w:t>
+      </w:r>
+      <w:r>
+        <w:t xml:space="preserve"> </w:t>
+      </w:r>
+      <w:r>
+        <w:t xml:space="preserve">capacity</w:t>
+      </w:r>
+      <w:r>
+        <w:t xml:space="preserve"> </w:t>
+      </w:r>
+      <w:r>
+        <w:t xml:space="preserve">at</w:t>
+      </w:r>
+      <w:r>
+        <w:t xml:space="preserve"> </w:t>
+      </w:r>
+      <w:r>
+        <w:t xml:space="preserve">those</w:t>
+      </w:r>
+      <w:r>
+        <w:t xml:space="preserve"> </w:t>
+      </w:r>
+      <w:r>
+        <w:t xml:space="preserve">sites.</w:t>
+      </w:r>
+      <w:r>
+        <w:t xml:space="preserve"> </w:t>
+      </w:r>
+      <w:r>
+        <w:t xml:space="preserve">We</w:t>
+      </w:r>
+      <w:r>
+        <w:t xml:space="preserve"> </w:t>
+      </w:r>
+      <w:r>
+        <w:t xml:space="preserve">also</w:t>
+      </w:r>
+      <w:r>
+        <w:t xml:space="preserve"> </w:t>
+      </w:r>
+      <w:r>
+        <w:t xml:space="preserve">identified</w:t>
+      </w:r>
+      <w:r>
+        <w:t xml:space="preserve"> </w:t>
+      </w:r>
+      <w:r>
+        <w:t xml:space="preserve">a</w:t>
+      </w:r>
+      <w:r>
+        <w:t xml:space="preserve"> </w:t>
+      </w:r>
+      <w:r>
+        <w:t xml:space="preserve">set</w:t>
+      </w:r>
+      <w:r>
+        <w:t xml:space="preserve"> </w:t>
+      </w:r>
+      <w:r>
+        <w:t xml:space="preserve">of</w:t>
+      </w:r>
+      <w:r>
+        <w:t xml:space="preserve"> </w:t>
+      </w:r>
+      <w:r>
+        <w:t xml:space="preserve">globally</w:t>
+      </w:r>
+      <w:r>
+        <w:t xml:space="preserve"> </w:t>
+      </w:r>
+      <w:r>
+        <w:t xml:space="preserve">available</w:t>
+      </w:r>
+      <w:r>
+        <w:t xml:space="preserve"> </w:t>
+      </w:r>
+      <w:r>
+        <w:t xml:space="preserve">attributes</w:t>
       </w:r>
       <w:r>
         <w:t xml:space="preserve"> </w:t>
@@ -638,13 +1220,7 @@
         <w:t xml:space="preserve"> </w:t>
       </w:r>
       <w:r>
-        <w:t xml:space="preserve">predict</w:t>
-      </w:r>
-      <w:r>
-        <w:t xml:space="preserve"> </w:t>
-      </w:r>
-      <w:r>
-        <w:t xml:space="preserve">carrying</w:t>
+        <w:t xml:space="preserve">extrapolate</w:t>
       </w:r>
       <w:r>
         <w:t xml:space="preserve"> </w:t>
@@ -656,582 +1232,6 @@
         <w:t xml:space="preserve"> </w:t>
       </w:r>
       <w:r>
-        <w:t xml:space="preserve">and</w:t>
-      </w:r>
-      <w:r>
-        <w:t xml:space="preserve"> </w:t>
-      </w:r>
-      <w:r>
-        <w:t xml:space="preserve">traditional</w:t>
-      </w:r>
-      <w:r>
-        <w:t xml:space="preserve"> </w:t>
-      </w:r>
-      <w:r>
-        <w:t xml:space="preserve">stock-recruitment</w:t>
-      </w:r>
-      <w:r>
-        <w:t xml:space="preserve"> </w:t>
-      </w:r>
-      <w:r>
-        <w:t xml:space="preserve">analyses</w:t>
-      </w:r>
-      <w:r>
-        <w:t xml:space="preserve"> </w:t>
-      </w:r>
-      <w:r>
-        <w:t xml:space="preserve">are</w:t>
-      </w:r>
-      <w:r>
-        <w:t xml:space="preserve"> </w:t>
-      </w:r>
-      <w:r>
-        <w:t xml:space="preserve">reliant</w:t>
-      </w:r>
-      <w:r>
-        <w:t xml:space="preserve"> </w:t>
-      </w:r>
-      <w:r>
-        <w:t xml:space="preserve">on</w:t>
-      </w:r>
-      <w:r>
-        <w:t xml:space="preserve"> </w:t>
-      </w:r>
-      <w:r>
-        <w:t xml:space="preserve">long-term</w:t>
-      </w:r>
-      <w:r>
-        <w:t xml:space="preserve"> </w:t>
-      </w:r>
-      <w:r>
-        <w:t xml:space="preserve">data</w:t>
-      </w:r>
-      <w:r>
-        <w:t xml:space="preserve"> </w:t>
-      </w:r>
-      <w:r>
-        <w:t xml:space="preserve">which</w:t>
-      </w:r>
-      <w:r>
-        <w:t xml:space="preserve"> </w:t>
-      </w:r>
-      <w:r>
-        <w:t xml:space="preserve">are</w:t>
-      </w:r>
-      <w:r>
-        <w:t xml:space="preserve"> </w:t>
-      </w:r>
-      <w:r>
-        <w:t xml:space="preserve">not</w:t>
-      </w:r>
-      <w:r>
-        <w:t xml:space="preserve"> </w:t>
-      </w:r>
-      <w:r>
-        <w:t xml:space="preserve">always</w:t>
-      </w:r>
-      <w:r>
-        <w:t xml:space="preserve"> </w:t>
-      </w:r>
-      <w:r>
-        <w:t xml:space="preserve">available.</w:t>
-      </w:r>
-      <w:r>
-        <w:t xml:space="preserve"> </w:t>
-      </w:r>
-      <w:r>
-        <w:t xml:space="preserve">In</w:t>
-      </w:r>
-      <w:r>
-        <w:t xml:space="preserve"> </w:t>
-      </w:r>
-      <w:r>
-        <w:t xml:space="preserve">this</w:t>
-      </w:r>
-      <w:r>
-        <w:t xml:space="preserve"> </w:t>
-      </w:r>
-      <w:r>
-        <w:t xml:space="preserve">study,</w:t>
-      </w:r>
-      <w:r>
-        <w:t xml:space="preserve"> </w:t>
-      </w:r>
-      <w:r>
-        <w:t xml:space="preserve">we</w:t>
-      </w:r>
-      <w:r>
-        <w:t xml:space="preserve"> </w:t>
-      </w:r>
-      <w:r>
-        <w:t xml:space="preserve">developed</w:t>
-      </w:r>
-      <w:r>
-        <w:t xml:space="preserve"> </w:t>
-      </w:r>
-      <w:r>
-        <w:t xml:space="preserve">a</w:t>
-      </w:r>
-      <w:r>
-        <w:t xml:space="preserve"> </w:t>
-      </w:r>
-      <w:r>
-        <w:t xml:space="preserve">quantile</w:t>
-      </w:r>
-      <w:r>
-        <w:t xml:space="preserve"> </w:t>
-      </w:r>
-      <w:r>
-        <w:t xml:space="preserve">random</w:t>
-      </w:r>
-      <w:r>
-        <w:t xml:space="preserve"> </w:t>
-      </w:r>
-      <w:r>
-        <w:t xml:space="preserve">forest</w:t>
-      </w:r>
-      <w:r>
-        <w:t xml:space="preserve"> </w:t>
-      </w:r>
-      <w:r>
-        <w:t xml:space="preserve">(QRF)</w:t>
-      </w:r>
-      <w:r>
-        <w:t xml:space="preserve"> </w:t>
-      </w:r>
-      <w:r>
-        <w:t xml:space="preserve">model</w:t>
-      </w:r>
-      <w:r>
-        <w:t xml:space="preserve"> </w:t>
-      </w:r>
-      <w:r>
-        <w:t xml:space="preserve">to</w:t>
-      </w:r>
-      <w:r>
-        <w:t xml:space="preserve"> </w:t>
-      </w:r>
-      <w:r>
-        <w:t xml:space="preserve">provide</w:t>
-      </w:r>
-      <w:r>
-        <w:t xml:space="preserve"> </w:t>
-      </w:r>
-      <w:r>
-        <w:t xml:space="preserve">estimates</w:t>
-      </w:r>
-      <w:r>
-        <w:t xml:space="preserve"> </w:t>
-      </w:r>
-      <w:r>
-        <w:t xml:space="preserve">of</w:t>
-      </w:r>
-      <w:r>
-        <w:t xml:space="preserve"> </w:t>
-      </w:r>
-      <w:r>
-        <w:t xml:space="preserve">habitat</w:t>
-      </w:r>
-      <w:r>
-        <w:t xml:space="preserve"> </w:t>
-      </w:r>
-      <w:r>
-        <w:t xml:space="preserve">carrying</w:t>
-      </w:r>
-      <w:r>
-        <w:t xml:space="preserve"> </w:t>
-      </w:r>
-      <w:r>
-        <w:t xml:space="preserve">capacity</w:t>
-      </w:r>
-      <w:r>
-        <w:t xml:space="preserve"> </w:t>
-      </w:r>
-      <w:r>
-        <w:t xml:space="preserve">for</w:t>
-      </w:r>
-      <w:r>
-        <w:t xml:space="preserve"> </w:t>
-      </w:r>
-      <w:r>
-        <w:t xml:space="preserve">Chinook</w:t>
-      </w:r>
-      <w:r>
-        <w:t xml:space="preserve"> </w:t>
-      </w:r>
-      <w:r>
-        <w:t xml:space="preserve">salmon</w:t>
-      </w:r>
-      <w:r>
-        <w:t xml:space="preserve"> </w:t>
-      </w:r>
-      <w:r>
-        <w:t xml:space="preserve">parr</w:t>
-      </w:r>
-      <w:r>
-        <w:t xml:space="preserve"> </w:t>
-      </w:r>
-      <w:r>
-        <w:t xml:space="preserve">during</w:t>
-      </w:r>
-      <w:r>
-        <w:t xml:space="preserve"> </w:t>
-      </w:r>
-      <w:r>
-        <w:t xml:space="preserve">the</w:t>
-      </w:r>
-      <w:r>
-        <w:t xml:space="preserve"> </w:t>
-      </w:r>
-      <w:r>
-        <w:t xml:space="preserve">summer</w:t>
-      </w:r>
-      <w:r>
-        <w:t xml:space="preserve"> </w:t>
-      </w:r>
-      <w:r>
-        <w:t xml:space="preserve">months,</w:t>
-      </w:r>
-      <w:r>
-        <w:t xml:space="preserve"> </w:t>
-      </w:r>
-      <w:r>
-        <w:t xml:space="preserve">at</w:t>
-      </w:r>
-      <w:r>
-        <w:t xml:space="preserve"> </w:t>
-      </w:r>
-      <w:r>
-        <w:t xml:space="preserve">both</w:t>
-      </w:r>
-      <w:r>
-        <w:t xml:space="preserve"> </w:t>
-      </w:r>
-      <w:r>
-        <w:t xml:space="preserve">the</w:t>
-      </w:r>
-      <w:r>
-        <w:t xml:space="preserve"> </w:t>
-      </w:r>
-      <w:r>
-        <w:t xml:space="preserve">site</w:t>
-      </w:r>
-      <w:r>
-        <w:t xml:space="preserve"> </w:t>
-      </w:r>
-      <w:r>
-        <w:t xml:space="preserve">and</w:t>
-      </w:r>
-      <w:r>
-        <w:t xml:space="preserve"> </w:t>
-      </w:r>
-      <w:r>
-        <w:t xml:space="preserve">watershed</w:t>
-      </w:r>
-      <w:r>
-        <w:t xml:space="preserve"> </w:t>
-      </w:r>
-      <w:r>
-        <w:t xml:space="preserve">scale.</w:t>
-      </w:r>
-      <w:r>
-        <w:t xml:space="preserve"> </w:t>
-      </w:r>
-      <w:r>
-        <w:t xml:space="preserve">QRF</w:t>
-      </w:r>
-      <w:r>
-        <w:t xml:space="preserve"> </w:t>
-      </w:r>
-      <w:r>
-        <w:t xml:space="preserve">models</w:t>
-      </w:r>
-      <w:r>
-        <w:t xml:space="preserve"> </w:t>
-      </w:r>
-      <w:r>
-        <w:t xml:space="preserve">allow</w:t>
-      </w:r>
-      <w:r>
-        <w:t xml:space="preserve"> </w:t>
-      </w:r>
-      <w:r>
-        <w:t xml:space="preserve">for</w:t>
-      </w:r>
-      <w:r>
-        <w:t xml:space="preserve"> </w:t>
-      </w:r>
-      <w:r>
-        <w:t xml:space="preserve">the</w:t>
-      </w:r>
-      <w:r>
-        <w:t xml:space="preserve"> </w:t>
-      </w:r>
-      <w:r>
-        <w:t xml:space="preserve">consideration</w:t>
-      </w:r>
-      <w:r>
-        <w:t xml:space="preserve"> </w:t>
-      </w:r>
-      <w:r>
-        <w:t xml:space="preserve">of</w:t>
-      </w:r>
-      <w:r>
-        <w:t xml:space="preserve"> </w:t>
-      </w:r>
-      <w:r>
-        <w:t xml:space="preserve">noisy</w:t>
-      </w:r>
-      <w:r>
-        <w:t xml:space="preserve"> </w:t>
-      </w:r>
-      <w:r>
-        <w:t xml:space="preserve">data,</w:t>
-      </w:r>
-      <w:r>
-        <w:t xml:space="preserve"> </w:t>
-      </w:r>
-      <w:r>
-        <w:t xml:space="preserve">correlated</w:t>
-      </w:r>
-      <w:r>
-        <w:t xml:space="preserve"> </w:t>
-      </w:r>
-      <w:r>
-        <w:t xml:space="preserve">variables,</w:t>
-      </w:r>
-      <w:r>
-        <w:t xml:space="preserve"> </w:t>
-      </w:r>
-      <w:r>
-        <w:t xml:space="preserve">and</w:t>
-      </w:r>
-      <w:r>
-        <w:t xml:space="preserve"> </w:t>
-      </w:r>
-      <w:r>
-        <w:t xml:space="preserve">non-linear</w:t>
-      </w:r>
-      <w:r>
-        <w:t xml:space="preserve"> </w:t>
-      </w:r>
-      <w:r>
-        <w:t xml:space="preserve">relationships:</w:t>
-      </w:r>
-      <w:r>
-        <w:t xml:space="preserve"> </w:t>
-      </w:r>
-      <w:r>
-        <w:t xml:space="preserve">common</w:t>
-      </w:r>
-      <w:r>
-        <w:t xml:space="preserve"> </w:t>
-      </w:r>
-      <w:r>
-        <w:t xml:space="preserve">features</w:t>
-      </w:r>
-      <w:r>
-        <w:t xml:space="preserve"> </w:t>
-      </w:r>
-      <w:r>
-        <w:t xml:space="preserve">in</w:t>
-      </w:r>
-      <w:r>
-        <w:t xml:space="preserve"> </w:t>
-      </w:r>
-      <w:r>
-        <w:t xml:space="preserve">fish-habitat</w:t>
-      </w:r>
-      <w:r>
-        <w:t xml:space="preserve"> </w:t>
-      </w:r>
-      <w:r>
-        <w:t xml:space="preserve">datasets.</w:t>
-      </w:r>
-      <w:r>
-        <w:t xml:space="preserve"> </w:t>
-      </w:r>
-      <w:r>
-        <w:t xml:space="preserve">We</w:t>
-      </w:r>
-      <w:r>
-        <w:t xml:space="preserve"> </w:t>
-      </w:r>
-      <w:r>
-        <w:t xml:space="preserve">leveraged</w:t>
-      </w:r>
-      <w:r>
-        <w:t xml:space="preserve"> </w:t>
-      </w:r>
-      <w:r>
-        <w:t xml:space="preserve">Columbia</w:t>
-      </w:r>
-      <w:r>
-        <w:t xml:space="preserve"> </w:t>
-      </w:r>
-      <w:r>
-        <w:t xml:space="preserve">Habitat</w:t>
-      </w:r>
-      <w:r>
-        <w:t xml:space="preserve"> </w:t>
-      </w:r>
-      <w:r>
-        <w:t xml:space="preserve">Monitoring</w:t>
-      </w:r>
-      <w:r>
-        <w:t xml:space="preserve"> </w:t>
-      </w:r>
-      <w:r>
-        <w:t xml:space="preserve">Program</w:t>
-      </w:r>
-      <w:r>
-        <w:t xml:space="preserve"> </w:t>
-      </w:r>
-      <w:r>
-        <w:t xml:space="preserve">(CHaMP)</w:t>
-      </w:r>
-      <w:r>
-        <w:t xml:space="preserve"> </w:t>
-      </w:r>
-      <w:r>
-        <w:t xml:space="preserve">data</w:t>
-      </w:r>
-      <w:r>
-        <w:t xml:space="preserve"> </w:t>
-      </w:r>
-      <w:r>
-        <w:t xml:space="preserve">to</w:t>
-      </w:r>
-      <w:r>
-        <w:t xml:space="preserve"> </w:t>
-      </w:r>
-      <w:r>
-        <w:t xml:space="preserve">select</w:t>
-      </w:r>
-      <w:r>
-        <w:t xml:space="preserve"> </w:t>
-      </w:r>
-      <w:r>
-        <w:t xml:space="preserve">habitat</w:t>
-      </w:r>
-      <w:r>
-        <w:t xml:space="preserve"> </w:t>
-      </w:r>
-      <w:r>
-        <w:t xml:space="preserve">co-variates</w:t>
-      </w:r>
-      <w:r>
-        <w:t xml:space="preserve"> </w:t>
-      </w:r>
-      <w:r>
-        <w:t xml:space="preserve">and</w:t>
-      </w:r>
-      <w:r>
-        <w:t xml:space="preserve"> </w:t>
-      </w:r>
-      <w:r>
-        <w:t xml:space="preserve">predict</w:t>
-      </w:r>
-      <w:r>
-        <w:t xml:space="preserve"> </w:t>
-      </w:r>
-      <w:r>
-        <w:t xml:space="preserve">capacity</w:t>
-      </w:r>
-      <w:r>
-        <w:t xml:space="preserve"> </w:t>
-      </w:r>
-      <w:r>
-        <w:t xml:space="preserve">at</w:t>
-      </w:r>
-      <w:r>
-        <w:t xml:space="preserve"> </w:t>
-      </w:r>
-      <w:r>
-        <w:t xml:space="preserve">those</w:t>
-      </w:r>
-      <w:r>
-        <w:t xml:space="preserve"> </w:t>
-      </w:r>
-      <w:r>
-        <w:t xml:space="preserve">sites.</w:t>
-      </w:r>
-      <w:r>
-        <w:t xml:space="preserve"> </w:t>
-      </w:r>
-      <w:r>
-        <w:t xml:space="preserve">We</w:t>
-      </w:r>
-      <w:r>
-        <w:t xml:space="preserve"> </w:t>
-      </w:r>
-      <w:r>
-        <w:t xml:space="preserve">also</w:t>
-      </w:r>
-      <w:r>
-        <w:t xml:space="preserve"> </w:t>
-      </w:r>
-      <w:r>
-        <w:t xml:space="preserve">identified</w:t>
-      </w:r>
-      <w:r>
-        <w:t xml:space="preserve"> </w:t>
-      </w:r>
-      <w:r>
-        <w:t xml:space="preserve">a</w:t>
-      </w:r>
-      <w:r>
-        <w:t xml:space="preserve"> </w:t>
-      </w:r>
-      <w:r>
-        <w:t xml:space="preserve">set</w:t>
-      </w:r>
-      <w:r>
-        <w:t xml:space="preserve"> </w:t>
-      </w:r>
-      <w:r>
-        <w:t xml:space="preserve">of</w:t>
-      </w:r>
-      <w:r>
-        <w:t xml:space="preserve"> </w:t>
-      </w:r>
-      <w:r>
-        <w:t xml:space="preserve">globally</w:t>
-      </w:r>
-      <w:r>
-        <w:t xml:space="preserve"> </w:t>
-      </w:r>
-      <w:r>
-        <w:t xml:space="preserve">available</w:t>
-      </w:r>
-      <w:r>
-        <w:t xml:space="preserve"> </w:t>
-      </w:r>
-      <w:r>
-        <w:t xml:space="preserve">attributes</w:t>
-      </w:r>
-      <w:r>
-        <w:t xml:space="preserve"> </w:t>
-      </w:r>
-      <w:r>
-        <w:t xml:space="preserve">to</w:t>
-      </w:r>
-      <w:r>
-        <w:t xml:space="preserve"> </w:t>
-      </w:r>
-      <w:r>
-        <w:t xml:space="preserve">extrapolate</w:t>
-      </w:r>
-      <w:r>
-        <w:t xml:space="preserve"> </w:t>
-      </w:r>
-      <w:r>
-        <w:t xml:space="preserve">capacity</w:t>
-      </w:r>
-      <w:r>
-        <w:t xml:space="preserve"> </w:t>
-      </w:r>
-      <w:r>
         <w:t xml:space="preserve">estimate</w:t>
       </w:r>
       <w:r>
@@ -1245,6 +1245,24 @@
       </w:r>
       <w:r>
         <w:t xml:space="preserve">throughout</w:t>
+      </w:r>
+      <w:r>
+        <w:t xml:space="preserve"> </w:t>
+      </w:r>
+      <w:r>
+        <w:t xml:space="preserve">wadeable</w:t>
+      </w:r>
+      <w:r>
+        <w:t xml:space="preserve"> </w:t>
+      </w:r>
+      <w:r>
+        <w:t xml:space="preserve">streams</w:t>
+      </w:r>
+      <w:r>
+        <w:t xml:space="preserve"> </w:t>
+      </w:r>
+      <w:r>
+        <w:t xml:space="preserve">within</w:t>
       </w:r>
       <w:r>
         <w:t xml:space="preserve"> </w:t>
@@ -1637,7 +1655,7 @@
         <w:t xml:space="preserve"> </w:t>
       </w:r>
       <w:r>
-        <w:t xml:space="preserve">identified adult escapement targets at the population scale, providing a quantitative metric useful for evaluating the magnitude of survival improvements required. These abundance targets provide a benchmark against which habitat rehabilitation actions can be measured. Here we describe an approach for estimating life-stage specific habitat-based carrying capacity that can be used to quantitatively identify the magnitude of tributary habitat rehabilitation necessary to support de-listing. For perhaps the first time, the necessity of tributary habitat restoration can be demonstrated and the magnitude of required change can be placed in context with the other</w:t>
+        <w:t xml:space="preserve">identified adult escapement targets at the population scale, providing a quantitative metric useful for evaluating the magnitude of survival improvements required. These abundance targets provide a benchmark against which habitat rehabilitation actions can be measured. Here we describe an approach for estimating life-stage specific habitat-based carrying capacity that can be used to quantitatively identify the magnitude of tributary habitat rehabilitation necessary to support de-listing. For perhaps the first time, the necessity of tributary habitat rehabilitation can be demonstrated and the magnitude of required change can be placed in context with the other</w:t>
       </w:r>
       <w:r>
         <w:t xml:space="preserve"> </w:t>
@@ -1657,34 +1675,323 @@
         <w:pStyle w:val="BodyText"/>
       </w:pPr>
       <w:r>
-        <w:t xml:space="preserve">Pacific salmon (</w:t>
+        <w:t xml:space="preserve">Pacific salmon species have experienced large declines in abundance throughout much of their range</w:t>
+      </w:r>
+      <w:r>
+        <w:t xml:space="preserve"> </w:t>
+      </w:r>
+      <w:r>
+        <w:t xml:space="preserve">(Good et al. 2005)</w:t>
+      </w:r>
+      <w:r>
+        <w:t xml:space="preserve">. Declines can be partially attributed to lost or altered habitat, and thus, efforts to recover depleted salmon populations are replete with efforts to rehabilitate habitat used during the freshwater life-stages. Specifically, restoring salmonid carrying capacity through tributary rehabilitation actions has been identified as a key component of recovery efforts for salmon and steelhead (</w:t>
       </w:r>
       <w:r>
         <w:rPr>
           <w:i/>
         </w:rPr>
-        <w:t xml:space="preserve">Oncorhynchus spp.</w:t>
-      </w:r>
-      <w:r>
-        <w:t xml:space="preserve">) species have experienced large declines in abundance throughout much of their range</w:t>
-      </w:r>
-      <w:r>
-        <w:t xml:space="preserve"> </w:t>
-      </w:r>
-      <w:r>
-        <w:t xml:space="preserve">(Good et al. 2005)</w:t>
-      </w:r>
-      <w:r>
-        <w:t xml:space="preserve">. Declines can be partially attributed to lost or altered habitat, and thus, efforts to recover depleted salmon populations are replete with efforts to rehabilitate habitat used during the freshwater life-stages. Specifically, restoring salmonid carrying capacity through tributary rehabilitation actions has been identified as a key component of recovery efforts for salmon and steelhead (</w:t>
+        <w:t xml:space="preserve">O. mykiss</w:t>
+      </w:r>
+      <w:r>
+        <w:t xml:space="preserve">) in the Pacific Northwest, USA</w:t>
+      </w:r>
+      <w:r>
+        <w:t xml:space="preserve"> </w:t>
+      </w:r>
+      <w:r>
+        <w:t xml:space="preserve">(NOAA Fisheries 2016a, 2016b)</w:t>
+      </w:r>
+      <w:r>
+        <w:t xml:space="preserve">. Efforts have included increasing and improving existing habitat for both spawning adults and rearing juveniles. However, estimating habitat carrying capacity (both historic and contemporary) for various life-stages of Pacific salmon, as well as identifying important habitat characteristics that influence capacity, has been an ongoing but necessary challenge. Reliable methods to better understand fish-habitat relationships and estimate capacity are necessary to identify those salmon and steelhead life-stages that are limited by habitat capacity to better direct tributary rehabilitation efforts.</w:t>
+      </w:r>
+    </w:p>
+    <w:p>
+      <w:pPr>
+        <w:pStyle w:val="BodyText"/>
+      </w:pPr>
+      <w:r>
+        <w:t xml:space="preserve">Fausch et al. (1988)</w:t>
+      </w:r>
+      <w:r>
+        <w:t xml:space="preserve"> </w:t>
+      </w:r>
+      <w:r>
+        <w:t xml:space="preserve">conducted a thorough review of attempts to predict the abundance of fish from measurable habitat covariates from 1950 to 1985, and found that the vast majority of multiple linear regression models failed to detect a significant fish-habitat signal. Since that review, there has been progress in identifying some fish-habitat relationships for several salmonid species.</w:t>
+      </w:r>
+      <w:r>
+        <w:t xml:space="preserve"> </w:t>
+      </w:r>
+      <w:r>
+        <w:t xml:space="preserve">Nickelson et al. (1992)</w:t>
+      </w:r>
+      <w:r>
+        <w:t xml:space="preserve"> </w:t>
+      </w:r>
+      <w:r>
+        <w:t xml:space="preserve">demonstrated that juvenile coho salmon (</w:t>
       </w:r>
       <w:r>
         <w:rPr>
           <w:i/>
         </w:rPr>
-        <w:t xml:space="preserve">Oncorhynchus mykiss</w:t>
-      </w:r>
-      <w:r>
-        <w:t xml:space="preserve">) in the Pacific Northwest, USA</w:t>
+        <w:t xml:space="preserve">O. kisutch</w:t>
+      </w:r>
+      <w:r>
+        <w:t xml:space="preserve">) were found in higher densities within pool habitat on the Oregon coast. Similarly, pool and pond densities were good predictors of coho smolt densities in western Washington</w:t>
+      </w:r>
+      <w:r>
+        <w:t xml:space="preserve"> </w:t>
+      </w:r>
+      <w:r>
+        <w:t xml:space="preserve">(Sharma and Hilborn 2001)</w:t>
+      </w:r>
+      <w:r>
+        <w:t xml:space="preserve">.</w:t>
+      </w:r>
+      <w:r>
+        <w:t xml:space="preserve"> </w:t>
+      </w:r>
+      <w:r>
+        <w:t xml:space="preserve">Bryant and Woodsmith (2009)</w:t>
+      </w:r>
+      <w:r>
+        <w:t xml:space="preserve"> </w:t>
+      </w:r>
+      <w:r>
+        <w:t xml:space="preserve">found that juvenile coho abundance was positively related to large wood at the reach scale; however their results demonstrated a negative relationship between abundance and the number of pools.</w:t>
+      </w:r>
+      <w:r>
+        <w:t xml:space="preserve"> </w:t>
+      </w:r>
+      <w:r>
+        <w:t xml:space="preserve">Braun and Reynolds (2011)</w:t>
+      </w:r>
+      <w:r>
+        <w:t xml:space="preserve"> </w:t>
+      </w:r>
+      <w:r>
+        <w:t xml:space="preserve">similarly found positive associations between spawner densities of sockeye salmon (</w:t>
+      </w:r>
+      <w:r>
+        <w:rPr>
+          <w:i/>
+        </w:rPr>
+        <w:t xml:space="preserve">O. nerka</w:t>
+      </w:r>
+      <w:r>
+        <w:t xml:space="preserve">) in the Fraser River and large wood, in addition to positive relationships to percent undercuts and percent pools. Densities of adult spawning coho were also higher in forested areas compared to urban or agricultural areas in the Snohomish River watershed</w:t>
+      </w:r>
+      <w:r>
+        <w:t xml:space="preserve"> </w:t>
+      </w:r>
+      <w:r>
+        <w:t xml:space="preserve">(Pess et al. 2002)</w:t>
+      </w:r>
+      <w:r>
+        <w:t xml:space="preserve">.</w:t>
+      </w:r>
+      <w:r>
+        <w:t xml:space="preserve"> </w:t>
+      </w:r>
+      <w:r>
+        <w:t xml:space="preserve">Mossop and Bradford (2006)</w:t>
+      </w:r>
+      <w:r>
+        <w:t xml:space="preserve"> </w:t>
+      </w:r>
+      <w:r>
+        <w:t xml:space="preserve">examined juvenile Chinook salmon (</w:t>
+      </w:r>
+      <w:r>
+        <w:rPr>
+          <w:i/>
+        </w:rPr>
+        <w:t xml:space="preserve">O. tshawytscha</w:t>
+      </w:r>
+      <w:r>
+        <w:t xml:space="preserve">) in the Yukon river and found positive correlations between the log of fish density and several metrics related to residual pool dimensions and large woody debris abundance as well as a negative correlation between fish density and gradient. These studies were focused on predicting observed fish densities, not necessarily capacity, and for most of them the predictive extent is limited to a particular watershed. In addition, they all assumed some form of linear fish-habitat relationship which often results in weak predictive power.</w:t>
+      </w:r>
+    </w:p>
+    <w:p>
+      <w:pPr>
+        <w:pStyle w:val="BodyText"/>
+      </w:pPr>
+      <w:r>
+        <w:t xml:space="preserve">A number of studies have used other modeling approaches to elicit non-salmonid fish habitat relationships.</w:t>
+      </w:r>
+      <w:r>
+        <w:t xml:space="preserve"> </w:t>
+      </w:r>
+      <w:r>
+        <w:t xml:space="preserve">Dunham et al. (2002)</w:t>
+      </w:r>
+      <w:r>
+        <w:t xml:space="preserve"> </w:t>
+      </w:r>
+      <w:r>
+        <w:t xml:space="preserve">used a quantile regression approach to show a negative relationship between cutthroat trout (</w:t>
+      </w:r>
+      <w:r>
+        <w:rPr>
+          <w:i/>
+        </w:rPr>
+        <w:t xml:space="preserve">O. clarkii</w:t>
+      </w:r>
+      <w:r>
+        <w:t xml:space="preserve">) densities and the width:depth ratio of a stream for the upper quantiles of trout density. The same approach was also used to map the potential extent of sole (</w:t>
+      </w:r>
+      <w:r>
+        <w:rPr>
+          <w:i/>
+        </w:rPr>
+        <w:t xml:space="preserve">Solea solea</w:t>
+      </w:r>
+      <w:r>
+        <w:t xml:space="preserve">) in the English Channel and southern North Sea</w:t>
+      </w:r>
+      <w:r>
+        <w:t xml:space="preserve"> </w:t>
+      </w:r>
+      <w:r>
+        <w:t xml:space="preserve">(Eastwood et al. 2003)</w:t>
+      </w:r>
+      <w:r>
+        <w:t xml:space="preserve">. Machine learning models such as boosted regression trees and random forests have been used to examine species biomass, diversity, and distribution for a number of different species</w:t>
+      </w:r>
+      <w:r>
+        <w:t xml:space="preserve"> </w:t>
+      </w:r>
+      <w:r>
+        <w:t xml:space="preserve">(Pittman et al. 2009, Knudby et al. 2010, and Compton et al. 2012)</w:t>
+      </w:r>
+      <w:r>
+        <w:t xml:space="preserve">.</w:t>
+      </w:r>
+      <w:r>
+        <w:t xml:space="preserve"> </w:t>
+      </w:r>
+      <w:r>
+        <w:t xml:space="preserve">Wall et al. (2016)</w:t>
+      </w:r>
+      <w:r>
+        <w:t xml:space="preserve"> </w:t>
+      </w:r>
+      <w:r>
+        <w:t xml:space="preserve">took a bioenergic approach to predict the capacity of a reach to support juvenile steelhead. The results from these studies highlight the importance and effectiveness of using techniques that can accommodate non-linear fish habitat relationships and provide motivation for furthering research in this realm..</w:t>
+      </w:r>
+    </w:p>
+    <w:p>
+      <w:pPr>
+        <w:pStyle w:val="BodyText"/>
+      </w:pPr>
+      <w:r>
+        <w:t xml:space="preserve">Most studies that have investigated fish-habitat relationships focus on predicting a species’ distribution (presence / absence) or the average abundance or density: neither of which can be easily manipulated to predict carrying capacity. Further, many of these studies focus on only one or two measures of habitat.</w:t>
+      </w:r>
+      <w:r>
+        <w:t xml:space="preserve"> </w:t>
+      </w:r>
+      <w:r>
+        <w:t xml:space="preserve">Sweka and Mackey (2010)</w:t>
+      </w:r>
+      <w:r>
+        <w:t xml:space="preserve"> </w:t>
+      </w:r>
+      <w:r>
+        <w:t xml:space="preserve">estimated carrying capacity of Atlantic salmon (</w:t>
+      </w:r>
+      <w:r>
+        <w:rPr>
+          <w:i/>
+        </w:rPr>
+        <w:t xml:space="preserve">Salmo salar</w:t>
+      </w:r>
+      <w:r>
+        <w:t xml:space="preserve">) parr using a quantile regression approach, but the only habitat covariate they included was cumulative drainage area. Traditionally, carrying capacity for salmonids has been estimated through stock-recruitment curves; however, this requires a long time-series of data with variety in the number of spawners, data which are usually unavailable</w:t>
+      </w:r>
+      <w:r>
+        <w:t xml:space="preserve"> </w:t>
+      </w:r>
+      <w:r>
+        <w:t xml:space="preserve">(Cramer and Ackerman 2009)</w:t>
+      </w:r>
+      <w:r>
+        <w:t xml:space="preserve">.</w:t>
+      </w:r>
+    </w:p>
+    <w:p>
+      <w:pPr>
+        <w:pStyle w:val="BodyText"/>
+      </w:pPr>
+      <w:r>
+        <w:t xml:space="preserve">For the purposes of this paper, we define carrying capacity as the maximum number of individuals that can be supported given the quantity and quality of habitat available at a given life-stage. We assume that higher observed relative densities within a given life stage are a function of habitat quantity and quality. Furthermore, we assert that observed fish density is a poor predictor of habitat capacity owing to both a paucity of individuals, especially for threatened or endangered species, and the existence of unmeasured variables that may serve to limit capacity. To address this, we have developed a model to estimate juvenile rearing capacity for Pacific salmon in wadeable streams based on quantile random forest (QRF)</w:t>
+      </w:r>
+      <w:r>
+        <w:t xml:space="preserve"> </w:t>
+      </w:r>
+      <w:r>
+        <w:t xml:space="preserve">(Meinshausen 2006)</w:t>
+      </w:r>
+      <w:r>
+        <w:t xml:space="preserve"> </w:t>
+      </w:r>
+      <w:r>
+        <w:t xml:space="preserve">models using measurements of fish abundance and density and habitat characteristics. QRF models combine the theory and justification of quantile regression modeling</w:t>
+      </w:r>
+      <w:r>
+        <w:t xml:space="preserve"> </w:t>
+      </w:r>
+      <w:r>
+        <w:t xml:space="preserve">(Koenker and Bassett Jr 1978, Cade and Noon 2003)</w:t>
+      </w:r>
+      <w:r>
+        <w:t xml:space="preserve"> </w:t>
+      </w:r>
+      <w:r>
+        <w:t xml:space="preserve">with the flexibility and framework of random forest models</w:t>
+      </w:r>
+      <w:r>
+        <w:t xml:space="preserve"> </w:t>
+      </w:r>
+      <w:r>
+        <w:t xml:space="preserve">(Breiman 2001)</w:t>
+      </w:r>
+      <w:r>
+        <w:t xml:space="preserve">. They account for unmeasured variables and can be used to describe the entire distribution of predicted fish densities for a given set of habitat conditions, not just the mean expected density. Random forest models have been shown to outperform more standard parametric models in predicting fish-habitat relationships in other contexts</w:t>
+      </w:r>
+      <w:r>
+        <w:t xml:space="preserve"> </w:t>
+      </w:r>
+      <w:r>
+        <w:t xml:space="preserve">(Knudby et al. 2010)</w:t>
+      </w:r>
+      <w:r>
+        <w:t xml:space="preserve">. Quantile regression forests share many of the benefits of random forest models, such as the ability to capture non-linear relationships between independent and dependent variables, naturally incorporate interactions between covariates, and work with untransformed data while being robust to outliers</w:t>
+      </w:r>
+      <w:r>
+        <w:t xml:space="preserve"> </w:t>
+      </w:r>
+      <w:r>
+        <w:t xml:space="preserve">(Prasad et al. 2006)</w:t>
+      </w:r>
+      <w:r>
+        <w:t xml:space="preserve">. Meanwhile, quantile regression models have been used in a variety of ecological systems to estimate the effect of limiting factors</w:t>
+      </w:r>
+      <w:r>
+        <w:t xml:space="preserve"> </w:t>
+      </w:r>
+      <w:r>
+        <w:t xml:space="preserve">(Terrell et al. 1996, Cade and Noon 2003)</w:t>
+      </w:r>
+      <w:r>
+        <w:t xml:space="preserve">.</w:t>
+      </w:r>
+    </w:p>
+    <w:p>
+      <w:pPr>
+        <w:pStyle w:val="BodyText"/>
+      </w:pPr>
+      <w:r>
+        <w:t xml:space="preserve">The fish abundance/density and habitat data used to fit the QRF model presented here were available from seven watersheds within the interior Columbia River basin, Pacific Northwest, USA. Within the interior Columbia River basin two major runs of Chinook salmon occur, stream-type (i.e., spring/summer run) and ocean-type (i.e., fall run), each characterized by different life history characteristics. Stream-type Chinook salmon adults enter freshwater from the ocean earlier in the year, spawn in the upper reaches of a watershed, and the juveniles rear for up to 16 months in freshwater before entering the ocean as smolts. Ocean-type Chinook salmon adults enter freshwater later (e.g., fall or winter) spawn lower in the watershed, and the juveniles may spend between several weeks and six months in freshwater before migrating to the ocean as subyearlings. Here, we focus on stream-type Chinook salmon, and in particular the juvenile summer rearing period during low flow, during which juveniles are often termed parr, referring to the camouflage markings that occur on their sides during this life-stage. Data presented here are from Chinook salmon populations in the Upper Columbia River spring-run and Snake River spring/summer-run Evolutionary Significant Units (ESU). The Upper Columbia spring-run ESU is listed as endangered under the Endangered Species Act, the Snake River spring/summer-run is listed as threatened</w:t>
       </w:r>
       <w:r>
         <w:t xml:space="preserve"> </w:t>
@@ -1693,7 +2000,7 @@
         <w:t xml:space="preserve">(NOAA Fisheries 2016a, 2016b)</w:t>
       </w:r>
       <w:r>
-        <w:t xml:space="preserve">. Efforts have included increasing and improving existing habitat for both spawning adults and rearing juveniles. However, estimating habitat carrying capacity (both historic and contemporary) for various life-stages of Pacific salmon, as well as identifying important habitat characteristics that influence capacity, has been an ongoing but necessary challenge. Reliable methods to better understand fish-habitat relationships and estimate capacity are necessary to identify those salmon and steelhead life-stages that are limited by habitat capacity to better direct tributary rehabilitation efforts.</w:t>
+        <w:t xml:space="preserve">. Hereafter, we refer to both ESUs simply as Chinook salmon.</w:t>
       </w:r>
     </w:p>
     <w:p>
@@ -1701,260 +2008,7 @@
         <w:pStyle w:val="BodyText"/>
       </w:pPr>
       <w:r>
-        <w:t xml:space="preserve">Fausch et al. (1988)</w:t>
-      </w:r>
-      <w:r>
-        <w:t xml:space="preserve"> </w:t>
-      </w:r>
-      <w:r>
-        <w:t xml:space="preserve">conducted a thorough review of attempts to predict the abundance of fish from measurable habitat covariates from 1950 to 1985, and found that the vast majority of multiple linear regression models failed to detect a significant fish-habitat signal. Since that review, there has been progress in identifying some fish-habitat relationships for several salmonid species.</w:t>
-      </w:r>
-      <w:r>
-        <w:t xml:space="preserve"> </w:t>
-      </w:r>
-      <w:r>
-        <w:t xml:space="preserve">Nickelson et al. (1992)</w:t>
-      </w:r>
-      <w:r>
-        <w:t xml:space="preserve"> </w:t>
-      </w:r>
-      <w:r>
-        <w:t xml:space="preserve">demonstrated that juvenile coho were found in higher densities within pool habitat on the Oregon coast. Similarly, pool and pond densities were good predictors of coho smolt densities in western Washington</w:t>
-      </w:r>
-      <w:r>
-        <w:t xml:space="preserve"> </w:t>
-      </w:r>
-      <w:r>
-        <w:t xml:space="preserve">(Sharma and Hilborn 2001)</w:t>
-      </w:r>
-      <w:r>
-        <w:t xml:space="preserve">.</w:t>
-      </w:r>
-      <w:r>
-        <w:t xml:space="preserve"> </w:t>
-      </w:r>
-      <w:r>
-        <w:t xml:space="preserve">Bryant and Woodsmith (2009)</w:t>
-      </w:r>
-      <w:r>
-        <w:t xml:space="preserve"> </w:t>
-      </w:r>
-      <w:r>
-        <w:t xml:space="preserve">found that juvenile coho abundance was positively related to large wood at the reach scale; however their results demonstrated a negative relationship between abundance and the number of pools.</w:t>
-      </w:r>
-      <w:r>
-        <w:t xml:space="preserve"> </w:t>
-      </w:r>
-      <w:r>
-        <w:t xml:space="preserve">Braun and Reynolds (2011)</w:t>
-      </w:r>
-      <w:r>
-        <w:t xml:space="preserve"> </w:t>
-      </w:r>
-      <w:r>
-        <w:t xml:space="preserve">similarly found positive associations between spawner densities of sockeye in the Fraser River and large wood, in addition to positive relationships to percent undercuts and percent pools. Densities of adult spawning coho were also higher in forested areas compared to urban or agricultural areas in the Snohomish River watershed</w:t>
-      </w:r>
-      <w:r>
-        <w:t xml:space="preserve"> </w:t>
-      </w:r>
-      <w:r>
-        <w:t xml:space="preserve">(Pess et al. 2002)</w:t>
-      </w:r>
-      <w:r>
-        <w:t xml:space="preserve">.</w:t>
-      </w:r>
-      <w:r>
-        <w:t xml:space="preserve"> </w:t>
-      </w:r>
-      <w:r>
-        <w:t xml:space="preserve">Mossop and Bradford (2006)</w:t>
-      </w:r>
-      <w:r>
-        <w:t xml:space="preserve"> </w:t>
-      </w:r>
-      <w:r>
-        <w:t xml:space="preserve">examined juvenile Chinook in the Yukon river and found positive correlations between the log of fish density and several metrics related to residual pool dimensions and large woody debris abundance as well as a negative correlation between fish density and gradient. These studies were focused on predicting observed fish densities, not necessarily capacity, and for most of them the predictive extent is limited to a particular watershed. In addition, they all assumed some form of linear fish-habitat relationship which often results in weak predictive power.</w:t>
-      </w:r>
-    </w:p>
-    <w:p>
-      <w:pPr>
-        <w:pStyle w:val="BodyText"/>
-      </w:pPr>
-      <w:r>
-        <w:t xml:space="preserve">A number of studies have utilized other modeling approaches to elicit non-salmonid fish habitat relationships.</w:t>
-      </w:r>
-      <w:r>
-        <w:t xml:space="preserve"> </w:t>
-      </w:r>
-      <w:r>
-        <w:t xml:space="preserve">Dunham et al. (2002)</w:t>
-      </w:r>
-      <w:r>
-        <w:t xml:space="preserve"> </w:t>
-      </w:r>
-      <w:r>
-        <w:t xml:space="preserve">used a quantile regression approach to show a negative relationship between cutthroat trout densities and the width:depth ratio of a stream for the upper quantiles of trout density. The same approach was also used to map the potential extent of sole in the English Channel and southern North Sea</w:t>
-      </w:r>
-      <w:r>
-        <w:t xml:space="preserve"> </w:t>
-      </w:r>
-      <w:r>
-        <w:t xml:space="preserve">(Eastwood et al. 2003)</w:t>
-      </w:r>
-      <w:r>
-        <w:t xml:space="preserve">. Machine learning models such as boosted regression trees and random forests have been used to examine species biomass, diversity, and distribution for a number of different species</w:t>
-      </w:r>
-      <w:r>
-        <w:t xml:space="preserve"> </w:t>
-      </w:r>
-      <w:r>
-        <w:t xml:space="preserve">(Pittman et al. 2009, Knudby et al. 2010, and Compton et al. 2012)</w:t>
-      </w:r>
-      <w:r>
-        <w:t xml:space="preserve">.</w:t>
-      </w:r>
-      <w:r>
-        <w:t xml:space="preserve"> </w:t>
-      </w:r>
-      <w:r>
-        <w:t xml:space="preserve">Wall et al. (2016)</w:t>
-      </w:r>
-      <w:r>
-        <w:t xml:space="preserve"> </w:t>
-      </w:r>
-      <w:r>
-        <w:t xml:space="preserve">took a bioenergic approach to predict the capacity of a reach to support juvenile steelhead. The results from these studies highlight the importance and effectiveness of using techniques that can accommodate non-linear fish habitat relationships and provide motivation for furthering research in this realm..</w:t>
-      </w:r>
-    </w:p>
-    <w:p>
-      <w:pPr>
-        <w:pStyle w:val="BodyText"/>
-      </w:pPr>
-      <w:r>
-        <w:t xml:space="preserve">Most studies that have investigated fish-habitat relationships focus on predicting a species’ distribution (presence / absence) or the average abundance or density: neither of which can be easily manipulated to predict carrying capacity. Further, many of these studies focus on only one or two measures of habitat.</w:t>
-      </w:r>
-      <w:r>
-        <w:t xml:space="preserve"> </w:t>
-      </w:r>
-      <w:r>
-        <w:t xml:space="preserve">Sweka and Mackey (2010)</w:t>
-      </w:r>
-      <w:r>
-        <w:t xml:space="preserve"> </w:t>
-      </w:r>
-      <w:r>
-        <w:t xml:space="preserve">estimated carrying capacity of Atlantic salmon parr using a quantile regression approach, but the only habitat covariate they included was cumulative drainage area. Traditionally, carrying capacity for salmonids has been estimated through stock-recruitment curves; however, this requires a long time-series of data with variety in the number of spawners, data which is usually unavailable</w:t>
-      </w:r>
-      <w:r>
-        <w:t xml:space="preserve"> </w:t>
-      </w:r>
-      <w:r>
-        <w:t xml:space="preserve">(Cramer and Ackerman 2009)</w:t>
-      </w:r>
-      <w:r>
-        <w:t xml:space="preserve">.</w:t>
-      </w:r>
-    </w:p>
-    <w:p>
-      <w:pPr>
-        <w:pStyle w:val="BodyText"/>
-      </w:pPr>
-      <w:r>
-        <w:t xml:space="preserve">For the purposes of this paper, we define carrying capacity as the maximum number of individuals that can be supported given the quantity and quality of habitat available at a given life-stage. We assume that higher observed relative densities within a given life stage are a function of habitat quantity and quality. Furthermore, we assert that observed fish density is a poor predictor of habitat capacity owing to both a paucity of individuals, especially for threatened or endangered species, and the existence of unmeasured variables that may serve to limit capacity. To address this, we have developed a model to estimate juvenile rearing capacity for Pacific salmon in wadeable streams based on quantile random forest (QRF)</w:t>
-      </w:r>
-      <w:r>
-        <w:t xml:space="preserve"> </w:t>
-      </w:r>
-      <w:r>
-        <w:t xml:space="preserve">(Meinshausen 2006)</w:t>
-      </w:r>
-      <w:r>
-        <w:t xml:space="preserve"> </w:t>
-      </w:r>
-      <w:r>
-        <w:t xml:space="preserve">models using measurements of fish abundance (and density) and habitat characteristics. QRF models combine the theory and justification of quantile regression modeling</w:t>
-      </w:r>
-      <w:r>
-        <w:t xml:space="preserve"> </w:t>
-      </w:r>
-      <w:r>
-        <w:t xml:space="preserve">(Koenker and Bassett Jr 1978, Cade and Noon 2003)</w:t>
-      </w:r>
-      <w:r>
-        <w:t xml:space="preserve"> </w:t>
-      </w:r>
-      <w:r>
-        <w:t xml:space="preserve">with the flexibility and framework of random forest models</w:t>
-      </w:r>
-      <w:r>
-        <w:t xml:space="preserve"> </w:t>
-      </w:r>
-      <w:r>
-        <w:t xml:space="preserve">(Breiman 2001)</w:t>
-      </w:r>
-      <w:r>
-        <w:t xml:space="preserve">. They account for unmeasured variables and can be used to describe the entire distribution of predicted fish densities for a given set of habitat conditions, not just the mean expected density. Random forest models have been shown to outperform more standard parametric models in predicting fish-habitat relationships in other contexts</w:t>
-      </w:r>
-      <w:r>
-        <w:t xml:space="preserve"> </w:t>
-      </w:r>
-      <w:r>
-        <w:t xml:space="preserve">(Knudby et al. 2010)</w:t>
-      </w:r>
-      <w:r>
-        <w:t xml:space="preserve">. Quantile regression forests share many of the benefits of random forest models, such as the ability to capture non-linear relationships between independent and dependent variables, naturally incorporate interactions between covariates, and work with untransformed data while being robust to outliers</w:t>
-      </w:r>
-      <w:r>
-        <w:t xml:space="preserve"> </w:t>
-      </w:r>
-      <w:r>
-        <w:t xml:space="preserve">(Prasad et al. 2006)</w:t>
-      </w:r>
-      <w:r>
-        <w:t xml:space="preserve">. Meanwhile, quantile regression models have been used in a variety of ecological systems to estimate the effect of limiting factors</w:t>
-      </w:r>
-      <w:r>
-        <w:t xml:space="preserve"> </w:t>
-      </w:r>
-      <w:r>
-        <w:t xml:space="preserve">(Terrell et al. 1996, Cade and Noon 2003)</w:t>
-      </w:r>
-      <w:r>
-        <w:t xml:space="preserve">.</w:t>
-      </w:r>
-    </w:p>
-    <w:p>
-      <w:pPr>
-        <w:pStyle w:val="BodyText"/>
-      </w:pPr>
-      <w:r>
-        <w:t xml:space="preserve">The fish abundance/density and habitat data used to fit the QRF model presented here were available from seven watersheds within the interior Columbia River basin, Pacific Northwest, USA. Within the interior Columbia River basin two major runs of Chinook salmon (</w:t>
-      </w:r>
-      <w:r>
-        <w:rPr>
-          <w:i/>
-        </w:rPr>
-        <w:t xml:space="preserve">Oncorhynchus tshawytscha</w:t>
-      </w:r>
-      <w:r>
-        <w:t xml:space="preserve">) occur, stream-type (i.e., spring/summer run) and ocean-type (i.e., fall run), each characterized by different life history characteristics. Stream-type Chinook salmon enter freshwater earlier in the year, spawn in the upper reaches of a watershed, and the juveniles rear for up to 16 months in the freshwater before entering the ocean as smolts. Ocean-type Chinook salmon enter freshwater later (e.g. fall or winter) spawn lower in the watershed, and the juveniles may spend between several weeks and six months in freshwater before migrating to the ocean. Here we focus on juvenile stream-type Chinook, in particular the summer rearing period during low flow. Data presented here are from Chinook salmon populations in the Upper Columbia River spring-run and Snake River spring/summer-run Evolutionary Significant Units (ESU). The Upper Columbia spring-run ESU is listed as endangered under the Endangered Species Act, the Snake River spring/summer-run is listed as threatened</w:t>
-      </w:r>
-      <w:r>
-        <w:t xml:space="preserve"> </w:t>
-      </w:r>
-      <w:r>
-        <w:t xml:space="preserve">(NOAA Fisheries 2016a, 2016b)</w:t>
-      </w:r>
-      <w:r>
-        <w:t xml:space="preserve">. Hereafter, we refer to both ESUs simply as Chinook salmon.</w:t>
-      </w:r>
-    </w:p>
-    <w:p>
-      <w:pPr>
-        <w:pStyle w:val="BodyText"/>
-      </w:pPr>
-      <w:r>
-        <w:t xml:space="preserve">In this study, we developed a QRF model to</w:t>
+        <w:t xml:space="preserve">In this study, we developed a QRF model to:</w:t>
       </w:r>
     </w:p>
     <w:p>
@@ -2022,7 +2076,7 @@
         <w:pStyle w:val="FirstParagraph"/>
       </w:pPr>
       <w:r>
-        <w:t xml:space="preserve">This manuscript incorporates multiple measures of stream habitat to estimate fish-habitat relationships that encompass the collinear nature of most stream habitat metrics and can be used to predict carrying capacity. Our approach moves across several spatial scales, inferring fish-habitat relationships from detailed, localized habitat data and extrapolating capacity predictions across wide swaths of unsampled locations.</w:t>
+        <w:t xml:space="preserve">Our study incorporates multiple measures of stream habitat to estimate fish-habitat relationships that encompass the collinear nature of most stream habitat metrics and can be used to predict carrying capacity. Our approach moves across several spatial scales, inferring fish-habitat relationships from detailed, localized habitat data and extrapolating capacity predictions across wide swaths of unsampled locations.</w:t>
       </w:r>
     </w:p>
     <w:p>
@@ -2126,7 +2180,7 @@
         <w:t xml:space="preserve">1</w:t>
       </w:r>
       <w:r>
-        <w:t xml:space="preserve">), at CHaMP survey reaches and were graciously provided by a number of projects, including the Integrated Status and Effectiveness Monitoring Project</w:t>
+        <w:t xml:space="preserve">), at CHaMP survey reaches and were graciously provided by a number of agencies and projects, including the Integrated Status and Effectiveness Monitoring Project</w:t>
       </w:r>
       <w:r>
         <w:t xml:space="preserve"> </w:t>
@@ -2153,7 +2207,7 @@
         <w:pStyle w:val="FirstParagraph"/>
       </w:pPr>
       <w:r>
-        <w:t xml:space="preserve">CHaMP sites are 200 m to 600 m reaches within wadeable streams across select watershed within the interior Columbia River basin. The sites were selected based on a spatially balanced Generalized Random Tesselation Stratified sample selection algorithm</w:t>
+        <w:t xml:space="preserve">CHaMP sites are 200 m to 600 m reaches within wadeable streams across select watershed within the interior Columbia River basin. The sites were selected based on a spatially balanced generalized random tesselation stratified sample selection algorithm</w:t>
       </w:r>
       <w:r>
         <w:t xml:space="preserve"> </w:t>
@@ -2358,7 +2412,7 @@
         <w:pStyle w:val="FirstParagraph"/>
       </w:pPr>
       <w:r>
-        <w:t xml:space="preserve">A key step in developing a QRF model to predict fish capacities was selecting the habitat covariates to include in the model. The CHaMP program generated more than 100 habitat metrics at each site, many of which were correlated with each other to one degree or another, as is often the case with stream habitat variables. We sought to include a small set of covariates that were not overly redundant (i.e. not highly correlated), described many aspects of stream habitat (e.g. substrate, temperature, complexity, etc.) and were highly associated with the observed fish densities, presumably because they contained information about what types of habitat fish sought or avoided. Full details of how covariates used in the QRF model were selected can be found in Appendix S1.</w:t>
+        <w:t xml:space="preserve">A key step in developing a QRF model to predict fish capacities was selecting the habitat covariates to include in the model. The CHaMP program generated more than 100 habitat metrics at each site, many of which were correlated with each other to one degree or another, as is often the case with stream habitat variables. We sought to include a small set of covariates that were not overly redundant (i.e., not highly correlated), described many aspects of stream habitat (e.g., substrate, temperature, complexity, etc.) and were highly associated with the observed fish densities, presumably because they contained information about what types of habitat fish sought or avoided. Full details of how covariates used in the QRF model were selected can be found in Appendix S1.</w:t>
       </w:r>
     </w:p>
     <w:p>
@@ -2486,7 +2540,7 @@
         <w:pStyle w:val="BodyText"/>
       </w:pPr>
       <w:r>
-        <w:t xml:space="preserve">After model fitting, the QRF model was then used to predict capacity at sites with measurements of the habitat covariates that were used to fit the model. In our case, this includes all sites within CHaMP basins in the interior Columbia River basin. For CHaMP sites that were sampled in multiple years, we first calculated the mean for each habitat metric among years to make predictions. In total, we generated 589 predictions of Chinook salmon parr capacity, during summer months, for the following basins: Entiat, Grande Ronde (including Minam), John Day, Lemhi, Methow, South Fork Salmon, Tucannon, Wenatchee and Yankee Fork.</w:t>
+        <w:t xml:space="preserve">After model fitting, the QRF model was then used to predict capacity at sites with measurements of the habitat covariates that were used to fit the model. In our case, this includes all sites within CHaMP basins in the interior Columbia River basin. For CHaMP sites that were sampled in multiple years, we first calculated the mean for each habitat metric among years to make predictions. In total, we generated 589 predictions of Chinook salmon parr capacity, during summer months, for the following basins: Entiat, Grande Ronde (including Minam), John Day, Lemhi, Methow, South Fork Salmon, Tucannon, Wenatchee and Yankee Fork Salmon.</w:t>
       </w:r>
     </w:p>
     <w:p>
@@ -2504,7 +2558,7 @@
         <w:pStyle w:val="FirstParagraph"/>
       </w:pPr>
       <w:r>
-        <w:t xml:space="preserve">To predict capacity at larger spatial scales, such as the watershed or population, we developed an extrapolation model based on globally available attributes (GAA) which were available for the entirety of tributary habitat utilized by a given population. The GAA data used here was taken from the list of Generalized Random Tesselation Stratified master sample sites that the CHaMP sites were originally selected from</w:t>
+        <w:t xml:space="preserve">To predict capacity at larger spatial scales, such as the watershed or population, we developed an extrapolation model based on globally available attributes (GAA) which were available for the entirety of tributary habitat utilized by a given population. The GAA data used here was taken from the list of generalized random tesselation stratified master sample sites that the CHaMP sites were originally selected from</w:t>
       </w:r>
       <w:r>
         <w:t xml:space="preserve"> </w:t>
@@ -2590,7 +2644,7 @@
         <w:pStyle w:val="BodyText"/>
       </w:pPr>
       <w:r>
-        <w:t xml:space="preserve">To summarize capacity at larger scales, the mean linear capacity (e.g., parr/m) of the master sample points along a particular tributary is multiplied by the length of that tributary. We first restricted the master sample points and lengths of streams to those within the domain of spring/summer Chinook salmon, as defined by StreamNet (</w:t>
+        <w:t xml:space="preserve">To summarize capacity at larger scales, the mean linear capacity (e.g., parr/m) of the master sample points along a particular tributary is multiplied by the length of that tributary. We first restricted the master sample points and lengths of streams to those within the domain of spring/summer-run Chinook salmon, as defined by StreamNet (</w:t>
       </w:r>
       <w:hyperlink r:id="rId29">
         <w:r>
@@ -2601,9 +2655,6 @@
         </w:r>
       </w:hyperlink>
       <w:r>
-        <w:t xml:space="preserve"> </w:t>
-      </w:r>
-      <w:r>
         <w:t xml:space="preserve">) or using expert opinion from local biologists. The capacities of various tributaries could then be summed to estimate capacity at almost any spatial scale.</w:t>
       </w:r>
     </w:p>
@@ -2622,7 +2673,7 @@
         <w:pStyle w:val="FirstParagraph"/>
       </w:pPr>
       <w:r>
-        <w:t xml:space="preserve">Spawner-recruit data from several watersheds within the interior Columbia River basin were compiled to validate the extrapolated QRF estimates of spring/summer Chinook salmon parr capacity. Some watersheds had direct estimates of parr, while some had estimates of smolts and pre-smolts (i.e. fall emigrants) from rotary screw traps. For the latter, estimates of parr were calculated using estimates of over-winter survival. A series of spawner-recruit functions were then fit to this data including Beverton-Holt, Ricker, and hockey stick</w:t>
+        <w:t xml:space="preserve">Spawner-recruit data from several watersheds within the interior Columbia River basin were compiled to validate the extrapolated QRF estimates of Chinook salmon parr capacity. Some watersheds had direct estimates of parr, while some had estimates of smolts and pre-smolts (i.e., fall emigrants) from rotary screw traps. For the latter, estimates of parr were calculated using estimates of over-winter survival. A series of spawner-recruit functions were then fit to this data including Beverton-Holt, Ricker, and hockey stick</w:t>
       </w:r>
       <w:r>
         <w:t xml:space="preserve"> </w:t>
@@ -2666,7 +2717,7 @@
         <w:pStyle w:val="BodyText"/>
       </w:pPr>
       <w:r>
-        <w:t xml:space="preserve">All code and data for the analyses presented here can be found on a</w:t>
+        <w:t xml:space="preserve">All code and data for the analyses presented here can be found in a</w:t>
       </w:r>
       <w:r>
         <w:t xml:space="preserve"> </w:t>
@@ -2834,7 +2885,7 @@
         <w:t xml:space="preserve"> </w:t>
       </w:r>
       <w:r>
-        <w:t xml:space="preserve">and the summary of the model fit is shown in Table</w:t>
+        <w:t xml:space="preserve">and the summary of the model fit in Table</w:t>
       </w:r>
       <w:r>
         <w:t xml:space="preserve"> </w:t>
@@ -2843,7 +2894,7 @@
         <w:t xml:space="preserve">4</w:t>
       </w:r>
       <w:r>
-        <w:t xml:space="preserve">. From this, we calculated estimates of capacity at every master sample point in the Columbia River basin, at roughly a one kilometer scale.</w:t>
+        <w:t xml:space="preserve">. From this, we calculated estimates of capacity at every master sample point in the Columbia River basin, each representing roughly one kilometer of stream length.</w:t>
       </w:r>
     </w:p>
     <w:p>
@@ -2916,7 +2967,7 @@
         <w:pStyle w:val="FirstParagraph"/>
       </w:pPr>
       <w:r>
-        <w:t xml:space="preserve">In this study, we developed a novel approach to estimate the capacity of habitat to support Chinook salmon parr during summer months in wadeable streams. Our model can be used to quantify juvenile rearing capacity in Chinook salmon watersheds or populations and, in turn, quantify the magnitude of tributary habitat rehabilitation necessary to support Endangered Species Act delisting. The QRF and extrapolation models presented here provide useful tools towards the prioritization, implementation, and evaluation of habitat rehabilitation actions to recover depleted salmon populations. Moreover, these models can be applied to multiple stages within the life cycle (e.g., parr, smolt, adult). Estimates of habitat carrying capacity for multiple life stages will allow biologists and managers to identify what life-stage specific habitat patches may be limiting. As an example, QRF models and associated extrapolation models may demonstrate that habitat for a given population is sufficient to support adult spawning required to achieve delisting targets, but that juvenile rearing capacity may not be sufficient to support the target abundance. In such a case, habitat rehabilitation actions may be most cost-effectively and sustainably directed towards improving juvenile rearing habitat. Models to estimate habitat carrying capacity for multiple life stages will help to better direct habitat restoration actions and help guide not only the type of action, but also the location at which an action is performed.</w:t>
+        <w:t xml:space="preserve">In this study, we developed a novel approach to estimate the capacity of habitat to support Chinook salmon parr during summer months and in wadeable streams. Our model can be used to quantify juvenile rearing capacity in Chinook salmon watersheds or populations and, in turn, quantify the magnitude of tributary habitat rehabilitation necessary to support Endangered Species Act delisting. The QRF and extrapolation models presented here provide useful tools towards the prioritization, implementation, and evaluation of habitat rehabilitation actions to recover depleted salmon populations. Moreover, these models can be applied to multiple stages within the life cycle (e.g., parr, smolt, adult). Estimates of habitat carrying capacity for multiple life stages will allow biologists and managers to identify what life-stage specific habitat patches may be limiting. As an example, QRF models and associated extrapolation models may demonstrate that habitat for a given population is sufficient to support adult spawning required to achieve delisting targets, but that juvenile rearing capacity may not be sufficient to support the target abundance. In such a case, habitat rehabilitation actions may be most cost-effectively and sustainably directed towards improving juvenile rearing habitat. Models to estimate habitat carrying capacity for multiple life stages will help to better direct habitat restoration actions and help guide not only the type of action, but also the location at which an action is performed.</w:t>
       </w:r>
     </w:p>
     <w:p>
@@ -2924,7 +2975,7 @@
         <w:pStyle w:val="BodyText"/>
       </w:pPr>
       <w:r>
-        <w:t xml:space="preserve">The favorable comparison between QRF estimates of watershed capacity and the spawner-recruit estimates in selected watersheds helps support and validate this approach. Although built from completely different data, when these multiple lines of evidence converge it lends credence to the QRF capacity prediction results.</w:t>
+        <w:t xml:space="preserve">The favorable comparison between QRF estimates of carrying capacity and the spawner-recruit based estimates in select watersheds helps support and validate this approach. Although built from completely different data, when these multiple lines of evidence converge it lends credence to the QRF capacity prediction results.</w:t>
       </w:r>
     </w:p>
     <w:p>
@@ -2989,7 +3040,7 @@
         <w:t xml:space="preserve">(Wall et al. 2016, Carmichael et al. 2020)</w:t>
       </w:r>
       <w:r>
-        <w:t xml:space="preserve">. The QRF approach described here allows us to analyze multiple (often correlated) habitat metrics and assess the potentially non-linear fish habitat relationships that define capacity as function of habitat.</w:t>
+        <w:t xml:space="preserve">. The QRF approach described here allows us to analyze multiple (often correlated) habitat metrics and assess the potentially non-linear fish habitat relationships that define capacity as a function of habitat.</w:t>
       </w:r>
     </w:p>
     <w:p>
@@ -3078,7 +3129,7 @@
         <w:pStyle w:val="FirstParagraph"/>
       </w:pPr>
       <w:r>
-        <w:t xml:space="preserve">Fish are mobile creatures and determining the appropriate spatial scale to estimate how their capacity may be determined by habitat characteristics is important. In the summer, for Chinook parr, there is clearly movement between multiple channel units (e.g. pool, riffle, run), suggesting that fish are utilizing habitat at a larger scale than the channel unit. However, it is unlikely that they are moving up and down the entire watershed and we believe the 200 - 600 m reaches used in this study are an appropriate scale to capture the fish-habitat relationships that define carrying capacity. At the same time, we acknowledge that managers, life-cycle modelers, and others are often interested in capacity estimates at larger spatial scales. While our QRF model can provide site-specific estimates of carrying capacity derived from paired fish-habitat data, our extrapolation model allows for estimates at larger spatial extents, such as watershed and population levels. This is an efficient technique to leverage existing relationships for meaningful management decisions.</w:t>
+        <w:t xml:space="preserve">Fish are mobile creatures and determining the appropriate spatial scale to estimate how their capacity may be determined by habitat characteristics is important. In the summer, for Chinook salmon parr, there is clearly movement between multiple channel units (e.g., pool, riffle, run), suggesting that fish are utilizing habitat at a larger scale than the channel unit. However, it is unlikely that they are moving up and down the entire watershed and we believe the 200 - 600 m reaches used in this study are an appropriate scale to capture the fish-habitat relationships that define carrying capacity. At the same time, we acknowledge that managers, life-cycle modelers, and others are often interested in capacity estimates at larger spatial scales. While our QRF model can provide site-specific estimates of carrying capacity derived from paired fish-habitat data, our extrapolation model allows for estimates at larger spatial extents, such as watershed and population levels. This is an efficient technique to leverage existing relationships for meaningful management decisions.</w:t>
       </w:r>
     </w:p>
     <w:p>
@@ -3094,7 +3145,7 @@
         <w:pStyle w:val="BodyText"/>
       </w:pPr>
       <w:r>
-        <w:t xml:space="preserve">One of the potential downsides to the extrapolation approach used here is that the globally available attributes generally do not change through time, and therefore may not reflect the dynamic nature of changing stream habitat. While the QRF model itself uses habitat characteristics that can be observed to change over the course of several years, most GAAs are static, generally derived remotely or from another model. This is the nature of extrapolating to such large spatial extents; it can be impossible to gather actual habitat data on such a scale, but with improvements in remote sensing, spatially continuous data (modeled or measured) maybe on the horizon</w:t>
+        <w:t xml:space="preserve">One of the potential downsides to the extrapolation approach used here is that the GAAs generally do not change through time, and therefore may not reflect the dynamic nature of changing stream habitat. While the QRF model itself uses habitat characteristics that can be observed to change over the course of several years, most GAAs are static, generally derived remotely or from another model. This is the nature of extrapolating to such large spatial extents; it can be impossible to gather actual habitat data on such a scale, but with improvements in remote sensing, spatially continuous data (modeled or measured) maybe on the horizon</w:t>
       </w:r>
       <w:r>
         <w:t xml:space="preserve"> </w:t>
@@ -3174,7 +3225,7 @@
         <w:pStyle w:val="FirstParagraph"/>
       </w:pPr>
       <w:r>
-        <w:t xml:space="preserve">If a species’ carrying capacity is defined or constrained, at least in part, by the habitat in which it lives, then illuminating statistically how such habitat impacts carrying capacity can lead to understanding how a species interacts with its environment. This understanding could be of crucial importance in the realm of conservation when dealing with an endangered or threatened species, but species/habitat interactions are a core element of ecological studies more generally. We have demonstrated how a quantile regression approach, coupled with a random forest framework, can be used to estimate these relationships, and predict a habitat’s capacity. As large ecological datasets become more accessible, and the ability to measure large swaths of habitat more feasible, we believe this approach has many potential applications, from the North American breeding bird survey to groundfish trawl surveys. The framework could also be applied to depleted, non-migratory, and isolated populations (e.g. desert pupfish</w:t>
+        <w:t xml:space="preserve">If a species’ carrying capacity is defined or constrained, at least in part, by the habitat in which it lives, then illuminating statistically how such habitat impacts carrying capacity can lead to understanding how a species interacts with its environment. This understanding could be of crucial importance in the realm of conservation when dealing with an endangered or threatened species, but species/habitat interactions are a core element of ecological studies more generally. We have demonstrated how a quantile regression approach, coupled with a random forest framework, can be used to estimate these relationships, and predict a habitat’s capacity. As large ecological datasets become more accessible, and the ability to measure large swaths of habitat more feasible, we believe this approach has many potential applications, from the North American breeding bird survey to groundfish trawl surveys. The framework could also be applied to depleted, non-migratory, and isolated populations (e.g., desert pupfish</w:t>
       </w:r>
       <w:r>
         <w:t xml:space="preserve"> </w:t>
@@ -3871,7 +3922,7 @@
         <w:pStyle w:val="TableCaption"/>
       </w:pPr>
       <w:r>
-        <w:t xml:space="preserve">Table 1: The number of unique sites, by watershed, with paired fish-habitat data used to populate the spring/summer Chinook salmon parr capacity QRF model</w:t>
+        <w:t xml:space="preserve">Table 1: The number of unique sites, by watershed, with paired fish-habitat data used to populate the spring/summer-run Chinook salmon parr capacity QRF model</w:t>
       </w:r>
     </w:p>
     <w:tbl>
@@ -3879,7 +3930,7 @@
         <w:tblStyle w:val="Table"/>
         <w:tblW w:type="pct" w:w="0.0"/>
         <w:tblLook w:firstRow="1"/>
-        <w:tblCaption w:val="Table 1: The number of unique sites, by watershed, with paired fish-habitat data used to populate the spring/summer Chinook salmon parr capacity QRF model"/>
+        <w:tblCaption w:val="Table 1: The number of unique sites, by watershed, with paired fish-habitat data used to populate the spring/summer-run Chinook salmon parr capacity QRF model"/>
       </w:tblPr>
       <w:tblGrid/>
       <w:tr>
@@ -4229,7 +4280,7 @@
         <w:pStyle w:val="TableCaption"/>
       </w:pPr>
       <w:r>
-        <w:t xml:space="preserve">Table 2: Habitat metrics and descriptions of metrics included in the QRF model to predict spring/summer Chinook salmon parr capacity (during summer months). Metrics are ranked in order of relative importance.</w:t>
+        <w:t xml:space="preserve">Table 2: Habitat metrics and descriptions of metrics included in the QRF model to predict spring/summer-run Chinook salmon parr capacity. Metrics are ranked in order of relative importance.</w:t>
       </w:r>
     </w:p>
     <w:tbl>
@@ -4237,7 +4288,7 @@
         <w:tblStyle w:val="Table"/>
         <w:tblW w:type="pct" w:w="0.0"/>
         <w:tblLook w:firstRow="1"/>
-        <w:tblCaption w:val="Table 2: Habitat metrics and descriptions of metrics included in the QRF model to predict spring/summer Chinook salmon parr capacity (during summer months). Metrics are ranked in order of relative importance."/>
+        <w:tblCaption w:val="Table 2: Habitat metrics and descriptions of metrics included in the QRF model to predict spring/summer-run Chinook salmon parr capacity. Metrics are ranked in order of relative importance."/>
       </w:tblPr>
       <w:tblGrid/>
       <w:tr>
@@ -4876,7 +4927,7 @@
         <w:pStyle w:val="TableCaption"/>
       </w:pPr>
       <w:r>
-        <w:t xml:space="preserve">Table 3: Globally available attribute (GAA) habitat covariates used to extrapolate quantile regression forest (QRF) model predictions of spring/summer Chinook parr capacity to a larger scale (e.g., watershed, population), with their coefficients and standard errors.</w:t>
+        <w:t xml:space="preserve">Table 3: Globally available attribute (GAA) habitat covariates used to extrapolate quantile regression forest (QRF) model predictions of spring/summer-run Chinook parr capacity to a larger scale (e.g., watershed, population), with their coefficients and standard errors.</w:t>
       </w:r>
     </w:p>
     <w:tbl>
@@ -4884,7 +4935,7 @@
         <w:tblStyle w:val="Table"/>
         <w:tblW w:type="pct" w:w="0.0"/>
         <w:tblLook w:firstRow="1"/>
-        <w:tblCaption w:val="Table 3: Globally available attribute (GAA) habitat covariates used to extrapolate quantile regression forest (QRF) model predictions of spring/summer Chinook parr capacity to a larger scale (e.g., watershed, population), with their coefficients and standard errors."/>
+        <w:tblCaption w:val="Table 3: Globally available attribute (GAA) habitat covariates used to extrapolate quantile regression forest (QRF) model predictions of spring/summer-run Chinook parr capacity to a larger scale (e.g., watershed, population), with their coefficients and standard errors."/>
       </w:tblPr>
       <w:tblGrid/>
       <w:tr>
@@ -6899,7 +6950,7 @@
           <wp:inline>
             <wp:extent cx="5943600" cy="4754880"/>
             <wp:effectExtent b="0" l="0" r="0" t="0"/>
-            <wp:docPr descr="Figure 2: Relative importance of each habitat covariate included in the quantile regression forest (QRF) model to predict habitat capacity, during summer months, for spring/summer Chinook salmon parr" title="" id="1" name="Picture"/>
+            <wp:docPr descr="Figure 2: Relative importance of each habitat covariate included in the quantile regression forest (QRF) model to predict habitat capacity, during summer months, for spring/summer-run Chinook salmon parr" title="" id="1" name="Picture"/>
             <a:graphic>
               <a:graphicData uri="http://schemas.openxmlformats.org/drawingml/2006/picture">
                 <pic:pic>
@@ -6942,7 +6993,7 @@
         <w:pStyle w:val="ImageCaption"/>
       </w:pPr>
       <w:r>
-        <w:t xml:space="preserve">Figure 2: Relative importance of each habitat covariate included in the quantile regression forest (QRF) model to predict habitat capacity, during summer months, for spring/summer Chinook salmon parr</w:t>
+        <w:t xml:space="preserve">Figure 2: Relative importance of each habitat covariate included in the quantile regression forest (QRF) model to predict habitat capacity, during summer months, for spring/summer-run Chinook salmon parr</w:t>
       </w:r>
     </w:p>
     <w:p>
@@ -6959,7 +7010,7 @@
           <wp:inline>
             <wp:extent cx="5943600" cy="4754880"/>
             <wp:effectExtent b="0" l="0" r="0" t="0"/>
-            <wp:docPr descr="Figure 3: Partial dependence plots for the spring/summer Chinook salmon parr capacity quantile regression forest (QRF) model, depicting how parr capacity shifts as each habitat metric changes, assuming all other habitat metrics remain at their mean values. Tick marks along the X-axis depict observed values." title="" id="1" name="Picture"/>
+            <wp:docPr descr="Figure 3: Partial dependence plots for the spring/summer-run Chinook salmon parr capacity quantile regression forest (QRF) model, depicting how parr capacity shifts as each habitat metric changes, assuming all other habitat metrics remain at their mean values. Tick marks along the X-axis depict observed values." title="" id="1" name="Picture"/>
             <a:graphic>
               <a:graphicData uri="http://schemas.openxmlformats.org/drawingml/2006/picture">
                 <pic:pic>
@@ -7002,7 +7053,7 @@
         <w:pStyle w:val="ImageCaption"/>
       </w:pPr>
       <w:r>
-        <w:t xml:space="preserve">Figure 3: Partial dependence plots for the spring/summer Chinook salmon parr capacity quantile regression forest (QRF) model, depicting how parr capacity shifts as each habitat metric changes, assuming all other habitat metrics remain at their mean values. Tick marks along the X-axis depict observed values.</w:t>
+        <w:t xml:space="preserve">Figure 3: Partial dependence plots for the spring/summer-run Chinook salmon parr capacity quantile regression forest (QRF) model, depicting how parr capacity shifts as each habitat metric changes, assuming all other habitat metrics remain at their mean values. Tick marks along the X-axis depict observed values.</w:t>
       </w:r>
     </w:p>
     <w:p>
@@ -7085,7 +7136,7 @@
         <w:pStyle w:val="FirstParagraph"/>
       </w:pPr>
       <w:r>
-        <w:t xml:space="preserve">This report was generated on 2020-06-19 14:03:39 using the following computational environment and dependencies:</w:t>
+        <w:t xml:space="preserve">This report was generated on 2020-06-26 12:15:26 using the following computational environment and dependencies:</w:t>
       </w:r>
     </w:p>
     <w:p>
@@ -7186,7 +7237,7 @@
         <w:rPr>
           <w:rStyle w:val="VerbatimChar"/>
         </w:rPr>
-        <w:t xml:space="preserve">#&gt;  date     2020-06-19                  </w:t>
+        <w:t xml:space="preserve">#&gt;  date     2020-06-26                  </w:t>
       </w:r>
       <w:r>
         <w:br w:type="textWrapping"/>
@@ -8168,7 +8219,7 @@
         <w:rPr>
           <w:rStyle w:val="VerbatimChar"/>
         </w:rPr>
-        <w:t xml:space="preserve">#&gt; Head:     [ee1deca] 2020-06-18: deleted the appendix log file</w:t>
+        <w:t xml:space="preserve">#&gt; Head:     [6334c12] 2020-06-26: Merge branch 'master' of github.com:KevinSee/QRFpaper</w:t>
       </w:r>
     </w:p>
     <w:sectPr>

</xml_diff>

<commit_message>
added a header for pdf to get line numbering and doublespacing. Added some YAML for font family and font size. Re-knitted all versions.
</commit_message>
<xml_diff>
--- a/analysis/paper/paper.docx
+++ b/analysis/paper/paper.docx
@@ -7136,7 +7136,7 @@
         <w:pStyle w:val="FirstParagraph"/>
       </w:pPr>
       <w:r>
-        <w:t xml:space="preserve">This report was generated on 2020-06-26 12:15:26 using the following computational environment and dependencies:</w:t>
+        <w:t xml:space="preserve">This report was generated on 2020-06-26 14:39:57 using the following computational environment and dependencies:</w:t>
       </w:r>
     </w:p>
     <w:p>
@@ -8219,7 +8219,7 @@
         <w:rPr>
           <w:rStyle w:val="VerbatimChar"/>
         </w:rPr>
-        <w:t xml:space="preserve">#&gt; Head:     [6334c12] 2020-06-26: Merge branch 'master' of github.com:KevinSee/QRFpaper</w:t>
+        <w:t xml:space="preserve">#&gt; Head:     [1ce1910] 2020-06-26: re-knit Word, pdf and html versions</w:t>
       </w:r>
     </w:p>
     <w:sectPr>

</xml_diff>

<commit_message>
Changed "References" to "Literature Cited"
</commit_message>
<xml_diff>
--- a/analysis/paper/paper.docx
+++ b/analysis/paper/paper.docx
@@ -173,7 +173,7 @@
         <w:t xml:space="preserve"> </w:t>
       </w:r>
       <w:r>
-        <w:t xml:space="preserve">26,</w:t>
+        <w:t xml:space="preserve">29,</w:t>
       </w:r>
       <w:r>
         <w:t xml:space="preserve"> </w:t>
@@ -3267,9 +3267,9 @@
       <w:pPr>
         <w:pStyle w:val="Heading1"/>
       </w:pPr>
-      <w:bookmarkStart w:id="45" w:name="references"/>
-      <w:r>
-        <w:t xml:space="preserve">References</w:t>
+      <w:bookmarkStart w:id="45" w:name="literature-cited"/>
+      <w:r>
+        <w:t xml:space="preserve">Literature Cited</w:t>
       </w:r>
       <w:bookmarkEnd w:id="45"/>
     </w:p>
@@ -7136,7 +7136,7 @@
         <w:pStyle w:val="FirstParagraph"/>
       </w:pPr>
       <w:r>
-        <w:t xml:space="preserve">This report was generated on 2020-06-26 14:39:57 using the following computational environment and dependencies:</w:t>
+        <w:t xml:space="preserve">This report was generated on 2020-06-29 12:17:44 using the following computational environment and dependencies:</w:t>
       </w:r>
     </w:p>
     <w:p>
@@ -7237,7 +7237,7 @@
         <w:rPr>
           <w:rStyle w:val="VerbatimChar"/>
         </w:rPr>
-        <w:t xml:space="preserve">#&gt;  date     2020-06-26                  </w:t>
+        <w:t xml:space="preserve">#&gt;  date     2020-06-29                  </w:t>
       </w:r>
       <w:r>
         <w:br w:type="textWrapping"/>
@@ -8219,7 +8219,7 @@
         <w:rPr>
           <w:rStyle w:val="VerbatimChar"/>
         </w:rPr>
-        <w:t xml:space="preserve">#&gt; Head:     [1ce1910] 2020-06-26: re-knit Word, pdf and html versions</w:t>
+        <w:t xml:space="preserve">#&gt; Head:     [7ab049f] 2020-06-26: added a header for pdf to get line numbering and doublespacing. Added some YAML for font family and font size. Re-knitted all versions.</w:t>
       </w:r>
     </w:p>
     <w:sectPr>

</xml_diff>

<commit_message>
made some revisions based on reviewer #2's comments
</commit_message>
<xml_diff>
--- a/analysis/paper/paper.docx
+++ b/analysis/paper/paper.docx
@@ -31,13 +31,13 @@
         <w:t xml:space="preserve"> </w:t>
       </w:r>
       <w:r>
-        <w:t xml:space="preserve">Chinook</w:t>
-      </w:r>
-      <w:r>
-        <w:t xml:space="preserve"> </w:t>
-      </w:r>
-      <w:r>
-        <w:t xml:space="preserve">Parr</w:t>
+        <w:t xml:space="preserve">Juvenile</w:t>
+      </w:r>
+      <w:r>
+        <w:t xml:space="preserve"> </w:t>
+      </w:r>
+      <w:r>
+        <w:t xml:space="preserve">Salmon</w:t>
       </w:r>
       <w:r>
         <w:t xml:space="preserve"> </w:t>
@@ -167,13 +167,13 @@
         <w:pStyle w:val="Date"/>
       </w:pPr>
       <w:r>
-        <w:t xml:space="preserve">June</w:t>
-      </w:r>
-      <w:r>
-        <w:t xml:space="preserve"> </w:t>
-      </w:r>
-      <w:r>
-        <w:t xml:space="preserve">29,</w:t>
+        <w:t xml:space="preserve">September</w:t>
+      </w:r>
+      <w:r>
+        <w:t xml:space="preserve"> </w:t>
+      </w:r>
+      <w:r>
+        <w:t xml:space="preserve">15,</w:t>
       </w:r>
       <w:r>
         <w:t xml:space="preserve"> </w:t>
@@ -184,7 +184,6 @@
     </w:p>
     <w:p>
       <w:pPr>
-        <w:pStyle w:val="Compact"/>
         <w:pStyle w:val="Abstract"/>
       </w:pPr>
       <w:r>
@@ -1817,7 +1816,7 @@
         <w:pStyle w:val="BodyText"/>
       </w:pPr>
       <w:r>
-        <w:t xml:space="preserve">A number of studies have used other modeling approaches to elicit non-salmonid fish habitat relationships.</w:t>
+        <w:t xml:space="preserve">A number of studies have used other modeling approaches to elicit fish habitat relationships.</w:t>
       </w:r>
       <w:r>
         <w:t xml:space="preserve"> </w:t>
@@ -1865,65 +1864,53 @@
         <w:t xml:space="preserve">(Pittman et al. 2009, Knudby et al. 2010, and Compton et al. 2012)</w:t>
       </w:r>
       <w:r>
+        <w:t xml:space="preserve">. The results from these studies highlight the importance and effectiveness of using techniques that can accommodate non-linear fish habitat relationships and provide motivation for furthering research in this realm..</w:t>
+      </w:r>
+    </w:p>
+    <w:p>
+      <w:pPr>
+        <w:pStyle w:val="BodyText"/>
+      </w:pPr>
+      <w:r>
+        <w:t xml:space="preserve">Most studies that have investigated fish-habitat relationships focus on predicting a species’ distribution (presence / absence) or the average abundance or density: neither of which can be easily manipulated to predict carrying capacity. Further, many of these studies focus on only one or two measures of habitat.</w:t>
+      </w:r>
+      <w:r>
+        <w:t xml:space="preserve"> </w:t>
+      </w:r>
+      <w:r>
+        <w:t xml:space="preserve">Sweka and Mackey (2010)</w:t>
+      </w:r>
+      <w:r>
+        <w:t xml:space="preserve"> </w:t>
+      </w:r>
+      <w:r>
+        <w:t xml:space="preserve">estimated carrying capacity of Atlantic salmon (</w:t>
+      </w:r>
+      <w:r>
+        <w:rPr>
+          <w:i/>
+        </w:rPr>
+        <w:t xml:space="preserve">Salmo salar</w:t>
+      </w:r>
+      <w:r>
+        <w:t xml:space="preserve">) parr using a quantile regression approach, but the only habitat covariate they included was cumulative drainage area. Traditionally, carrying capacity for salmonids has been estimated through stock-recruitment curves; however, this requires a long time-series of data with variety in the number of spawners, data which are unavailable in most watersheds</w:t>
+      </w:r>
+      <w:r>
+        <w:t xml:space="preserve"> </w:t>
+      </w:r>
+      <w:r>
+        <w:t xml:space="preserve">(Cramer and Ackerman 2009)</w:t>
+      </w:r>
+      <w:r>
         <w:t xml:space="preserve">.</w:t>
       </w:r>
-      <w:r>
-        <w:t xml:space="preserve"> </w:t>
-      </w:r>
-      <w:r>
-        <w:t xml:space="preserve">Wall et al. (2016)</w:t>
-      </w:r>
-      <w:r>
-        <w:t xml:space="preserve"> </w:t>
-      </w:r>
-      <w:r>
-        <w:t xml:space="preserve">took a bioenergic approach to predict the capacity of a reach to support juvenile steelhead. The results from these studies highlight the importance and effectiveness of using techniques that can accommodate non-linear fish habitat relationships and provide motivation for furthering research in this realm..</w:t>
-      </w:r>
     </w:p>
     <w:p>
       <w:pPr>
         <w:pStyle w:val="BodyText"/>
       </w:pPr>
       <w:r>
-        <w:t xml:space="preserve">Most studies that have investigated fish-habitat relationships focus on predicting a species’ distribution (presence / absence) or the average abundance or density: neither of which can be easily manipulated to predict carrying capacity. Further, many of these studies focus on only one or two measures of habitat.</w:t>
-      </w:r>
-      <w:r>
-        <w:t xml:space="preserve"> </w:t>
-      </w:r>
-      <w:r>
-        <w:t xml:space="preserve">Sweka and Mackey (2010)</w:t>
-      </w:r>
-      <w:r>
-        <w:t xml:space="preserve"> </w:t>
-      </w:r>
-      <w:r>
-        <w:t xml:space="preserve">estimated carrying capacity of Atlantic salmon (</w:t>
-      </w:r>
-      <w:r>
-        <w:rPr>
-          <w:i/>
-        </w:rPr>
-        <w:t xml:space="preserve">Salmo salar</w:t>
-      </w:r>
-      <w:r>
-        <w:t xml:space="preserve">) parr using a quantile regression approach, but the only habitat covariate they included was cumulative drainage area. Traditionally, carrying capacity for salmonids has been estimated through stock-recruitment curves; however, this requires a long time-series of data with variety in the number of spawners, data which are usually unavailable</w:t>
-      </w:r>
-      <w:r>
-        <w:t xml:space="preserve"> </w:t>
-      </w:r>
-      <w:r>
-        <w:t xml:space="preserve">(Cramer and Ackerman 2009)</w:t>
-      </w:r>
-      <w:r>
-        <w:t xml:space="preserve">.</w:t>
-      </w:r>
-    </w:p>
-    <w:p>
-      <w:pPr>
-        <w:pStyle w:val="BodyText"/>
-      </w:pPr>
-      <w:r>
-        <w:t xml:space="preserve">For the purposes of this paper, we define carrying capacity as the maximum number of individuals that can be supported given the quantity and quality of habitat available at a given life-stage. We assume that higher observed relative densities within a given life stage are a function of habitat quantity and quality. Furthermore, we assert that observed fish density is a poor predictor of habitat capacity owing to both a paucity of individuals, especially for threatened or endangered species, and the existence of unmeasured variables that may serve to limit capacity. To address this, we have developed a model to estimate juvenile rearing capacity for Pacific salmon in wadeable streams based on quantile random forest (QRF)</w:t>
+        <w:t xml:space="preserve">For the purposes of this paper, we define carrying capacity as the maximum number of individuals that can be supported given the quantity and quality of habitat available at a given life-stage. We assume that higher observed relative densities within a given life stage are a function of habitat quantity and quality. Furthermore, we assert that observed fish density is a poor proxy of habitat capacity owing to both a paucity of individuals, especially for threatened or endangered species, and the existence of unmeasured variables that may serve to limit capacity. To address this, we have developed a model to estimate juvenile rearing capacity for Pacific salmon in wadeable streams based on quantile random forest (QRF)</w:t>
       </w:r>
       <w:r>
         <w:t xml:space="preserve"> </w:t>
@@ -1965,7 +1952,7 @@
         <w:t xml:space="preserve">(Knudby et al. 2010)</w:t>
       </w:r>
       <w:r>
-        <w:t xml:space="preserve">. Quantile regression forests share many of the benefits of random forest models, such as the ability to capture non-linear relationships between independent and dependent variables, naturally incorporate interactions between covariates, and work with untransformed data while being robust to outliers</w:t>
+        <w:t xml:space="preserve">. Quantile random forests share many of the benefits of random forest models, such as the ability to capture non-linear relationships between independent and dependent variables, naturally incorporate interactions between covariates, and work with untransformed data while being robust to outliers</w:t>
       </w:r>
       <w:r>
         <w:t xml:space="preserve"> </w:t>
@@ -1974,7 +1961,7 @@
         <w:t xml:space="preserve">(Prasad et al. 2006)</w:t>
       </w:r>
       <w:r>
-        <w:t xml:space="preserve">. Meanwhile, quantile regression models have been used in a variety of ecological systems to estimate the effect of limiting factors</w:t>
+        <w:t xml:space="preserve">. In addition, quantile regression models have been used in a variety of ecological systems to estimate the effect of limiting factors</w:t>
       </w:r>
       <w:r>
         <w:t xml:space="preserve"> </w:t>
@@ -2207,7 +2194,7 @@
         <w:pStyle w:val="FirstParagraph"/>
       </w:pPr>
       <w:r>
-        <w:t xml:space="preserve">CHaMP sites are 200 m to 600 m reaches within wadeable streams across select watershed within the interior Columbia River basin. The sites were selected based on a spatially balanced generalized random tesselation stratified sample selection algorithm</w:t>
+        <w:t xml:space="preserve">CHaMP sites are 200 m to 600 m reaches within wadeable streams across select watersheds within the interior Columbia River basin. The sites were selected based on a spatially balanced generalized random tesselation stratified sample selection algorithm</w:t>
       </w:r>
       <w:r>
         <w:t xml:space="preserve"> </w:t>
@@ -2636,6 +2623,15 @@
         <w:t xml:space="preserve">(R Core Team 2019)</w:t>
       </w:r>
       <w:r>
+        <w:t xml:space="preserve">. The design weights are generated from how much of the watershed each site is meant to represent. Because the CHaMP sites were selected from strata that usually comprised unequal portions of that watershed, these weights must be accounted for to lead to unbiased model coefficients</w:t>
+      </w:r>
+      <w:r>
+        <w:t xml:space="preserve"> </w:t>
+      </w:r>
+      <w:r>
+        <w:t xml:space="preserve">(Nahorniak et al. 2015)</w:t>
+      </w:r>
+      <w:r>
         <w:t xml:space="preserve">. We fit two different extrapolation models, one that included watershed as a covariate for use in predicting capacity within CHaMP watersheds, and one that did not for predicting everywhere else. We then made predictions of linear capacity at all master sample sites throughout the interior Columbia River basin, generally spaced about one kilometer apart.</w:t>
       </w:r>
     </w:p>
@@ -2644,7 +2640,7 @@
         <w:pStyle w:val="BodyText"/>
       </w:pPr>
       <w:r>
-        <w:t xml:space="preserve">To summarize capacity at larger scales, the mean linear capacity (e.g., parr/m) of the master sample points along a particular tributary is multiplied by the length of that tributary. We first restricted the master sample points and lengths of streams to those within the domain of spring/summer-run Chinook salmon, as defined by StreamNet (</w:t>
+        <w:t xml:space="preserve">To summarize capacity at larger scales, the mean linear capacity (e.g., parr/m) of the master sample points along a particular tributary is multiplied by the length of that tributary. We first restricted the upstream limit of master sample points and lengths of streams to those within the domain of spring/summer-run Chinook salmon, as defined by StreamNet (</w:t>
       </w:r>
       <w:hyperlink r:id="rId29">
         <w:r>
@@ -2655,7 +2651,7 @@
         </w:r>
       </w:hyperlink>
       <w:r>
-        <w:t xml:space="preserve">) or using expert opinion from local biologists. The capacities of various tributaries could then be summed to estimate capacity at almost any spatial scale.</w:t>
+        <w:t xml:space="preserve">) or using expert opinion from local biologists, and the downstream limit by when streams were no longer wadeable (often by some combination of estimated bankfull width and cumulative drainage area). The capacities of various tributaries could then be summed to estimate capacity at almost any spatial scale.</w:t>
       </w:r>
     </w:p>
     <w:p>
@@ -2982,7 +2978,7 @@
       <w:pPr>
         <w:pStyle w:val="Heading2"/>
       </w:pPr>
-      <w:bookmarkStart w:id="39" w:name="what-carrying-capacity-models-are-currently-available"/>
+      <w:bookmarkStart w:id="39" w:name="X051a2a044a0182421f951377ddc41405c35e376"/>
       <w:r>
         <w:t xml:space="preserve">What Carrying Capacity Models Are Currently Available?</w:t>
       </w:r>
@@ -3129,7 +3125,7 @@
         <w:pStyle w:val="FirstParagraph"/>
       </w:pPr>
       <w:r>
-        <w:t xml:space="preserve">Fish are mobile creatures and determining the appropriate spatial scale to estimate how their capacity may be determined by habitat characteristics is important. In the summer, for Chinook salmon parr, there is clearly movement between multiple channel units (e.g., pool, riffle, run), suggesting that fish are utilizing habitat at a larger scale than the channel unit. However, it is unlikely that they are moving up and down the entire watershed and we believe the 200 - 600 m reaches used in this study are an appropriate scale to capture the fish-habitat relationships that define carrying capacity. At the same time, we acknowledge that managers, life-cycle modelers, and others are often interested in capacity estimates at larger spatial scales. While our QRF model can provide site-specific estimates of carrying capacity derived from paired fish-habitat data, our extrapolation model allows for estimates at larger spatial extents, such as watershed and population levels. This is an efficient technique to leverage existing relationships for meaningful management decisions.</w:t>
+        <w:t xml:space="preserve">Fish are mobile creatures and determining the appropriate spatial scale to estimate how their capacity may be determined by habitat characteristics is important. In the summer, for Chinook salmon parr, our fish data clearly shows movement between multiple channel units (e.g., pool, riffle, run), suggesting that fish are utilizing habitat at a larger scale than the channel unit. However, it is unlikely that they are moving up and down the entire watershed and we believe the 200 - 600 m reaches used in this study are an appropriate scale to capture the fish-habitat relationships that define carrying capacity. At the same time, we acknowledge that managers, life-cycle modelers, and others are often interested in capacity estimates at larger spatial scales. While our QRF model can provide site-specific estimates of carrying capacity derived from paired fish-habitat data, our extrapolation model allows for estimates at larger spatial extents, such as watershed and population levels. This is an efficient technique to leverage existing relationships for meaningful management decisions.</w:t>
       </w:r>
     </w:p>
     <w:p>
@@ -3145,7 +3141,7 @@
         <w:pStyle w:val="BodyText"/>
       </w:pPr>
       <w:r>
-        <w:t xml:space="preserve">One of the potential downsides to the extrapolation approach used here is that the GAAs generally do not change through time, and therefore may not reflect the dynamic nature of changing stream habitat. While the QRF model itself uses habitat characteristics that can be observed to change over the course of several years, most GAAs are static, generally derived remotely or from another model. This is the nature of extrapolating to such large spatial extents; it can be impossible to gather actual habitat data on such a scale, but with improvements in remote sensing, spatially continuous data (modeled or measured) maybe on the horizon</w:t>
+        <w:t xml:space="preserve">One of the potential downsides to the extrapolation approach used here is that the GAAs generally do not change through time, and therefore may not reflect the dynamic nature of changing stream habitat. While the QRF model itself uses habitat characteristics that can be observed to change over the course of several years, most GAAs are static, generally derived remotely or from another model. This is the nature of extrapolating to such large spatial extents; it can be impossible to gather actual habitat data on such a scale, but with improvements in remote sensing, spatially continuous data (modeled or measured) may be on the horizon</w:t>
       </w:r>
       <w:r>
         <w:t xml:space="preserve"> </w:t>
@@ -3273,11 +3269,11 @@
       </w:r>
       <w:bookmarkEnd w:id="45"/>
     </w:p>
-    <w:bookmarkStart w:id="107" w:name="refs"/>
+    <w:bookmarkStart w:id="108" w:name="refs"/>
     <w:bookmarkStart w:id="46" w:name="ref-Allen2000"/>
     <w:p>
       <w:pPr>
-        <w:pStyle w:val="FirstParagraph"/>
+        <w:pStyle w:val="Bibliography"/>
       </w:pPr>
       <w:r>
         <w:t xml:space="preserve">Allen, M. A. 2000. Seasonal microhabitat use by juvenile spring chinook salmon in the yakima river basin, washington. Rivers 7:314–332.</w:t>
@@ -3287,7 +3283,7 @@
     <w:bookmarkStart w:id="47" w:name="ref-Bjornn1991"/>
     <w:p>
       <w:pPr>
-        <w:pStyle w:val="BodyText"/>
+        <w:pStyle w:val="Bibliography"/>
       </w:pPr>
       <w:r>
         <w:t xml:space="preserve">Bjornn, T., and D. Reiser. 1991. Habitat requirements of salmonids in streams. American Fisheries Society Special Publication 19:138.</w:t>
@@ -3297,7 +3293,7 @@
     <w:bookmarkStart w:id="48" w:name="ref-Braun2011"/>
     <w:p>
       <w:pPr>
-        <w:pStyle w:val="BodyText"/>
+        <w:pStyle w:val="Bibliography"/>
       </w:pPr>
       <w:r>
         <w:t xml:space="preserve">Braun, D. C., and J. D. Reynolds. 2011. Relationships between habitat characteristics and breeding population densities in sockeye salmon (oncorhynchus nerka). Canadian Journal of Fisheries and Aquatic Sciences 68:758–767.</w:t>
@@ -3307,7 +3303,7 @@
     <w:bookmarkStart w:id="49" w:name="ref-Breiman2001"/>
     <w:p>
       <w:pPr>
-        <w:pStyle w:val="BodyText"/>
+        <w:pStyle w:val="Bibliography"/>
       </w:pPr>
       <w:r>
         <w:t xml:space="preserve">Breiman, L. 2001. Random forests. Machine Learning 45:5–32.</w:t>
@@ -3317,7 +3313,7 @@
     <w:bookmarkStart w:id="50" w:name="ref-Brett1952"/>
     <w:p>
       <w:pPr>
-        <w:pStyle w:val="BodyText"/>
+        <w:pStyle w:val="Bibliography"/>
       </w:pPr>
       <w:r>
         <w:t xml:space="preserve">Brett, J. R. 1952. Temperature tolerance in young pacific salmon, genus oncorhynchus. Journal of the Fisheries Board of Canada 9:265–323.</w:t>
@@ -3327,7 +3323,7 @@
     <w:bookmarkStart w:id="51" w:name="ref-Bryant2009"/>
     <w:p>
       <w:pPr>
-        <w:pStyle w:val="BodyText"/>
+        <w:pStyle w:val="Bibliography"/>
       </w:pPr>
       <w:r>
         <w:t xml:space="preserve">Bryant, M., and R. Woodsmith. 2009. The response of salmon populations to geomorphic measurements at three scales. North American Journal of Fisheries Management 29:549–559.</w:t>
@@ -3337,7 +3333,7 @@
     <w:bookmarkStart w:id="52" w:name="ref-Cade2003"/>
     <w:p>
       <w:pPr>
-        <w:pStyle w:val="BodyText"/>
+        <w:pStyle w:val="Bibliography"/>
       </w:pPr>
       <w:r>
         <w:t xml:space="preserve">Cade, B. S., and B. R. Noon. 2003. A gentle introduction to quantile regression for ecologists. Frontiers in Ecology and the Environment 1:412–420.</w:t>
@@ -3347,7 +3343,7 @@
     <w:bookmarkStart w:id="53" w:name="ref-Carle1978"/>
     <w:p>
       <w:pPr>
-        <w:pStyle w:val="BodyText"/>
+        <w:pStyle w:val="Bibliography"/>
       </w:pPr>
       <w:r>
         <w:t xml:space="preserve">Carle, F. L., and M. R. Strub. 1978. A new method for estimating population size from removal data. Biometrics:621–630.</w:t>
@@ -3357,7 +3353,7 @@
     <w:bookmarkStart w:id="54" w:name="ref-Carmichael2020"/>
     <w:p>
       <w:pPr>
-        <w:pStyle w:val="BodyText"/>
+        <w:pStyle w:val="Bibliography"/>
       </w:pPr>
       <w:r>
         <w:t xml:space="preserve">Carmichael, R. A., D. Tonina, E. R. Keeley, R. M. Benjankar, and K. E. See. 2020. Some like it slow: A bioenergetic evaluation of habitat quality for juvenile chinook salmon in the lemhi river, idaho. Canadian Journal of Fisheries and Aquatic Sciences.</w:t>
@@ -3367,7 +3363,7 @@
     <w:bookmarkStart w:id="55" w:name="ref-Chabot2015"/>
     <w:p>
       <w:pPr>
-        <w:pStyle w:val="BodyText"/>
+        <w:pStyle w:val="Bibliography"/>
       </w:pPr>
       <w:r>
         <w:t xml:space="preserve">Chabot, D., and D. M. Bird. 2015. Wildlife research and management methods in the 21st century: Where do unmanned aircraft fit in? Journal of Unmanned Vehicle Systems 3:137–155.</w:t>
@@ -3377,7 +3373,7 @@
     <w:bookmarkStart w:id="56" w:name="ref-CHaMP2016"/>
     <w:p>
       <w:pPr>
-        <w:pStyle w:val="BodyText"/>
+        <w:pStyle w:val="Bibliography"/>
       </w:pPr>
       <w:r>
         <w:t xml:space="preserve">CHaMP. 2016. Scientific protocol for salmonid habitat surveys within the columbia habitat monitoring program. Bonneville Power Administration Portland, Oregon, USA.</w:t>
@@ -3387,7 +3383,7 @@
     <w:bookmarkStart w:id="57" w:name="ref-Chapman1951"/>
     <w:p>
       <w:pPr>
-        <w:pStyle w:val="BodyText"/>
+        <w:pStyle w:val="Bibliography"/>
       </w:pPr>
       <w:r>
         <w:t xml:space="preserve">Chapman, D. G. 1951. Some properties of the hypergeometric distribution with applications to zoological sample censuses. University of California Press.</w:t>
@@ -3397,7 +3393,7 @@
     <w:bookmarkStart w:id="58" w:name="ref-Compton2012"/>
     <w:p>
       <w:pPr>
-        <w:pStyle w:val="BodyText"/>
+        <w:pStyle w:val="Bibliography"/>
       </w:pPr>
       <w:r>
         <w:t xml:space="preserve">Compton, T. J., M. A. Morrison, J. R. Leathwick, and G. D. Carbines. 2012. Ontogenetic habitat associations of a demersal fish species, pagrus auratus, identified using boosted regression trees. Marine Ecology Progress Series 462:219–230.</w:t>
@@ -3407,7 +3403,7 @@
     <w:bookmarkStart w:id="59" w:name="ref-Cramer2009"/>
     <w:p>
       <w:pPr>
-        <w:pStyle w:val="BodyText"/>
+        <w:pStyle w:val="Bibliography"/>
       </w:pPr>
       <w:r>
         <w:t xml:space="preserve">Cramer, S. P., and N. K. Ackerman. 2009. Linking stream carrying capacity for salmonids to habitat features. Pages 225–254</w:t>
@@ -3432,7 +3428,7 @@
     <w:bookmarkStart w:id="60" w:name="ref-Dodrill2016"/>
     <w:p>
       <w:pPr>
-        <w:pStyle w:val="BodyText"/>
+        <w:pStyle w:val="Bibliography"/>
       </w:pPr>
       <w:r>
         <w:t xml:space="preserve">Dodrill, M. J., and C. B. Yackulic. 2016. Nonlinear relationships can lead to bias in biomass calculations and drift-foraging models when using summaries of invertebrate drift data. Environmental biology of fishes 99:659–670.</w:t>
@@ -3442,7 +3438,7 @@
     <w:bookmarkStart w:id="61" w:name="ref-Dunham2002"/>
     <w:p>
       <w:pPr>
-        <w:pStyle w:val="BodyText"/>
+        <w:pStyle w:val="Bibliography"/>
       </w:pPr>
       <w:r>
         <w:t xml:space="preserve">Dunham, J. B., B. S. Cade, and J. W. Terrell. 2002. Influences of spatial and temporal variation on fish-habitat relationships defined by regression quantiles. Transactions of the American Fisheries Society 131:86–98.</w:t>
@@ -3452,7 +3448,7 @@
     <w:bookmarkStart w:id="62" w:name="ref-Eastwood2003"/>
     <w:p>
       <w:pPr>
-        <w:pStyle w:val="BodyText"/>
+        <w:pStyle w:val="Bibliography"/>
       </w:pPr>
       <w:r>
         <w:t xml:space="preserve">Eastwood, P. D., G. J. Meaden, A. Carpentier, and S. I. Rogers. 2003. Estimating limits to the spatial extent and suitability of sole (solea solea) nursery grounds in the dover strait. Journal of Sea Research 50:151–165.</w:t>
@@ -3462,17 +3458,17 @@
     <w:bookmarkStart w:id="63" w:name="ref-Fausch1988"/>
     <w:p>
       <w:pPr>
-        <w:pStyle w:val="BodyText"/>
-      </w:pPr>
-      <w:r>
-        <w:t xml:space="preserve">Fausch, K., C. Hawkes, and M. Parsons. 1988. Models that predict standing crop of stream fish from habitat variables: 1950-85. Notes.</w:t>
+        <w:pStyle w:val="Bibliography"/>
+      </w:pPr>
+      <w:r>
+        <w:t xml:space="preserve">Fausch, K. D., C. L. Hawkes, and M. G. Parsons. 1988. Models that predict standing crop of stream fish from habitat variables: 1950-85. Notes.</w:t>
       </w:r>
     </w:p>
     <w:bookmarkEnd w:id="63"/>
     <w:bookmarkStart w:id="64" w:name="ref-Froese2008"/>
     <w:p>
       <w:pPr>
-        <w:pStyle w:val="BodyText"/>
+        <w:pStyle w:val="Bibliography"/>
       </w:pPr>
       <w:r>
         <w:t xml:space="preserve">Froese, R. 2008. The continuous smooth hockey stick: A newly proposed spawner-recruitment model. Journal of Applied Ichthyology 24:703–704.</w:t>
@@ -3482,7 +3478,7 @@
     <w:bookmarkStart w:id="65" w:name="ref-Good2005"/>
     <w:p>
       <w:pPr>
-        <w:pStyle w:val="BodyText"/>
+        <w:pStyle w:val="Bibliography"/>
       </w:pPr>
       <w:r>
         <w:t xml:space="preserve">Good, T. P., R. S. Waples, and P. B. Adams. 2005. Updated status of federally listed ESUs of west coast salmon and steelhead.</w:t>
@@ -3492,7 +3488,7 @@
     <w:bookmarkStart w:id="66" w:name="ref-Hedger2013"/>
     <w:p>
       <w:pPr>
-        <w:pStyle w:val="BodyText"/>
+        <w:pStyle w:val="Bibliography"/>
       </w:pPr>
       <w:r>
         <w:t xml:space="preserve">Hedger, R. D., E. De Eyto, M. Dillane, O. H. Diserud, K. Hindar, P. McGinnity, R. Poole, and G. Rogan. 2013. Improving abundance estimates from electrofishing removal sampling. Fisheries Research 137:104–115.</w:t>
@@ -3502,7 +3498,7 @@
     <w:bookmarkStart w:id="67" w:name="ref-Hillman1987"/>
     <w:p>
       <w:pPr>
-        <w:pStyle w:val="BodyText"/>
+        <w:pStyle w:val="Bibliography"/>
       </w:pPr>
       <w:r>
         <w:t xml:space="preserve">Hillman, T. W., J. Griffith, and W. Platts. 1987. Summer and winter habitat selection by juvenile chinook salmon in a highly sedimented idaho stream. Transactions of the American Fisheries Society 116:185–195.</w:t>
@@ -3512,7 +3508,7 @@
     <w:bookmarkStart w:id="68" w:name="ref-Holecek2009"/>
     <w:p>
       <w:pPr>
-        <w:pStyle w:val="BodyText"/>
+        <w:pStyle w:val="Bibliography"/>
       </w:pPr>
       <w:r>
         <w:t xml:space="preserve">Holecek, D. E., K. J. Cromwell, and B. P. Kennedy. 2009. Juvenile chinook salmon summer microhabitat availability, use, and selection in a central idaho wilderness stream. Transactions of the American Fisheries Society 138:633–644.</w:t>
@@ -3522,7 +3518,7 @@
     <w:bookmarkStart w:id="69" w:name="ref-Jones2006"/>
     <w:p>
       <w:pPr>
-        <w:pStyle w:val="BodyText"/>
+        <w:pStyle w:val="Bibliography"/>
       </w:pPr>
       <w:r>
         <w:t xml:space="preserve">Jones IV, G. P., L. G. Pearlstine, and H. F. Percival. 2006. An assessment of small unmanned aerial vehicles for wildlife research. Wildlife society bulletin 34:750–758.</w:t>
@@ -3532,7 +3528,7 @@
     <w:bookmarkStart w:id="70" w:name="ref-Knudby2010"/>
     <w:p>
       <w:pPr>
-        <w:pStyle w:val="BodyText"/>
+        <w:pStyle w:val="Bibliography"/>
       </w:pPr>
       <w:r>
         <w:t xml:space="preserve">Knudby, A., A. Brenning, and E. LeDrew. 2010. New approaches to modelling fish-habitat relationships. Ecological Modelling 221:503–511.</w:t>
@@ -3542,7 +3538,7 @@
     <w:bookmarkStart w:id="71" w:name="ref-Koenker1978"/>
     <w:p>
       <w:pPr>
-        <w:pStyle w:val="BodyText"/>
+        <w:pStyle w:val="Bibliography"/>
       </w:pPr>
       <w:r>
         <w:t xml:space="preserve">Koenker, R., and G. Bassett Jr. 1978. Regression quantiles. Econometrica: journal of the Econometric Society:33–50.</w:t>
@@ -3552,7 +3548,7 @@
     <w:bookmarkStart w:id="72" w:name="ref-Larsen2008"/>
     <w:p>
       <w:pPr>
-        <w:pStyle w:val="BodyText"/>
+        <w:pStyle w:val="Bibliography"/>
       </w:pPr>
       <w:r>
         <w:t xml:space="preserve">Larsen, D. P., A. R. Olsen, and D. L. Stevens. 2008. Using a master sample to integrate stream monitoring programs. Journal of Agricultural, Biological, and Environmental Statistics 13:243.</w:t>
@@ -3562,17 +3558,17 @@
     <w:bookmarkStart w:id="73" w:name="ref-Larsen2016"/>
     <w:p>
       <w:pPr>
-        <w:pStyle w:val="BodyText"/>
-      </w:pPr>
-      <w:r>
-        <w:t xml:space="preserve">Larsen, D., C. Volk, D. Stevens Jr, A. Olsen, and C. Jordan. 2016. An overview of the Columbia Habitat Monitoring Program’s (CHaMP) spatial-temporal design framework. South Fork Research.</w:t>
+        <w:pStyle w:val="Bibliography"/>
+      </w:pPr>
+      <w:r>
+        <w:t xml:space="preserve">Larsen, D. P., C. J. Volk, D. L. Stevens Jr, A. R. Olsen, and C. E. Jordan. 2016. An overview of the Columbia Habitat Monitoring Program’s (CHaMP) spatial-temporal design framework. South Fork Research.</w:t>
       </w:r>
     </w:p>
     <w:bookmarkEnd w:id="73"/>
     <w:bookmarkStart w:id="74" w:name="ref-LeCun2015"/>
     <w:p>
       <w:pPr>
-        <w:pStyle w:val="BodyText"/>
+        <w:pStyle w:val="Bibliography"/>
       </w:pPr>
       <w:r>
         <w:t xml:space="preserve">LeCun, Y., Y. Bengio, and G. Hinton. 2015. Deep learning. Nature 521:436–444.</w:t>
@@ -3582,7 +3578,7 @@
     <w:bookmarkStart w:id="75" w:name="ref-R-survey"/>
     <w:p>
       <w:pPr>
-        <w:pStyle w:val="BodyText"/>
+        <w:pStyle w:val="Bibliography"/>
       </w:pPr>
       <w:r>
         <w:t xml:space="preserve">Lumley, T. 2019. Survey: Analysis of complex survey samples.</w:t>
@@ -3592,37 +3588,37 @@
     <w:bookmarkStart w:id="76" w:name="ref-McKean2008"/>
     <w:p>
       <w:pPr>
-        <w:pStyle w:val="BodyText"/>
+        <w:pStyle w:val="Bibliography"/>
       </w:pPr>
       <w:r>
         <w:t xml:space="preserve">McKean, J. A., D. J. Isaak, and C. W. Wright. 2008. Geomorphic controls on salmon nesting patterns described by a new, narrow-beam terrestrial–aquatic lidar. Frontiers in Ecology and the Environment 6:125–130.</w:t>
       </w:r>
     </w:p>
     <w:bookmarkEnd w:id="76"/>
-    <w:bookmarkStart w:id="77" w:name="ref-Meinshausen2006"/>
-    <w:p>
-      <w:pPr>
-        <w:pStyle w:val="BodyText"/>
+    <w:bookmarkStart w:id="77" w:name="ref-R-quantregForest"/>
+    <w:p>
+      <w:pPr>
+        <w:pStyle w:val="Bibliography"/>
+      </w:pPr>
+      <w:r>
+        <w:t xml:space="preserve">Meinshausen, N. 2017. QuantregForest: Quantile regression forests.</w:t>
+      </w:r>
+    </w:p>
+    <w:bookmarkEnd w:id="77"/>
+    <w:bookmarkStart w:id="78" w:name="ref-Meinshausen2006"/>
+    <w:p>
+      <w:pPr>
+        <w:pStyle w:val="Bibliography"/>
       </w:pPr>
       <w:r>
         <w:t xml:space="preserve">Meinshausen, N. 2006. Quantile regression forests. Journal of Machine Learning Research 7:983–999.</w:t>
-      </w:r>
-    </w:p>
-    <w:bookmarkEnd w:id="77"/>
-    <w:bookmarkStart w:id="78" w:name="ref-R-quantregForest"/>
-    <w:p>
-      <w:pPr>
-        <w:pStyle w:val="BodyText"/>
-      </w:pPr>
-      <w:r>
-        <w:t xml:space="preserve">Meinshausen, N. 2017. QuantregForest: Quantile regression forests.</w:t>
       </w:r>
     </w:p>
     <w:bookmarkEnd w:id="78"/>
     <w:bookmarkStart w:id="79" w:name="ref-Mossop2006"/>
     <w:p>
       <w:pPr>
-        <w:pStyle w:val="BodyText"/>
+        <w:pStyle w:val="Bibliography"/>
       </w:pPr>
       <w:r>
         <w:t xml:space="preserve">Mossop, B., and M. J. Bradford. 2006. Using thalweg profiling to assess and monitor juvenile salmon (oncorhynchus spp.) habitat in small streams. Canadian Journal of Fisheries and Aquatic Sciences 63:1515–1525.</w:t>
@@ -3632,7 +3628,7 @@
     <w:bookmarkStart w:id="80" w:name="ref-Moussalli1986"/>
     <w:p>
       <w:pPr>
-        <w:pStyle w:val="BodyText"/>
+        <w:pStyle w:val="Bibliography"/>
       </w:pPr>
       <w:r>
         <w:t xml:space="preserve">Moussalli, E., and R. Hilborn. 1986. Optimal stock size and harvest rate in multistage life history models. Canadian Journal of Fisheries and Aquatic Sciences 43:135–141.</w:t>
@@ -3642,264 +3638,274 @@
     <w:bookmarkStart w:id="81" w:name="ref-Myers1999"/>
     <w:p>
       <w:pPr>
-        <w:pStyle w:val="BodyText"/>
+        <w:pStyle w:val="Bibliography"/>
       </w:pPr>
       <w:r>
         <w:t xml:space="preserve">Myers, R. A., K. G. Bowen, and N. J. Barrowman. 1999. Maximum reproductive rate of fish at low population sizes. Canadian Journal of Fisheries and Aquatic Sciences 56:2404–2419.</w:t>
       </w:r>
     </w:p>
     <w:bookmarkEnd w:id="81"/>
-    <w:bookmarkStart w:id="82" w:name="ref-Nickelson1992"/>
-    <w:p>
-      <w:pPr>
-        <w:pStyle w:val="BodyText"/>
+    <w:bookmarkStart w:id="82" w:name="ref-Nahorniak2015"/>
+    <w:p>
+      <w:pPr>
+        <w:pStyle w:val="Bibliography"/>
+      </w:pPr>
+      <w:r>
+        <w:t xml:space="preserve">Nahorniak, M., D. P. Larsen, C. Volk, and C. E. Jordan. 2015. Using inverse probability bootstrap sampling to eliminate sample induced bias in model based analysis of unequal probability samples. Plos one 10:e0131765.</w:t>
+      </w:r>
+    </w:p>
+    <w:bookmarkEnd w:id="82"/>
+    <w:bookmarkStart w:id="83" w:name="ref-Nickelson1992"/>
+    <w:p>
+      <w:pPr>
+        <w:pStyle w:val="Bibliography"/>
       </w:pPr>
       <w:r>
         <w:t xml:space="preserve">Nickelson, T. E., J. D. Rodgers, S. L. Johnson, and M. F. Solazzi. 1992. Seasonal changes in habitat use by juvenile coho salmon (oncorhynchus kisutch) in oregon coastal streams. Canadian Journal of Fisheries and Aquatic Sciences 49:783–789.</w:t>
       </w:r>
     </w:p>
-    <w:bookmarkEnd w:id="82"/>
-    <w:bookmarkStart w:id="83" w:name="ref-NOAA2016"/>
-    <w:p>
-      <w:pPr>
-        <w:pStyle w:val="BodyText"/>
+    <w:bookmarkEnd w:id="83"/>
+    <w:bookmarkStart w:id="84" w:name="ref-NOAA2016"/>
+    <w:p>
+      <w:pPr>
+        <w:pStyle w:val="Bibliography"/>
       </w:pPr>
       <w:r>
         <w:t xml:space="preserve">NOAA Fisheries. 2016a. 2016 5-year review: Summary &amp; evaluation of Upper Columbia River steelhead and Upper Columbia River spring-run Chinook salmon. NOAA.</w:t>
       </w:r>
     </w:p>
-    <w:bookmarkEnd w:id="83"/>
-    <w:bookmarkStart w:id="84" w:name="ref-NOAA2016b"/>
-    <w:p>
-      <w:pPr>
-        <w:pStyle w:val="BodyText"/>
+    <w:bookmarkEnd w:id="84"/>
+    <w:bookmarkStart w:id="85" w:name="ref-NOAA2016b"/>
+    <w:p>
+      <w:pPr>
+        <w:pStyle w:val="Bibliography"/>
       </w:pPr>
       <w:r>
         <w:t xml:space="preserve">NOAA Fisheries. 2016b. 2016 5-year review: Summary &amp; evaluation of Snake River Sockeye, Snake River spring-summer Chinook, Snake River fall-run Chinook and Snake River steelhead. NOAA.</w:t>
       </w:r>
     </w:p>
-    <w:bookmarkEnd w:id="84"/>
-    <w:bookmarkStart w:id="85" w:name="ref-R-FSA"/>
-    <w:p>
-      <w:pPr>
-        <w:pStyle w:val="BodyText"/>
+    <w:bookmarkEnd w:id="85"/>
+    <w:bookmarkStart w:id="86" w:name="ref-R-FSA"/>
+    <w:p>
+      <w:pPr>
+        <w:pStyle w:val="Bibliography"/>
       </w:pPr>
       <w:r>
         <w:t xml:space="preserve">Ogle, D., P. Wheeler, and A. Dinno. 2019. FSA: Simple fisheries stock assessment methods.</w:t>
       </w:r>
     </w:p>
-    <w:bookmarkEnd w:id="85"/>
-    <w:bookmarkStart w:id="86" w:name="ref-Pess2002"/>
-    <w:p>
-      <w:pPr>
-        <w:pStyle w:val="BodyText"/>
+    <w:bookmarkEnd w:id="86"/>
+    <w:bookmarkStart w:id="87" w:name="ref-Pess2002"/>
+    <w:p>
+      <w:pPr>
+        <w:pStyle w:val="Bibliography"/>
       </w:pPr>
       <w:r>
         <w:t xml:space="preserve">Pess, G. R., D. R. Montgomery, E. A. Steel, R. E. Bilby, B. E. Feist, and H. M. Greenberg. 2002. Landscape characteristics, land use, and coho salmon (oncorhynchus kisutch) abundance, snohomish river, wash., usa. Canadian Journal of Fisheries and Aquatic Sciences 59:613–623.</w:t>
       </w:r>
     </w:p>
-    <w:bookmarkEnd w:id="86"/>
-    <w:bookmarkStart w:id="87" w:name="ref-Pittman2009"/>
-    <w:p>
-      <w:pPr>
-        <w:pStyle w:val="BodyText"/>
-      </w:pPr>
-      <w:r>
-        <w:t xml:space="preserve">Pittman, S., B. Costa, and T. Battista. 2009. Using lidar bathymetry and boosted regression trees to predict the diversity and abundance of fish and corals. Journal of Coastal Research 53:27–38.</w:t>
-      </w:r>
-    </w:p>
     <w:bookmarkEnd w:id="87"/>
-    <w:bookmarkStart w:id="88" w:name="ref-Prasad2006"/>
-    <w:p>
-      <w:pPr>
-        <w:pStyle w:val="BodyText"/>
+    <w:bookmarkStart w:id="88" w:name="ref-Pittman2009"/>
+    <w:p>
+      <w:pPr>
+        <w:pStyle w:val="Bibliography"/>
+      </w:pPr>
+      <w:r>
+        <w:t xml:space="preserve">Pittman, S. J., B. M. Costa, and T. A. Battista. 2009. Using lidar bathymetry and boosted regression trees to predict the diversity and abundance of fish and corals. Journal of Coastal Research 53:27–38.</w:t>
+      </w:r>
+    </w:p>
+    <w:bookmarkEnd w:id="88"/>
+    <w:bookmarkStart w:id="89" w:name="ref-Prasad2006"/>
+    <w:p>
+      <w:pPr>
+        <w:pStyle w:val="Bibliography"/>
       </w:pPr>
       <w:r>
         <w:t xml:space="preserve">Prasad, A., L. Iverson, and A. Liaw. 2006. Newer classification and regression tree techniques: Bagging and random forests for ecological prediction. Ecosystems 9:181–199.</w:t>
       </w:r>
     </w:p>
-    <w:bookmarkEnd w:id="88"/>
-    <w:bookmarkStart w:id="89" w:name="ref-Raleigh1986"/>
-    <w:p>
-      <w:pPr>
-        <w:pStyle w:val="BodyText"/>
+    <w:bookmarkEnd w:id="89"/>
+    <w:bookmarkStart w:id="90" w:name="ref-Raleigh1986"/>
+    <w:p>
+      <w:pPr>
+        <w:pStyle w:val="Bibliography"/>
       </w:pPr>
       <w:r>
         <w:t xml:space="preserve">Raleigh, R. F., W. J. Miller, and P. C. Nelson. 1986. Habitat suitability index models and instream flow suitability curves: Chinook salmon. National Ecology Center.</w:t>
       </w:r>
     </w:p>
-    <w:bookmarkEnd w:id="89"/>
-    <w:bookmarkStart w:id="90" w:name="ref-Rsoftware2019"/>
-    <w:p>
-      <w:pPr>
-        <w:pStyle w:val="BodyText"/>
+    <w:bookmarkEnd w:id="90"/>
+    <w:bookmarkStart w:id="91" w:name="ref-Rsoftware2019"/>
+    <w:p>
+      <w:pPr>
+        <w:pStyle w:val="Bibliography"/>
       </w:pPr>
       <w:r>
         <w:t xml:space="preserve">R Core Team. 2019. R: A language and environment for statistical computing. R Foundation for Statistical Computing, Vienna, Austria.</w:t>
       </w:r>
     </w:p>
-    <w:bookmarkEnd w:id="90"/>
-    <w:bookmarkStart w:id="91" w:name="ref-R-Rcapture"/>
-    <w:p>
-      <w:pPr>
-        <w:pStyle w:val="BodyText"/>
+    <w:bookmarkEnd w:id="91"/>
+    <w:bookmarkStart w:id="92" w:name="ref-R-Rcapture"/>
+    <w:p>
+      <w:pPr>
+        <w:pStyle w:val="Bibliography"/>
       </w:pPr>
       <w:r>
         <w:t xml:space="preserve">Rivest, L.-P., and S. Baillargeon. 2019. Rcapture: Loglinear models for capture-recapture experiments.</w:t>
       </w:r>
     </w:p>
-    <w:bookmarkEnd w:id="91"/>
-    <w:bookmarkStart w:id="92" w:name="ref-Robson1964"/>
-    <w:p>
-      <w:pPr>
-        <w:pStyle w:val="BodyText"/>
+    <w:bookmarkEnd w:id="92"/>
+    <w:bookmarkStart w:id="93" w:name="ref-Robson1964"/>
+    <w:p>
+      <w:pPr>
+        <w:pStyle w:val="Bibliography"/>
       </w:pPr>
       <w:r>
         <w:t xml:space="preserve">Robson, D., and H. Regier. 1964. Sample size in petersen mark–recapture experiments. Transactions of the American Fisheries Society 93:215–226.</w:t>
       </w:r>
     </w:p>
-    <w:bookmarkEnd w:id="92"/>
-    <w:bookmarkStart w:id="93" w:name="ref-Seber2002"/>
-    <w:p>
-      <w:pPr>
-        <w:pStyle w:val="BodyText"/>
-      </w:pPr>
-      <w:r>
-        <w:t xml:space="preserve">Seber, G. 2002. The estimation of animal abundance and related parameters. Blackburn Press Caldwell, New Jersey.</w:t>
-      </w:r>
-    </w:p>
     <w:bookmarkEnd w:id="93"/>
-    <w:bookmarkStart w:id="94" w:name="ref-Sharma2001"/>
-    <w:p>
-      <w:pPr>
-        <w:pStyle w:val="BodyText"/>
+    <w:bookmarkStart w:id="94" w:name="ref-Seber2002"/>
+    <w:p>
+      <w:pPr>
+        <w:pStyle w:val="Bibliography"/>
+      </w:pPr>
+      <w:r>
+        <w:t xml:space="preserve">Seber, G. A. F. 2002. The estimation of animal abundance and related parameters. Blackburn Press Caldwell, New Jersey.</w:t>
+      </w:r>
+    </w:p>
+    <w:bookmarkEnd w:id="94"/>
+    <w:bookmarkStart w:id="95" w:name="ref-Sharma2001"/>
+    <w:p>
+      <w:pPr>
+        <w:pStyle w:val="Bibliography"/>
       </w:pPr>
       <w:r>
         <w:t xml:space="preserve">Sharma, R., and R. Hilborn. 2001. Empirical relationships between watershed characteristics and coho salmon (oncorhynchus kisutch) smolt abundance in 14 western washington streams. Canadian Journal of Fisheries and Aquatic Sciences 58:1453–1463.</w:t>
       </w:r>
     </w:p>
-    <w:bookmarkEnd w:id="94"/>
-    <w:bookmarkStart w:id="95" w:name="ref-R-missForest"/>
-    <w:p>
-      <w:pPr>
-        <w:pStyle w:val="BodyText"/>
+    <w:bookmarkEnd w:id="95"/>
+    <w:bookmarkStart w:id="96" w:name="ref-R-missForest"/>
+    <w:p>
+      <w:pPr>
+        <w:pStyle w:val="Bibliography"/>
       </w:pPr>
       <w:r>
         <w:t xml:space="preserve">Stekhoven, D. J. 2013. MissForest: Nonparametric missing value imputation using random forest.</w:t>
       </w:r>
     </w:p>
-    <w:bookmarkEnd w:id="95"/>
-    <w:bookmarkStart w:id="96" w:name="ref-Stekhoven2012"/>
-    <w:p>
-      <w:pPr>
-        <w:pStyle w:val="BodyText"/>
+    <w:bookmarkEnd w:id="96"/>
+    <w:bookmarkStart w:id="97" w:name="ref-Stekhoven2012"/>
+    <w:p>
+      <w:pPr>
+        <w:pStyle w:val="Bibliography"/>
       </w:pPr>
       <w:r>
         <w:t xml:space="preserve">Stekhoven, D. J., and P. Bühlmann. 2012. MissForest—non-parametric missing value imputation for mixed-type data. Bioinformatics 28:112–118.</w:t>
       </w:r>
     </w:p>
-    <w:bookmarkEnd w:id="96"/>
-    <w:bookmarkStart w:id="97" w:name="ref-Stevens1999"/>
-    <w:p>
-      <w:pPr>
-        <w:pStyle w:val="BodyText"/>
-      </w:pPr>
-      <w:r>
-        <w:t xml:space="preserve">Stevens Jr, D., and A. R. Olsen. 1999. Spatially restricted surveys over time for aquatic resources. Journal of Agricultural, Biological, and Environmental Statistics:415–428.</w:t>
-      </w:r>
-    </w:p>
     <w:bookmarkEnd w:id="97"/>
-    <w:bookmarkStart w:id="98" w:name="ref-Stevens2004"/>
-    <w:p>
-      <w:pPr>
-        <w:pStyle w:val="BodyText"/>
-      </w:pPr>
-      <w:r>
-        <w:t xml:space="preserve">Stevens Jr, D., and A. R. Olsen. 2004. Spatially balanced sampling of natural resources. Journal of the American Statistical Association 99:262–278.</w:t>
+    <w:bookmarkStart w:id="98" w:name="ref-Stevens1999"/>
+    <w:p>
+      <w:pPr>
+        <w:pStyle w:val="Bibliography"/>
+      </w:pPr>
+      <w:r>
+        <w:t xml:space="preserve">Stevens Jr, D. L., and A. R. Olsen. 1999. Spatially restricted surveys over time for aquatic resources. Journal of Agricultural, Biological, and Environmental Statistics:415–428.</w:t>
       </w:r>
     </w:p>
     <w:bookmarkEnd w:id="98"/>
-    <w:bookmarkStart w:id="99" w:name="ref-Sweka2010"/>
-    <w:p>
-      <w:pPr>
-        <w:pStyle w:val="BodyText"/>
+    <w:bookmarkStart w:id="99" w:name="ref-Stevens2004"/>
+    <w:p>
+      <w:pPr>
+        <w:pStyle w:val="Bibliography"/>
+      </w:pPr>
+      <w:r>
+        <w:t xml:space="preserve">Stevens Jr, D. L., and A. R. Olsen. 2004. Spatially balanced sampling of natural resources. Journal of the American Statistical Association 99:262–278.</w:t>
+      </w:r>
+    </w:p>
+    <w:bookmarkEnd w:id="99"/>
+    <w:bookmarkStart w:id="100" w:name="ref-Sweka2010"/>
+    <w:p>
+      <w:pPr>
+        <w:pStyle w:val="Bibliography"/>
       </w:pPr>
       <w:r>
         <w:t xml:space="preserve">Sweka, J. A., and G. Mackey. 2010. A functional relationship between watershed size and atlantic salmon parr density. Journal of Fish and Wildlife Management 1:3–10.</w:t>
       </w:r>
     </w:p>
-    <w:bookmarkEnd w:id="99"/>
-    <w:bookmarkStart w:id="100" w:name="ref-Terrell1996"/>
-    <w:p>
-      <w:pPr>
-        <w:pStyle w:val="BodyText"/>
+    <w:bookmarkEnd w:id="100"/>
+    <w:bookmarkStart w:id="101" w:name="ref-Terrell1996"/>
+    <w:p>
+      <w:pPr>
+        <w:pStyle w:val="Bibliography"/>
       </w:pPr>
       <w:r>
         <w:t xml:space="preserve">Terrell, J. W., B. S. Cade, J. Carpenter, and J. M. Thompson. 1996. Modeling stream fish habitat limitations from wedge-shaped patterns of variation in standing stock. Transactions of the American Fisheries Society 125:104–117.</w:t>
       </w:r>
     </w:p>
-    <w:bookmarkEnd w:id="100"/>
-    <w:bookmarkStart w:id="101" w:name="ref-Tonina2019"/>
-    <w:p>
-      <w:pPr>
-        <w:pStyle w:val="BodyText"/>
+    <w:bookmarkEnd w:id="101"/>
+    <w:bookmarkStart w:id="102" w:name="ref-Tonina2019"/>
+    <w:p>
+      <w:pPr>
+        <w:pStyle w:val="Bibliography"/>
       </w:pPr>
       <w:r>
         <w:t xml:space="preserve">Tonina, D., J. A. McKean, R. M. Benjankar, C. W. Wright, J. R. Goode, Q. Chen, W. J. Reeder, R. A. Carmichael, and M. R. Edmondson. 2019. Mapping river bathymetries: Evaluating topobathymetric lidar survey. Earth Surface Processes and Landforms 44:507–520.</w:t>
       </w:r>
     </w:p>
-    <w:bookmarkEnd w:id="101"/>
-    <w:bookmarkStart w:id="102" w:name="ref-Volk2017"/>
-    <w:p>
-      <w:pPr>
-        <w:pStyle w:val="BodyText"/>
+    <w:bookmarkEnd w:id="102"/>
+    <w:bookmarkStart w:id="103" w:name="ref-Volk2017"/>
+    <w:p>
+      <w:pPr>
+        <w:pStyle w:val="Bibliography"/>
       </w:pPr>
       <w:r>
         <w:t xml:space="preserve">Volk, C., N. Bouwes, C. Jordan, J. Wheaton, P. Nelle, C. Beasley, S. Walker, B. Bouwes, M. Nahorniak, A. Hill, J. Heitke, K. Whitehead, S. Bangen, and E. Ward. 2017. Integrated status and effectiveness monitoring program (ISEMP) and columbia habitat monitoring program (CHaMP) 2016 annual combined technical report. Bonneville Power Administration.</w:t>
       </w:r>
     </w:p>
-    <w:bookmarkEnd w:id="102"/>
-    <w:bookmarkStart w:id="103" w:name="ref-Wall2016"/>
-    <w:p>
-      <w:pPr>
-        <w:pStyle w:val="BodyText"/>
+    <w:bookmarkEnd w:id="103"/>
+    <w:bookmarkStart w:id="104" w:name="ref-Wall2016"/>
+    <w:p>
+      <w:pPr>
+        <w:pStyle w:val="Bibliography"/>
       </w:pPr>
       <w:r>
         <w:t xml:space="preserve">Wall, C. E., N. Bouwes, J. M. Wheaton, W. C. Saunders, and S. N. Bennett. 2016. Net rate of energy intake predicts reach-level steelhead (oncorhynchus mykiss) densities in diverse basins from a large monitoring program. Canadian Journal of Fisheries and Aquatic Sciences 73:1081–1091.</w:t>
       </w:r>
     </w:p>
-    <w:bookmarkEnd w:id="103"/>
-    <w:bookmarkStart w:id="104" w:name="ref-Weinstein2018"/>
-    <w:p>
-      <w:pPr>
-        <w:pStyle w:val="BodyText"/>
+    <w:bookmarkEnd w:id="104"/>
+    <w:bookmarkStart w:id="105" w:name="ref-Weinstein2018"/>
+    <w:p>
+      <w:pPr>
+        <w:pStyle w:val="Bibliography"/>
       </w:pPr>
       <w:r>
         <w:t xml:space="preserve">Weinstein, B. G. 2018. A computer vision for animal ecology. Journal of Animal Ecology 87:533–545.</w:t>
       </w:r>
     </w:p>
-    <w:bookmarkEnd w:id="104"/>
-    <w:bookmarkStart w:id="105" w:name="ref-Whitehead2014"/>
-    <w:p>
-      <w:pPr>
-        <w:pStyle w:val="BodyText"/>
+    <w:bookmarkEnd w:id="105"/>
+    <w:bookmarkStart w:id="106" w:name="ref-Whitehead2014"/>
+    <w:p>
+      <w:pPr>
+        <w:pStyle w:val="Bibliography"/>
       </w:pPr>
       <w:r>
         <w:t xml:space="preserve">Whitehead, K., and C. H. Hugenholtz. 2014. Remote sensing of the environment with small unmanned aircraft systems (uass), part 1: A review of progress and challenges. Journal of Unmanned Vehicle Systems 2:69–85.</w:t>
       </w:r>
     </w:p>
-    <w:bookmarkEnd w:id="105"/>
-    <w:bookmarkStart w:id="106" w:name="ref-Whittier2011"/>
-    <w:p>
-      <w:pPr>
-        <w:pStyle w:val="BodyText"/>
+    <w:bookmarkEnd w:id="106"/>
+    <w:bookmarkStart w:id="107" w:name="ref-Whittier2011"/>
+    <w:p>
+      <w:pPr>
+        <w:pStyle w:val="Bibliography"/>
       </w:pPr>
       <w:r>
         <w:t xml:space="preserve">Whittier, T. R., A. T. Herlihy, C. E. Jordan, and C. Volk. 2011. Landscape classification of pacific northwest hydrologic units based on natural features and human disturbance to support salmonid research. NOAA, National Marine Fisheries Service.</w:t>
       </w:r>
     </w:p>
-    <w:bookmarkEnd w:id="106"/>
     <w:bookmarkEnd w:id="107"/>
+    <w:bookmarkEnd w:id="108"/>
     <w:p>
       <w:r>
         <w:br w:type="page"/>
@@ -3909,14 +3915,14 @@
       <w:pPr>
         <w:pStyle w:val="Heading1"/>
       </w:pPr>
-      <w:bookmarkStart w:id="108" w:name="tables"/>
+      <w:bookmarkStart w:id="109" w:name="tables"/>
       <w:r>
         <w:t xml:space="preserve">Tables</w:t>
       </w:r>
-      <w:bookmarkEnd w:id="108"/>
-    </w:p>
-    <w:bookmarkStart w:id="109" w:name="tables"/>
-    <w:bookmarkEnd w:id="109"/>
+      <w:bookmarkEnd w:id="109"/>
+    </w:p>
+    <w:bookmarkStart w:id="110" w:name="tables"/>
+    <w:bookmarkEnd w:id="110"/>
     <w:p>
       <w:pPr>
         <w:pStyle w:val="TableCaption"/>
@@ -4927,7 +4933,7 @@
         <w:pStyle w:val="TableCaption"/>
       </w:pPr>
       <w:r>
-        <w:t xml:space="preserve">Table 3: Globally available attribute (GAA) habitat covariates used to extrapolate quantile regression forest (QRF) model predictions of spring/summer-run Chinook parr capacity to a larger scale (e.g., watershed, population), with their coefficients and standard errors.</w:t>
+        <w:t xml:space="preserve">Table 3: Globally available attribute (GAA) habitat covariates used to extrapolate quantile random forest (QRF) model predictions of spring/summer-run Chinook parr capacity to a larger scale (e.g., watershed, population), with their coefficients and standard errors.</w:t>
       </w:r>
     </w:p>
     <w:tbl>
@@ -4935,7 +4941,7 @@
         <w:tblStyle w:val="Table"/>
         <w:tblW w:type="pct" w:w="0.0"/>
         <w:tblLook w:firstRow="1"/>
-        <w:tblCaption w:val="Table 3: Globally available attribute (GAA) habitat covariates used to extrapolate quantile regression forest (QRF) model predictions of spring/summer-run Chinook parr capacity to a larger scale (e.g., watershed, population), with their coefficients and standard errors."/>
+        <w:tblCaption w:val="Table 3: Globally available attribute (GAA) habitat covariates used to extrapolate quantile random forest (QRF) model predictions of spring/summer-run Chinook parr capacity to a larger scale (e.g., watershed, population), with their coefficients and standard errors."/>
       </w:tblPr>
       <w:tblGrid/>
       <w:tr>
@@ -5901,7 +5907,7 @@
         <w:pStyle w:val="TableCaption"/>
       </w:pPr>
       <w:r>
-        <w:t xml:space="preserve">Table 5: Estimates of parr capacity from both spawner-recruit data (Beverton-Holt, Ricker, hockey stick) and from extrapolated estimates of parr capacity from the quantile regression forest (QRF) model. Numbers in parentheses are coefficients of variation.</w:t>
+        <w:t xml:space="preserve">Table 5: Estimates of parr capacity from both spawner-recruit data (Beverton-Holt, Ricker, hockey stick) and from extrapolated estimates of parr capacity from the quantile random forest (QRF) model. Numbers in parentheses are coefficients of variation.</w:t>
       </w:r>
     </w:p>
     <w:tbl>
@@ -5909,7 +5915,7 @@
         <w:tblStyle w:val="Table"/>
         <w:tblW w:type="pct" w:w="0.0"/>
         <w:tblLook w:firstRow="1"/>
-        <w:tblCaption w:val="Table 5: Estimates of parr capacity from both spawner-recruit data (Beverton-Holt, Ricker, hockey stick) and from extrapolated estimates of parr capacity from the quantile regression forest (QRF) model. Numbers in parentheses are coefficients of variation."/>
+        <w:tblCaption w:val="Table 5: Estimates of parr capacity from both spawner-recruit data (Beverton-Holt, Ricker, hockey stick) and from extrapolated estimates of parr capacity from the quantile random forest (QRF) model. Numbers in parentheses are coefficients of variation."/>
       </w:tblPr>
       <w:tblGrid/>
       <w:tr>
@@ -6873,14 +6879,14 @@
       <w:pPr>
         <w:pStyle w:val="Heading1"/>
       </w:pPr>
-      <w:bookmarkStart w:id="110" w:name="figures"/>
+      <w:bookmarkStart w:id="111" w:name="figures"/>
       <w:r>
         <w:t xml:space="preserve">Figures</w:t>
       </w:r>
-      <w:bookmarkEnd w:id="110"/>
-    </w:p>
-    <w:bookmarkStart w:id="111" w:name="figures"/>
-    <w:bookmarkEnd w:id="111"/>
+      <w:bookmarkEnd w:id="111"/>
+    </w:p>
+    <w:bookmarkStart w:id="112" w:name="figures"/>
+    <w:bookmarkEnd w:id="112"/>
     <w:p>
       <w:pPr>
         <w:pStyle w:val="CaptionedFigure"/>
@@ -6901,7 +6907,7 @@
                     </pic:cNvPicPr>
                   </pic:nvPicPr>
                   <pic:blipFill>
-                    <a:blip r:embed="rId112"/>
+                    <a:blip r:embed="rId113"/>
                     <a:stretch>
                       <a:fillRect/>
                     </a:stretch>
@@ -6950,72 +6956,12 @@
           <wp:inline>
             <wp:extent cx="5943600" cy="4754880"/>
             <wp:effectExtent b="0" l="0" r="0" t="0"/>
-            <wp:docPr descr="Figure 2: Relative importance of each habitat covariate included in the quantile regression forest (QRF) model to predict habitat capacity, during summer months, for spring/summer-run Chinook salmon parr" title="" id="1" name="Picture"/>
+            <wp:docPr descr="Figure 2: Relative importance of each habitat covariate included in the quantile random forest (QRF) model to predict habitat capacity, during summer months, for spring/summer-run Chinook salmon parr" title="" id="1" name="Picture"/>
             <a:graphic>
               <a:graphicData uri="http://schemas.openxmlformats.org/drawingml/2006/picture">
                 <pic:pic>
                   <pic:nvPicPr>
                     <pic:cNvPr descr="../figures/rel-imp-figure-1.png" id="0" name="Picture"/>
-                    <pic:cNvPicPr>
-                      <a:picLocks noChangeArrowheads="1" noChangeAspect="1"/>
-                    </pic:cNvPicPr>
-                  </pic:nvPicPr>
-                  <pic:blipFill>
-                    <a:blip r:embed="rId113"/>
-                    <a:stretch>
-                      <a:fillRect/>
-                    </a:stretch>
-                  </pic:blipFill>
-                  <pic:spPr bwMode="auto">
-                    <a:xfrm>
-                      <a:off x="0" y="0"/>
-                      <a:ext cx="5943600" cy="4754880"/>
-                    </a:xfrm>
-                    <a:prstGeom prst="rect">
-                      <a:avLst/>
-                    </a:prstGeom>
-                    <a:noFill/>
-                    <a:ln w="9525">
-                      <a:noFill/>
-                      <a:headEnd/>
-                      <a:tailEnd/>
-                    </a:ln>
-                  </pic:spPr>
-                </pic:pic>
-              </a:graphicData>
-            </a:graphic>
-          </wp:inline>
-        </w:drawing>
-      </w:r>
-    </w:p>
-    <w:p>
-      <w:pPr>
-        <w:pStyle w:val="ImageCaption"/>
-      </w:pPr>
-      <w:r>
-        <w:t xml:space="preserve">Figure 2: Relative importance of each habitat covariate included in the quantile regression forest (QRF) model to predict habitat capacity, during summer months, for spring/summer-run Chinook salmon parr</w:t>
-      </w:r>
-    </w:p>
-    <w:p>
-      <w:r>
-        <w:br w:type="page"/>
-      </w:r>
-    </w:p>
-    <w:p>
-      <w:pPr>
-        <w:pStyle w:val="CaptionedFigure"/>
-      </w:pPr>
-      <w:r>
-        <w:drawing>
-          <wp:inline>
-            <wp:extent cx="5943600" cy="4754880"/>
-            <wp:effectExtent b="0" l="0" r="0" t="0"/>
-            <wp:docPr descr="Figure 3: Partial dependence plots for the spring/summer-run Chinook salmon parr capacity quantile regression forest (QRF) model, depicting how parr capacity shifts as each habitat metric changes, assuming all other habitat metrics remain at their mean values. Tick marks along the X-axis depict observed values." title="" id="1" name="Picture"/>
-            <a:graphic>
-              <a:graphicData uri="http://schemas.openxmlformats.org/drawingml/2006/picture">
-                <pic:pic>
-                  <pic:nvPicPr>
-                    <pic:cNvPr descr="../figures/pdp-figure-1.png" id="0" name="Picture"/>
                     <pic:cNvPicPr>
                       <a:picLocks noChangeArrowheads="1" noChangeAspect="1"/>
                     </pic:cNvPicPr>
@@ -7053,7 +6999,67 @@
         <w:pStyle w:val="ImageCaption"/>
       </w:pPr>
       <w:r>
-        <w:t xml:space="preserve">Figure 3: Partial dependence plots for the spring/summer-run Chinook salmon parr capacity quantile regression forest (QRF) model, depicting how parr capacity shifts as each habitat metric changes, assuming all other habitat metrics remain at their mean values. Tick marks along the X-axis depict observed values.</w:t>
+        <w:t xml:space="preserve">Figure 2: Relative importance of each habitat covariate included in the quantile random forest (QRF) model to predict habitat capacity, during summer months, for spring/summer-run Chinook salmon parr</w:t>
+      </w:r>
+    </w:p>
+    <w:p>
+      <w:r>
+        <w:br w:type="page"/>
+      </w:r>
+    </w:p>
+    <w:p>
+      <w:pPr>
+        <w:pStyle w:val="CaptionedFigure"/>
+      </w:pPr>
+      <w:r>
+        <w:drawing>
+          <wp:inline>
+            <wp:extent cx="5943600" cy="4754880"/>
+            <wp:effectExtent b="0" l="0" r="0" t="0"/>
+            <wp:docPr descr="Figure 3: Partial dependence plots for the spring/summer-run Chinook salmon parr capacity quantile random forest (QRF) model, depicting how parr capacity shifts as each habitat metric changes, assuming all other habitat metrics remain at their mean values. Tick marks along the X-axis depict observed values." title="" id="1" name="Picture"/>
+            <a:graphic>
+              <a:graphicData uri="http://schemas.openxmlformats.org/drawingml/2006/picture">
+                <pic:pic>
+                  <pic:nvPicPr>
+                    <pic:cNvPr descr="../figures/pdp-figure-1.png" id="0" name="Picture"/>
+                    <pic:cNvPicPr>
+                      <a:picLocks noChangeArrowheads="1" noChangeAspect="1"/>
+                    </pic:cNvPicPr>
+                  </pic:nvPicPr>
+                  <pic:blipFill>
+                    <a:blip r:embed="rId115"/>
+                    <a:stretch>
+                      <a:fillRect/>
+                    </a:stretch>
+                  </pic:blipFill>
+                  <pic:spPr bwMode="auto">
+                    <a:xfrm>
+                      <a:off x="0" y="0"/>
+                      <a:ext cx="5943600" cy="4754880"/>
+                    </a:xfrm>
+                    <a:prstGeom prst="rect">
+                      <a:avLst/>
+                    </a:prstGeom>
+                    <a:noFill/>
+                    <a:ln w="9525">
+                      <a:noFill/>
+                      <a:headEnd/>
+                      <a:tailEnd/>
+                    </a:ln>
+                  </pic:spPr>
+                </pic:pic>
+              </a:graphicData>
+            </a:graphic>
+          </wp:inline>
+        </w:drawing>
+      </w:r>
+    </w:p>
+    <w:p>
+      <w:pPr>
+        <w:pStyle w:val="ImageCaption"/>
+      </w:pPr>
+      <w:r>
+        <w:t xml:space="preserve">Figure 3: Partial dependence plots for the spring/summer-run Chinook salmon parr capacity quantile random forest (QRF) model, depicting how parr capacity shifts as each habitat metric changes, assuming all other habitat metrics remain at their mean values. Tick marks along the X-axis depict observed values.</w:t>
       </w:r>
     </w:p>
     <w:p>
@@ -7081,7 +7087,7 @@
                     </pic:cNvPicPr>
                   </pic:nvPicPr>
                   <pic:blipFill>
-                    <a:blip r:embed="rId115"/>
+                    <a:blip r:embed="rId116"/>
                     <a:stretch>
                       <a:fillRect/>
                     </a:stretch>
@@ -7125,18 +7131,18 @@
       <w:pPr>
         <w:pStyle w:val="Heading3"/>
       </w:pPr>
-      <w:bookmarkStart w:id="116" w:name="colophon"/>
+      <w:bookmarkStart w:id="117" w:name="colophon"/>
       <w:r>
         <w:t xml:space="preserve">Colophon</w:t>
       </w:r>
-      <w:bookmarkEnd w:id="116"/>
+      <w:bookmarkEnd w:id="117"/>
     </w:p>
     <w:p>
       <w:pPr>
         <w:pStyle w:val="FirstParagraph"/>
       </w:pPr>
       <w:r>
-        <w:t xml:space="preserve">This report was generated on 2020-06-29 12:17:44 using the following computational environment and dependencies:</w:t>
+        <w:t xml:space="preserve">This report was generated on 2020-09-15 08:34:52 using the following computational environment and dependencies:</w:t>
       </w:r>
     </w:p>
     <w:p>
@@ -7150,7 +7156,7 @@
         <w:t xml:space="preserve">#&gt; ─ Session info ───────────────────────────────────────────────────────────────</w:t>
       </w:r>
       <w:r>
-        <w:br w:type="textWrapping"/>
+        <w:br/>
       </w:r>
       <w:r>
         <w:rPr>
@@ -7159,16 +7165,16 @@
         <w:t xml:space="preserve">#&gt;  setting  value                       </w:t>
       </w:r>
       <w:r>
-        <w:br w:type="textWrapping"/>
-      </w:r>
-      <w:r>
-        <w:rPr>
-          <w:rStyle w:val="VerbatimChar"/>
-        </w:rPr>
-        <w:t xml:space="preserve">#&gt;  version  R version 3.6.1 (2019-07-05)</w:t>
-      </w:r>
-      <w:r>
-        <w:br w:type="textWrapping"/>
+        <w:br/>
+      </w:r>
+      <w:r>
+        <w:rPr>
+          <w:rStyle w:val="VerbatimChar"/>
+        </w:rPr>
+        <w:t xml:space="preserve">#&gt;  version  R version 4.0.2 (2020-06-22)</w:t>
+      </w:r>
+      <w:r>
+        <w:br/>
       </w:r>
       <w:r>
         <w:rPr>
@@ -7177,16 +7183,16 @@
         <w:t xml:space="preserve">#&gt;  os       macOS Mojave 10.14.6        </w:t>
       </w:r>
       <w:r>
-        <w:br w:type="textWrapping"/>
-      </w:r>
-      <w:r>
-        <w:rPr>
-          <w:rStyle w:val="VerbatimChar"/>
-        </w:rPr>
-        <w:t xml:space="preserve">#&gt;  system   x86_64, darwin15.6.0        </w:t>
-      </w:r>
-      <w:r>
-        <w:br w:type="textWrapping"/>
+        <w:br/>
+      </w:r>
+      <w:r>
+        <w:rPr>
+          <w:rStyle w:val="VerbatimChar"/>
+        </w:rPr>
+        <w:t xml:space="preserve">#&gt;  system   x86_64, darwin17.0          </w:t>
+      </w:r>
+      <w:r>
+        <w:br/>
       </w:r>
       <w:r>
         <w:rPr>
@@ -7195,7 +7201,7 @@
         <w:t xml:space="preserve">#&gt;  ui       X11                         </w:t>
       </w:r>
       <w:r>
-        <w:br w:type="textWrapping"/>
+        <w:br/>
       </w:r>
       <w:r>
         <w:rPr>
@@ -7204,7 +7210,7 @@
         <w:t xml:space="preserve">#&gt;  language (EN)                        </w:t>
       </w:r>
       <w:r>
-        <w:br w:type="textWrapping"/>
+        <w:br/>
       </w:r>
       <w:r>
         <w:rPr>
@@ -7213,7 +7219,7 @@
         <w:t xml:space="preserve">#&gt;  collate  en_US.UTF-8                 </w:t>
       </w:r>
       <w:r>
-        <w:br w:type="textWrapping"/>
+        <w:br/>
       </w:r>
       <w:r>
         <w:rPr>
@@ -7222,7 +7228,7 @@
         <w:t xml:space="preserve">#&gt;  ctype    en_US.UTF-8                 </w:t>
       </w:r>
       <w:r>
-        <w:br w:type="textWrapping"/>
+        <w:br/>
       </w:r>
       <w:r>
         <w:rPr>
@@ -7231,16 +7237,16 @@
         <w:t xml:space="preserve">#&gt;  tz       America/Los_Angeles         </w:t>
       </w:r>
       <w:r>
-        <w:br w:type="textWrapping"/>
-      </w:r>
-      <w:r>
-        <w:rPr>
-          <w:rStyle w:val="VerbatimChar"/>
-        </w:rPr>
-        <w:t xml:space="preserve">#&gt;  date     2020-06-29                  </w:t>
-      </w:r>
-      <w:r>
-        <w:br w:type="textWrapping"/>
+        <w:br/>
+      </w:r>
+      <w:r>
+        <w:rPr>
+          <w:rStyle w:val="VerbatimChar"/>
+        </w:rPr>
+        <w:t xml:space="preserve">#&gt;  date     2020-09-15                  </w:t>
+      </w:r>
+      <w:r>
+        <w:br/>
       </w:r>
       <w:r>
         <w:rPr>
@@ -7249,7 +7255,7 @@
         <w:t xml:space="preserve">#&gt; </w:t>
       </w:r>
       <w:r>
-        <w:br w:type="textWrapping"/>
+        <w:br/>
       </w:r>
       <w:r>
         <w:rPr>
@@ -7258,7 +7264,7 @@
         <w:t xml:space="preserve">#&gt; ─ Packages ───────────────────────────────────────────────────────────────────</w:t>
       </w:r>
       <w:r>
-        <w:br w:type="textWrapping"/>
+        <w:br/>
       </w:r>
       <w:r>
         <w:rPr>
@@ -7267,898 +7273,907 @@
         <w:t xml:space="preserve">#&gt;  package        * version    date       lib source        </w:t>
       </w:r>
       <w:r>
-        <w:br w:type="textWrapping"/>
-      </w:r>
-      <w:r>
-        <w:rPr>
-          <w:rStyle w:val="VerbatimChar"/>
-        </w:rPr>
-        <w:t xml:space="preserve">#&gt;  assertthat       0.2.1      2019-03-21 [2] CRAN (R 3.6.0)</w:t>
-      </w:r>
-      <w:r>
-        <w:br w:type="textWrapping"/>
-      </w:r>
-      <w:r>
-        <w:rPr>
-          <w:rStyle w:val="VerbatimChar"/>
-        </w:rPr>
-        <w:t xml:space="preserve">#&gt;  backports        1.1.6      2020-04-05 [1] CRAN (R 3.6.2)</w:t>
-      </w:r>
-      <w:r>
-        <w:br w:type="textWrapping"/>
-      </w:r>
-      <w:r>
-        <w:rPr>
-          <w:rStyle w:val="VerbatimChar"/>
-        </w:rPr>
-        <w:t xml:space="preserve">#&gt;  bookdown         0.17       2020-01-11 [1] CRAN (R 3.6.0)</w:t>
-      </w:r>
-      <w:r>
-        <w:br w:type="textWrapping"/>
-      </w:r>
-      <w:r>
-        <w:rPr>
-          <w:rStyle w:val="VerbatimChar"/>
-        </w:rPr>
-        <w:t xml:space="preserve">#&gt;  broom            0.5.3      2019-12-14 [1] CRAN (R 3.6.0)</w:t>
-      </w:r>
-      <w:r>
-        <w:br w:type="textWrapping"/>
-      </w:r>
-      <w:r>
-        <w:rPr>
-          <w:rStyle w:val="VerbatimChar"/>
-        </w:rPr>
-        <w:t xml:space="preserve">#&gt;  callr            3.4.3      2020-03-28 [1] CRAN (R 3.6.2)</w:t>
-      </w:r>
-      <w:r>
-        <w:br w:type="textWrapping"/>
-      </w:r>
-      <w:r>
-        <w:rPr>
-          <w:rStyle w:val="VerbatimChar"/>
-        </w:rPr>
-        <w:t xml:space="preserve">#&gt;  cellranger       1.1.0      2016-07-27 [2] CRAN (R 3.6.0)</w:t>
-      </w:r>
-      <w:r>
-        <w:br w:type="textWrapping"/>
-      </w:r>
-      <w:r>
-        <w:rPr>
-          <w:rStyle w:val="VerbatimChar"/>
-        </w:rPr>
-        <w:t xml:space="preserve">#&gt;  class            7.3-15     2019-01-01 [2] CRAN (R 3.6.1)</w:t>
-      </w:r>
-      <w:r>
-        <w:br w:type="textWrapping"/>
-      </w:r>
-      <w:r>
-        <w:rPr>
-          <w:rStyle w:val="VerbatimChar"/>
-        </w:rPr>
-        <w:t xml:space="preserve">#&gt;  classInt         0.4-2      2019-10-17 [1] CRAN (R 3.6.0)</w:t>
-      </w:r>
-      <w:r>
-        <w:br w:type="textWrapping"/>
-      </w:r>
-      <w:r>
-        <w:rPr>
-          <w:rStyle w:val="VerbatimChar"/>
-        </w:rPr>
-        <w:t xml:space="preserve">#&gt;  cli              2.0.2      2020-02-28 [1] CRAN (R 3.6.0)</w:t>
-      </w:r>
-      <w:r>
-        <w:br w:type="textWrapping"/>
-      </w:r>
-      <w:r>
-        <w:rPr>
-          <w:rStyle w:val="VerbatimChar"/>
-        </w:rPr>
-        <w:t xml:space="preserve">#&gt;  colorspace       1.4-1      2019-03-18 [2] CRAN (R 3.6.0)</w:t>
-      </w:r>
-      <w:r>
-        <w:br w:type="textWrapping"/>
-      </w:r>
-      <w:r>
-        <w:rPr>
-          <w:rStyle w:val="VerbatimChar"/>
-        </w:rPr>
-        <w:t xml:space="preserve">#&gt;  crayon           1.3.4      2017-09-16 [2] CRAN (R 3.6.0)</w:t>
-      </w:r>
-      <w:r>
-        <w:br w:type="textWrapping"/>
-      </w:r>
-      <w:r>
-        <w:rPr>
-          <w:rStyle w:val="VerbatimChar"/>
-        </w:rPr>
-        <w:t xml:space="preserve">#&gt;  DBI              1.0.0      2018-05-02 [2] CRAN (R 3.6.0)</w:t>
-      </w:r>
-      <w:r>
-        <w:br w:type="textWrapping"/>
-      </w:r>
-      <w:r>
-        <w:rPr>
-          <w:rStyle w:val="VerbatimChar"/>
-        </w:rPr>
-        <w:t xml:space="preserve">#&gt;  dbplyr           1.4.2      2019-06-17 [2] CRAN (R 3.6.0)</w:t>
-      </w:r>
-      <w:r>
-        <w:br w:type="textWrapping"/>
-      </w:r>
-      <w:r>
-        <w:rPr>
-          <w:rStyle w:val="VerbatimChar"/>
-        </w:rPr>
-        <w:t xml:space="preserve">#&gt;  desc             1.2.0      2018-05-01 [1] CRAN (R 3.6.0)</w:t>
-      </w:r>
-      <w:r>
-        <w:br w:type="textWrapping"/>
-      </w:r>
-      <w:r>
-        <w:rPr>
-          <w:rStyle w:val="VerbatimChar"/>
-        </w:rPr>
-        <w:t xml:space="preserve">#&gt;  devtools         2.2.1      2019-09-24 [1] CRAN (R 3.6.0)</w:t>
-      </w:r>
-      <w:r>
-        <w:br w:type="textWrapping"/>
-      </w:r>
-      <w:r>
-        <w:rPr>
-          <w:rStyle w:val="VerbatimChar"/>
-        </w:rPr>
-        <w:t xml:space="preserve">#&gt;  digest           0.6.25     2020-02-23 [1] CRAN (R 3.6.0)</w:t>
-      </w:r>
-      <w:r>
-        <w:br w:type="textWrapping"/>
-      </w:r>
-      <w:r>
-        <w:rPr>
-          <w:rStyle w:val="VerbatimChar"/>
-        </w:rPr>
-        <w:t xml:space="preserve">#&gt;  dplyr          * 0.8.5      2020-03-07 [1] CRAN (R 3.6.0)</w:t>
-      </w:r>
-      <w:r>
-        <w:br w:type="textWrapping"/>
-      </w:r>
-      <w:r>
-        <w:rPr>
-          <w:rStyle w:val="VerbatimChar"/>
-        </w:rPr>
-        <w:t xml:space="preserve">#&gt;  e1071            1.7-3      2019-11-26 [1] CRAN (R 3.6.0)</w:t>
-      </w:r>
-      <w:r>
-        <w:br w:type="textWrapping"/>
-      </w:r>
-      <w:r>
-        <w:rPr>
-          <w:rStyle w:val="VerbatimChar"/>
-        </w:rPr>
-        <w:t xml:space="preserve">#&gt;  ellipsis         0.3.0      2019-09-20 [2] CRAN (R 3.6.0)</w:t>
-      </w:r>
-      <w:r>
-        <w:br w:type="textWrapping"/>
-      </w:r>
-      <w:r>
-        <w:rPr>
-          <w:rStyle w:val="VerbatimChar"/>
-        </w:rPr>
-        <w:t xml:space="preserve">#&gt;  english        * 1.2-5      2020-01-26 [1] CRAN (R 3.6.1)</w:t>
-      </w:r>
-      <w:r>
-        <w:br w:type="textWrapping"/>
-      </w:r>
-      <w:r>
-        <w:rPr>
-          <w:rStyle w:val="VerbatimChar"/>
-        </w:rPr>
-        <w:t xml:space="preserve">#&gt;  evaluate         0.14       2019-05-28 [2] CRAN (R 3.6.0)</w:t>
-      </w:r>
-      <w:r>
-        <w:br w:type="textWrapping"/>
-      </w:r>
-      <w:r>
-        <w:rPr>
-          <w:rStyle w:val="VerbatimChar"/>
-        </w:rPr>
-        <w:t xml:space="preserve">#&gt;  fansi            0.4.1      2020-01-08 [1] CRAN (R 3.6.0)</w:t>
-      </w:r>
-      <w:r>
-        <w:br w:type="textWrapping"/>
-      </w:r>
-      <w:r>
-        <w:rPr>
-          <w:rStyle w:val="VerbatimChar"/>
-        </w:rPr>
-        <w:t xml:space="preserve">#&gt;  farver           2.0.3      2020-01-16 [1] CRAN (R 3.6.0)</w:t>
-      </w:r>
-      <w:r>
-        <w:br w:type="textWrapping"/>
-      </w:r>
-      <w:r>
-        <w:rPr>
-          <w:rStyle w:val="VerbatimChar"/>
-        </w:rPr>
-        <w:t xml:space="preserve">#&gt;  forcats        * 0.5.0      2020-03-01 [1] CRAN (R 3.6.0)</w:t>
-      </w:r>
-      <w:r>
-        <w:br w:type="textWrapping"/>
-      </w:r>
-      <w:r>
-        <w:rPr>
-          <w:rStyle w:val="VerbatimChar"/>
-        </w:rPr>
-        <w:t xml:space="preserve">#&gt;  fs               1.3.1      2019-05-06 [2] CRAN (R 3.6.0)</w:t>
-      </w:r>
-      <w:r>
-        <w:br w:type="textWrapping"/>
-      </w:r>
-      <w:r>
-        <w:rPr>
-          <w:rStyle w:val="VerbatimChar"/>
-        </w:rPr>
-        <w:t xml:space="preserve">#&gt;  generics         0.0.2      2018-11-29 [2] CRAN (R 3.6.0)</w:t>
-      </w:r>
-      <w:r>
-        <w:br w:type="textWrapping"/>
-      </w:r>
-      <w:r>
-        <w:rPr>
-          <w:rStyle w:val="VerbatimChar"/>
-        </w:rPr>
-        <w:t xml:space="preserve">#&gt;  ggplot2        * 3.3.0      2020-03-05 [1] CRAN (R 3.6.0)</w:t>
-      </w:r>
-      <w:r>
-        <w:br w:type="textWrapping"/>
-      </w:r>
-      <w:r>
-        <w:rPr>
-          <w:rStyle w:val="VerbatimChar"/>
-        </w:rPr>
-        <w:t xml:space="preserve">#&gt;  glue             1.4.0      2020-04-03 [1] CRAN (R 3.6.2)</w:t>
-      </w:r>
-      <w:r>
-        <w:br w:type="textWrapping"/>
-      </w:r>
-      <w:r>
-        <w:rPr>
-          <w:rStyle w:val="VerbatimChar"/>
-        </w:rPr>
-        <w:t xml:space="preserve">#&gt;  gtable           0.3.0      2019-03-25 [2] CRAN (R 3.6.0)</w:t>
-      </w:r>
-      <w:r>
-        <w:br w:type="textWrapping"/>
-      </w:r>
-      <w:r>
-        <w:rPr>
-          <w:rStyle w:val="VerbatimChar"/>
-        </w:rPr>
-        <w:t xml:space="preserve">#&gt;  haven            2.2.0      2019-11-08 [2] CRAN (R 3.6.0)</w:t>
-      </w:r>
-      <w:r>
-        <w:br w:type="textWrapping"/>
-      </w:r>
-      <w:r>
-        <w:rPr>
-          <w:rStyle w:val="VerbatimChar"/>
-        </w:rPr>
-        <w:t xml:space="preserve">#&gt;  highr            0.8        2019-03-20 [2] CRAN (R 3.6.0)</w:t>
-      </w:r>
-      <w:r>
-        <w:br w:type="textWrapping"/>
-      </w:r>
-      <w:r>
-        <w:rPr>
-          <w:rStyle w:val="VerbatimChar"/>
-        </w:rPr>
-        <w:t xml:space="preserve">#&gt;  hms              0.5.3      2020-01-08 [1] CRAN (R 3.6.0)</w:t>
-      </w:r>
-      <w:r>
-        <w:br w:type="textWrapping"/>
-      </w:r>
-      <w:r>
-        <w:rPr>
-          <w:rStyle w:val="VerbatimChar"/>
-        </w:rPr>
-        <w:t xml:space="preserve">#&gt;  htmltools        0.4.0      2019-10-04 [2] CRAN (R 3.6.0)</w:t>
-      </w:r>
-      <w:r>
-        <w:br w:type="textWrapping"/>
-      </w:r>
-      <w:r>
-        <w:rPr>
-          <w:rStyle w:val="VerbatimChar"/>
-        </w:rPr>
-        <w:t xml:space="preserve">#&gt;  httr             1.4.1      2019-08-05 [2] CRAN (R 3.6.0)</w:t>
-      </w:r>
-      <w:r>
-        <w:br w:type="textWrapping"/>
-      </w:r>
-      <w:r>
-        <w:rPr>
-          <w:rStyle w:val="VerbatimChar"/>
-        </w:rPr>
-        <w:t xml:space="preserve">#&gt;  janitor        * 2.0.1      2020-04-12 [1] CRAN (R 3.6.2)</w:t>
-      </w:r>
-      <w:r>
-        <w:br w:type="textWrapping"/>
-      </w:r>
-      <w:r>
-        <w:rPr>
-          <w:rStyle w:val="VerbatimChar"/>
-        </w:rPr>
-        <w:t xml:space="preserve">#&gt;  jsonlite         1.6        2018-12-07 [2] CRAN (R 3.6.0)</w:t>
-      </w:r>
-      <w:r>
-        <w:br w:type="textWrapping"/>
-      </w:r>
-      <w:r>
-        <w:rPr>
-          <w:rStyle w:val="VerbatimChar"/>
-        </w:rPr>
-        <w:t xml:space="preserve">#&gt;  kableExtra     * 1.1.0      2019-03-16 [1] CRAN (R 3.6.0)</w:t>
-      </w:r>
-      <w:r>
-        <w:br w:type="textWrapping"/>
-      </w:r>
-      <w:r>
-        <w:rPr>
-          <w:rStyle w:val="VerbatimChar"/>
-        </w:rPr>
-        <w:t xml:space="preserve">#&gt;  KernSmooth       2.23-15    2015-06-29 [2] CRAN (R 3.6.1)</w:t>
-      </w:r>
-      <w:r>
-        <w:br w:type="textWrapping"/>
-      </w:r>
-      <w:r>
-        <w:rPr>
-          <w:rStyle w:val="VerbatimChar"/>
-        </w:rPr>
-        <w:t xml:space="preserve">#&gt;  knitr          * 1.27       2020-01-16 [1] CRAN (R 3.6.0)</w:t>
-      </w:r>
-      <w:r>
-        <w:br w:type="textWrapping"/>
-      </w:r>
-      <w:r>
-        <w:rPr>
-          <w:rStyle w:val="VerbatimChar"/>
-        </w:rPr>
-        <w:t xml:space="preserve">#&gt;  labeling         0.3        2014-08-23 [2] CRAN (R 3.6.0)</w:t>
-      </w:r>
-      <w:r>
-        <w:br w:type="textWrapping"/>
-      </w:r>
-      <w:r>
-        <w:rPr>
-          <w:rStyle w:val="VerbatimChar"/>
-        </w:rPr>
-        <w:t xml:space="preserve">#&gt;  lattice          0.20-38    2018-11-04 [2] CRAN (R 3.6.1)</w:t>
-      </w:r>
-      <w:r>
-        <w:br w:type="textWrapping"/>
-      </w:r>
-      <w:r>
-        <w:rPr>
-          <w:rStyle w:val="VerbatimChar"/>
-        </w:rPr>
-        <w:t xml:space="preserve">#&gt;  lifecycle        0.2.0      2020-03-06 [1] CRAN (R 3.6.0)</w:t>
-      </w:r>
-      <w:r>
-        <w:br w:type="textWrapping"/>
-      </w:r>
-      <w:r>
-        <w:rPr>
-          <w:rStyle w:val="VerbatimChar"/>
-        </w:rPr>
-        <w:t xml:space="preserve">#&gt;  lubridate        1.7.8      2020-04-06 [1] CRAN (R 3.6.2)</w:t>
-      </w:r>
-      <w:r>
-        <w:br w:type="textWrapping"/>
-      </w:r>
-      <w:r>
-        <w:rPr>
-          <w:rStyle w:val="VerbatimChar"/>
-        </w:rPr>
-        <w:t xml:space="preserve">#&gt;  magrittr       * 1.5        2014-11-22 [1] CRAN (R 3.6.0)</w:t>
-      </w:r>
-      <w:r>
-        <w:br w:type="textWrapping"/>
-      </w:r>
-      <w:r>
-        <w:rPr>
-          <w:rStyle w:val="VerbatimChar"/>
-        </w:rPr>
-        <w:t xml:space="preserve">#&gt;  Matrix         * 1.2-17     2019-03-22 [2] CRAN (R 3.6.1)</w:t>
-      </w:r>
-      <w:r>
-        <w:br w:type="textWrapping"/>
-      </w:r>
-      <w:r>
-        <w:rPr>
-          <w:rStyle w:val="VerbatimChar"/>
-        </w:rPr>
-        <w:t xml:space="preserve">#&gt;  memoise          1.1.0      2017-04-21 [1] CRAN (R 3.6.0)</w:t>
-      </w:r>
-      <w:r>
-        <w:br w:type="textWrapping"/>
-      </w:r>
-      <w:r>
-        <w:rPr>
-          <w:rStyle w:val="VerbatimChar"/>
-        </w:rPr>
-        <w:t xml:space="preserve">#&gt;  mgcv             1.8-28     2019-03-21 [2] CRAN (R 3.6.1)</w:t>
-      </w:r>
-      <w:r>
-        <w:br w:type="textWrapping"/>
-      </w:r>
-      <w:r>
-        <w:rPr>
-          <w:rStyle w:val="VerbatimChar"/>
-        </w:rPr>
-        <w:t xml:space="preserve">#&gt;  minerva          1.5.8      2019-05-27 [1] CRAN (R 3.6.0)</w:t>
-      </w:r>
-      <w:r>
-        <w:br w:type="textWrapping"/>
-      </w:r>
-      <w:r>
-        <w:rPr>
-          <w:rStyle w:val="VerbatimChar"/>
-        </w:rPr>
-        <w:t xml:space="preserve">#&gt;  mitools          2.4        2019-04-26 [1] CRAN (R 3.6.0)</w:t>
-      </w:r>
-      <w:r>
-        <w:br w:type="textWrapping"/>
-      </w:r>
-      <w:r>
-        <w:rPr>
-          <w:rStyle w:val="VerbatimChar"/>
-        </w:rPr>
-        <w:t xml:space="preserve">#&gt;  modelr           0.1.5      2019-08-08 [2] CRAN (R 3.6.0)</w:t>
-      </w:r>
-      <w:r>
-        <w:br w:type="textWrapping"/>
-      </w:r>
-      <w:r>
-        <w:rPr>
-          <w:rStyle w:val="VerbatimChar"/>
-        </w:rPr>
-        <w:t xml:space="preserve">#&gt;  munsell          0.5.0      2018-06-12 [2] CRAN (R 3.6.0)</w:t>
-      </w:r>
-      <w:r>
-        <w:br w:type="textWrapping"/>
-      </w:r>
-      <w:r>
-        <w:rPr>
-          <w:rStyle w:val="VerbatimChar"/>
-        </w:rPr>
-        <w:t xml:space="preserve">#&gt;  nlme             3.1-142    2019-11-07 [1] CRAN (R 3.6.0)</w:t>
-      </w:r>
-      <w:r>
-        <w:br w:type="textWrapping"/>
-      </w:r>
-      <w:r>
-        <w:rPr>
-          <w:rStyle w:val="VerbatimChar"/>
-        </w:rPr>
-        <w:t xml:space="preserve">#&gt;  pander         * 0.6.3      2018-11-06 [1] CRAN (R 3.6.0)</w:t>
-      </w:r>
-      <w:r>
-        <w:br w:type="textWrapping"/>
-      </w:r>
-      <w:r>
-        <w:rPr>
-          <w:rStyle w:val="VerbatimChar"/>
-        </w:rPr>
-        <w:t xml:space="preserve">#&gt;  pillar           1.4.3      2019-12-20 [1] CRAN (R 3.6.0)</w:t>
-      </w:r>
-      <w:r>
-        <w:br w:type="textWrapping"/>
-      </w:r>
-      <w:r>
-        <w:rPr>
-          <w:rStyle w:val="VerbatimChar"/>
-        </w:rPr>
-        <w:t xml:space="preserve">#&gt;  pkgbuild         1.0.8      2020-05-07 [1] CRAN (R 3.6.2)</w:t>
-      </w:r>
-      <w:r>
-        <w:br w:type="textWrapping"/>
-      </w:r>
-      <w:r>
-        <w:rPr>
-          <w:rStyle w:val="VerbatimChar"/>
-        </w:rPr>
-        <w:t xml:space="preserve">#&gt;  pkgconfig        2.0.3      2019-09-22 [2] CRAN (R 3.6.0)</w:t>
-      </w:r>
-      <w:r>
-        <w:br w:type="textWrapping"/>
-      </w:r>
-      <w:r>
-        <w:rPr>
-          <w:rStyle w:val="VerbatimChar"/>
-        </w:rPr>
-        <w:t xml:space="preserve">#&gt;  pkgload          1.0.2      2018-10-29 [1] CRAN (R 3.6.0)</w:t>
-      </w:r>
-      <w:r>
-        <w:br w:type="textWrapping"/>
-      </w:r>
-      <w:r>
-        <w:rPr>
-          <w:rStyle w:val="VerbatimChar"/>
-        </w:rPr>
-        <w:t xml:space="preserve">#&gt;  png              0.1-7      2013-12-03 [1] CRAN (R 3.6.0)</w:t>
-      </w:r>
-      <w:r>
-        <w:br w:type="textWrapping"/>
-      </w:r>
-      <w:r>
-        <w:rPr>
-          <w:rStyle w:val="VerbatimChar"/>
-        </w:rPr>
-        <w:t xml:space="preserve">#&gt;  prettyunits      1.1.1      2020-01-24 [1] CRAN (R 3.6.0)</w:t>
-      </w:r>
-      <w:r>
-        <w:br w:type="textWrapping"/>
-      </w:r>
-      <w:r>
-        <w:rPr>
-          <w:rStyle w:val="VerbatimChar"/>
-        </w:rPr>
-        <w:t xml:space="preserve">#&gt;  processx         3.4.2      2020-02-09 [1] CRAN (R 3.6.0)</w:t>
-      </w:r>
-      <w:r>
-        <w:br w:type="textWrapping"/>
-      </w:r>
-      <w:r>
-        <w:rPr>
-          <w:rStyle w:val="VerbatimChar"/>
-        </w:rPr>
-        <w:t xml:space="preserve">#&gt;  ps               1.3.3      2020-05-08 [1] CRAN (R 3.6.2)</w:t>
-      </w:r>
-      <w:r>
-        <w:br w:type="textWrapping"/>
-      </w:r>
-      <w:r>
-        <w:rPr>
-          <w:rStyle w:val="VerbatimChar"/>
-        </w:rPr>
-        <w:t xml:space="preserve">#&gt;  purrr          * 0.3.4      2020-04-17 [1] CRAN (R 3.6.2)</w:t>
-      </w:r>
-      <w:r>
-        <w:br w:type="textWrapping"/>
-      </w:r>
-      <w:r>
-        <w:rPr>
-          <w:rStyle w:val="VerbatimChar"/>
-        </w:rPr>
-        <w:t xml:space="preserve">#&gt;  QRFpaper       * 0.0.0.9000 2020-06-08 [1] local         </w:t>
-      </w:r>
-      <w:r>
-        <w:br w:type="textWrapping"/>
-      </w:r>
-      <w:r>
-        <w:rPr>
-          <w:rStyle w:val="VerbatimChar"/>
-        </w:rPr>
-        <w:t xml:space="preserve">#&gt;  quantregForest   1.3-7      2017-12-19 [2] CRAN (R 3.6.0)</w:t>
-      </w:r>
-      <w:r>
-        <w:br w:type="textWrapping"/>
-      </w:r>
-      <w:r>
-        <w:rPr>
-          <w:rStyle w:val="VerbatimChar"/>
-        </w:rPr>
-        <w:t xml:space="preserve">#&gt;  R6               2.4.1      2019-11-12 [2] CRAN (R 3.6.0)</w:t>
-      </w:r>
-      <w:r>
-        <w:br w:type="textWrapping"/>
-      </w:r>
-      <w:r>
-        <w:rPr>
-          <w:rStyle w:val="VerbatimChar"/>
-        </w:rPr>
-        <w:t xml:space="preserve">#&gt;  randomForest     4.6-14     2018-03-25 [2] CRAN (R 3.6.0)</w:t>
-      </w:r>
-      <w:r>
-        <w:br w:type="textWrapping"/>
-      </w:r>
-      <w:r>
-        <w:rPr>
-          <w:rStyle w:val="VerbatimChar"/>
-        </w:rPr>
-        <w:t xml:space="preserve">#&gt;  RColorBrewer     1.1-2      2014-12-07 [2] CRAN (R 3.6.0)</w:t>
-      </w:r>
-      <w:r>
-        <w:br w:type="textWrapping"/>
-      </w:r>
-      <w:r>
-        <w:rPr>
-          <w:rStyle w:val="VerbatimChar"/>
-        </w:rPr>
-        <w:t xml:space="preserve">#&gt;  Rcpp             1.0.4.6    2020-04-09 [1] CRAN (R 3.6.1)</w:t>
-      </w:r>
-      <w:r>
-        <w:br w:type="textWrapping"/>
-      </w:r>
-      <w:r>
-        <w:rPr>
-          <w:rStyle w:val="VerbatimChar"/>
-        </w:rPr>
-        <w:t xml:space="preserve">#&gt;  readr          * 1.3.1      2018-12-21 [2] CRAN (R 3.6.0)</w:t>
-      </w:r>
-      <w:r>
-        <w:br w:type="textWrapping"/>
-      </w:r>
-      <w:r>
-        <w:rPr>
-          <w:rStyle w:val="VerbatimChar"/>
-        </w:rPr>
-        <w:t xml:space="preserve">#&gt;  readxl           1.3.1      2019-03-13 [1] CRAN (R 3.6.0)</w:t>
-      </w:r>
-      <w:r>
-        <w:br w:type="textWrapping"/>
-      </w:r>
-      <w:r>
-        <w:rPr>
-          <w:rStyle w:val="VerbatimChar"/>
-        </w:rPr>
-        <w:t xml:space="preserve">#&gt;  remotes          2.1.0      2019-06-24 [1] CRAN (R 3.6.0)</w:t>
-      </w:r>
-      <w:r>
-        <w:br w:type="textWrapping"/>
-      </w:r>
-      <w:r>
-        <w:rPr>
-          <w:rStyle w:val="VerbatimChar"/>
-        </w:rPr>
-        <w:t xml:space="preserve">#&gt;  reprex           0.3.0      2019-05-16 [2] CRAN (R 3.6.0)</w:t>
-      </w:r>
-      <w:r>
-        <w:br w:type="textWrapping"/>
-      </w:r>
-      <w:r>
-        <w:rPr>
-          <w:rStyle w:val="VerbatimChar"/>
-        </w:rPr>
-        <w:t xml:space="preserve">#&gt;  rlang            0.4.6      2020-05-02 [1] CRAN (R 3.6.2)</w:t>
-      </w:r>
-      <w:r>
-        <w:br w:type="textWrapping"/>
-      </w:r>
-      <w:r>
-        <w:rPr>
-          <w:rStyle w:val="VerbatimChar"/>
-        </w:rPr>
-        <w:t xml:space="preserve">#&gt;  rmarkdown        2.1        2020-01-20 [1] CRAN (R 3.6.1)</w:t>
-      </w:r>
-      <w:r>
-        <w:br w:type="textWrapping"/>
-      </w:r>
-      <w:r>
-        <w:rPr>
-          <w:rStyle w:val="VerbatimChar"/>
-        </w:rPr>
-        <w:t xml:space="preserve">#&gt;  rprojroot        1.3-2      2018-01-03 [1] CRAN (R 3.6.0)</w:t>
-      </w:r>
-      <w:r>
-        <w:br w:type="textWrapping"/>
-      </w:r>
-      <w:r>
-        <w:rPr>
-          <w:rStyle w:val="VerbatimChar"/>
-        </w:rPr>
-        <w:t xml:space="preserve">#&gt;  rstudioapi       0.11       2020-02-07 [1] CRAN (R 3.6.0)</w:t>
-      </w:r>
-      <w:r>
-        <w:br w:type="textWrapping"/>
-      </w:r>
-      <w:r>
-        <w:rPr>
-          <w:rStyle w:val="VerbatimChar"/>
-        </w:rPr>
-        <w:t xml:space="preserve">#&gt;  rvest            0.3.5      2019-11-08 [2] CRAN (R 3.6.0)</w:t>
-      </w:r>
-      <w:r>
-        <w:br w:type="textWrapping"/>
-      </w:r>
-      <w:r>
-        <w:rPr>
-          <w:rStyle w:val="VerbatimChar"/>
-        </w:rPr>
-        <w:t xml:space="preserve">#&gt;  scales           1.1.0      2019-11-18 [2] CRAN (R 3.6.0)</w:t>
-      </w:r>
-      <w:r>
-        <w:br w:type="textWrapping"/>
-      </w:r>
-      <w:r>
-        <w:rPr>
-          <w:rStyle w:val="VerbatimChar"/>
-        </w:rPr>
-        <w:t xml:space="preserve">#&gt;  sessioninfo      1.1.1      2018-11-05 [1] CRAN (R 3.6.0)</w:t>
-      </w:r>
-      <w:r>
-        <w:br w:type="textWrapping"/>
-      </w:r>
-      <w:r>
-        <w:rPr>
-          <w:rStyle w:val="VerbatimChar"/>
-        </w:rPr>
-        <w:t xml:space="preserve">#&gt;  sf             * 0.9-3      2020-05-04 [1] CRAN (R 3.6.2)</w:t>
-      </w:r>
-      <w:r>
-        <w:br w:type="textWrapping"/>
-      </w:r>
-      <w:r>
-        <w:rPr>
-          <w:rStyle w:val="VerbatimChar"/>
-        </w:rPr>
-        <w:t xml:space="preserve">#&gt;  snakecase        0.11.0     2019-05-25 [1] CRAN (R 3.6.0)</w:t>
-      </w:r>
-      <w:r>
-        <w:br w:type="textWrapping"/>
-      </w:r>
-      <w:r>
-        <w:rPr>
-          <w:rStyle w:val="VerbatimChar"/>
-        </w:rPr>
-        <w:t xml:space="preserve">#&gt;  stringi          1.4.6      2020-02-17 [1] CRAN (R 3.6.0)</w:t>
-      </w:r>
-      <w:r>
-        <w:br w:type="textWrapping"/>
-      </w:r>
-      <w:r>
-        <w:rPr>
-          <w:rStyle w:val="VerbatimChar"/>
-        </w:rPr>
-        <w:t xml:space="preserve">#&gt;  stringr        * 1.4.0      2019-02-10 [2] CRAN (R 3.6.0)</w:t>
-      </w:r>
-      <w:r>
-        <w:br w:type="textWrapping"/>
-      </w:r>
-      <w:r>
-        <w:rPr>
-          <w:rStyle w:val="VerbatimChar"/>
-        </w:rPr>
-        <w:t xml:space="preserve">#&gt;  survey         * 3.36       2019-04-27 [1] CRAN (R 3.6.0)</w:t>
-      </w:r>
-      <w:r>
-        <w:br w:type="textWrapping"/>
-      </w:r>
-      <w:r>
-        <w:rPr>
-          <w:rStyle w:val="VerbatimChar"/>
-        </w:rPr>
-        <w:t xml:space="preserve">#&gt;  survival       * 2.44-1.1   2019-04-01 [2] CRAN (R 3.6.1)</w:t>
-      </w:r>
-      <w:r>
-        <w:br w:type="textWrapping"/>
-      </w:r>
-      <w:r>
-        <w:rPr>
-          <w:rStyle w:val="VerbatimChar"/>
-        </w:rPr>
-        <w:t xml:space="preserve">#&gt;  testthat         2.3.2      2020-03-02 [1] CRAN (R 3.6.0)</w:t>
-      </w:r>
-      <w:r>
-        <w:br w:type="textWrapping"/>
-      </w:r>
-      <w:r>
-        <w:rPr>
-          <w:rStyle w:val="VerbatimChar"/>
-        </w:rPr>
-        <w:t xml:space="preserve">#&gt;  tibble         * 3.0.1      2020-04-20 [1] CRAN (R 3.6.2)</w:t>
-      </w:r>
-      <w:r>
-        <w:br w:type="textWrapping"/>
-      </w:r>
-      <w:r>
-        <w:rPr>
-          <w:rStyle w:val="VerbatimChar"/>
-        </w:rPr>
-        <w:t xml:space="preserve">#&gt;  tidyr          * 1.0.3      2020-05-07 [1] CRAN (R 3.6.2)</w:t>
-      </w:r>
-      <w:r>
-        <w:br w:type="textWrapping"/>
-      </w:r>
-      <w:r>
-        <w:rPr>
-          <w:rStyle w:val="VerbatimChar"/>
-        </w:rPr>
-        <w:t xml:space="preserve">#&gt;  tidyselect       1.0.0      2020-01-27 [1] CRAN (R 3.6.0)</w:t>
-      </w:r>
-      <w:r>
-        <w:br w:type="textWrapping"/>
-      </w:r>
-      <w:r>
-        <w:rPr>
-          <w:rStyle w:val="VerbatimChar"/>
-        </w:rPr>
-        <w:t xml:space="preserve">#&gt;  tidyverse      * 1.3.0      2019-11-21 [1] CRAN (R 3.6.0)</w:t>
-      </w:r>
-      <w:r>
-        <w:br w:type="textWrapping"/>
-      </w:r>
-      <w:r>
-        <w:rPr>
-          <w:rStyle w:val="VerbatimChar"/>
-        </w:rPr>
-        <w:t xml:space="preserve">#&gt;  units            0.6-5      2019-10-08 [1] CRAN (R 3.6.0)</w:t>
-      </w:r>
-      <w:r>
-        <w:br w:type="textWrapping"/>
-      </w:r>
-      <w:r>
-        <w:rPr>
-          <w:rStyle w:val="VerbatimChar"/>
-        </w:rPr>
-        <w:t xml:space="preserve">#&gt;  usethis          1.5.1      2019-07-04 [1] CRAN (R 3.6.0)</w:t>
-      </w:r>
-      <w:r>
-        <w:br w:type="textWrapping"/>
-      </w:r>
-      <w:r>
-        <w:rPr>
-          <w:rStyle w:val="VerbatimChar"/>
-        </w:rPr>
-        <w:t xml:space="preserve">#&gt;  vctrs            0.2.4      2020-03-10 [1] CRAN (R 3.6.0)</w:t>
-      </w:r>
-      <w:r>
-        <w:br w:type="textWrapping"/>
-      </w:r>
-      <w:r>
-        <w:rPr>
-          <w:rStyle w:val="VerbatimChar"/>
-        </w:rPr>
-        <w:t xml:space="preserve">#&gt;  viridisLite      0.3.0      2018-02-01 [2] CRAN (R 3.6.0)</w:t>
-      </w:r>
-      <w:r>
-        <w:br w:type="textWrapping"/>
-      </w:r>
-      <w:r>
-        <w:rPr>
-          <w:rStyle w:val="VerbatimChar"/>
-        </w:rPr>
-        <w:t xml:space="preserve">#&gt;  webshot          0.5.2      2019-11-22 [1] CRAN (R 3.6.0)</w:t>
-      </w:r>
-      <w:r>
-        <w:br w:type="textWrapping"/>
-      </w:r>
-      <w:r>
-        <w:rPr>
-          <w:rStyle w:val="VerbatimChar"/>
-        </w:rPr>
-        <w:t xml:space="preserve">#&gt;  withr            2.2.0      2020-04-20 [1] CRAN (R 3.6.2)</w:t>
-      </w:r>
-      <w:r>
-        <w:br w:type="textWrapping"/>
-      </w:r>
-      <w:r>
-        <w:rPr>
-          <w:rStyle w:val="VerbatimChar"/>
-        </w:rPr>
-        <w:t xml:space="preserve">#&gt;  xfun             0.12       2020-01-13 [1] CRAN (R 3.6.0)</w:t>
-      </w:r>
-      <w:r>
-        <w:br w:type="textWrapping"/>
-      </w:r>
-      <w:r>
-        <w:rPr>
-          <w:rStyle w:val="VerbatimChar"/>
-        </w:rPr>
-        <w:t xml:space="preserve">#&gt;  xml2             1.2.2      2019-08-09 [2] CRAN (R 3.6.0)</w:t>
-      </w:r>
-      <w:r>
-        <w:br w:type="textWrapping"/>
-      </w:r>
-      <w:r>
-        <w:rPr>
-          <w:rStyle w:val="VerbatimChar"/>
-        </w:rPr>
-        <w:t xml:space="preserve">#&gt;  yaml             2.2.0      2018-07-25 [2] CRAN (R 3.6.0)</w:t>
-      </w:r>
-      <w:r>
-        <w:br w:type="textWrapping"/>
+        <w:br/>
+      </w:r>
+      <w:r>
+        <w:rPr>
+          <w:rStyle w:val="VerbatimChar"/>
+        </w:rPr>
+        <w:t xml:space="preserve">#&gt;  assertthat       0.2.1      2019-03-21 [2] CRAN (R 4.0.2)</w:t>
+      </w:r>
+      <w:r>
+        <w:br/>
+      </w:r>
+      <w:r>
+        <w:rPr>
+          <w:rStyle w:val="VerbatimChar"/>
+        </w:rPr>
+        <w:t xml:space="preserve">#&gt;  backports        1.1.8      2020-06-17 [2] CRAN (R 4.0.2)</w:t>
+      </w:r>
+      <w:r>
+        <w:br/>
+      </w:r>
+      <w:r>
+        <w:rPr>
+          <w:rStyle w:val="VerbatimChar"/>
+        </w:rPr>
+        <w:t xml:space="preserve">#&gt;  blob             1.2.1      2020-01-20 [2] CRAN (R 4.0.2)</w:t>
+      </w:r>
+      <w:r>
+        <w:br/>
+      </w:r>
+      <w:r>
+        <w:rPr>
+          <w:rStyle w:val="VerbatimChar"/>
+        </w:rPr>
+        <w:t xml:space="preserve">#&gt;  bookdown         0.20       2020-06-23 [2] CRAN (R 4.0.2)</w:t>
+      </w:r>
+      <w:r>
+        <w:br/>
+      </w:r>
+      <w:r>
+        <w:rPr>
+          <w:rStyle w:val="VerbatimChar"/>
+        </w:rPr>
+        <w:t xml:space="preserve">#&gt;  broom            0.7.0      2020-07-09 [2] CRAN (R 4.0.2)</w:t>
+      </w:r>
+      <w:r>
+        <w:br/>
+      </w:r>
+      <w:r>
+        <w:rPr>
+          <w:rStyle w:val="VerbatimChar"/>
+        </w:rPr>
+        <w:t xml:space="preserve">#&gt;  callr            3.4.3      2020-03-28 [2] CRAN (R 4.0.2)</w:t>
+      </w:r>
+      <w:r>
+        <w:br/>
+      </w:r>
+      <w:r>
+        <w:rPr>
+          <w:rStyle w:val="VerbatimChar"/>
+        </w:rPr>
+        <w:t xml:space="preserve">#&gt;  cellranger       1.1.0      2016-07-27 [2] CRAN (R 4.0.2)</w:t>
+      </w:r>
+      <w:r>
+        <w:br/>
+      </w:r>
+      <w:r>
+        <w:rPr>
+          <w:rStyle w:val="VerbatimChar"/>
+        </w:rPr>
+        <w:t xml:space="preserve">#&gt;  class            7.3-17     2020-04-26 [2] CRAN (R 4.0.2)</w:t>
+      </w:r>
+      <w:r>
+        <w:br/>
+      </w:r>
+      <w:r>
+        <w:rPr>
+          <w:rStyle w:val="VerbatimChar"/>
+        </w:rPr>
+        <w:t xml:space="preserve">#&gt;  classInt         0.4-3      2020-04-07 [2] CRAN (R 4.0.2)</w:t>
+      </w:r>
+      <w:r>
+        <w:br/>
+      </w:r>
+      <w:r>
+        <w:rPr>
+          <w:rStyle w:val="VerbatimChar"/>
+        </w:rPr>
+        <w:t xml:space="preserve">#&gt;  cli              2.0.2      2020-02-28 [2] CRAN (R 4.0.2)</w:t>
+      </w:r>
+      <w:r>
+        <w:br/>
+      </w:r>
+      <w:r>
+        <w:rPr>
+          <w:rStyle w:val="VerbatimChar"/>
+        </w:rPr>
+        <w:t xml:space="preserve">#&gt;  colorspace       1.4-1      2019-03-18 [2] CRAN (R 4.0.2)</w:t>
+      </w:r>
+      <w:r>
+        <w:br/>
+      </w:r>
+      <w:r>
+        <w:rPr>
+          <w:rStyle w:val="VerbatimChar"/>
+        </w:rPr>
+        <w:t xml:space="preserve">#&gt;  crayon           1.3.4      2017-09-16 [2] CRAN (R 4.0.2)</w:t>
+      </w:r>
+      <w:r>
+        <w:br/>
+      </w:r>
+      <w:r>
+        <w:rPr>
+          <w:rStyle w:val="VerbatimChar"/>
+        </w:rPr>
+        <w:t xml:space="preserve">#&gt;  DBI              1.1.0      2019-12-15 [2] CRAN (R 4.0.2)</w:t>
+      </w:r>
+      <w:r>
+        <w:br/>
+      </w:r>
+      <w:r>
+        <w:rPr>
+          <w:rStyle w:val="VerbatimChar"/>
+        </w:rPr>
+        <w:t xml:space="preserve">#&gt;  dbplyr           1.4.4      2020-05-27 [2] CRAN (R 4.0.2)</w:t>
+      </w:r>
+      <w:r>
+        <w:br/>
+      </w:r>
+      <w:r>
+        <w:rPr>
+          <w:rStyle w:val="VerbatimChar"/>
+        </w:rPr>
+        <w:t xml:space="preserve">#&gt;  desc             1.2.0      2018-05-01 [2] CRAN (R 4.0.2)</w:t>
+      </w:r>
+      <w:r>
+        <w:br/>
+      </w:r>
+      <w:r>
+        <w:rPr>
+          <w:rStyle w:val="VerbatimChar"/>
+        </w:rPr>
+        <w:t xml:space="preserve">#&gt;  devtools         2.3.1      2020-07-21 [2] CRAN (R 4.0.2)</w:t>
+      </w:r>
+      <w:r>
+        <w:br/>
+      </w:r>
+      <w:r>
+        <w:rPr>
+          <w:rStyle w:val="VerbatimChar"/>
+        </w:rPr>
+        <w:t xml:space="preserve">#&gt;  digest           0.6.25     2020-02-23 [2] CRAN (R 4.0.2)</w:t>
+      </w:r>
+      <w:r>
+        <w:br/>
+      </w:r>
+      <w:r>
+        <w:rPr>
+          <w:rStyle w:val="VerbatimChar"/>
+        </w:rPr>
+        <w:t xml:space="preserve">#&gt;  dplyr          * 1.0.0      2020-05-29 [2] CRAN (R 4.0.2)</w:t>
+      </w:r>
+      <w:r>
+        <w:br/>
+      </w:r>
+      <w:r>
+        <w:rPr>
+          <w:rStyle w:val="VerbatimChar"/>
+        </w:rPr>
+        <w:t xml:space="preserve">#&gt;  e1071            1.7-3      2019-11-26 [2] CRAN (R 4.0.2)</w:t>
+      </w:r>
+      <w:r>
+        <w:br/>
+      </w:r>
+      <w:r>
+        <w:rPr>
+          <w:rStyle w:val="VerbatimChar"/>
+        </w:rPr>
+        <w:t xml:space="preserve">#&gt;  ellipsis         0.3.1      2020-05-15 [2] CRAN (R 4.0.2)</w:t>
+      </w:r>
+      <w:r>
+        <w:br/>
+      </w:r>
+      <w:r>
+        <w:rPr>
+          <w:rStyle w:val="VerbatimChar"/>
+        </w:rPr>
+        <w:t xml:space="preserve">#&gt;  english        * 1.2-5      2020-01-26 [2] CRAN (R 4.0.2)</w:t>
+      </w:r>
+      <w:r>
+        <w:br/>
+      </w:r>
+      <w:r>
+        <w:rPr>
+          <w:rStyle w:val="VerbatimChar"/>
+        </w:rPr>
+        <w:t xml:space="preserve">#&gt;  evaluate         0.14       2019-05-28 [2] CRAN (R 4.0.1)</w:t>
+      </w:r>
+      <w:r>
+        <w:br/>
+      </w:r>
+      <w:r>
+        <w:rPr>
+          <w:rStyle w:val="VerbatimChar"/>
+        </w:rPr>
+        <w:t xml:space="preserve">#&gt;  fansi            0.4.1      2020-01-08 [2] CRAN (R 4.0.2)</w:t>
+      </w:r>
+      <w:r>
+        <w:br/>
+      </w:r>
+      <w:r>
+        <w:rPr>
+          <w:rStyle w:val="VerbatimChar"/>
+        </w:rPr>
+        <w:t xml:space="preserve">#&gt;  farver           2.0.3      2020-01-16 [2] CRAN (R 4.0.2)</w:t>
+      </w:r>
+      <w:r>
+        <w:br/>
+      </w:r>
+      <w:r>
+        <w:rPr>
+          <w:rStyle w:val="VerbatimChar"/>
+        </w:rPr>
+        <w:t xml:space="preserve">#&gt;  forcats        * 0.5.0      2020-03-01 [2] CRAN (R 4.0.2)</w:t>
+      </w:r>
+      <w:r>
+        <w:br/>
+      </w:r>
+      <w:r>
+        <w:rPr>
+          <w:rStyle w:val="VerbatimChar"/>
+        </w:rPr>
+        <w:t xml:space="preserve">#&gt;  fs               1.4.2      2020-06-30 [2] CRAN (R 4.0.2)</w:t>
+      </w:r>
+      <w:r>
+        <w:br/>
+      </w:r>
+      <w:r>
+        <w:rPr>
+          <w:rStyle w:val="VerbatimChar"/>
+        </w:rPr>
+        <w:t xml:space="preserve">#&gt;  generics         0.0.2      2018-11-29 [2] CRAN (R 4.0.2)</w:t>
+      </w:r>
+      <w:r>
+        <w:br/>
+      </w:r>
+      <w:r>
+        <w:rPr>
+          <w:rStyle w:val="VerbatimChar"/>
+        </w:rPr>
+        <w:t xml:space="preserve">#&gt;  ggplot2        * 3.3.2      2020-06-19 [2] CRAN (R 4.0.2)</w:t>
+      </w:r>
+      <w:r>
+        <w:br/>
+      </w:r>
+      <w:r>
+        <w:rPr>
+          <w:rStyle w:val="VerbatimChar"/>
+        </w:rPr>
+        <w:t xml:space="preserve">#&gt;  glue             1.4.1      2020-05-13 [2] CRAN (R 4.0.2)</w:t>
+      </w:r>
+      <w:r>
+        <w:br/>
+      </w:r>
+      <w:r>
+        <w:rPr>
+          <w:rStyle w:val="VerbatimChar"/>
+        </w:rPr>
+        <w:t xml:space="preserve">#&gt;  gtable           0.3.0      2019-03-25 [2] CRAN (R 4.0.2)</w:t>
+      </w:r>
+      <w:r>
+        <w:br/>
+      </w:r>
+      <w:r>
+        <w:rPr>
+          <w:rStyle w:val="VerbatimChar"/>
+        </w:rPr>
+        <w:t xml:space="preserve">#&gt;  haven            2.3.1      2020-06-01 [2] CRAN (R 4.0.2)</w:t>
+      </w:r>
+      <w:r>
+        <w:br/>
+      </w:r>
+      <w:r>
+        <w:rPr>
+          <w:rStyle w:val="VerbatimChar"/>
+        </w:rPr>
+        <w:t xml:space="preserve">#&gt;  highr            0.8        2019-03-20 [2] CRAN (R 4.0.2)</w:t>
+      </w:r>
+      <w:r>
+        <w:br/>
+      </w:r>
+      <w:r>
+        <w:rPr>
+          <w:rStyle w:val="VerbatimChar"/>
+        </w:rPr>
+        <w:t xml:space="preserve">#&gt;  hms              0.5.3      2020-01-08 [2] CRAN (R 4.0.2)</w:t>
+      </w:r>
+      <w:r>
+        <w:br/>
+      </w:r>
+      <w:r>
+        <w:rPr>
+          <w:rStyle w:val="VerbatimChar"/>
+        </w:rPr>
+        <w:t xml:space="preserve">#&gt;  htmltools        0.5.0      2020-06-16 [2] CRAN (R 4.0.2)</w:t>
+      </w:r>
+      <w:r>
+        <w:br/>
+      </w:r>
+      <w:r>
+        <w:rPr>
+          <w:rStyle w:val="VerbatimChar"/>
+        </w:rPr>
+        <w:t xml:space="preserve">#&gt;  httr             1.4.2      2020-07-20 [2] CRAN (R 4.0.2)</w:t>
+      </w:r>
+      <w:r>
+        <w:br/>
+      </w:r>
+      <w:r>
+        <w:rPr>
+          <w:rStyle w:val="VerbatimChar"/>
+        </w:rPr>
+        <w:t xml:space="preserve">#&gt;  janitor        * 2.0.1      2020-04-12 [2] CRAN (R 4.0.2)</w:t>
+      </w:r>
+      <w:r>
+        <w:br/>
+      </w:r>
+      <w:r>
+        <w:rPr>
+          <w:rStyle w:val="VerbatimChar"/>
+        </w:rPr>
+        <w:t xml:space="preserve">#&gt;  jsonlite         1.7.0      2020-06-25 [2] CRAN (R 4.0.2)</w:t>
+      </w:r>
+      <w:r>
+        <w:br/>
+      </w:r>
+      <w:r>
+        <w:rPr>
+          <w:rStyle w:val="VerbatimChar"/>
+        </w:rPr>
+        <w:t xml:space="preserve">#&gt;  kableExtra     * 1.1.0      2019-03-16 [2] CRAN (R 4.0.2)</w:t>
+      </w:r>
+      <w:r>
+        <w:br/>
+      </w:r>
+      <w:r>
+        <w:rPr>
+          <w:rStyle w:val="VerbatimChar"/>
+        </w:rPr>
+        <w:t xml:space="preserve">#&gt;  KernSmooth       2.23-17    2020-04-26 [2] CRAN (R 4.0.2)</w:t>
+      </w:r>
+      <w:r>
+        <w:br/>
+      </w:r>
+      <w:r>
+        <w:rPr>
+          <w:rStyle w:val="VerbatimChar"/>
+        </w:rPr>
+        <w:t xml:space="preserve">#&gt;  knitr          * 1.29       2020-06-23 [2] CRAN (R 4.0.2)</w:t>
+      </w:r>
+      <w:r>
+        <w:br/>
+      </w:r>
+      <w:r>
+        <w:rPr>
+          <w:rStyle w:val="VerbatimChar"/>
+        </w:rPr>
+        <w:t xml:space="preserve">#&gt;  labeling         0.3        2014-08-23 [2] CRAN (R 4.0.2)</w:t>
+      </w:r>
+      <w:r>
+        <w:br/>
+      </w:r>
+      <w:r>
+        <w:rPr>
+          <w:rStyle w:val="VerbatimChar"/>
+        </w:rPr>
+        <w:t xml:space="preserve">#&gt;  lattice          0.20-41    2020-04-02 [2] CRAN (R 4.0.2)</w:t>
+      </w:r>
+      <w:r>
+        <w:br/>
+      </w:r>
+      <w:r>
+        <w:rPr>
+          <w:rStyle w:val="VerbatimChar"/>
+        </w:rPr>
+        <w:t xml:space="preserve">#&gt;  lifecycle        0.2.0      2020-03-06 [2] CRAN (R 4.0.2)</w:t>
+      </w:r>
+      <w:r>
+        <w:br/>
+      </w:r>
+      <w:r>
+        <w:rPr>
+          <w:rStyle w:val="VerbatimChar"/>
+        </w:rPr>
+        <w:t xml:space="preserve">#&gt;  lubridate        1.7.9      2020-06-08 [2] CRAN (R 4.0.2)</w:t>
+      </w:r>
+      <w:r>
+        <w:br/>
+      </w:r>
+      <w:r>
+        <w:rPr>
+          <w:rStyle w:val="VerbatimChar"/>
+        </w:rPr>
+        <w:t xml:space="preserve">#&gt;  magrittr       * 1.5        2014-11-22 [2] CRAN (R 4.0.2)</w:t>
+      </w:r>
+      <w:r>
+        <w:br/>
+      </w:r>
+      <w:r>
+        <w:rPr>
+          <w:rStyle w:val="VerbatimChar"/>
+        </w:rPr>
+        <w:t xml:space="preserve">#&gt;  Matrix         * 1.2-18     2019-11-27 [2] CRAN (R 4.0.2)</w:t>
+      </w:r>
+      <w:r>
+        <w:br/>
+      </w:r>
+      <w:r>
+        <w:rPr>
+          <w:rStyle w:val="VerbatimChar"/>
+        </w:rPr>
+        <w:t xml:space="preserve">#&gt;  memoise          1.1.0      2017-04-21 [2] CRAN (R 4.0.2)</w:t>
+      </w:r>
+      <w:r>
+        <w:br/>
+      </w:r>
+      <w:r>
+        <w:rPr>
+          <w:rStyle w:val="VerbatimChar"/>
+        </w:rPr>
+        <w:t xml:space="preserve">#&gt;  mgcv             1.8-31     2019-11-09 [2] CRAN (R 4.0.2)</w:t>
+      </w:r>
+      <w:r>
+        <w:br/>
+      </w:r>
+      <w:r>
+        <w:rPr>
+          <w:rStyle w:val="VerbatimChar"/>
+        </w:rPr>
+        <w:t xml:space="preserve">#&gt;  minerva          1.5.8      2019-05-27 [2] CRAN (R 4.0.2)</w:t>
+      </w:r>
+      <w:r>
+        <w:br/>
+      </w:r>
+      <w:r>
+        <w:rPr>
+          <w:rStyle w:val="VerbatimChar"/>
+        </w:rPr>
+        <w:t xml:space="preserve">#&gt;  mitools          2.4        2019-04-26 [2] CRAN (R 4.0.2)</w:t>
+      </w:r>
+      <w:r>
+        <w:br/>
+      </w:r>
+      <w:r>
+        <w:rPr>
+          <w:rStyle w:val="VerbatimChar"/>
+        </w:rPr>
+        <w:t xml:space="preserve">#&gt;  modelr           0.1.8      2020-05-19 [2] CRAN (R 4.0.2)</w:t>
+      </w:r>
+      <w:r>
+        <w:br/>
+      </w:r>
+      <w:r>
+        <w:rPr>
+          <w:rStyle w:val="VerbatimChar"/>
+        </w:rPr>
+        <w:t xml:space="preserve">#&gt;  munsell          0.5.0      2018-06-12 [2] CRAN (R 4.0.2)</w:t>
+      </w:r>
+      <w:r>
+        <w:br/>
+      </w:r>
+      <w:r>
+        <w:rPr>
+          <w:rStyle w:val="VerbatimChar"/>
+        </w:rPr>
+        <w:t xml:space="preserve">#&gt;  nlme             3.1-148    2020-05-24 [2] CRAN (R 4.0.2)</w:t>
+      </w:r>
+      <w:r>
+        <w:br/>
+      </w:r>
+      <w:r>
+        <w:rPr>
+          <w:rStyle w:val="VerbatimChar"/>
+        </w:rPr>
+        <w:t xml:space="preserve">#&gt;  pander         * 0.6.3      2018-11-06 [2] CRAN (R 4.0.2)</w:t>
+      </w:r>
+      <w:r>
+        <w:br/>
+      </w:r>
+      <w:r>
+        <w:rPr>
+          <w:rStyle w:val="VerbatimChar"/>
+        </w:rPr>
+        <w:t xml:space="preserve">#&gt;  pillar           1.4.6      2020-07-10 [2] CRAN (R 4.0.2)</w:t>
+      </w:r>
+      <w:r>
+        <w:br/>
+      </w:r>
+      <w:r>
+        <w:rPr>
+          <w:rStyle w:val="VerbatimChar"/>
+        </w:rPr>
+        <w:t xml:space="preserve">#&gt;  pkgbuild         1.1.0      2020-07-13 [2] CRAN (R 4.0.2)</w:t>
+      </w:r>
+      <w:r>
+        <w:br/>
+      </w:r>
+      <w:r>
+        <w:rPr>
+          <w:rStyle w:val="VerbatimChar"/>
+        </w:rPr>
+        <w:t xml:space="preserve">#&gt;  pkgconfig        2.0.3      2019-09-22 [2] CRAN (R 4.0.2)</w:t>
+      </w:r>
+      <w:r>
+        <w:br/>
+      </w:r>
+      <w:r>
+        <w:rPr>
+          <w:rStyle w:val="VerbatimChar"/>
+        </w:rPr>
+        <w:t xml:space="preserve">#&gt;  pkgload          1.1.0      2020-05-29 [2] CRAN (R 4.0.2)</w:t>
+      </w:r>
+      <w:r>
+        <w:br/>
+      </w:r>
+      <w:r>
+        <w:rPr>
+          <w:rStyle w:val="VerbatimChar"/>
+        </w:rPr>
+        <w:t xml:space="preserve">#&gt;  png              0.1-7      2013-12-03 [2] CRAN (R 4.0.2)</w:t>
+      </w:r>
+      <w:r>
+        <w:br/>
+      </w:r>
+      <w:r>
+        <w:rPr>
+          <w:rStyle w:val="VerbatimChar"/>
+        </w:rPr>
+        <w:t xml:space="preserve">#&gt;  prettyunits      1.1.1      2020-01-24 [2] CRAN (R 4.0.2)</w:t>
+      </w:r>
+      <w:r>
+        <w:br/>
+      </w:r>
+      <w:r>
+        <w:rPr>
+          <w:rStyle w:val="VerbatimChar"/>
+        </w:rPr>
+        <w:t xml:space="preserve">#&gt;  processx         3.4.3      2020-07-05 [2] CRAN (R 4.0.2)</w:t>
+      </w:r>
+      <w:r>
+        <w:br/>
+      </w:r>
+      <w:r>
+        <w:rPr>
+          <w:rStyle w:val="VerbatimChar"/>
+        </w:rPr>
+        <w:t xml:space="preserve">#&gt;  ps               1.3.3      2020-05-08 [2] CRAN (R 4.0.2)</w:t>
+      </w:r>
+      <w:r>
+        <w:br/>
+      </w:r>
+      <w:r>
+        <w:rPr>
+          <w:rStyle w:val="VerbatimChar"/>
+        </w:rPr>
+        <w:t xml:space="preserve">#&gt;  purrr          * 0.3.4      2020-04-17 [2] CRAN (R 4.0.2)</w:t>
+      </w:r>
+      <w:r>
+        <w:br/>
+      </w:r>
+      <w:r>
+        <w:rPr>
+          <w:rStyle w:val="VerbatimChar"/>
+        </w:rPr>
+        <w:t xml:space="preserve">#&gt;  QRFpaper       * 0.0.0.9000 2020-08-06 [1] local         </w:t>
+      </w:r>
+      <w:r>
+        <w:br/>
+      </w:r>
+      <w:r>
+        <w:rPr>
+          <w:rStyle w:val="VerbatimChar"/>
+        </w:rPr>
+        <w:t xml:space="preserve">#&gt;  quantregForest   1.3-7      2017-12-19 [2] CRAN (R 4.0.2)</w:t>
+      </w:r>
+      <w:r>
+        <w:br/>
+      </w:r>
+      <w:r>
+        <w:rPr>
+          <w:rStyle w:val="VerbatimChar"/>
+        </w:rPr>
+        <w:t xml:space="preserve">#&gt;  R6               2.4.1      2019-11-12 [2] CRAN (R 4.0.2)</w:t>
+      </w:r>
+      <w:r>
+        <w:br/>
+      </w:r>
+      <w:r>
+        <w:rPr>
+          <w:rStyle w:val="VerbatimChar"/>
+        </w:rPr>
+        <w:t xml:space="preserve">#&gt;  randomForest     4.6-14     2018-03-25 [2] CRAN (R 4.0.2)</w:t>
+      </w:r>
+      <w:r>
+        <w:br/>
+      </w:r>
+      <w:r>
+        <w:rPr>
+          <w:rStyle w:val="VerbatimChar"/>
+        </w:rPr>
+        <w:t xml:space="preserve">#&gt;  RColorBrewer     1.1-2      2014-12-07 [2] CRAN (R 4.0.2)</w:t>
+      </w:r>
+      <w:r>
+        <w:br/>
+      </w:r>
+      <w:r>
+        <w:rPr>
+          <w:rStyle w:val="VerbatimChar"/>
+        </w:rPr>
+        <w:t xml:space="preserve">#&gt;  Rcpp             1.0.5      2020-07-06 [2] CRAN (R 4.0.2)</w:t>
+      </w:r>
+      <w:r>
+        <w:br/>
+      </w:r>
+      <w:r>
+        <w:rPr>
+          <w:rStyle w:val="VerbatimChar"/>
+        </w:rPr>
+        <w:t xml:space="preserve">#&gt;  readr          * 1.3.1      2018-12-21 [2] CRAN (R 4.0.2)</w:t>
+      </w:r>
+      <w:r>
+        <w:br/>
+      </w:r>
+      <w:r>
+        <w:rPr>
+          <w:rStyle w:val="VerbatimChar"/>
+        </w:rPr>
+        <w:t xml:space="preserve">#&gt;  readxl           1.3.1      2019-03-13 [2] CRAN (R 4.0.2)</w:t>
+      </w:r>
+      <w:r>
+        <w:br/>
+      </w:r>
+      <w:r>
+        <w:rPr>
+          <w:rStyle w:val="VerbatimChar"/>
+        </w:rPr>
+        <w:t xml:space="preserve">#&gt;  remotes          2.2.0      2020-07-21 [2] CRAN (R 4.0.2)</w:t>
+      </w:r>
+      <w:r>
+        <w:br/>
+      </w:r>
+      <w:r>
+        <w:rPr>
+          <w:rStyle w:val="VerbatimChar"/>
+        </w:rPr>
+        <w:t xml:space="preserve">#&gt;  reprex           0.3.0      2019-05-16 [2] CRAN (R 4.0.2)</w:t>
+      </w:r>
+      <w:r>
+        <w:br/>
+      </w:r>
+      <w:r>
+        <w:rPr>
+          <w:rStyle w:val="VerbatimChar"/>
+        </w:rPr>
+        <w:t xml:space="preserve">#&gt;  rlang            0.4.7      2020-07-09 [2] CRAN (R 4.0.2)</w:t>
+      </w:r>
+      <w:r>
+        <w:br/>
+      </w:r>
+      <w:r>
+        <w:rPr>
+          <w:rStyle w:val="VerbatimChar"/>
+        </w:rPr>
+        <w:t xml:space="preserve">#&gt;  rmarkdown        2.3        2020-06-18 [2] CRAN (R 4.0.2)</w:t>
+      </w:r>
+      <w:r>
+        <w:br/>
+      </w:r>
+      <w:r>
+        <w:rPr>
+          <w:rStyle w:val="VerbatimChar"/>
+        </w:rPr>
+        <w:t xml:space="preserve">#&gt;  rprojroot        1.3-2      2018-01-03 [2] CRAN (R 4.0.2)</w:t>
+      </w:r>
+      <w:r>
+        <w:br/>
+      </w:r>
+      <w:r>
+        <w:rPr>
+          <w:rStyle w:val="VerbatimChar"/>
+        </w:rPr>
+        <w:t xml:space="preserve">#&gt;  rstudioapi       0.11       2020-02-07 [2] CRAN (R 4.0.2)</w:t>
+      </w:r>
+      <w:r>
+        <w:br/>
+      </w:r>
+      <w:r>
+        <w:rPr>
+          <w:rStyle w:val="VerbatimChar"/>
+        </w:rPr>
+        <w:t xml:space="preserve">#&gt;  rvest            0.3.6      2020-07-25 [2] CRAN (R 4.0.2)</w:t>
+      </w:r>
+      <w:r>
+        <w:br/>
+      </w:r>
+      <w:r>
+        <w:rPr>
+          <w:rStyle w:val="VerbatimChar"/>
+        </w:rPr>
+        <w:t xml:space="preserve">#&gt;  scales           1.1.1      2020-05-11 [2] CRAN (R 4.0.2)</w:t>
+      </w:r>
+      <w:r>
+        <w:br/>
+      </w:r>
+      <w:r>
+        <w:rPr>
+          <w:rStyle w:val="VerbatimChar"/>
+        </w:rPr>
+        <w:t xml:space="preserve">#&gt;  sessioninfo      1.1.1      2018-11-05 [2] CRAN (R 4.0.2)</w:t>
+      </w:r>
+      <w:r>
+        <w:br/>
+      </w:r>
+      <w:r>
+        <w:rPr>
+          <w:rStyle w:val="VerbatimChar"/>
+        </w:rPr>
+        <w:t xml:space="preserve">#&gt;  sf             * 0.9-5      2020-07-14 [2] CRAN (R 4.0.2)</w:t>
+      </w:r>
+      <w:r>
+        <w:br/>
+      </w:r>
+      <w:r>
+        <w:rPr>
+          <w:rStyle w:val="VerbatimChar"/>
+        </w:rPr>
+        <w:t xml:space="preserve">#&gt;  snakecase        0.11.0     2019-05-25 [2] CRAN (R 4.0.2)</w:t>
+      </w:r>
+      <w:r>
+        <w:br/>
+      </w:r>
+      <w:r>
+        <w:rPr>
+          <w:rStyle w:val="VerbatimChar"/>
+        </w:rPr>
+        <w:t xml:space="preserve">#&gt;  stringi          1.4.6      2020-02-17 [2] CRAN (R 4.0.2)</w:t>
+      </w:r>
+      <w:r>
+        <w:br/>
+      </w:r>
+      <w:r>
+        <w:rPr>
+          <w:rStyle w:val="VerbatimChar"/>
+        </w:rPr>
+        <w:t xml:space="preserve">#&gt;  stringr        * 1.4.0      2019-02-10 [2] CRAN (R 4.0.2)</w:t>
+      </w:r>
+      <w:r>
+        <w:br/>
+      </w:r>
+      <w:r>
+        <w:rPr>
+          <w:rStyle w:val="VerbatimChar"/>
+        </w:rPr>
+        <w:t xml:space="preserve">#&gt;  survey         * 4.0        2020-04-03 [2] CRAN (R 4.0.2)</w:t>
+      </w:r>
+      <w:r>
+        <w:br/>
+      </w:r>
+      <w:r>
+        <w:rPr>
+          <w:rStyle w:val="VerbatimChar"/>
+        </w:rPr>
+        <w:t xml:space="preserve">#&gt;  survival       * 3.1-12     2020-04-10 [2] CRAN (R 4.0.2)</w:t>
+      </w:r>
+      <w:r>
+        <w:br/>
+      </w:r>
+      <w:r>
+        <w:rPr>
+          <w:rStyle w:val="VerbatimChar"/>
+        </w:rPr>
+        <w:t xml:space="preserve">#&gt;  testthat         2.3.2      2020-03-02 [2] CRAN (R 4.0.2)</w:t>
+      </w:r>
+      <w:r>
+        <w:br/>
+      </w:r>
+      <w:r>
+        <w:rPr>
+          <w:rStyle w:val="VerbatimChar"/>
+        </w:rPr>
+        <w:t xml:space="preserve">#&gt;  tibble         * 3.0.3      2020-07-10 [2] CRAN (R 4.0.2)</w:t>
+      </w:r>
+      <w:r>
+        <w:br/>
+      </w:r>
+      <w:r>
+        <w:rPr>
+          <w:rStyle w:val="VerbatimChar"/>
+        </w:rPr>
+        <w:t xml:space="preserve">#&gt;  tidyr          * 1.1.0      2020-05-20 [2] CRAN (R 4.0.2)</w:t>
+      </w:r>
+      <w:r>
+        <w:br/>
+      </w:r>
+      <w:r>
+        <w:rPr>
+          <w:rStyle w:val="VerbatimChar"/>
+        </w:rPr>
+        <w:t xml:space="preserve">#&gt;  tidyselect       1.1.0      2020-05-11 [2] CRAN (R 4.0.2)</w:t>
+      </w:r>
+      <w:r>
+        <w:br/>
+      </w:r>
+      <w:r>
+        <w:rPr>
+          <w:rStyle w:val="VerbatimChar"/>
+        </w:rPr>
+        <w:t xml:space="preserve">#&gt;  tidyverse      * 1.3.0      2019-11-21 [2] CRAN (R 4.0.2)</w:t>
+      </w:r>
+      <w:r>
+        <w:br/>
+      </w:r>
+      <w:r>
+        <w:rPr>
+          <w:rStyle w:val="VerbatimChar"/>
+        </w:rPr>
+        <w:t xml:space="preserve">#&gt;  units            0.6-7      2020-06-13 [2] CRAN (R 4.0.2)</w:t>
+      </w:r>
+      <w:r>
+        <w:br/>
+      </w:r>
+      <w:r>
+        <w:rPr>
+          <w:rStyle w:val="VerbatimChar"/>
+        </w:rPr>
+        <w:t xml:space="preserve">#&gt;  usethis          1.6.1      2020-04-29 [2] CRAN (R 4.0.2)</w:t>
+      </w:r>
+      <w:r>
+        <w:br/>
+      </w:r>
+      <w:r>
+        <w:rPr>
+          <w:rStyle w:val="VerbatimChar"/>
+        </w:rPr>
+        <w:t xml:space="preserve">#&gt;  vctrs            0.3.2      2020-07-15 [2] CRAN (R 4.0.2)</w:t>
+      </w:r>
+      <w:r>
+        <w:br/>
+      </w:r>
+      <w:r>
+        <w:rPr>
+          <w:rStyle w:val="VerbatimChar"/>
+        </w:rPr>
+        <w:t xml:space="preserve">#&gt;  viridisLite      0.3.0      2018-02-01 [2] CRAN (R 4.0.1)</w:t>
+      </w:r>
+      <w:r>
+        <w:br/>
+      </w:r>
+      <w:r>
+        <w:rPr>
+          <w:rStyle w:val="VerbatimChar"/>
+        </w:rPr>
+        <w:t xml:space="preserve">#&gt;  webshot          0.5.2      2019-11-22 [2] CRAN (R 4.0.2)</w:t>
+      </w:r>
+      <w:r>
+        <w:br/>
+      </w:r>
+      <w:r>
+        <w:rPr>
+          <w:rStyle w:val="VerbatimChar"/>
+        </w:rPr>
+        <w:t xml:space="preserve">#&gt;  withr            2.2.0      2020-04-20 [2] CRAN (R 4.0.2)</w:t>
+      </w:r>
+      <w:r>
+        <w:br/>
+      </w:r>
+      <w:r>
+        <w:rPr>
+          <w:rStyle w:val="VerbatimChar"/>
+        </w:rPr>
+        <w:t xml:space="preserve">#&gt;  xfun             0.16       2020-07-24 [2] CRAN (R 4.0.2)</w:t>
+      </w:r>
+      <w:r>
+        <w:br/>
+      </w:r>
+      <w:r>
+        <w:rPr>
+          <w:rStyle w:val="VerbatimChar"/>
+        </w:rPr>
+        <w:t xml:space="preserve">#&gt;  xml2             1.3.2      2020-04-23 [2] CRAN (R 4.0.2)</w:t>
+      </w:r>
+      <w:r>
+        <w:br/>
+      </w:r>
+      <w:r>
+        <w:rPr>
+          <w:rStyle w:val="VerbatimChar"/>
+        </w:rPr>
+        <w:t xml:space="preserve">#&gt;  yaml             2.2.1      2020-02-01 [2] CRAN (R 4.0.2)</w:t>
+      </w:r>
+      <w:r>
+        <w:br/>
       </w:r>
       <w:r>
         <w:rPr>
@@ -8167,22 +8182,22 @@
         <w:t xml:space="preserve">#&gt; </w:t>
       </w:r>
       <w:r>
-        <w:br w:type="textWrapping"/>
-      </w:r>
-      <w:r>
-        <w:rPr>
-          <w:rStyle w:val="VerbatimChar"/>
-        </w:rPr>
-        <w:t xml:space="preserve">#&gt; [1] /Users/seek/Library/R/3.6/library</w:t>
-      </w:r>
-      <w:r>
-        <w:br w:type="textWrapping"/>
-      </w:r>
-      <w:r>
-        <w:rPr>
-          <w:rStyle w:val="VerbatimChar"/>
-        </w:rPr>
-        <w:t xml:space="preserve">#&gt; [2] /Library/Frameworks/R.framework/Versions/3.6/Resources/library</w:t>
+        <w:br/>
+      </w:r>
+      <w:r>
+        <w:rPr>
+          <w:rStyle w:val="VerbatimChar"/>
+        </w:rPr>
+        <w:t xml:space="preserve">#&gt; [1] /Users/seek/Library/R/4.0/library</w:t>
+      </w:r>
+      <w:r>
+        <w:br/>
+      </w:r>
+      <w:r>
+        <w:rPr>
+          <w:rStyle w:val="VerbatimChar"/>
+        </w:rPr>
+        <w:t xml:space="preserve">#&gt; [2] /Library/Frameworks/R.framework/Versions/4.0/Resources/library</w:t>
       </w:r>
     </w:p>
     <w:p>
@@ -8204,7 +8219,7 @@
         <w:t xml:space="preserve">#&gt; Local:    master /Users/seek/Documents/GitProjects/MyProjects/QRFpaper</w:t>
       </w:r>
       <w:r>
-        <w:br w:type="textWrapping"/>
+        <w:br/>
       </w:r>
       <w:r>
         <w:rPr>
@@ -8213,13 +8228,13 @@
         <w:t xml:space="preserve">#&gt; Remote:   master @ origin (git@github.com:KevinSee/QRFpaper.git)</w:t>
       </w:r>
       <w:r>
-        <w:br w:type="textWrapping"/>
-      </w:r>
-      <w:r>
-        <w:rPr>
-          <w:rStyle w:val="VerbatimChar"/>
-        </w:rPr>
-        <w:t xml:space="preserve">#&gt; Head:     [7ab049f] 2020-06-26: added a header for pdf to get line numbering and doublespacing. Added some YAML for font family and font size. Re-knitted all versions.</w:t>
+        <w:br/>
+      </w:r>
+      <w:r>
+        <w:rPr>
+          <w:rStyle w:val="VerbatimChar"/>
+        </w:rPr>
+        <w:t xml:space="preserve">#&gt; Head:     [da7d444] 2020-08-07: made some formatting changes and minor edits for submission to Ecosphere.</w:t>
       </w:r>
     </w:p>
     <w:sectPr>

</xml_diff>

<commit_message>
made a few more edits to the manuscript, increased the font size in some figures, added a model framework figure, dropped the colophon
</commit_message>
<xml_diff>
--- a/analysis/paper/paper.docx
+++ b/analysis/paper/paper.docx
@@ -173,7 +173,7 @@
         <w:t xml:space="preserve"> </w:t>
       </w:r>
       <w:r>
-        <w:t xml:space="preserve">15,</w:t>
+        <w:t xml:space="preserve">21,</w:t>
       </w:r>
       <w:r>
         <w:t xml:space="preserve"> </w:t>
@@ -1624,66 +1624,16 @@
         <w:t xml:space="preserve">Oncorhynchus spp.</w:t>
       </w:r>
       <w:r>
-        <w:t xml:space="preserve">) across the Pacific Northwest, USA has prompted numerous actions aimed at reversing that trend. These actions are often categorized into four H’s – harvest modification, hatchery practices, hydro-system operations, and habitat rehabilitation. Problematically, there is substantial uncertainty regarding the degree of change that can be exerted across and within these categories, and what combination of changes will most cost-effectively and sustainably reduce mortality. The most recent</w:t>
-      </w:r>
-      <w:r>
-        <w:t xml:space="preserve"> </w:t>
-      </w:r>
-      <w:r>
-        <w:t xml:space="preserve">“</w:t>
-      </w:r>
-      <w:r>
-        <w:t xml:space="preserve">de-listing</w:t>
-      </w:r>
-      <w:r>
-        <w:t xml:space="preserve">”</w:t>
-      </w:r>
-      <w:r>
-        <w:t xml:space="preserve"> </w:t>
-      </w:r>
-      <w:r>
-        <w:t xml:space="preserve">criteria</w:t>
-      </w:r>
-      <w:r>
-        <w:t xml:space="preserve"> </w:t>
-      </w:r>
-      <w:r>
-        <w:t xml:space="preserve">(NOAA Fisheries 2016a, 2016b)</w:t>
-      </w:r>
-      <w:r>
-        <w:t xml:space="preserve"> </w:t>
-      </w:r>
-      <w:r>
-        <w:t xml:space="preserve">identified adult escapement targets at the population scale, providing a quantitative metric useful for evaluating the magnitude of survival improvements required. These abundance targets provide a benchmark against which habitat rehabilitation actions can be measured. Here we describe an approach for estimating life-stage specific habitat-based carrying capacity that can be used to quantitatively identify the magnitude of tributary habitat rehabilitation necessary to support de-listing. For perhaps the first time, the necessity of tributary habitat rehabilitation can be demonstrated and the magnitude of required change can be placed in context with the other</w:t>
-      </w:r>
-      <w:r>
-        <w:t xml:space="preserve"> </w:t>
-      </w:r>
-      <w:r>
-        <w:t xml:space="preserve">“</w:t>
-      </w:r>
-      <w:r>
-        <w:t xml:space="preserve">H’s.</w:t>
-      </w:r>
-      <w:r>
-        <w:t xml:space="preserve">”</w:t>
-      </w:r>
-    </w:p>
-    <w:p>
-      <w:pPr>
-        <w:pStyle w:val="BodyText"/>
-      </w:pPr>
-      <w:r>
-        <w:t xml:space="preserve">Pacific salmon species have experienced large declines in abundance throughout much of their range</w:t>
-      </w:r>
-      <w:r>
-        <w:t xml:space="preserve"> </w:t>
-      </w:r>
-      <w:r>
-        <w:t xml:space="preserve">(Good et al. 2005)</w:t>
-      </w:r>
-      <w:r>
-        <w:t xml:space="preserve">. Declines can be partially attributed to lost or altered habitat, and thus, efforts to recover depleted salmon populations are replete with efforts to rehabilitate habitat used during the freshwater life-stages. Specifically, restoring salmonid carrying capacity through tributary rehabilitation actions has been identified as a key component of recovery efforts for salmon and steelhead (</w:t>
+        <w:t xml:space="preserve">) across the Pacific Northwest, USA has prompted numerous actions aimed at reversing that trend. These actions are often categorized into four H’s – harvest modification, hatchery practices, hydro-system operations, and habitat rehabilitation. Problematically, there is substantial uncertainty regarding the degree of change that can be exerted across and within these categories, and what combination of changes will most cost-effectively and sustainably reduce mortality. Freshwater habitat capacity deficits have recently been identified as a major factor directly impacting population abundance which has been largely overlooked in Columbia Basin salmonids</w:t>
+      </w:r>
+      <w:r>
+        <w:t xml:space="preserve"> </w:t>
+      </w:r>
+      <w:r>
+        <w:t xml:space="preserve">(Bond et al. 2018, Hinrichsen and Paulsen 2020, NOAA Fisheries 2020)</w:t>
+      </w:r>
+      <w:r>
+        <w:t xml:space="preserve">. Specifically, restoring salmonid carrying capacity through tributary rehabilitation actions has been identified as a key component of recovery efforts for salmon and steelhead (</w:t>
       </w:r>
       <w:r>
         <w:rPr>
@@ -1701,7 +1651,16 @@
         <w:t xml:space="preserve">(NOAA Fisheries 2016a, 2016b)</w:t>
       </w:r>
       <w:r>
-        <w:t xml:space="preserve">. Efforts have included increasing and improving existing habitat for both spawning adults and rearing juveniles. However, estimating habitat carrying capacity (both historic and contemporary) for various life-stages of Pacific salmon, as well as identifying important habitat characteristics that influence capacity, has been an ongoing but necessary challenge. Reliable methods to better understand fish-habitat relationships and estimate capacity are necessary to identify those salmon and steelhead life-stages that are limited by habitat capacity to better direct tributary rehabilitation efforts.</w:t>
+        <w:t xml:space="preserve">. Efforts have included increasing and improving existing habitat for both spawning adults and rearing juveniles. However, estimating habitat carrying capacity (both historic and contemporary) for various life-stages of Pacific salmon, as well as identifying important habitat characteristics that influence capacity, has been an ongoing but necessary challenge</w:t>
+      </w:r>
+      <w:r>
+        <w:t xml:space="preserve"> </w:t>
+      </w:r>
+      <w:r>
+        <w:t xml:space="preserve">(Bond et al. 2018, Hinrichsen and Paulsen 2020, NOAA Fisheries 2020)</w:t>
+      </w:r>
+      <w:r>
+        <w:t xml:space="preserve">. Reliable methods to better understand fish-habitat relationships and estimate capacity are necessary to identify those salmon and steelhead life-stages that are limited by habitat capacity to better direct tributary rehabilitation efforts.</w:t>
       </w:r>
     </w:p>
     <w:p>
@@ -1709,6 +1668,89 @@
         <w:pStyle w:val="BodyText"/>
       </w:pPr>
       <w:r>
+        <w:t xml:space="preserve">When it comes to estimating carrying capacity, spawner-recruit models are the gold standard</w:t>
+      </w:r>
+      <w:r>
+        <w:t xml:space="preserve"> </w:t>
+      </w:r>
+      <w:r>
+        <w:t xml:space="preserve">(Moussalli and Hilborn 1986, Myers et al. 1999)</w:t>
+      </w:r>
+      <w:r>
+        <w:t xml:space="preserve">. However, such models require a long time-series of accurate estimates of adults and juveniles, with variation in the number of adults. Such data are unavailable in most watersheds</w:t>
+      </w:r>
+      <w:r>
+        <w:t xml:space="preserve"> </w:t>
+      </w:r>
+      <w:r>
+        <w:t xml:space="preserve">(Cramer and Ackerman 2009)</w:t>
+      </w:r>
+      <w:r>
+        <w:t xml:space="preserve">, and they do not necessarily allow one to link capacity to habitat characteristics, except perhaps at the watershed scale. Bioenergetics approaches, such as the net rate of energy intake (NREI) have been applied to salmonids to estimate capacity on the 200 - 600 m reach scale</w:t>
+      </w:r>
+      <w:r>
+        <w:t xml:space="preserve"> </w:t>
+      </w:r>
+      <w:r>
+        <w:t xml:space="preserve">(Wall et al. 2016)</w:t>
+      </w:r>
+      <w:r>
+        <w:t xml:space="preserve">. However, there are some potential issues with how the food supply (i.e. invertebrate drift) is measured with these methods that could lead to biases in capacity estimates</w:t>
+      </w:r>
+      <w:r>
+        <w:t xml:space="preserve"> </w:t>
+      </w:r>
+      <w:r>
+        <w:t xml:space="preserve">(Dodrill and Yackulic 2016)</w:t>
+      </w:r>
+      <w:r>
+        <w:t xml:space="preserve"> </w:t>
+      </w:r>
+      <w:r>
+        <w:t xml:space="preserve">as well as difficulty in properly constraining drift depletion and inter-species competition, and computational and spatial limitation of this modelling approach</w:t>
+      </w:r>
+      <w:r>
+        <w:t xml:space="preserve"> </w:t>
+      </w:r>
+      <w:r>
+        <w:t xml:space="preserve">(Wall et al. 2016, Carmichael et al. 2020)</w:t>
+      </w:r>
+      <w:r>
+        <w:t xml:space="preserve">. In addition, those authors did not take the step of scaling the capacity predictions at the reach scale to entire watersheds. In contrast,</w:t>
+      </w:r>
+      <w:r>
+        <w:t xml:space="preserve"> </w:t>
+      </w:r>
+      <w:r>
+        <w:t xml:space="preserve">Sweka and Mackey (2010)</w:t>
+      </w:r>
+      <w:r>
+        <w:t xml:space="preserve"> </w:t>
+      </w:r>
+      <w:r>
+        <w:t xml:space="preserve">estimated carrying capacity of Atlantic salmon (</w:t>
+      </w:r>
+      <w:r>
+        <w:rPr>
+          <w:i/>
+        </w:rPr>
+        <w:t xml:space="preserve">Salmo salar</w:t>
+      </w:r>
+      <w:r>
+        <w:t xml:space="preserve">) parr at the watershed scale, using a quantile regression approach, but the only habitat covariate they included was cumulative drainage area. Estimates of salmonid carrying capacity that leverage fish-habitat relationships are lacking for the watershed scale in the Pacific Northwest.</w:t>
+      </w:r>
+    </w:p>
+    <w:p>
+      <w:pPr>
+        <w:pStyle w:val="BodyText"/>
+      </w:pPr>
+      <w:r>
+        <w:t xml:space="preserve">Most studies that have investigated fish-habitat relationships focus on predicting a species’ distribution (presence / absence) or the average abundance or density: neither of which can be easily manipulated to predict carrying capacity. Further, many of these studies focus on only one or two measures of habitat.</w:t>
+      </w:r>
+      <w:r>
+        <w:t xml:space="preserve"> </w:t>
+      </w:r>
+      <w:r>
         <w:t xml:space="preserve">Fausch et al. (1988)</w:t>
       </w:r>
       <w:r>
@@ -1727,7 +1769,7 @@
         <w:t xml:space="preserve"> </w:t>
       </w:r>
       <w:r>
-        <w:t xml:space="preserve">demonstrated that juvenile coho salmon (</w:t>
+        <w:t xml:space="preserve">demonstrated that juvenile Coho salmon (</w:t>
       </w:r>
       <w:r>
         <w:rPr>
@@ -1736,7 +1778,7 @@
         <w:t xml:space="preserve">O. kisutch</w:t>
       </w:r>
       <w:r>
-        <w:t xml:space="preserve">) were found in higher densities within pool habitat on the Oregon coast. Similarly, pool and pond densities were good predictors of coho smolt densities in western Washington</w:t>
+        <w:t xml:space="preserve">) were found in higher densities within pool habitat on the Oregon coast. Similarly, pool and pond densities were good predictors of Coho smolt densities in western Washington</w:t>
       </w:r>
       <w:r>
         <w:t xml:space="preserve"> </w:t>
@@ -1757,7 +1799,7 @@
         <w:t xml:space="preserve"> </w:t>
       </w:r>
       <w:r>
-        <w:t xml:space="preserve">found that juvenile coho abundance was positively related to large wood at the reach scale; however their results demonstrated a negative relationship between abundance and the number of pools.</w:t>
+        <w:t xml:space="preserve">found that juvenile Coho abundance was positively related to large wood at the reach scale; however their results demonstrated a negative relationship between abundance and the number of pools.</w:t>
       </w:r>
       <w:r>
         <w:t xml:space="preserve"> </w:t>
@@ -1778,7 +1820,7 @@
         <w:t xml:space="preserve">O. nerka</w:t>
       </w:r>
       <w:r>
-        <w:t xml:space="preserve">) in the Fraser River and large wood, in addition to positive relationships to percent undercuts and percent pools. Densities of adult spawning coho were also higher in forested areas compared to urban or agricultural areas in the Snohomish River watershed</w:t>
+        <w:t xml:space="preserve">) in the Fraser River and large wood, in addition to positive relationships to percent undercuts and percent pools. Densities of adult spawning Coho were also higher in forested areas compared to urban or agricultural areas in the Snohomish River watershed</w:t>
       </w:r>
       <w:r>
         <w:t xml:space="preserve"> </w:t>
@@ -1816,7 +1858,7 @@
         <w:pStyle w:val="BodyText"/>
       </w:pPr>
       <w:r>
-        <w:t xml:space="preserve">A number of studies have used other modeling approaches to elicit fish habitat relationships.</w:t>
+        <w:t xml:space="preserve">A number of studies have used other modeling approaches to elicit fish-habitat relationships.</w:t>
       </w:r>
       <w:r>
         <w:t xml:space="preserve"> </w:t>
@@ -1864,45 +1906,7 @@
         <w:t xml:space="preserve">(Pittman et al. 2009, Knudby et al. 2010, and Compton et al. 2012)</w:t>
       </w:r>
       <w:r>
-        <w:t xml:space="preserve">. The results from these studies highlight the importance and effectiveness of using techniques that can accommodate non-linear fish habitat relationships and provide motivation for furthering research in this realm..</w:t>
-      </w:r>
-    </w:p>
-    <w:p>
-      <w:pPr>
-        <w:pStyle w:val="BodyText"/>
-      </w:pPr>
-      <w:r>
-        <w:t xml:space="preserve">Most studies that have investigated fish-habitat relationships focus on predicting a species’ distribution (presence / absence) or the average abundance or density: neither of which can be easily manipulated to predict carrying capacity. Further, many of these studies focus on only one or two measures of habitat.</w:t>
-      </w:r>
-      <w:r>
-        <w:t xml:space="preserve"> </w:t>
-      </w:r>
-      <w:r>
-        <w:t xml:space="preserve">Sweka and Mackey (2010)</w:t>
-      </w:r>
-      <w:r>
-        <w:t xml:space="preserve"> </w:t>
-      </w:r>
-      <w:r>
-        <w:t xml:space="preserve">estimated carrying capacity of Atlantic salmon (</w:t>
-      </w:r>
-      <w:r>
-        <w:rPr>
-          <w:i/>
-        </w:rPr>
-        <w:t xml:space="preserve">Salmo salar</w:t>
-      </w:r>
-      <w:r>
-        <w:t xml:space="preserve">) parr using a quantile regression approach, but the only habitat covariate they included was cumulative drainage area. Traditionally, carrying capacity for salmonids has been estimated through stock-recruitment curves; however, this requires a long time-series of data with variety in the number of spawners, data which are unavailable in most watersheds</w:t>
-      </w:r>
-      <w:r>
-        <w:t xml:space="preserve"> </w:t>
-      </w:r>
-      <w:r>
-        <w:t xml:space="preserve">(Cramer and Ackerman 2009)</w:t>
-      </w:r>
-      <w:r>
-        <w:t xml:space="preserve">.</w:t>
+        <w:t xml:space="preserve">. The results from these studies highlight the importance and effectiveness of using techniques that can accommodate non-linear fish-habitat relationships and provide motivation for furthering research in this realm..</w:t>
       </w:r>
     </w:p>
     <w:p>
@@ -2019,7 +2023,7 @@
         </w:numPr>
       </w:pPr>
       <w:r>
-        <w:t xml:space="preserve">Use paired fish and habitat measurements to elicit fish-habitat relationships for those habitat characteristics identified as important for determining fish abundance and density,</w:t>
+        <w:t xml:space="preserve">Elicit fish-habitat relationships for those habitat characteristics identified as important for determining fish abundance and density, using paired fish and habitat measurements,</w:t>
       </w:r>
     </w:p>
     <w:p>
@@ -2031,7 +2035,7 @@
         </w:numPr>
       </w:pPr>
       <w:r>
-        <w:t xml:space="preserve">Predict contemporary habitat carrying capacity at all sites where the important habitat characteristics are measured (i.e., CHaMP sites within the Columbia River basin),</w:t>
+        <w:t xml:space="preserve">Predict contemporary habitat carrying capacity at all sites where the important habitat characteristics are measured,</w:t>
       </w:r>
     </w:p>
     <w:p>
@@ -2043,7 +2047,7 @@
         </w:numPr>
       </w:pPr>
       <w:r>
-        <w:t xml:space="preserve">Extrapolate capacity predictions at CHaMP sites across a watershed using globally available attribute data to estimate the Chinook salmon parr capacity of that watershed, and</w:t>
+        <w:t xml:space="preserve">Extrapolate capacity predictions at measured habitat sites across a watershed using globally available attribute data to estimate the Chinook salmon parr capacity of that watershed, and</w:t>
       </w:r>
     </w:p>
     <w:p>
@@ -2063,7 +2067,19 @@
         <w:pStyle w:val="FirstParagraph"/>
       </w:pPr>
       <w:r>
-        <w:t xml:space="preserve">Our study incorporates multiple measures of stream habitat to estimate fish-habitat relationships that encompass the collinear nature of most stream habitat metrics and can be used to predict carrying capacity. Our approach moves across several spatial scales, inferring fish-habitat relationships from detailed, localized habitat data and extrapolating capacity predictions across wide swaths of unsampled locations.</w:t>
+        <w:t xml:space="preserve">Our study incorporates multiple measures of stream habitat to estimate fish-habitat relationships that encompass the collinear nature of most stream habitat metrics and can be used to predict carrying capacity. Our approach moves across several spatial scales, inferring fish-habitat relationships from detailed, localized habitat data and extrapolating capacity predictions across wide swaths of unsampled locations. Additionally, this approach for estimating life-stage specific habitat-based carrying capacity can be used to quantitatively identify the magnitude of tributary habitat rehabilitation necessary to support de-listing. Given the multitude of (often correlated) habitat metrics and the potentially non-linear fish-habitat relationships that define capacity as a function of habitat, we explore the application of QRF modeling to habitat capacity estimation, validated using data from Columbia River Chinook salmon. For perhaps the first time, the necessity of tributary habitat rehabilitation can be demonstrated and the magnitude of required change can be placed in context with the other</w:t>
+      </w:r>
+      <w:r>
+        <w:t xml:space="preserve"> </w:t>
+      </w:r>
+      <w:r>
+        <w:t xml:space="preserve">“</w:t>
+      </w:r>
+      <w:r>
+        <w:t xml:space="preserve">H’s.</w:t>
+      </w:r>
+      <w:r>
+        <w:t xml:space="preserve">”</w:t>
       </w:r>
     </w:p>
     <w:p>
@@ -2307,7 +2323,7 @@
         <w:t xml:space="preserve"> </w:t>
       </w:r>
       <w:r>
-        <w:t xml:space="preserve">(Ogle et al. 2019)</w:t>
+        <w:t xml:space="preserve">(Ogle et al. 2020)</w:t>
       </w:r>
       <w:r>
         <w:t xml:space="preserve"> </w:t>
@@ -2372,7 +2388,7 @@
         <w:pStyle w:val="BodyText"/>
       </w:pPr>
       <w:r>
-        <w:t xml:space="preserve">Abundance estimates at all sites were then translated into linear (parr/m) fish densities which were paired with the associated CHaMP habitat data. For sites that were sampled in multiple years, only the fish and habitat data from the year with the highest observed fish density was retained to avoid possible pseudo-replication, while remaining consistent with our goal of estimating carrying capacity. After removing duplicate samples, our initial dataset contained 327 unique sites with paired fish-habitat data (Table</w:t>
+        <w:t xml:space="preserve">Abundance estimates at all sites were then translated into linear (parr/m) fish densities which were paired with the associated CHaMP habitat data. For sites that were sampled in multiple years, only the fish and habitat data from the year with the highest observed fish density was retained to avoid possible pseudo-replication, while remaining consistent with our goal of estimating carrying capacity. After removing duplicate sites, our initial dataset contained 327 unique sites with paired fish-habitat data (Table</w:t>
       </w:r>
       <w:r>
         <w:t xml:space="preserve"> </w:t>
@@ -2381,7 +2397,24 @@
         <w:t xml:space="preserve">1</w:t>
       </w:r>
       <w:r>
-        <w:t xml:space="preserve">).</w:t>
+        <w:t xml:space="preserve">). We did explore using areal fish densities (parr/m</w:t>
+      </w:r>
+      <m:oMath>
+        <m:sSup>
+          <m:e>
+            <m:r>
+              <m:t>​</m:t>
+            </m:r>
+          </m:e>
+          <m:sup>
+            <m:r>
+              <m:t>2</m:t>
+            </m:r>
+          </m:sup>
+        </m:sSup>
+      </m:oMath>
+      <w:r>
+        <w:t xml:space="preserve">) as the response, but found very similar results so in the interest of brevity we only present results based on linear fish densities.</w:t>
       </w:r>
     </w:p>
     <w:p>
@@ -2399,7 +2432,7 @@
         <w:pStyle w:val="FirstParagraph"/>
       </w:pPr>
       <w:r>
-        <w:t xml:space="preserve">A key step in developing a QRF model to predict fish capacities was selecting the habitat covariates to include in the model. The CHaMP program generated more than 100 habitat metrics at each site, many of which were correlated with each other to one degree or another, as is often the case with stream habitat variables. We sought to include a small set of covariates that were not overly redundant (i.e., not highly correlated), described many aspects of stream habitat (e.g., substrate, temperature, complexity, etc.) and were highly associated with the observed fish densities, presumably because they contained information about what types of habitat fish sought or avoided. Full details of how covariates used in the QRF model were selected can be found in Appendix S1.</w:t>
+        <w:t xml:space="preserve">A key step in developing a QRF model to predict fish capacities was selecting the habitat covariates to include in the model. The CHaMP program generated more than 100 habitat metrics at each site, many of which were correlated with each other to one degree or another, as is often the case with stream habitat variables. We sought to include a small set of covariates that were not overly redundant (i.e., not highly correlated), described many aspects of stream habitat (e.g., substrate, temperature, complexity, etc.) and were highly associated with the observed fish densities, presumably because they contained information about what types of habitat fish sought or avoided. Full details of how the twelve covariates used in the QRF model were selected can be found in Appendix S1.</w:t>
       </w:r>
     </w:p>
     <w:p>
@@ -2527,7 +2560,7 @@
         <w:pStyle w:val="BodyText"/>
       </w:pPr>
       <w:r>
-        <w:t xml:space="preserve">After model fitting, the QRF model was then used to predict capacity at sites with measurements of the habitat covariates that were used to fit the model. In our case, this includes all sites within CHaMP basins in the interior Columbia River basin. For CHaMP sites that were sampled in multiple years, we first calculated the mean for each habitat metric among years to make predictions. In total, we generated 589 predictions of Chinook salmon parr capacity, during summer months, for the following basins: Entiat, Grande Ronde (including Minam), John Day, Lemhi, Methow, South Fork Salmon, Tucannon, Wenatchee and Yankee Fork Salmon.</w:t>
+        <w:t xml:space="preserve">After model fitting, the QRF model was then used to predict capacity at sites with measurements of the habitat covariates that were used to fit the model. In our case, this includes all sites within CHaMP basins in the interior Columbia River basin. For CHaMP sites that were sampled in multiple years, we first calculated the mean for each habitat metric among years to make predictions. In total, we generated 589 predictions of Chinook salmon parr capacity, during summer months, for the following basins: Entiat, Grande Ronde (including Minam), John Day, Lemhi, Methow, South Fork Salmon, Tucannon, Wenatchee and Yankee Fork Salmon. CHaMP sampled between 1 and 28% of the Chinook domain within these watersheds, with an average of 11%.</w:t>
       </w:r>
     </w:p>
     <w:p>
@@ -2608,7 +2641,7 @@
         <w:t xml:space="preserve"> </w:t>
       </w:r>
       <w:r>
-        <w:t xml:space="preserve">(Lumley 2019)</w:t>
+        <w:t xml:space="preserve">(Lumley 2020)</w:t>
       </w:r>
       <w:r>
         <w:t xml:space="preserve"> </w:t>
@@ -2632,7 +2665,7 @@
         <w:t xml:space="preserve">(Nahorniak et al. 2015)</w:t>
       </w:r>
       <w:r>
-        <w:t xml:space="preserve">. We fit two different extrapolation models, one that included watershed as a covariate for use in predicting capacity within CHaMP watersheds, and one that did not for predicting everywhere else. We then made predictions of linear capacity at all master sample sites throughout the interior Columbia River basin, generally spaced about one kilometer apart.</w:t>
+        <w:t xml:space="preserve">. We fit two different extrapolation models, one that included watershed as a covariate for use in predicting capacity within CHaMP watersheds, and one that did not for predicting everywhere else. We then made predictions of linear capacity at all master sample sites throughout the interior Columbia River basin, generally spaced about one kilometer apart. These points do not represent specific segments of streams, however, so we needed to do some spatial averaging of capacity predictions to generate larger scale capacity estimates.</w:t>
       </w:r>
     </w:p>
     <w:p>
@@ -2651,7 +2684,16 @@
         </w:r>
       </w:hyperlink>
       <w:r>
-        <w:t xml:space="preserve">) or using expert opinion from local biologists, and the downstream limit by when streams were no longer wadeable (often by some combination of estimated bankfull width and cumulative drainage area). The capacities of various tributaries could then be summed to estimate capacity at almost any spatial scale.</w:t>
+        <w:t xml:space="preserve">) or using expert opinion from local biologists, and the downstream limit by when streams were no longer wadeable (often determined by some combination of estimated bankfull width and cumulative drainage area). The capacities of various tributaries could then be summed to estimate capacity at almost any spatial scale. A conceptual diagram showing the data and modeling framework of the QRF and extrapolation models is shown in Figure</w:t>
+      </w:r>
+      <w:r>
+        <w:t xml:space="preserve"> </w:t>
+      </w:r>
+      <w:r>
+        <w:t xml:space="preserve">2</w:t>
+      </w:r>
+      <w:r>
+        <w:t xml:space="preserve">.</w:t>
       </w:r>
     </w:p>
     <w:p>
@@ -2669,7 +2711,7 @@
         <w:pStyle w:val="FirstParagraph"/>
       </w:pPr>
       <w:r>
-        <w:t xml:space="preserve">Spawner-recruit data from several watersheds within the interior Columbia River basin were compiled to validate the extrapolated QRF estimates of Chinook salmon parr capacity. Some watersheds had direct estimates of parr, while some had estimates of smolts and pre-smolts (i.e., fall emigrants) from rotary screw traps. For the latter, estimates of parr were calculated using estimates of over-winter survival. A series of spawner-recruit functions were then fit to this data including Beverton-Holt, Ricker, and hockey stick</w:t>
+        <w:t xml:space="preserve">Spawner-recruit data from several watersheds within the interior Columbia River basin were compiled to validate the extrapolated QRF estimates of Chinook salmon parr capacity. Some watersheds had direct estimates of parr, while some had estimates of pre-smolts and smolts (i.e., fall and spring emigrants) from rotary screw traps. For the latter, estimates of parr were calculated using estimates of over-winter survival to back-calculate parr from smolt estimates, and then adding that to pre-smolt estimates. A series of spawner-recruit functions were then fit to this data including Beverton-Holt, Ricker, and hockey stick</w:t>
       </w:r>
       <w:r>
         <w:t xml:space="preserve"> </w:t>
@@ -2699,7 +2741,7 @@
         <w:t xml:space="preserve"> </w:t>
       </w:r>
       <w:r>
-        <w:t xml:space="preserve">(Ogle et al. 2019)</w:t>
+        <w:t xml:space="preserve">(Ogle et al. 2020)</w:t>
       </w:r>
       <w:r>
         <w:t xml:space="preserve"> </w:t>
@@ -2839,18 +2881,57 @@
         <w:t xml:space="preserve"> </w:t>
       </w:r>
       <w:r>
-        <w:t xml:space="preserve">2</w:t>
-      </w:r>
-      <w:r>
-        <w:t xml:space="preserve">). Moreover, QRF models allow one to visually examine the marginal effect of each habitat covariate on the quantile of interest using partial dependence plots. These plots show the marginal effect of changing a single habitat covariate while maintaining all other covariates at their mean values (Figure</w:t>
-      </w:r>
-      <w:r>
-        <w:t xml:space="preserve"> </w:t>
-      </w:r>
-      <w:r>
         <w:t xml:space="preserve">3</w:t>
       </w:r>
       <w:r>
+        <w:t xml:space="preserve">), quantified by the average decrease in residual sum of squares for splits on that variable amidst the trees in the random forest, implemented by the</w:t>
+      </w:r>
+      <w:r>
+        <w:t xml:space="preserve"> </w:t>
+      </w:r>
+      <w:r>
+        <w:rPr>
+          <w:i/>
+        </w:rPr>
+        <w:t xml:space="preserve">importance</w:t>
+      </w:r>
+      <w:r>
+        <w:t xml:space="preserve"> </w:t>
+      </w:r>
+      <w:r>
+        <w:t xml:space="preserve">function from the</w:t>
+      </w:r>
+      <w:r>
+        <w:t xml:space="preserve"> </w:t>
+      </w:r>
+      <w:r>
+        <w:rPr>
+          <w:i/>
+        </w:rPr>
+        <w:t xml:space="preserve">randomForest</w:t>
+      </w:r>
+      <w:r>
+        <w:t xml:space="preserve"> </w:t>
+      </w:r>
+      <w:r>
+        <w:t xml:space="preserve">package</w:t>
+      </w:r>
+      <w:r>
+        <w:t xml:space="preserve"> </w:t>
+      </w:r>
+      <w:r>
+        <w:t xml:space="preserve">(Liaw and Wiener 2002)</w:t>
+      </w:r>
+      <w:r>
+        <w:t xml:space="preserve">. Moreover, QRF models allow one to visually examine the marginal effect of each habitat covariate on the quantile of interest using partial dependence plots. These plots show the marginal effect of changing a single habitat covariate while maintaining all other covariates at their mean values (Figure</w:t>
+      </w:r>
+      <w:r>
+        <w:t xml:space="preserve"> </w:t>
+      </w:r>
+      <w:r>
+        <w:t xml:space="preserve">4</w:t>
+      </w:r>
+      <w:r>
         <w:t xml:space="preserve">). However, given that many habitat metrics are somewhat correlated, these marginal effects are often not independent of one another and care should be taken when interpreting them. After model fitting, the QRF model was used to predict habitat capacity at all CHaMP sites within the interior Columbia River basin.</w:t>
       </w:r>
     </w:p>
@@ -2923,47 +3004,167 @@
         <w:t xml:space="preserve"> </w:t>
       </w:r>
       <w:r>
+        <w:t xml:space="preserve">5</w:t>
+      </w:r>
+      <w:r>
+        <w:t xml:space="preserve">). QRF estimates had overlapping confidence intervals with one or more of the Beverton-Holt, Ricker, or hockey stick model estimates in each of the nine locations where comparisons were possible (Figure</w:t>
+      </w:r>
+      <w:r>
+        <w:t xml:space="preserve"> </w:t>
+      </w:r>
+      <w:r>
+        <w:t xml:space="preserve">5</w:t>
+      </w:r>
+      <w:r>
+        <w:t xml:space="preserve">). Potential additional uncertainty was not accounted for in estimates of spawners-per-redd or spawners-per-parr, which would increase the confidence intervals around spawner-recruit estimates and the overlap among estimates. Correlations between parr capacity estimates from the QRF model and spawner-recruit models ranged from 0.710 (Beverton-Holt) to 0.966 (Ricker). This favorable comparison provides strong validation as the spawner-recruit estimates of Chinook salmon parr capacity were developed from completely independent datasets and using entirely different methods.</w:t>
+      </w:r>
+    </w:p>
+    <w:p>
+      <w:pPr>
+        <w:pStyle w:val="Heading1"/>
+      </w:pPr>
+      <w:bookmarkStart w:id="37" w:name="discussion"/>
+      <w:r>
+        <w:t xml:space="preserve">Discussion</w:t>
+      </w:r>
+      <w:bookmarkEnd w:id="37"/>
+    </w:p>
+    <w:p>
+      <w:pPr>
+        <w:pStyle w:val="Heading2"/>
+      </w:pPr>
+      <w:bookmarkStart w:id="38" w:name="a-tool-to-estimate-habitat-capacity"/>
+      <w:r>
+        <w:t xml:space="preserve">A Tool to Estimate Habitat Capacity</w:t>
+      </w:r>
+      <w:bookmarkEnd w:id="38"/>
+    </w:p>
+    <w:p>
+      <w:pPr>
+        <w:pStyle w:val="FirstParagraph"/>
+      </w:pPr>
+      <w:r>
+        <w:t xml:space="preserve">In this study, we developed a novel approach to estimate the capacity of habitat to support Chinook salmon parr during summer months and in wadeable streams. Our model can be used to quantify juvenile rearing capacity in Chinook salmon watersheds or populations and, in turn, quantify the magnitude of tributary habitat rehabilitation necessary to support Endangered Species Act delisting. The QRF and extrapolation models presented here provide useful tools towards the prioritization, implementation, and evaluation of habitat rehabilitation actions to recover depleted salmon populations. Moreover, these models can be applied to multiple stages within the life cycle (e.g., parr, smolt, adult). Estimates of habitat carrying capacity for multiple life stages will allow biologists and managers to identify what life-stage specific habitat patches may be limiting. As an example, QRF models and associated extrapolation models may demonstrate that habitat for a given population is sufficient to support adult spawning required to achieve delisting targets, but that juvenile rearing capacity may not be sufficient to support the target abundance. In such a case, habitat rehabilitation actions may be most cost-effectively and sustainably directed towards improving juvenile rearing habitat. Models to estimate habitat carrying capacity for multiple life stages will help to better direct habitat restoration actions and help guide not only the type of action, but also the location at which an action is performed.</w:t>
+      </w:r>
+    </w:p>
+    <w:p>
+      <w:pPr>
+        <w:pStyle w:val="BodyText"/>
+      </w:pPr>
+      <w:r>
+        <w:t xml:space="preserve">The favorable comparison between QRF estimates of carrying capacity and the spawner-recruit based estimates in select watersheds helps support and validate this approach. Although built from completely different data, when these multiple lines of evidence converge it lends credence to the QRF capacity prediction results.</w:t>
+      </w:r>
+    </w:p>
+    <w:p>
+      <w:pPr>
+        <w:pStyle w:val="BodyText"/>
+      </w:pPr>
+      <w:r>
+        <w:t xml:space="preserve">There are two aspects that make this approach</w:t>
+      </w:r>
+      <w:r>
+        <w:t xml:space="preserve"> </w:t>
+      </w:r>
+      <w:r>
+        <w:t xml:space="preserve">“</w:t>
+      </w:r>
+      <w:r>
+        <w:t xml:space="preserve">data hungry</w:t>
+      </w:r>
+      <w:r>
+        <w:t xml:space="preserve">”</w:t>
+      </w:r>
+      <w:r>
+        <w:t xml:space="preserve">, meaning a large dataset is needed to fit a QRF model like this. First, random forest models generally require more data that parametric models, due to the lack of parametric distribution assumptions and the lack of an assumed form of the relationship between dependent and independent variables. Second, it takes larger data sets to accurately predict the lower and higher quantiles in a quantile regression framework. For example, if a data set consisted of thousands, rather than hundreds, of data points, a researcher might feel comfortable using the 95th or the 98th quantile as a proxy for capacity, rather than the 90th. Our data set consisted of 327 sites, across a variety of habitats and years, providing contrast in all the habitat covariates and presumeably satisfying the data hungriness of a QRF model, based on our validation with spawner-recruit data.</w:t>
+      </w:r>
+    </w:p>
+    <w:p>
+      <w:pPr>
+        <w:pStyle w:val="Heading2"/>
+      </w:pPr>
+      <w:bookmarkStart w:id="39" w:name="biological-expectations-from-qrf-model"/>
+      <w:r>
+        <w:t xml:space="preserve">Biological Expectations from QRF Model</w:t>
+      </w:r>
+      <w:bookmarkEnd w:id="39"/>
+    </w:p>
+    <w:p>
+      <w:pPr>
+        <w:pStyle w:val="FirstParagraph"/>
+      </w:pPr>
+      <w:r>
+        <w:t xml:space="preserve">The results of the QRF parr capacity model for Chinook salmon meet many biological expectations. Focusing on the partial dependence plots (Figure</w:t>
+      </w:r>
+      <w:r>
+        <w:t xml:space="preserve"> </w:t>
+      </w:r>
+      <w:r>
         <w:t xml:space="preserve">4</w:t>
       </w:r>
       <w:r>
-        <w:t xml:space="preserve">). QRF estimates had overlapping confidence intervals with one or more of the Beverton-Holt, Ricker, or hockey stick model estimates in each of the nine locations where comparisons were possible (Figure</w:t>
-      </w:r>
-      <w:r>
-        <w:t xml:space="preserve"> </w:t>
-      </w:r>
-      <w:r>
-        <w:t xml:space="preserve">4</w:t>
-      </w:r>
-      <w:r>
-        <w:t xml:space="preserve">). Potential additional uncertainty was not accounted for in estimates of spawners-per-redd or spawners-per-parr, which would increase the confidence intervals around spawner-recruit estimates and the overlap among estimates. Correlations between parr capacity estimates from the QRF model and spawner-recruit models ranged from 0.710 (Beverton-Holt) to 0.966 (Ricker). This favorable comparison provides strong validation as the spawner-recruit estimates of Chinook salmon parr capacity were developed from completely independent datasets and using entirely different methods.</w:t>
-      </w:r>
-    </w:p>
-    <w:p>
-      <w:pPr>
-        <w:pStyle w:val="Heading1"/>
-      </w:pPr>
-      <w:bookmarkStart w:id="37" w:name="discussion"/>
-      <w:r>
-        <w:t xml:space="preserve">Discussion</w:t>
-      </w:r>
-      <w:bookmarkEnd w:id="37"/>
+        <w:t xml:space="preserve">), the QRF model predicts capacity to increase when the wetted width, discharge and the width:depth ratio grow, when temperatures are cooler</w:t>
+      </w:r>
+      <w:r>
+        <w:t xml:space="preserve"> </w:t>
+      </w:r>
+      <w:r>
+        <w:t xml:space="preserve">(Brett 1952, Raleigh et al. 1986, Bjornn and Reiser 1991)</w:t>
+      </w:r>
+      <w:r>
+        <w:t xml:space="preserve">, when there is less fine sediment</w:t>
+      </w:r>
+      <w:r>
+        <w:t xml:space="preserve"> </w:t>
+      </w:r>
+      <w:r>
+        <w:t xml:space="preserve">(Hillman et al. 1987, Bjornn and Reiser 1991, Allen 2000)</w:t>
+      </w:r>
+      <w:r>
+        <w:t xml:space="preserve">, when there is more fish cover</w:t>
+      </w:r>
+      <w:r>
+        <w:t xml:space="preserve"> </w:t>
+      </w:r>
+      <w:r>
+        <w:t xml:space="preserve">(Hillman et al. 1987, Bjornn and Reiser 1991, Holecek et al. 2009)</w:t>
+      </w:r>
+      <w:r>
+        <w:t xml:space="preserve">, when channel unit frequency increases and when the standard deviation of the wetted depth (a proxy for streambed complexity) increases. These are all patterns that emerged from the fish-habitat data, and where available, match those fish-habitat relationships identified qualitatively in other studies</w:t>
+      </w:r>
+      <w:r>
+        <w:t xml:space="preserve"> </w:t>
+      </w:r>
+      <w:r>
+        <w:t xml:space="preserve">(Mossop and Bradford 2006)</w:t>
+      </w:r>
+      <w:r>
+        <w:t xml:space="preserve">.</w:t>
+      </w:r>
+    </w:p>
+    <w:p>
+      <w:pPr>
+        <w:pStyle w:val="BodyText"/>
+      </w:pPr>
+      <w:r>
+        <w:t xml:space="preserve">The biggest driver of capacity identified in this study is stream size, whether measured by wetted width or discharge, which should be unsurprising since we are using fish per meter as our response. In many ways, these metrics define habitat quantity; however, other metrics used in our QRF model help define habitat quality, such as cooler temperatures in August, less pool-tail fine sediment, and higher channel unit frequencies (a measure of habitat complexity and surrogate for the number of pool-riffle sequences or potential sheer areas providing feeding zones), and fish cover. Metrics that describe habitat quantity set some bounds around possible capacity estimates, while metrics describing habitat quality refine those estimates to better match conditions at that site.</w:t>
+      </w:r>
     </w:p>
     <w:p>
       <w:pPr>
         <w:pStyle w:val="Heading2"/>
       </w:pPr>
-      <w:bookmarkStart w:id="38" w:name="a-tool-to-estimate-habitat-capacity"/>
-      <w:r>
-        <w:t xml:space="preserve">A Tool to Estimate Habitat Capacity</w:t>
-      </w:r>
-      <w:bookmarkEnd w:id="38"/>
+      <w:bookmarkStart w:id="40" w:name="extrapolation-model"/>
+      <w:r>
+        <w:t xml:space="preserve">Extrapolation Model</w:t>
+      </w:r>
+      <w:bookmarkEnd w:id="40"/>
     </w:p>
     <w:p>
       <w:pPr>
         <w:pStyle w:val="FirstParagraph"/>
       </w:pPr>
       <w:r>
-        <w:t xml:space="preserve">In this study, we developed a novel approach to estimate the capacity of habitat to support Chinook salmon parr during summer months and in wadeable streams. Our model can be used to quantify juvenile rearing capacity in Chinook salmon watersheds or populations and, in turn, quantify the magnitude of tributary habitat rehabilitation necessary to support Endangered Species Act delisting. The QRF and extrapolation models presented here provide useful tools towards the prioritization, implementation, and evaluation of habitat rehabilitation actions to recover depleted salmon populations. Moreover, these models can be applied to multiple stages within the life cycle (e.g., parr, smolt, adult). Estimates of habitat carrying capacity for multiple life stages will allow biologists and managers to identify what life-stage specific habitat patches may be limiting. As an example, QRF models and associated extrapolation models may demonstrate that habitat for a given population is sufficient to support adult spawning required to achieve delisting targets, but that juvenile rearing capacity may not be sufficient to support the target abundance. In such a case, habitat rehabilitation actions may be most cost-effectively and sustainably directed towards improving juvenile rearing habitat. Models to estimate habitat carrying capacity for multiple life stages will help to better direct habitat restoration actions and help guide not only the type of action, but also the location at which an action is performed.</w:t>
+        <w:t xml:space="preserve">Fish are mobile creatures and determining the appropriate spatial scale to estimate how their capacity may be determined by habitat characteristics is important. In the summer, for Chinook salmon parr, our fish data clearly shows movement between multiple channel units (e.g., pool, riffle, run), suggesting that fish are utilizing habitat at a larger scale than the channel unit. However, it is unlikely that they are moving up and down the entire watershed and we believe the 200 - 600 m reaches used in this study are an appropriate scale to capture the fish-habitat relationships that define carrying capacity. At the same time, we acknowledge that managers, life-cycle modelers, and others are often interested in capacity estimates at larger spatial scales. While our QRF model can provide site-specific estimates of carrying capacity derived from paired fish-habitat data, our extrapolation model allows for estimates at larger spatial extents, such as watershed and population levels. This is an efficient technique to leverage existing relationships for meaningful management decisions.</w:t>
       </w:r>
     </w:p>
     <w:p>
@@ -2971,34 +3172,69 @@
         <w:pStyle w:val="BodyText"/>
       </w:pPr>
       <w:r>
-        <w:t xml:space="preserve">The favorable comparison between QRF estimates of carrying capacity and the spawner-recruit based estimates in select watersheds helps support and validate this approach. Although built from completely different data, when these multiple lines of evidence converge it lends credence to the QRF capacity prediction results.</w:t>
+        <w:t xml:space="preserve">Our extrapolation model was focused on extrapolating to other master sample points, because that is the dataset available to us, but the methodology could be improved. Extrapolating to reaches on a stream network, as opposed to points on the landscape, could improve the interpretability of the results. This would require a stream network with relevant attributes attached to each reach, similar to the GAAs we used. Another approach could be to move towards sampling habitat in a more spatially continuous fashion, covering most or all of a watershed, and building a QRF model from that dataset. Even if the fish data were not collected continuously, estimates of capacity could be made directly from the QRF model across the entire stream network without the need for an extrapolation model.</w:t>
+      </w:r>
+    </w:p>
+    <w:p>
+      <w:pPr>
+        <w:pStyle w:val="BodyText"/>
+      </w:pPr>
+      <w:r>
+        <w:t xml:space="preserve">One of the potential downsides to the extrapolation approach used here is that the GAAs generally do not change through time, and therefore may not reflect the dynamic nature of changing stream habitat. While the QRF model itself uses habitat characteristics that can be observed to change over the course of several years, most GAAs are static, generally derived remotely or from another model. This is the nature of extrapolating to such large spatial extents; it can be impossible to gather actual habitat data on such a scale, but with improvements in remote sensing, spatially continuous data (modeled or measured) may be on the horizon</w:t>
+      </w:r>
+      <w:r>
+        <w:t xml:space="preserve"> </w:t>
+      </w:r>
+      <w:r>
+        <w:t xml:space="preserve">(Tonina et al. 2019)</w:t>
+      </w:r>
+      <w:r>
+        <w:t xml:space="preserve">.</w:t>
       </w:r>
     </w:p>
     <w:p>
       <w:pPr>
         <w:pStyle w:val="Heading2"/>
       </w:pPr>
-      <w:bookmarkStart w:id="39" w:name="X051a2a044a0182421f951377ddc41405c35e376"/>
-      <w:r>
-        <w:t xml:space="preserve">What Carrying Capacity Models Are Currently Available?</w:t>
-      </w:r>
-      <w:bookmarkEnd w:id="39"/>
+      <w:bookmarkStart w:id="41" w:name="the-future-improving-habitat-data"/>
+      <w:r>
+        <w:t xml:space="preserve">The Future: Improving Habitat Data</w:t>
+      </w:r>
+      <w:bookmarkEnd w:id="41"/>
     </w:p>
     <w:p>
       <w:pPr>
         <w:pStyle w:val="FirstParagraph"/>
       </w:pPr>
       <w:r>
-        <w:t xml:space="preserve">When it comes to estimating carrying capacity, spawner-recruit models are the gold standard</w:t>
-      </w:r>
-      <w:r>
-        <w:t xml:space="preserve"> </w:t>
-      </w:r>
-      <w:r>
-        <w:t xml:space="preserve">(Moussalli and Hilborn 1986, Myers et al. 1999)</w:t>
-      </w:r>
-      <w:r>
-        <w:t xml:space="preserve">. However, such models require a long time-series of accurate estimates of adults and juveniles, with variation in the number of adults. Such datasets are not available everywhere, nor do they necessarily allow one to link capacity to habitat characteristics, except perhaps at the watershed scale. QRF models require a large number of paired fish-habitat sites, but if done across a wide variety of habitat types this data could theoretically be collected in a single (or very few) season(s). Or the dataset could be built over time, sampling different locations in different years. If the latter approach is taken, some thought must be given to possible year effects and how to best deal with them.</w:t>
+        <w:t xml:space="preserve">Given the cost/extent of data necessary for QRF extrapolation in watersheds outside of the Columbia River basin, there is a pressing need to develop new tools for habitat analyses. Unmanned Aerial Systems (UAS or drones, commonly) are gaining popularity in wildlife and ecosystem monitoring for their ease of use, safety, accessibility, and cost-efficiency</w:t>
+      </w:r>
+      <w:r>
+        <w:t xml:space="preserve"> </w:t>
+      </w:r>
+      <w:r>
+        <w:t xml:space="preserve">(Jones IV et al. 2006, Chabot and Bird 2015)</w:t>
+      </w:r>
+      <w:r>
+        <w:t xml:space="preserve">. UAS produce high-resolution, permanent data at a fraction of the cost of on-the-ground habitat sampling. Advances in imaging techniques (e.g., multispectral imaging) and post-processing (e.g., automation of data collection from imagery) are already demonstrating increase in the efficiency and accuracy of data collection</w:t>
+      </w:r>
+      <w:r>
+        <w:t xml:space="preserve"> </w:t>
+      </w:r>
+      <w:r>
+        <w:t xml:space="preserve">(Whitehead and Hugenholtz 2014, LeCun et al. 2015, Weinstein 2018)</w:t>
+      </w:r>
+      <w:r>
+        <w:t xml:space="preserve">. Further, developments in Light Detection and Ranging (LiDAR) technology have allowed for the characterization of watershed scale geomorphologic and hydraulic variables not previously possible</w:t>
+      </w:r>
+      <w:r>
+        <w:t xml:space="preserve"> </w:t>
+      </w:r>
+      <w:r>
+        <w:t xml:space="preserve">(McKean et al. 2008, Tonina et al. 2019)</w:t>
+      </w:r>
+      <w:r>
+        <w:t xml:space="preserve">.</w:t>
       </w:r>
     </w:p>
     <w:p>
@@ -3006,215 +3242,18 @@
         <w:pStyle w:val="BodyText"/>
       </w:pPr>
       <w:r>
-        <w:t xml:space="preserve">Historically, fish-habitat relationship models have focused on species distribution or average abundance/density rather than directly addressing carrying capacity. Bioenergics approaches, such as the net rate of energy intake (NREI) have been applied to salmonids to estimate capacity on the same reach scale that our QRF model operates on</w:t>
-      </w:r>
-      <w:r>
-        <w:t xml:space="preserve"> </w:t>
-      </w:r>
-      <w:r>
-        <w:t xml:space="preserve">(Wall et al. 2016)</w:t>
-      </w:r>
-      <w:r>
-        <w:t xml:space="preserve">. However, there are some potential issues with how the food supply (i.e. invertebrate drift) is measured with these methods that could lead to biases in capacity estimates</w:t>
-      </w:r>
-      <w:r>
-        <w:t xml:space="preserve"> </w:t>
-      </w:r>
-      <w:r>
-        <w:t xml:space="preserve">(Dodrill and Yackulic 2016)</w:t>
-      </w:r>
-      <w:r>
-        <w:t xml:space="preserve"> </w:t>
-      </w:r>
-      <w:r>
-        <w:t xml:space="preserve">as well as difficulty in properly constraining drift depletion and inter-species competition, and computational and spatial limitation of this modelling approach</w:t>
-      </w:r>
-      <w:r>
-        <w:t xml:space="preserve"> </w:t>
-      </w:r>
-      <w:r>
-        <w:t xml:space="preserve">(Wall et al. 2016, Carmichael et al. 2020)</w:t>
-      </w:r>
-      <w:r>
-        <w:t xml:space="preserve">. The QRF approach described here allows us to analyze multiple (often correlated) habitat metrics and assess the potentially non-linear fish habitat relationships that define capacity as a function of habitat.</w:t>
+        <w:t xml:space="preserve">Development of a standardized protocol to incorporate remotely sensed data (LiDAR, aerial imagery) into the collection of habitat metrics would greatly increase the broadscale application of QRF. Rapid advances in drone technology further improve upon traditional habitat data collection by leveraging 1) sub-meter global navigation satellite system (GNSS) receivers; 2) cost-effective drone imagery collection, image stitching, and photogrammetry; and 3) semi-automated to automated data post-processing. All data collection efforts would be georeferenced and topologically compatible to increase repeatability of methods and data collection locations; a primary criticism of previous CHaMP survey efforts. The implementation of such a protocol would circumvent the need to extrapolate by collecting data for individual channel units in a rapid manner using remote sensing technologies, thereby reducing labor, providing a cost-effective tool for habitat data collection supporting status and trend evaluation and model products to better inform habitat rehabilitation prioritization and planning.</w:t>
       </w:r>
     </w:p>
     <w:p>
       <w:pPr>
         <w:pStyle w:val="Heading2"/>
       </w:pPr>
-      <w:bookmarkStart w:id="40" w:name="biological-expectations-from-qrf-model"/>
-      <w:r>
-        <w:t xml:space="preserve">Biological Expectations from QRF Model</w:t>
-      </w:r>
-      <w:bookmarkEnd w:id="40"/>
-    </w:p>
-    <w:p>
-      <w:pPr>
-        <w:pStyle w:val="FirstParagraph"/>
-      </w:pPr>
-      <w:r>
-        <w:t xml:space="preserve">The results of the QRF parr capacity model for Chinook salmon meet many biological expectations. Focusing on the partial dependence plots (Figure</w:t>
-      </w:r>
-      <w:r>
-        <w:t xml:space="preserve"> </w:t>
-      </w:r>
-      <w:r>
-        <w:t xml:space="preserve">3</w:t>
-      </w:r>
-      <w:r>
-        <w:t xml:space="preserve">), the QRF model predicts capacity to increase when the wetted width, discharge and the width:depth ratio grow, when temperatures are cooler</w:t>
-      </w:r>
-      <w:r>
-        <w:t xml:space="preserve"> </w:t>
-      </w:r>
-      <w:r>
-        <w:t xml:space="preserve">(Brett 1952, Raleigh et al. 1986, Bjornn and Reiser 1991)</w:t>
-      </w:r>
-      <w:r>
-        <w:t xml:space="preserve">, when there is less fine sediment</w:t>
-      </w:r>
-      <w:r>
-        <w:t xml:space="preserve"> </w:t>
-      </w:r>
-      <w:r>
-        <w:t xml:space="preserve">(Hillman et al. 1987, Bjornn and Reiser 1991, Allen 2000)</w:t>
-      </w:r>
-      <w:r>
-        <w:t xml:space="preserve">, when there is more fish cover</w:t>
-      </w:r>
-      <w:r>
-        <w:t xml:space="preserve"> </w:t>
-      </w:r>
-      <w:r>
-        <w:t xml:space="preserve">(Hillman et al. 1987, Bjornn and Reiser 1991, Holecek et al. 2009)</w:t>
-      </w:r>
-      <w:r>
-        <w:t xml:space="preserve">, when channel unit frequency increases and when the standard deviation of the wetted depth (a proxy for streambed complexity) increases. These are all patterns that emerged from the fish-habitat data, and where available, match those fish-habitat relationships identified qualitatively in other studies</w:t>
-      </w:r>
-      <w:r>
-        <w:t xml:space="preserve"> </w:t>
-      </w:r>
-      <w:r>
-        <w:t xml:space="preserve">(Mossop and Bradford 2006)</w:t>
-      </w:r>
-      <w:r>
-        <w:t xml:space="preserve">.</w:t>
-      </w:r>
-    </w:p>
-    <w:p>
-      <w:pPr>
-        <w:pStyle w:val="BodyText"/>
-      </w:pPr>
-      <w:r>
-        <w:t xml:space="preserve">The biggest driver of capacity identified in this study is stream size, whether measured by wetted width or discharge, which should be unsurprising since we are using fish per meter as our response. In many ways, these metrics define habitat quantity; however, other metrics used in our QRF model help define habitat quality, such as cooler temperatures in August, less pool-tail fine sediment, and higher channel unit frequencies (a measure of habitat complexity and surrogate for the number of pool-riffle sequences or potential sheer areas providing feeding zones), and fish cover.</w:t>
-      </w:r>
-    </w:p>
-    <w:p>
-      <w:pPr>
-        <w:pStyle w:val="Heading2"/>
-      </w:pPr>
-      <w:bookmarkStart w:id="41" w:name="extrapolation-model"/>
-      <w:r>
-        <w:t xml:space="preserve">Extrapolation Model</w:t>
-      </w:r>
-      <w:bookmarkEnd w:id="41"/>
-    </w:p>
-    <w:p>
-      <w:pPr>
-        <w:pStyle w:val="FirstParagraph"/>
-      </w:pPr>
-      <w:r>
-        <w:t xml:space="preserve">Fish are mobile creatures and determining the appropriate spatial scale to estimate how their capacity may be determined by habitat characteristics is important. In the summer, for Chinook salmon parr, our fish data clearly shows movement between multiple channel units (e.g., pool, riffle, run), suggesting that fish are utilizing habitat at a larger scale than the channel unit. However, it is unlikely that they are moving up and down the entire watershed and we believe the 200 - 600 m reaches used in this study are an appropriate scale to capture the fish-habitat relationships that define carrying capacity. At the same time, we acknowledge that managers, life-cycle modelers, and others are often interested in capacity estimates at larger spatial scales. While our QRF model can provide site-specific estimates of carrying capacity derived from paired fish-habitat data, our extrapolation model allows for estimates at larger spatial extents, such as watershed and population levels. This is an efficient technique to leverage existing relationships for meaningful management decisions.</w:t>
-      </w:r>
-    </w:p>
-    <w:p>
-      <w:pPr>
-        <w:pStyle w:val="BodyText"/>
-      </w:pPr>
-      <w:r>
-        <w:t xml:space="preserve">Our extrapolation model was focused on extrapolating to other master sample points, because that is the dataset available to us, but the methodology could be improved. Extrapolating to reaches on a stream network, as opposed to points on the landscape, could improve the interpretability of the results. This would require a stream network with relevant attributes attached to each reach, similar to the GAAs we used. Another approach could be to move towards sampling habitat in a more spatially continuous fashion, covering most or all of a watershed, and building a QRF model from that dataset. Even if the fish data were not collected continuously, estimates of capacity could be made directly from the QRF model across the entire stream network without the need for an extrapolation model.</w:t>
-      </w:r>
-    </w:p>
-    <w:p>
-      <w:pPr>
-        <w:pStyle w:val="BodyText"/>
-      </w:pPr>
-      <w:r>
-        <w:t xml:space="preserve">One of the potential downsides to the extrapolation approach used here is that the GAAs generally do not change through time, and therefore may not reflect the dynamic nature of changing stream habitat. While the QRF model itself uses habitat characteristics that can be observed to change over the course of several years, most GAAs are static, generally derived remotely or from another model. This is the nature of extrapolating to such large spatial extents; it can be impossible to gather actual habitat data on such a scale, but with improvements in remote sensing, spatially continuous data (modeled or measured) may be on the horizon</w:t>
-      </w:r>
-      <w:r>
-        <w:t xml:space="preserve"> </w:t>
-      </w:r>
-      <w:r>
-        <w:t xml:space="preserve">(Tonina et al. 2019)</w:t>
-      </w:r>
-      <w:r>
-        <w:t xml:space="preserve">.</w:t>
-      </w:r>
-    </w:p>
-    <w:p>
-      <w:pPr>
-        <w:pStyle w:val="Heading2"/>
-      </w:pPr>
-      <w:bookmarkStart w:id="42" w:name="the-future-improving-habitat-data"/>
-      <w:r>
-        <w:t xml:space="preserve">The Future: Improving Habitat Data</w:t>
+      <w:bookmarkStart w:id="42" w:name="conclusions-and-next-steps"/>
+      <w:r>
+        <w:t xml:space="preserve">Conclusions and Next Steps</w:t>
       </w:r>
       <w:bookmarkEnd w:id="42"/>
-    </w:p>
-    <w:p>
-      <w:pPr>
-        <w:pStyle w:val="FirstParagraph"/>
-      </w:pPr>
-      <w:r>
-        <w:t xml:space="preserve">Given the cost/extent of data necessary for QRF extrapolation in watersheds outside of the Columbia River basin, there is a pressing need to develop new tools for habitat analyses. Unmanned Aerial Systems (UAS or drones, commonly) are gaining popularity in wildlife and ecosystem monitoring for their ease of use, safety, accessibility, and cost-efficiency</w:t>
-      </w:r>
-      <w:r>
-        <w:t xml:space="preserve"> </w:t>
-      </w:r>
-      <w:r>
-        <w:t xml:space="preserve">(Jones IV et al. 2006, Chabot and Bird 2015)</w:t>
-      </w:r>
-      <w:r>
-        <w:t xml:space="preserve">. UAS produce high-resolution, permanent data at a fraction of the cost of on-the-ground habitat sampling. Advances in imaging techniques (e.g., multispectral imaging) and post-processing (e.g., automation of data collection from imagery) are already demonstrating increase in the efficiency and accuracy of data collection</w:t>
-      </w:r>
-      <w:r>
-        <w:t xml:space="preserve"> </w:t>
-      </w:r>
-      <w:r>
-        <w:t xml:space="preserve">(Whitehead and Hugenholtz 2014, LeCun et al. 2015, Weinstein 2018)</w:t>
-      </w:r>
-      <w:r>
-        <w:t xml:space="preserve">. Further, developments in Light Detection and Ranging (LiDAR) technology have allowed for the characterization of watershed scale geomorphologic and hydraulic variables not previously possible</w:t>
-      </w:r>
-      <w:r>
-        <w:t xml:space="preserve"> </w:t>
-      </w:r>
-      <w:r>
-        <w:t xml:space="preserve">(McKean et al. 2008, Tonina et al. 2019)</w:t>
-      </w:r>
-      <w:r>
-        <w:t xml:space="preserve">.</w:t>
-      </w:r>
-    </w:p>
-    <w:p>
-      <w:pPr>
-        <w:pStyle w:val="BodyText"/>
-      </w:pPr>
-      <w:r>
-        <w:t xml:space="preserve">Development of a standardized protocol to incorporate remotely sensed data (LiDAR, aerial imagery) into the collection of habitat metrics would greatly increase the broadscale application of QRF. Rapid advances in drone technology further improve upon traditional habitat data collection by leveraging 1) sub-meter global navigation satellite system (GNSS) receivers; 2) cost-effective drone imagery collection, image stitching, and photogrammetry; and 3) semi-automated to automated data post-processing. All data collection efforts would be georeferenced and topologically compatible to increase repeatability of methods and data collection locations; a primary criticism of previous CHaMP survey efforts. The implementation of such a protocol would circumvent the need to extrapolate by collecting data for individual channel units in a rapid manner using remote sensing technologies, thereby reducing labor, providing a cost-effective tool for habitat data collection supporting status and trend evaluation and model products to better inform habitat rehabilitation prioritization and planning.</w:t>
-      </w:r>
-    </w:p>
-    <w:p>
-      <w:pPr>
-        <w:pStyle w:val="Heading2"/>
-      </w:pPr>
-      <w:bookmarkStart w:id="43" w:name="conclusions-and-next-steps"/>
-      <w:r>
-        <w:t xml:space="preserve">Conclusions and Next Steps</w:t>
-      </w:r>
-      <w:bookmarkEnd w:id="43"/>
     </w:p>
     <w:p>
       <w:pPr>
@@ -3240,37 +3279,37 @@
       <w:pPr>
         <w:pStyle w:val="Heading1"/>
       </w:pPr>
-      <w:bookmarkStart w:id="44" w:name="acknowledgements"/>
+      <w:bookmarkStart w:id="43" w:name="acknowledgements"/>
       <w:r>
         <w:t xml:space="preserve">Acknowledgements</w:t>
       </w:r>
+      <w:bookmarkEnd w:id="43"/>
+    </w:p>
+    <w:p>
+      <w:pPr>
+        <w:pStyle w:val="FirstParagraph"/>
+      </w:pPr>
+      <w:r>
+        <w:t xml:space="preserve">Model development efforts have been funded by the Bonneville Power Administration through projects 2003-017-00 and 2011-006-00 and by the Bureau of Reclamation and Idaho Office of Species Conservation through contract BOR002 16. Fish sampling work in the Lemhi River was also funded through the Idaho Office of Species Conservation through the Pacific Coast Salmon Recovery Fund. Special thanks to staff from the following agencies for providing data to calculate Chinook salmon parr abundance and density estimates: Columbia River Inter-Tribal Fish Commission, Oregon Department of Fish and Wildlife, and U.S. Fish and Wildlife Service. The models in this study were improved by conversations with Eric Buhle.</w:t>
+      </w:r>
+    </w:p>
+    <w:p>
+      <w:r>
+        <w:br w:type="page"/>
+      </w:r>
+    </w:p>
+    <w:p>
+      <w:pPr>
+        <w:pStyle w:val="Heading1"/>
+      </w:pPr>
+      <w:bookmarkStart w:id="44" w:name="literature-cited"/>
+      <w:r>
+        <w:t xml:space="preserve">Literature Cited</w:t>
+      </w:r>
       <w:bookmarkEnd w:id="44"/>
     </w:p>
-    <w:p>
-      <w:pPr>
-        <w:pStyle w:val="FirstParagraph"/>
-      </w:pPr>
-      <w:r>
-        <w:t xml:space="preserve">Model development efforts have been funded by the Bonneville Power Administration through projects 2003-017-00 and 2011-006-00 and by the Bureau of Reclamation and Idaho Office of Species Conservation through contract BOR002 16. Fish sampling work in the Lemhi River was also funded through the Idaho Office of Species Conservation through the Pacific Coast Salmon Recovery Fund. Special thanks to staff from the following agencies for providing data to calculate Chinook salmon parr abundance and density estimates: Columbia River Inter-Tribal Fish Commission, Oregon Department of Fish and Wildlife, and U.S. Fish and Wildlife Service. The models in this study were improved by conversations with Eric Buhle.</w:t>
-      </w:r>
-    </w:p>
-    <w:p>
-      <w:r>
-        <w:br w:type="page"/>
-      </w:r>
-    </w:p>
-    <w:p>
-      <w:pPr>
-        <w:pStyle w:val="Heading1"/>
-      </w:pPr>
-      <w:bookmarkStart w:id="45" w:name="literature-cited"/>
-      <w:r>
-        <w:t xml:space="preserve">Literature Cited</w:t>
-      </w:r>
-      <w:bookmarkEnd w:id="45"/>
-    </w:p>
-    <w:bookmarkStart w:id="108" w:name="refs"/>
-    <w:bookmarkStart w:id="46" w:name="ref-Allen2000"/>
+    <w:bookmarkStart w:id="110" w:name="refs"/>
+    <w:bookmarkStart w:id="45" w:name="ref-Allen2000"/>
     <w:p>
       <w:pPr>
         <w:pStyle w:val="Bibliography"/>
@@ -3279,14 +3318,24 @@
         <w:t xml:space="preserve">Allen, M. A. 2000. Seasonal microhabitat use by juvenile spring chinook salmon in the yakima river basin, washington. Rivers 7:314–332.</w:t>
       </w:r>
     </w:p>
+    <w:bookmarkEnd w:id="45"/>
+    <w:bookmarkStart w:id="46" w:name="ref-Bjornn1991"/>
+    <w:p>
+      <w:pPr>
+        <w:pStyle w:val="Bibliography"/>
+      </w:pPr>
+      <w:r>
+        <w:t xml:space="preserve">Bjornn, T., and D. Reiser. 1991. Habitat requirements of salmonids in streams. American Fisheries Society Special Publication 19:138.</w:t>
+      </w:r>
+    </w:p>
     <w:bookmarkEnd w:id="46"/>
-    <w:bookmarkStart w:id="47" w:name="ref-Bjornn1991"/>
+    <w:bookmarkStart w:id="47" w:name="ref-Bond2018"/>
     <w:p>
       <w:pPr>
         <w:pStyle w:val="Bibliography"/>
       </w:pPr>
       <w:r>
-        <w:t xml:space="preserve">Bjornn, T., and D. Reiser. 1991. Habitat requirements of salmonids in streams. American Fisheries Society Special Publication 19:138.</w:t>
+        <w:t xml:space="preserve">Bond, M. H., T. G. Nodine, T. J. Beechie, and R. W. Zabel. 2018. Estimating the benefits of widespread floodplain reconnection for columbia river chinook salmon. Canadian Journal of Fisheries and Aquatic Sciences:1–15.</w:t>
       </w:r>
     </w:p>
     <w:bookmarkEnd w:id="47"/>
@@ -3475,33 +3524,33 @@
       </w:r>
     </w:p>
     <w:bookmarkEnd w:id="64"/>
-    <w:bookmarkStart w:id="65" w:name="ref-Good2005"/>
+    <w:bookmarkStart w:id="65" w:name="ref-Hedger2013"/>
     <w:p>
       <w:pPr>
         <w:pStyle w:val="Bibliography"/>
       </w:pPr>
       <w:r>
-        <w:t xml:space="preserve">Good, T. P., R. S. Waples, and P. B. Adams. 2005. Updated status of federally listed ESUs of west coast salmon and steelhead.</w:t>
+        <w:t xml:space="preserve">Hedger, R. D., E. De Eyto, M. Dillane, O. H. Diserud, K. Hindar, P. McGinnity, R. Poole, and G. Rogan. 2013. Improving abundance estimates from electrofishing removal sampling. Fisheries Research 137:104–115.</w:t>
       </w:r>
     </w:p>
     <w:bookmarkEnd w:id="65"/>
-    <w:bookmarkStart w:id="66" w:name="ref-Hedger2013"/>
+    <w:bookmarkStart w:id="66" w:name="ref-Hillman1987"/>
     <w:p>
       <w:pPr>
         <w:pStyle w:val="Bibliography"/>
       </w:pPr>
       <w:r>
-        <w:t xml:space="preserve">Hedger, R. D., E. De Eyto, M. Dillane, O. H. Diserud, K. Hindar, P. McGinnity, R. Poole, and G. Rogan. 2013. Improving abundance estimates from electrofishing removal sampling. Fisheries Research 137:104–115.</w:t>
+        <w:t xml:space="preserve">Hillman, T. W., J. Griffith, and W. Platts. 1987. Summer and winter habitat selection by juvenile chinook salmon in a highly sedimented idaho stream. Transactions of the American Fisheries Society 116:185–195.</w:t>
       </w:r>
     </w:p>
     <w:bookmarkEnd w:id="66"/>
-    <w:bookmarkStart w:id="67" w:name="ref-Hillman1987"/>
+    <w:bookmarkStart w:id="67" w:name="ref-Hinrichsen2020"/>
     <w:p>
       <w:pPr>
         <w:pStyle w:val="Bibliography"/>
       </w:pPr>
       <w:r>
-        <w:t xml:space="preserve">Hillman, T. W., J. Griffith, and W. Platts. 1987. Summer and winter habitat selection by juvenile chinook salmon in a highly sedimented idaho stream. Transactions of the American Fisheries Society 116:185–195.</w:t>
+        <w:t xml:space="preserve">Hinrichsen, R. A., and C. M. Paulsen. 2020. Low carrying capacity a risk for threatened Chinook salmon. Ecological Modelling 432:109223.</w:t>
       </w:r>
     </w:p>
     <w:bookmarkEnd w:id="67"/>
@@ -3575,27 +3624,37 @@
       </w:r>
     </w:p>
     <w:bookmarkEnd w:id="74"/>
-    <w:bookmarkStart w:id="75" w:name="ref-R-survey"/>
+    <w:bookmarkStart w:id="75" w:name="ref-randomForest2002"/>
     <w:p>
       <w:pPr>
         <w:pStyle w:val="Bibliography"/>
       </w:pPr>
       <w:r>
-        <w:t xml:space="preserve">Lumley, T. 2019. Survey: Analysis of complex survey samples.</w:t>
+        <w:t xml:space="preserve">Liaw, A., and M. Wiener. 2002. Classification and regression by randomForest. R News 2:18–22.</w:t>
       </w:r>
     </w:p>
     <w:bookmarkEnd w:id="75"/>
-    <w:bookmarkStart w:id="76" w:name="ref-McKean2008"/>
+    <w:bookmarkStart w:id="76" w:name="ref-R-survey"/>
     <w:p>
       <w:pPr>
         <w:pStyle w:val="Bibliography"/>
       </w:pPr>
       <w:r>
+        <w:t xml:space="preserve">Lumley, T. 2020. Survey: Analysis of complex survey samples.</w:t>
+      </w:r>
+    </w:p>
+    <w:bookmarkEnd w:id="76"/>
+    <w:bookmarkStart w:id="77" w:name="ref-McKean2008"/>
+    <w:p>
+      <w:pPr>
+        <w:pStyle w:val="Bibliography"/>
+      </w:pPr>
+      <w:r>
         <w:t xml:space="preserve">McKean, J. A., D. J. Isaak, and C. W. Wright. 2008. Geomorphic controls on salmon nesting patterns described by a new, narrow-beam terrestrial–aquatic lidar. Frontiers in Ecology and the Environment 6:125–130.</w:t>
       </w:r>
     </w:p>
-    <w:bookmarkEnd w:id="76"/>
-    <w:bookmarkStart w:id="77" w:name="ref-R-quantregForest"/>
+    <w:bookmarkEnd w:id="77"/>
+    <w:bookmarkStart w:id="78" w:name="ref-R-quantregForest"/>
     <w:p>
       <w:pPr>
         <w:pStyle w:val="Bibliography"/>
@@ -3604,8 +3663,8 @@
         <w:t xml:space="preserve">Meinshausen, N. 2017. QuantregForest: Quantile regression forests.</w:t>
       </w:r>
     </w:p>
-    <w:bookmarkEnd w:id="77"/>
-    <w:bookmarkStart w:id="78" w:name="ref-Meinshausen2006"/>
+    <w:bookmarkEnd w:id="78"/>
+    <w:bookmarkStart w:id="79" w:name="ref-Meinshausen2006"/>
     <w:p>
       <w:pPr>
         <w:pStyle w:val="Bibliography"/>
@@ -3614,8 +3673,8 @@
         <w:t xml:space="preserve">Meinshausen, N. 2006. Quantile regression forests. Journal of Machine Learning Research 7:983–999.</w:t>
       </w:r>
     </w:p>
-    <w:bookmarkEnd w:id="78"/>
-    <w:bookmarkStart w:id="79" w:name="ref-Mossop2006"/>
+    <w:bookmarkEnd w:id="79"/>
+    <w:bookmarkStart w:id="80" w:name="ref-Mossop2006"/>
     <w:p>
       <w:pPr>
         <w:pStyle w:val="Bibliography"/>
@@ -3624,8 +3683,8 @@
         <w:t xml:space="preserve">Mossop, B., and M. J. Bradford. 2006. Using thalweg profiling to assess and monitor juvenile salmon (oncorhynchus spp.) habitat in small streams. Canadian Journal of Fisheries and Aquatic Sciences 63:1515–1525.</w:t>
       </w:r>
     </w:p>
-    <w:bookmarkEnd w:id="79"/>
-    <w:bookmarkStart w:id="80" w:name="ref-Moussalli1986"/>
+    <w:bookmarkEnd w:id="80"/>
+    <w:bookmarkStart w:id="81" w:name="ref-Moussalli1986"/>
     <w:p>
       <w:pPr>
         <w:pStyle w:val="Bibliography"/>
@@ -3634,8 +3693,8 @@
         <w:t xml:space="preserve">Moussalli, E., and R. Hilborn. 1986. Optimal stock size and harvest rate in multistage life history models. Canadian Journal of Fisheries and Aquatic Sciences 43:135–141.</w:t>
       </w:r>
     </w:p>
-    <w:bookmarkEnd w:id="80"/>
-    <w:bookmarkStart w:id="81" w:name="ref-Myers1999"/>
+    <w:bookmarkEnd w:id="81"/>
+    <w:bookmarkStart w:id="82" w:name="ref-Myers1999"/>
     <w:p>
       <w:pPr>
         <w:pStyle w:val="Bibliography"/>
@@ -3644,8 +3703,8 @@
         <w:t xml:space="preserve">Myers, R. A., K. G. Bowen, and N. J. Barrowman. 1999. Maximum reproductive rate of fish at low population sizes. Canadian Journal of Fisheries and Aquatic Sciences 56:2404–2419.</w:t>
       </w:r>
     </w:p>
-    <w:bookmarkEnd w:id="81"/>
-    <w:bookmarkStart w:id="82" w:name="ref-Nahorniak2015"/>
+    <w:bookmarkEnd w:id="82"/>
+    <w:bookmarkStart w:id="83" w:name="ref-Nahorniak2015"/>
     <w:p>
       <w:pPr>
         <w:pStyle w:val="Bibliography"/>
@@ -3654,8 +3713,8 @@
         <w:t xml:space="preserve">Nahorniak, M., D. P. Larsen, C. Volk, and C. E. Jordan. 2015. Using inverse probability bootstrap sampling to eliminate sample induced bias in model based analysis of unequal probability samples. Plos one 10:e0131765.</w:t>
       </w:r>
     </w:p>
-    <w:bookmarkEnd w:id="82"/>
-    <w:bookmarkStart w:id="83" w:name="ref-Nickelson1992"/>
+    <w:bookmarkEnd w:id="83"/>
+    <w:bookmarkStart w:id="84" w:name="ref-Nickelson1992"/>
     <w:p>
       <w:pPr>
         <w:pStyle w:val="Bibliography"/>
@@ -3664,8 +3723,8 @@
         <w:t xml:space="preserve">Nickelson, T. E., J. D. Rodgers, S. L. Johnson, and M. F. Solazzi. 1992. Seasonal changes in habitat use by juvenile coho salmon (oncorhynchus kisutch) in oregon coastal streams. Canadian Journal of Fisheries and Aquatic Sciences 49:783–789.</w:t>
       </w:r>
     </w:p>
-    <w:bookmarkEnd w:id="83"/>
-    <w:bookmarkStart w:id="84" w:name="ref-NOAA2016"/>
+    <w:bookmarkEnd w:id="84"/>
+    <w:bookmarkStart w:id="85" w:name="ref-NOAA2016"/>
     <w:p>
       <w:pPr>
         <w:pStyle w:val="Bibliography"/>
@@ -3674,8 +3733,8 @@
         <w:t xml:space="preserve">NOAA Fisheries. 2016a. 2016 5-year review: Summary &amp; evaluation of Upper Columbia River steelhead and Upper Columbia River spring-run Chinook salmon. NOAA.</w:t>
       </w:r>
     </w:p>
-    <w:bookmarkEnd w:id="84"/>
-    <w:bookmarkStart w:id="85" w:name="ref-NOAA2016b"/>
+    <w:bookmarkEnd w:id="85"/>
+    <w:bookmarkStart w:id="86" w:name="ref-NOAA2016b"/>
     <w:p>
       <w:pPr>
         <w:pStyle w:val="Bibliography"/>
@@ -3684,28 +3743,38 @@
         <w:t xml:space="preserve">NOAA Fisheries. 2016b. 2016 5-year review: Summary &amp; evaluation of Snake River Sockeye, Snake River spring-summer Chinook, Snake River fall-run Chinook and Snake River steelhead. NOAA.</w:t>
       </w:r>
     </w:p>
-    <w:bookmarkEnd w:id="85"/>
-    <w:bookmarkStart w:id="86" w:name="ref-R-FSA"/>
+    <w:bookmarkEnd w:id="86"/>
+    <w:bookmarkStart w:id="87" w:name="ref-NOAA2020"/>
     <w:p>
       <w:pPr>
         <w:pStyle w:val="Bibliography"/>
       </w:pPr>
       <w:r>
-        <w:t xml:space="preserve">Ogle, D., P. Wheeler, and A. Dinno. 2019. FSA: Simple fisheries stock assessment methods.</w:t>
-      </w:r>
-    </w:p>
-    <w:bookmarkEnd w:id="86"/>
-    <w:bookmarkStart w:id="87" w:name="ref-Pess2002"/>
+        <w:t xml:space="preserve">NOAA Fisheries. 2020. Endangered Species Act Section 7(a)(2) Biological opinion and Magnuson-Stevens fishery conservation and management act essential fish habitat response for the continued operation and maintenance of the Columbia River system. NMFS Consultation, NOAA National Marine Fisheries Service.</w:t>
+      </w:r>
+    </w:p>
+    <w:bookmarkEnd w:id="87"/>
+    <w:bookmarkStart w:id="88" w:name="ref-R-FSA"/>
     <w:p>
       <w:pPr>
         <w:pStyle w:val="Bibliography"/>
       </w:pPr>
       <w:r>
+        <w:t xml:space="preserve">Ogle, D., P. Wheeler, and A. Dinno. 2020. FSA: Simple fisheries stock assessment methods.</w:t>
+      </w:r>
+    </w:p>
+    <w:bookmarkEnd w:id="88"/>
+    <w:bookmarkStart w:id="89" w:name="ref-Pess2002"/>
+    <w:p>
+      <w:pPr>
+        <w:pStyle w:val="Bibliography"/>
+      </w:pPr>
+      <w:r>
         <w:t xml:space="preserve">Pess, G. R., D. R. Montgomery, E. A. Steel, R. E. Bilby, B. E. Feist, and H. M. Greenberg. 2002. Landscape characteristics, land use, and coho salmon (oncorhynchus kisutch) abundance, snohomish river, wash., usa. Canadian Journal of Fisheries and Aquatic Sciences 59:613–623.</w:t>
       </w:r>
     </w:p>
-    <w:bookmarkEnd w:id="87"/>
-    <w:bookmarkStart w:id="88" w:name="ref-Pittman2009"/>
+    <w:bookmarkEnd w:id="89"/>
+    <w:bookmarkStart w:id="90" w:name="ref-Pittman2009"/>
     <w:p>
       <w:pPr>
         <w:pStyle w:val="Bibliography"/>
@@ -3714,8 +3783,8 @@
         <w:t xml:space="preserve">Pittman, S. J., B. M. Costa, and T. A. Battista. 2009. Using lidar bathymetry and boosted regression trees to predict the diversity and abundance of fish and corals. Journal of Coastal Research 53:27–38.</w:t>
       </w:r>
     </w:p>
-    <w:bookmarkEnd w:id="88"/>
-    <w:bookmarkStart w:id="89" w:name="ref-Prasad2006"/>
+    <w:bookmarkEnd w:id="90"/>
+    <w:bookmarkStart w:id="91" w:name="ref-Prasad2006"/>
     <w:p>
       <w:pPr>
         <w:pStyle w:val="Bibliography"/>
@@ -3724,8 +3793,8 @@
         <w:t xml:space="preserve">Prasad, A., L. Iverson, and A. Liaw. 2006. Newer classification and regression tree techniques: Bagging and random forests for ecological prediction. Ecosystems 9:181–199.</w:t>
       </w:r>
     </w:p>
-    <w:bookmarkEnd w:id="89"/>
-    <w:bookmarkStart w:id="90" w:name="ref-Raleigh1986"/>
+    <w:bookmarkEnd w:id="91"/>
+    <w:bookmarkStart w:id="92" w:name="ref-Raleigh1986"/>
     <w:p>
       <w:pPr>
         <w:pStyle w:val="Bibliography"/>
@@ -3734,8 +3803,8 @@
         <w:t xml:space="preserve">Raleigh, R. F., W. J. Miller, and P. C. Nelson. 1986. Habitat suitability index models and instream flow suitability curves: Chinook salmon. National Ecology Center.</w:t>
       </w:r>
     </w:p>
-    <w:bookmarkEnd w:id="90"/>
-    <w:bookmarkStart w:id="91" w:name="ref-Rsoftware2019"/>
+    <w:bookmarkEnd w:id="92"/>
+    <w:bookmarkStart w:id="93" w:name="ref-Rsoftware2019"/>
     <w:p>
       <w:pPr>
         <w:pStyle w:val="Bibliography"/>
@@ -3744,8 +3813,8 @@
         <w:t xml:space="preserve">R Core Team. 2019. R: A language and environment for statistical computing. R Foundation for Statistical Computing, Vienna, Austria.</w:t>
       </w:r>
     </w:p>
-    <w:bookmarkEnd w:id="91"/>
-    <w:bookmarkStart w:id="92" w:name="ref-R-Rcapture"/>
+    <w:bookmarkEnd w:id="93"/>
+    <w:bookmarkStart w:id="94" w:name="ref-R-Rcapture"/>
     <w:p>
       <w:pPr>
         <w:pStyle w:val="Bibliography"/>
@@ -3754,8 +3823,8 @@
         <w:t xml:space="preserve">Rivest, L.-P., and S. Baillargeon. 2019. Rcapture: Loglinear models for capture-recapture experiments.</w:t>
       </w:r>
     </w:p>
-    <w:bookmarkEnd w:id="92"/>
-    <w:bookmarkStart w:id="93" w:name="ref-Robson1964"/>
+    <w:bookmarkEnd w:id="94"/>
+    <w:bookmarkStart w:id="95" w:name="ref-Robson1964"/>
     <w:p>
       <w:pPr>
         <w:pStyle w:val="Bibliography"/>
@@ -3764,8 +3833,8 @@
         <w:t xml:space="preserve">Robson, D., and H. Regier. 1964. Sample size in petersen mark–recapture experiments. Transactions of the American Fisheries Society 93:215–226.</w:t>
       </w:r>
     </w:p>
-    <w:bookmarkEnd w:id="93"/>
-    <w:bookmarkStart w:id="94" w:name="ref-Seber2002"/>
+    <w:bookmarkEnd w:id="95"/>
+    <w:bookmarkStart w:id="96" w:name="ref-Seber2002"/>
     <w:p>
       <w:pPr>
         <w:pStyle w:val="Bibliography"/>
@@ -3774,8 +3843,8 @@
         <w:t xml:space="preserve">Seber, G. A. F. 2002. The estimation of animal abundance and related parameters. Blackburn Press Caldwell, New Jersey.</w:t>
       </w:r>
     </w:p>
-    <w:bookmarkEnd w:id="94"/>
-    <w:bookmarkStart w:id="95" w:name="ref-Sharma2001"/>
+    <w:bookmarkEnd w:id="96"/>
+    <w:bookmarkStart w:id="97" w:name="ref-Sharma2001"/>
     <w:p>
       <w:pPr>
         <w:pStyle w:val="Bibliography"/>
@@ -3784,8 +3853,8 @@
         <w:t xml:space="preserve">Sharma, R., and R. Hilborn. 2001. Empirical relationships between watershed characteristics and coho salmon (oncorhynchus kisutch) smolt abundance in 14 western washington streams. Canadian Journal of Fisheries and Aquatic Sciences 58:1453–1463.</w:t>
       </w:r>
     </w:p>
-    <w:bookmarkEnd w:id="95"/>
-    <w:bookmarkStart w:id="96" w:name="ref-R-missForest"/>
+    <w:bookmarkEnd w:id="97"/>
+    <w:bookmarkStart w:id="98" w:name="ref-R-missForest"/>
     <w:p>
       <w:pPr>
         <w:pStyle w:val="Bibliography"/>
@@ -3794,8 +3863,8 @@
         <w:t xml:space="preserve">Stekhoven, D. J. 2013. MissForest: Nonparametric missing value imputation using random forest.</w:t>
       </w:r>
     </w:p>
-    <w:bookmarkEnd w:id="96"/>
-    <w:bookmarkStart w:id="97" w:name="ref-Stekhoven2012"/>
+    <w:bookmarkEnd w:id="98"/>
+    <w:bookmarkStart w:id="99" w:name="ref-Stekhoven2012"/>
     <w:p>
       <w:pPr>
         <w:pStyle w:val="Bibliography"/>
@@ -3804,8 +3873,8 @@
         <w:t xml:space="preserve">Stekhoven, D. J., and P. Bühlmann. 2012. MissForest—non-parametric missing value imputation for mixed-type data. Bioinformatics 28:112–118.</w:t>
       </w:r>
     </w:p>
-    <w:bookmarkEnd w:id="97"/>
-    <w:bookmarkStart w:id="98" w:name="ref-Stevens1999"/>
+    <w:bookmarkEnd w:id="99"/>
+    <w:bookmarkStart w:id="100" w:name="ref-Stevens1999"/>
     <w:p>
       <w:pPr>
         <w:pStyle w:val="Bibliography"/>
@@ -3814,8 +3883,8 @@
         <w:t xml:space="preserve">Stevens Jr, D. L., and A. R. Olsen. 1999. Spatially restricted surveys over time for aquatic resources. Journal of Agricultural, Biological, and Environmental Statistics:415–428.</w:t>
       </w:r>
     </w:p>
-    <w:bookmarkEnd w:id="98"/>
-    <w:bookmarkStart w:id="99" w:name="ref-Stevens2004"/>
+    <w:bookmarkEnd w:id="100"/>
+    <w:bookmarkStart w:id="101" w:name="ref-Stevens2004"/>
     <w:p>
       <w:pPr>
         <w:pStyle w:val="Bibliography"/>
@@ -3824,8 +3893,8 @@
         <w:t xml:space="preserve">Stevens Jr, D. L., and A. R. Olsen. 2004. Spatially balanced sampling of natural resources. Journal of the American Statistical Association 99:262–278.</w:t>
       </w:r>
     </w:p>
-    <w:bookmarkEnd w:id="99"/>
-    <w:bookmarkStart w:id="100" w:name="ref-Sweka2010"/>
+    <w:bookmarkEnd w:id="101"/>
+    <w:bookmarkStart w:id="102" w:name="ref-Sweka2010"/>
     <w:p>
       <w:pPr>
         <w:pStyle w:val="Bibliography"/>
@@ -3834,8 +3903,8 @@
         <w:t xml:space="preserve">Sweka, J. A., and G. Mackey. 2010. A functional relationship between watershed size and atlantic salmon parr density. Journal of Fish and Wildlife Management 1:3–10.</w:t>
       </w:r>
     </w:p>
-    <w:bookmarkEnd w:id="100"/>
-    <w:bookmarkStart w:id="101" w:name="ref-Terrell1996"/>
+    <w:bookmarkEnd w:id="102"/>
+    <w:bookmarkStart w:id="103" w:name="ref-Terrell1996"/>
     <w:p>
       <w:pPr>
         <w:pStyle w:val="Bibliography"/>
@@ -3844,8 +3913,8 @@
         <w:t xml:space="preserve">Terrell, J. W., B. S. Cade, J. Carpenter, and J. M. Thompson. 1996. Modeling stream fish habitat limitations from wedge-shaped patterns of variation in standing stock. Transactions of the American Fisheries Society 125:104–117.</w:t>
       </w:r>
     </w:p>
-    <w:bookmarkEnd w:id="101"/>
-    <w:bookmarkStart w:id="102" w:name="ref-Tonina2019"/>
+    <w:bookmarkEnd w:id="103"/>
+    <w:bookmarkStart w:id="104" w:name="ref-Tonina2019"/>
     <w:p>
       <w:pPr>
         <w:pStyle w:val="Bibliography"/>
@@ -3854,8 +3923,8 @@
         <w:t xml:space="preserve">Tonina, D., J. A. McKean, R. M. Benjankar, C. W. Wright, J. R. Goode, Q. Chen, W. J. Reeder, R. A. Carmichael, and M. R. Edmondson. 2019. Mapping river bathymetries: Evaluating topobathymetric lidar survey. Earth Surface Processes and Landforms 44:507–520.</w:t>
       </w:r>
     </w:p>
-    <w:bookmarkEnd w:id="102"/>
-    <w:bookmarkStart w:id="103" w:name="ref-Volk2017"/>
+    <w:bookmarkEnd w:id="104"/>
+    <w:bookmarkStart w:id="105" w:name="ref-Volk2017"/>
     <w:p>
       <w:pPr>
         <w:pStyle w:val="Bibliography"/>
@@ -3864,8 +3933,8 @@
         <w:t xml:space="preserve">Volk, C., N. Bouwes, C. Jordan, J. Wheaton, P. Nelle, C. Beasley, S. Walker, B. Bouwes, M. Nahorniak, A. Hill, J. Heitke, K. Whitehead, S. Bangen, and E. Ward. 2017. Integrated status and effectiveness monitoring program (ISEMP) and columbia habitat monitoring program (CHaMP) 2016 annual combined technical report. Bonneville Power Administration.</w:t>
       </w:r>
     </w:p>
-    <w:bookmarkEnd w:id="103"/>
-    <w:bookmarkStart w:id="104" w:name="ref-Wall2016"/>
+    <w:bookmarkEnd w:id="105"/>
+    <w:bookmarkStart w:id="106" w:name="ref-Wall2016"/>
     <w:p>
       <w:pPr>
         <w:pStyle w:val="Bibliography"/>
@@ -3874,8 +3943,8 @@
         <w:t xml:space="preserve">Wall, C. E., N. Bouwes, J. M. Wheaton, W. C. Saunders, and S. N. Bennett. 2016. Net rate of energy intake predicts reach-level steelhead (oncorhynchus mykiss) densities in diverse basins from a large monitoring program. Canadian Journal of Fisheries and Aquatic Sciences 73:1081–1091.</w:t>
       </w:r>
     </w:p>
-    <w:bookmarkEnd w:id="104"/>
-    <w:bookmarkStart w:id="105" w:name="ref-Weinstein2018"/>
+    <w:bookmarkEnd w:id="106"/>
+    <w:bookmarkStart w:id="107" w:name="ref-Weinstein2018"/>
     <w:p>
       <w:pPr>
         <w:pStyle w:val="Bibliography"/>
@@ -3884,8 +3953,8 @@
         <w:t xml:space="preserve">Weinstein, B. G. 2018. A computer vision for animal ecology. Journal of Animal Ecology 87:533–545.</w:t>
       </w:r>
     </w:p>
-    <w:bookmarkEnd w:id="105"/>
-    <w:bookmarkStart w:id="106" w:name="ref-Whitehead2014"/>
+    <w:bookmarkEnd w:id="107"/>
+    <w:bookmarkStart w:id="108" w:name="ref-Whitehead2014"/>
     <w:p>
       <w:pPr>
         <w:pStyle w:val="Bibliography"/>
@@ -3894,8 +3963,8 @@
         <w:t xml:space="preserve">Whitehead, K., and C. H. Hugenholtz. 2014. Remote sensing of the environment with small unmanned aircraft systems (uass), part 1: A review of progress and challenges. Journal of Unmanned Vehicle Systems 2:69–85.</w:t>
       </w:r>
     </w:p>
-    <w:bookmarkEnd w:id="106"/>
-    <w:bookmarkStart w:id="107" w:name="ref-Whittier2011"/>
+    <w:bookmarkEnd w:id="108"/>
+    <w:bookmarkStart w:id="109" w:name="ref-Whittier2011"/>
     <w:p>
       <w:pPr>
         <w:pStyle w:val="Bibliography"/>
@@ -3904,8 +3973,8 @@
         <w:t xml:space="preserve">Whittier, T. R., A. T. Herlihy, C. E. Jordan, and C. Volk. 2011. Landscape classification of pacific northwest hydrologic units based on natural features and human disturbance to support salmonid research. NOAA, National Marine Fisheries Service.</w:t>
       </w:r>
     </w:p>
-    <w:bookmarkEnd w:id="107"/>
-    <w:bookmarkEnd w:id="108"/>
+    <w:bookmarkEnd w:id="109"/>
+    <w:bookmarkEnd w:id="110"/>
     <w:p>
       <w:r>
         <w:br w:type="page"/>
@@ -3915,14 +3984,14 @@
       <w:pPr>
         <w:pStyle w:val="Heading1"/>
       </w:pPr>
-      <w:bookmarkStart w:id="109" w:name="tables"/>
+      <w:bookmarkStart w:id="111" w:name="tables"/>
       <w:r>
         <w:t xml:space="preserve">Tables</w:t>
       </w:r>
-      <w:bookmarkEnd w:id="109"/>
-    </w:p>
-    <w:bookmarkStart w:id="110" w:name="tables"/>
-    <w:bookmarkEnd w:id="110"/>
+      <w:bookmarkEnd w:id="111"/>
+    </w:p>
+    <w:bookmarkStart w:id="112" w:name="tables"/>
+    <w:bookmarkEnd w:id="112"/>
     <w:p>
       <w:pPr>
         <w:pStyle w:val="TableCaption"/>
@@ -6879,14 +6948,14 @@
       <w:pPr>
         <w:pStyle w:val="Heading1"/>
       </w:pPr>
-      <w:bookmarkStart w:id="111" w:name="figures"/>
+      <w:bookmarkStart w:id="113" w:name="figures"/>
       <w:r>
         <w:t xml:space="preserve">Figures</w:t>
       </w:r>
-      <w:bookmarkEnd w:id="111"/>
-    </w:p>
-    <w:bookmarkStart w:id="112" w:name="figures"/>
-    <w:bookmarkEnd w:id="112"/>
+      <w:bookmarkEnd w:id="113"/>
+    </w:p>
+    <w:bookmarkStart w:id="114" w:name="figures"/>
+    <w:bookmarkEnd w:id="114"/>
     <w:p>
       <w:pPr>
         <w:pStyle w:val="CaptionedFigure"/>
@@ -6907,7 +6976,7 @@
                     </pic:cNvPicPr>
                   </pic:nvPicPr>
                   <pic:blipFill>
-                    <a:blip r:embed="rId113"/>
+                    <a:blip r:embed="rId115"/>
                     <a:stretch>
                       <a:fillRect/>
                     </a:stretch>
@@ -6954,20 +7023,20 @@
       <w:r>
         <w:drawing>
           <wp:inline>
-            <wp:extent cx="5943600" cy="4754880"/>
+            <wp:extent cx="5943600" cy="5565861"/>
             <wp:effectExtent b="0" l="0" r="0" t="0"/>
-            <wp:docPr descr="Figure 2: Relative importance of each habitat covariate included in the quantile random forest (QRF) model to predict habitat capacity, during summer months, for spring/summer-run Chinook salmon parr" title="" id="1" name="Picture"/>
+            <wp:docPr descr="Figure 2: Conceptual diagram showing input data sources, modeling decisions, model outputs etc. for the QRF and extrapolation models." title="" id="1" name="Picture"/>
             <a:graphic>
               <a:graphicData uri="http://schemas.openxmlformats.org/drawingml/2006/picture">
                 <pic:pic>
                   <pic:nvPicPr>
-                    <pic:cNvPr descr="../figures/rel-imp-figure-1.png" id="0" name="Picture"/>
+                    <pic:cNvPr descr="../figures/QRF_flowchart.png" id="0" name="Picture"/>
                     <pic:cNvPicPr>
                       <a:picLocks noChangeArrowheads="1" noChangeAspect="1"/>
                     </pic:cNvPicPr>
                   </pic:nvPicPr>
                   <pic:blipFill>
-                    <a:blip r:embed="rId114"/>
+                    <a:blip r:embed="rId116"/>
                     <a:stretch>
                       <a:fillRect/>
                     </a:stretch>
@@ -6975,7 +7044,7 @@
                   <pic:spPr bwMode="auto">
                     <a:xfrm>
                       <a:off x="0" y="0"/>
-                      <a:ext cx="5943600" cy="4754880"/>
+                      <a:ext cx="5943600" cy="5565861"/>
                     </a:xfrm>
                     <a:prstGeom prst="rect">
                       <a:avLst/>
@@ -6999,7 +7068,7 @@
         <w:pStyle w:val="ImageCaption"/>
       </w:pPr>
       <w:r>
-        <w:t xml:space="preserve">Figure 2: Relative importance of each habitat covariate included in the quantile random forest (QRF) model to predict habitat capacity, during summer months, for spring/summer-run Chinook salmon parr</w:t>
+        <w:t xml:space="preserve">Figure 2: Conceptual diagram showing input data sources, modeling decisions, model outputs etc. for the QRF and extrapolation models.</w:t>
       </w:r>
     </w:p>
     <w:p>
@@ -7014,20 +7083,20 @@
       <w:r>
         <w:drawing>
           <wp:inline>
-            <wp:extent cx="5943600" cy="4754880"/>
+            <wp:extent cx="5943600" cy="3962400"/>
             <wp:effectExtent b="0" l="0" r="0" t="0"/>
-            <wp:docPr descr="Figure 3: Partial dependence plots for the spring/summer-run Chinook salmon parr capacity quantile random forest (QRF) model, depicting how parr capacity shifts as each habitat metric changes, assuming all other habitat metrics remain at their mean values. Tick marks along the X-axis depict observed values." title="" id="1" name="Picture"/>
+            <wp:docPr descr="Figure 3: Relative importance of each habitat covariate included in the quantile random forest (QRF) model to predict habitat capacity, during summer months, for spring/summer-run Chinook salmon parr" title="" id="1" name="Picture"/>
             <a:graphic>
               <a:graphicData uri="http://schemas.openxmlformats.org/drawingml/2006/picture">
                 <pic:pic>
                   <pic:nvPicPr>
-                    <pic:cNvPr descr="../figures/pdp-figure-1.png" id="0" name="Picture"/>
+                    <pic:cNvPr descr="../figures/rel-imp-figure-1.png" id="0" name="Picture"/>
                     <pic:cNvPicPr>
                       <a:picLocks noChangeArrowheads="1" noChangeAspect="1"/>
                     </pic:cNvPicPr>
                   </pic:nvPicPr>
                   <pic:blipFill>
-                    <a:blip r:embed="rId115"/>
+                    <a:blip r:embed="rId117"/>
                     <a:stretch>
                       <a:fillRect/>
                     </a:stretch>
@@ -7035,7 +7104,7 @@
                   <pic:spPr bwMode="auto">
                     <a:xfrm>
                       <a:off x="0" y="0"/>
-                      <a:ext cx="5943600" cy="4754880"/>
+                      <a:ext cx="5943600" cy="3962400"/>
                     </a:xfrm>
                     <a:prstGeom prst="rect">
                       <a:avLst/>
@@ -7059,7 +7128,7 @@
         <w:pStyle w:val="ImageCaption"/>
       </w:pPr>
       <w:r>
-        <w:t xml:space="preserve">Figure 3: Partial dependence plots for the spring/summer-run Chinook salmon parr capacity quantile random forest (QRF) model, depicting how parr capacity shifts as each habitat metric changes, assuming all other habitat metrics remain at their mean values. Tick marks along the X-axis depict observed values.</w:t>
+        <w:t xml:space="preserve">Figure 3: Relative importance of each habitat covariate included in the quantile random forest (QRF) model to predict habitat capacity, during summer months, for spring/summer-run Chinook salmon parr</w:t>
       </w:r>
     </w:p>
     <w:p>
@@ -7074,20 +7143,20 @@
       <w:r>
         <w:drawing>
           <wp:inline>
-            <wp:extent cx="5943600" cy="5943600"/>
+            <wp:extent cx="5943600" cy="3962400"/>
             <wp:effectExtent b="0" l="0" r="0" t="0"/>
-            <wp:docPr descr="Figure 4: Spawner-recruit data from nine watersheds. Solid lines are the spawner-recruit curve, dashed lines are the estimated capacity, and shaded polygons depict the 95% confidence intervals of capacity. Red corresponds to Beverton-Holt models, purple to Ricker models, blue to hockey stick models, and green to QRF estimates. The QRF solid curve is a Beverton-Holt model with the capacity parameter fixed to the QRF estimate of capacity. A few curves with high capacity estimates were not plotted to improve readability." title="" id="1" name="Picture"/>
+            <wp:docPr descr="Figure 4: Partial dependence plots for the spring/summer-run Chinook salmon parr capacity quantile random forest (QRF) model, depicting how parr capacity shifts as each habitat metric changes, assuming all other habitat metrics remain at their mean values. Tick marks along the X-axis depict observed values." title="" id="1" name="Picture"/>
             <a:graphic>
               <a:graphicData uri="http://schemas.openxmlformats.org/drawingml/2006/picture">
                 <pic:pic>
                   <pic:nvPicPr>
-                    <pic:cNvPr descr="../figures/sr-figure-1.png" id="0" name="Picture"/>
+                    <pic:cNvPr descr="../figures/pdp-figure-1.png" id="0" name="Picture"/>
                     <pic:cNvPicPr>
                       <a:picLocks noChangeArrowheads="1" noChangeAspect="1"/>
                     </pic:cNvPicPr>
                   </pic:nvPicPr>
                   <pic:blipFill>
-                    <a:blip r:embed="rId116"/>
+                    <a:blip r:embed="rId118"/>
                     <a:stretch>
                       <a:fillRect/>
                     </a:stretch>
@@ -7095,7 +7164,7 @@
                   <pic:spPr bwMode="auto">
                     <a:xfrm>
                       <a:off x="0" y="0"/>
-                      <a:ext cx="5943600" cy="5943600"/>
+                      <a:ext cx="5943600" cy="3962400"/>
                     </a:xfrm>
                     <a:prstGeom prst="rect">
                       <a:avLst/>
@@ -7119,7 +7188,7 @@
         <w:pStyle w:val="ImageCaption"/>
       </w:pPr>
       <w:r>
-        <w:t xml:space="preserve">Figure 4: Spawner-recruit data from nine watersheds. Solid lines are the spawner-recruit curve, dashed lines are the estimated capacity, and shaded polygons depict the 95% confidence intervals of capacity. Red corresponds to Beverton-Holt models, purple to Ricker models, blue to hockey stick models, and green to QRF estimates. The QRF solid curve is a Beverton-Holt model with the capacity parameter fixed to the QRF estimate of capacity. A few curves with high capacity estimates were not plotted to improve readability.</w:t>
+        <w:t xml:space="preserve">Figure 4: Partial dependence plots for the spring/summer-run Chinook salmon parr capacity quantile random forest (QRF) model, depicting how parr capacity shifts as each habitat metric changes, assuming all other habitat metrics remain at their mean values. Tick marks along the X-axis depict observed values.</w:t>
       </w:r>
     </w:p>
     <w:p>
@@ -7129,1112 +7198,57 @@
     </w:p>
     <w:p>
       <w:pPr>
-        <w:pStyle w:val="Heading3"/>
-      </w:pPr>
-      <w:bookmarkStart w:id="117" w:name="colophon"/>
-      <w:r>
-        <w:t xml:space="preserve">Colophon</w:t>
-      </w:r>
-      <w:bookmarkEnd w:id="117"/>
-    </w:p>
-    <w:p>
-      <w:pPr>
-        <w:pStyle w:val="FirstParagraph"/>
-      </w:pPr>
-      <w:r>
-        <w:t xml:space="preserve">This report was generated on 2020-09-15 08:34:52 using the following computational environment and dependencies:</w:t>
-      </w:r>
-    </w:p>
-    <w:p>
-      <w:pPr>
-        <w:pStyle w:val="SourceCode"/>
-      </w:pPr>
-      <w:r>
-        <w:rPr>
-          <w:rStyle w:val="VerbatimChar"/>
-        </w:rPr>
-        <w:t xml:space="preserve">#&gt; ─ Session info ───────────────────────────────────────────────────────────────</w:t>
-      </w:r>
-      <w:r>
-        <w:br/>
-      </w:r>
-      <w:r>
-        <w:rPr>
-          <w:rStyle w:val="VerbatimChar"/>
-        </w:rPr>
-        <w:t xml:space="preserve">#&gt;  setting  value                       </w:t>
-      </w:r>
-      <w:r>
-        <w:br/>
-      </w:r>
-      <w:r>
-        <w:rPr>
-          <w:rStyle w:val="VerbatimChar"/>
-        </w:rPr>
-        <w:t xml:space="preserve">#&gt;  version  R version 4.0.2 (2020-06-22)</w:t>
-      </w:r>
-      <w:r>
-        <w:br/>
-      </w:r>
-      <w:r>
-        <w:rPr>
-          <w:rStyle w:val="VerbatimChar"/>
-        </w:rPr>
-        <w:t xml:space="preserve">#&gt;  os       macOS Mojave 10.14.6        </w:t>
-      </w:r>
-      <w:r>
-        <w:br/>
-      </w:r>
-      <w:r>
-        <w:rPr>
-          <w:rStyle w:val="VerbatimChar"/>
-        </w:rPr>
-        <w:t xml:space="preserve">#&gt;  system   x86_64, darwin17.0          </w:t>
-      </w:r>
-      <w:r>
-        <w:br/>
-      </w:r>
-      <w:r>
-        <w:rPr>
-          <w:rStyle w:val="VerbatimChar"/>
-        </w:rPr>
-        <w:t xml:space="preserve">#&gt;  ui       X11                         </w:t>
-      </w:r>
-      <w:r>
-        <w:br/>
-      </w:r>
-      <w:r>
-        <w:rPr>
-          <w:rStyle w:val="VerbatimChar"/>
-        </w:rPr>
-        <w:t xml:space="preserve">#&gt;  language (EN)                        </w:t>
-      </w:r>
-      <w:r>
-        <w:br/>
-      </w:r>
-      <w:r>
-        <w:rPr>
-          <w:rStyle w:val="VerbatimChar"/>
-        </w:rPr>
-        <w:t xml:space="preserve">#&gt;  collate  en_US.UTF-8                 </w:t>
-      </w:r>
-      <w:r>
-        <w:br/>
-      </w:r>
-      <w:r>
-        <w:rPr>
-          <w:rStyle w:val="VerbatimChar"/>
-        </w:rPr>
-        <w:t xml:space="preserve">#&gt;  ctype    en_US.UTF-8                 </w:t>
-      </w:r>
-      <w:r>
-        <w:br/>
-      </w:r>
-      <w:r>
-        <w:rPr>
-          <w:rStyle w:val="VerbatimChar"/>
-        </w:rPr>
-        <w:t xml:space="preserve">#&gt;  tz       America/Los_Angeles         </w:t>
-      </w:r>
-      <w:r>
-        <w:br/>
-      </w:r>
-      <w:r>
-        <w:rPr>
-          <w:rStyle w:val="VerbatimChar"/>
-        </w:rPr>
-        <w:t xml:space="preserve">#&gt;  date     2020-09-15                  </w:t>
-      </w:r>
-      <w:r>
-        <w:br/>
-      </w:r>
-      <w:r>
-        <w:rPr>
-          <w:rStyle w:val="VerbatimChar"/>
-        </w:rPr>
-        <w:t xml:space="preserve">#&gt; </w:t>
-      </w:r>
-      <w:r>
-        <w:br/>
-      </w:r>
-      <w:r>
-        <w:rPr>
-          <w:rStyle w:val="VerbatimChar"/>
-        </w:rPr>
-        <w:t xml:space="preserve">#&gt; ─ Packages ───────────────────────────────────────────────────────────────────</w:t>
-      </w:r>
-      <w:r>
-        <w:br/>
-      </w:r>
-      <w:r>
-        <w:rPr>
-          <w:rStyle w:val="VerbatimChar"/>
-        </w:rPr>
-        <w:t xml:space="preserve">#&gt;  package        * version    date       lib source        </w:t>
-      </w:r>
-      <w:r>
-        <w:br/>
-      </w:r>
-      <w:r>
-        <w:rPr>
-          <w:rStyle w:val="VerbatimChar"/>
-        </w:rPr>
-        <w:t xml:space="preserve">#&gt;  assertthat       0.2.1      2019-03-21 [2] CRAN (R 4.0.2)</w:t>
-      </w:r>
-      <w:r>
-        <w:br/>
-      </w:r>
-      <w:r>
-        <w:rPr>
-          <w:rStyle w:val="VerbatimChar"/>
-        </w:rPr>
-        <w:t xml:space="preserve">#&gt;  backports        1.1.8      2020-06-17 [2] CRAN (R 4.0.2)</w:t>
-      </w:r>
-      <w:r>
-        <w:br/>
-      </w:r>
-      <w:r>
-        <w:rPr>
-          <w:rStyle w:val="VerbatimChar"/>
-        </w:rPr>
-        <w:t xml:space="preserve">#&gt;  blob             1.2.1      2020-01-20 [2] CRAN (R 4.0.2)</w:t>
-      </w:r>
-      <w:r>
-        <w:br/>
-      </w:r>
-      <w:r>
-        <w:rPr>
-          <w:rStyle w:val="VerbatimChar"/>
-        </w:rPr>
-        <w:t xml:space="preserve">#&gt;  bookdown         0.20       2020-06-23 [2] CRAN (R 4.0.2)</w:t>
-      </w:r>
-      <w:r>
-        <w:br/>
-      </w:r>
-      <w:r>
-        <w:rPr>
-          <w:rStyle w:val="VerbatimChar"/>
-        </w:rPr>
-        <w:t xml:space="preserve">#&gt;  broom            0.7.0      2020-07-09 [2] CRAN (R 4.0.2)</w:t>
-      </w:r>
-      <w:r>
-        <w:br/>
-      </w:r>
-      <w:r>
-        <w:rPr>
-          <w:rStyle w:val="VerbatimChar"/>
-        </w:rPr>
-        <w:t xml:space="preserve">#&gt;  callr            3.4.3      2020-03-28 [2] CRAN (R 4.0.2)</w:t>
-      </w:r>
-      <w:r>
-        <w:br/>
-      </w:r>
-      <w:r>
-        <w:rPr>
-          <w:rStyle w:val="VerbatimChar"/>
-        </w:rPr>
-        <w:t xml:space="preserve">#&gt;  cellranger       1.1.0      2016-07-27 [2] CRAN (R 4.0.2)</w:t>
-      </w:r>
-      <w:r>
-        <w:br/>
-      </w:r>
-      <w:r>
-        <w:rPr>
-          <w:rStyle w:val="VerbatimChar"/>
-        </w:rPr>
-        <w:t xml:space="preserve">#&gt;  class            7.3-17     2020-04-26 [2] CRAN (R 4.0.2)</w:t>
-      </w:r>
-      <w:r>
-        <w:br/>
-      </w:r>
-      <w:r>
-        <w:rPr>
-          <w:rStyle w:val="VerbatimChar"/>
-        </w:rPr>
-        <w:t xml:space="preserve">#&gt;  classInt         0.4-3      2020-04-07 [2] CRAN (R 4.0.2)</w:t>
-      </w:r>
-      <w:r>
-        <w:br/>
-      </w:r>
-      <w:r>
-        <w:rPr>
-          <w:rStyle w:val="VerbatimChar"/>
-        </w:rPr>
-        <w:t xml:space="preserve">#&gt;  cli              2.0.2      2020-02-28 [2] CRAN (R 4.0.2)</w:t>
-      </w:r>
-      <w:r>
-        <w:br/>
-      </w:r>
-      <w:r>
-        <w:rPr>
-          <w:rStyle w:val="VerbatimChar"/>
-        </w:rPr>
-        <w:t xml:space="preserve">#&gt;  colorspace       1.4-1      2019-03-18 [2] CRAN (R 4.0.2)</w:t>
-      </w:r>
-      <w:r>
-        <w:br/>
-      </w:r>
-      <w:r>
-        <w:rPr>
-          <w:rStyle w:val="VerbatimChar"/>
-        </w:rPr>
-        <w:t xml:space="preserve">#&gt;  crayon           1.3.4      2017-09-16 [2] CRAN (R 4.0.2)</w:t>
-      </w:r>
-      <w:r>
-        <w:br/>
-      </w:r>
-      <w:r>
-        <w:rPr>
-          <w:rStyle w:val="VerbatimChar"/>
-        </w:rPr>
-        <w:t xml:space="preserve">#&gt;  DBI              1.1.0      2019-12-15 [2] CRAN (R 4.0.2)</w:t>
-      </w:r>
-      <w:r>
-        <w:br/>
-      </w:r>
-      <w:r>
-        <w:rPr>
-          <w:rStyle w:val="VerbatimChar"/>
-        </w:rPr>
-        <w:t xml:space="preserve">#&gt;  dbplyr           1.4.4      2020-05-27 [2] CRAN (R 4.0.2)</w:t>
-      </w:r>
-      <w:r>
-        <w:br/>
-      </w:r>
-      <w:r>
-        <w:rPr>
-          <w:rStyle w:val="VerbatimChar"/>
-        </w:rPr>
-        <w:t xml:space="preserve">#&gt;  desc             1.2.0      2018-05-01 [2] CRAN (R 4.0.2)</w:t>
-      </w:r>
-      <w:r>
-        <w:br/>
-      </w:r>
-      <w:r>
-        <w:rPr>
-          <w:rStyle w:val="VerbatimChar"/>
-        </w:rPr>
-        <w:t xml:space="preserve">#&gt;  devtools         2.3.1      2020-07-21 [2] CRAN (R 4.0.2)</w:t>
-      </w:r>
-      <w:r>
-        <w:br/>
-      </w:r>
-      <w:r>
-        <w:rPr>
-          <w:rStyle w:val="VerbatimChar"/>
-        </w:rPr>
-        <w:t xml:space="preserve">#&gt;  digest           0.6.25     2020-02-23 [2] CRAN (R 4.0.2)</w:t>
-      </w:r>
-      <w:r>
-        <w:br/>
-      </w:r>
-      <w:r>
-        <w:rPr>
-          <w:rStyle w:val="VerbatimChar"/>
-        </w:rPr>
-        <w:t xml:space="preserve">#&gt;  dplyr          * 1.0.0      2020-05-29 [2] CRAN (R 4.0.2)</w:t>
-      </w:r>
-      <w:r>
-        <w:br/>
-      </w:r>
-      <w:r>
-        <w:rPr>
-          <w:rStyle w:val="VerbatimChar"/>
-        </w:rPr>
-        <w:t xml:space="preserve">#&gt;  e1071            1.7-3      2019-11-26 [2] CRAN (R 4.0.2)</w:t>
-      </w:r>
-      <w:r>
-        <w:br/>
-      </w:r>
-      <w:r>
-        <w:rPr>
-          <w:rStyle w:val="VerbatimChar"/>
-        </w:rPr>
-        <w:t xml:space="preserve">#&gt;  ellipsis         0.3.1      2020-05-15 [2] CRAN (R 4.0.2)</w:t>
-      </w:r>
-      <w:r>
-        <w:br/>
-      </w:r>
-      <w:r>
-        <w:rPr>
-          <w:rStyle w:val="VerbatimChar"/>
-        </w:rPr>
-        <w:t xml:space="preserve">#&gt;  english        * 1.2-5      2020-01-26 [2] CRAN (R 4.0.2)</w:t>
-      </w:r>
-      <w:r>
-        <w:br/>
-      </w:r>
-      <w:r>
-        <w:rPr>
-          <w:rStyle w:val="VerbatimChar"/>
-        </w:rPr>
-        <w:t xml:space="preserve">#&gt;  evaluate         0.14       2019-05-28 [2] CRAN (R 4.0.1)</w:t>
-      </w:r>
-      <w:r>
-        <w:br/>
-      </w:r>
-      <w:r>
-        <w:rPr>
-          <w:rStyle w:val="VerbatimChar"/>
-        </w:rPr>
-        <w:t xml:space="preserve">#&gt;  fansi            0.4.1      2020-01-08 [2] CRAN (R 4.0.2)</w:t>
-      </w:r>
-      <w:r>
-        <w:br/>
-      </w:r>
-      <w:r>
-        <w:rPr>
-          <w:rStyle w:val="VerbatimChar"/>
-        </w:rPr>
-        <w:t xml:space="preserve">#&gt;  farver           2.0.3      2020-01-16 [2] CRAN (R 4.0.2)</w:t>
-      </w:r>
-      <w:r>
-        <w:br/>
-      </w:r>
-      <w:r>
-        <w:rPr>
-          <w:rStyle w:val="VerbatimChar"/>
-        </w:rPr>
-        <w:t xml:space="preserve">#&gt;  forcats        * 0.5.0      2020-03-01 [2] CRAN (R 4.0.2)</w:t>
-      </w:r>
-      <w:r>
-        <w:br/>
-      </w:r>
-      <w:r>
-        <w:rPr>
-          <w:rStyle w:val="VerbatimChar"/>
-        </w:rPr>
-        <w:t xml:space="preserve">#&gt;  fs               1.4.2      2020-06-30 [2] CRAN (R 4.0.2)</w:t>
-      </w:r>
-      <w:r>
-        <w:br/>
-      </w:r>
-      <w:r>
-        <w:rPr>
-          <w:rStyle w:val="VerbatimChar"/>
-        </w:rPr>
-        <w:t xml:space="preserve">#&gt;  generics         0.0.2      2018-11-29 [2] CRAN (R 4.0.2)</w:t>
-      </w:r>
-      <w:r>
-        <w:br/>
-      </w:r>
-      <w:r>
-        <w:rPr>
-          <w:rStyle w:val="VerbatimChar"/>
-        </w:rPr>
-        <w:t xml:space="preserve">#&gt;  ggplot2        * 3.3.2      2020-06-19 [2] CRAN (R 4.0.2)</w:t>
-      </w:r>
-      <w:r>
-        <w:br/>
-      </w:r>
-      <w:r>
-        <w:rPr>
-          <w:rStyle w:val="VerbatimChar"/>
-        </w:rPr>
-        <w:t xml:space="preserve">#&gt;  glue             1.4.1      2020-05-13 [2] CRAN (R 4.0.2)</w:t>
-      </w:r>
-      <w:r>
-        <w:br/>
-      </w:r>
-      <w:r>
-        <w:rPr>
-          <w:rStyle w:val="VerbatimChar"/>
-        </w:rPr>
-        <w:t xml:space="preserve">#&gt;  gtable           0.3.0      2019-03-25 [2] CRAN (R 4.0.2)</w:t>
-      </w:r>
-      <w:r>
-        <w:br/>
-      </w:r>
-      <w:r>
-        <w:rPr>
-          <w:rStyle w:val="VerbatimChar"/>
-        </w:rPr>
-        <w:t xml:space="preserve">#&gt;  haven            2.3.1      2020-06-01 [2] CRAN (R 4.0.2)</w:t>
-      </w:r>
-      <w:r>
-        <w:br/>
-      </w:r>
-      <w:r>
-        <w:rPr>
-          <w:rStyle w:val="VerbatimChar"/>
-        </w:rPr>
-        <w:t xml:space="preserve">#&gt;  highr            0.8        2019-03-20 [2] CRAN (R 4.0.2)</w:t>
-      </w:r>
-      <w:r>
-        <w:br/>
-      </w:r>
-      <w:r>
-        <w:rPr>
-          <w:rStyle w:val="VerbatimChar"/>
-        </w:rPr>
-        <w:t xml:space="preserve">#&gt;  hms              0.5.3      2020-01-08 [2] CRAN (R 4.0.2)</w:t>
-      </w:r>
-      <w:r>
-        <w:br/>
-      </w:r>
-      <w:r>
-        <w:rPr>
-          <w:rStyle w:val="VerbatimChar"/>
-        </w:rPr>
-        <w:t xml:space="preserve">#&gt;  htmltools        0.5.0      2020-06-16 [2] CRAN (R 4.0.2)</w:t>
-      </w:r>
-      <w:r>
-        <w:br/>
-      </w:r>
-      <w:r>
-        <w:rPr>
-          <w:rStyle w:val="VerbatimChar"/>
-        </w:rPr>
-        <w:t xml:space="preserve">#&gt;  httr             1.4.2      2020-07-20 [2] CRAN (R 4.0.2)</w:t>
-      </w:r>
-      <w:r>
-        <w:br/>
-      </w:r>
-      <w:r>
-        <w:rPr>
-          <w:rStyle w:val="VerbatimChar"/>
-        </w:rPr>
-        <w:t xml:space="preserve">#&gt;  janitor        * 2.0.1      2020-04-12 [2] CRAN (R 4.0.2)</w:t>
-      </w:r>
-      <w:r>
-        <w:br/>
-      </w:r>
-      <w:r>
-        <w:rPr>
-          <w:rStyle w:val="VerbatimChar"/>
-        </w:rPr>
-        <w:t xml:space="preserve">#&gt;  jsonlite         1.7.0      2020-06-25 [2] CRAN (R 4.0.2)</w:t>
-      </w:r>
-      <w:r>
-        <w:br/>
-      </w:r>
-      <w:r>
-        <w:rPr>
-          <w:rStyle w:val="VerbatimChar"/>
-        </w:rPr>
-        <w:t xml:space="preserve">#&gt;  kableExtra     * 1.1.0      2019-03-16 [2] CRAN (R 4.0.2)</w:t>
-      </w:r>
-      <w:r>
-        <w:br/>
-      </w:r>
-      <w:r>
-        <w:rPr>
-          <w:rStyle w:val="VerbatimChar"/>
-        </w:rPr>
-        <w:t xml:space="preserve">#&gt;  KernSmooth       2.23-17    2020-04-26 [2] CRAN (R 4.0.2)</w:t>
-      </w:r>
-      <w:r>
-        <w:br/>
-      </w:r>
-      <w:r>
-        <w:rPr>
-          <w:rStyle w:val="VerbatimChar"/>
-        </w:rPr>
-        <w:t xml:space="preserve">#&gt;  knitr          * 1.29       2020-06-23 [2] CRAN (R 4.0.2)</w:t>
-      </w:r>
-      <w:r>
-        <w:br/>
-      </w:r>
-      <w:r>
-        <w:rPr>
-          <w:rStyle w:val="VerbatimChar"/>
-        </w:rPr>
-        <w:t xml:space="preserve">#&gt;  labeling         0.3        2014-08-23 [2] CRAN (R 4.0.2)</w:t>
-      </w:r>
-      <w:r>
-        <w:br/>
-      </w:r>
-      <w:r>
-        <w:rPr>
-          <w:rStyle w:val="VerbatimChar"/>
-        </w:rPr>
-        <w:t xml:space="preserve">#&gt;  lattice          0.20-41    2020-04-02 [2] CRAN (R 4.0.2)</w:t>
-      </w:r>
-      <w:r>
-        <w:br/>
-      </w:r>
-      <w:r>
-        <w:rPr>
-          <w:rStyle w:val="VerbatimChar"/>
-        </w:rPr>
-        <w:t xml:space="preserve">#&gt;  lifecycle        0.2.0      2020-03-06 [2] CRAN (R 4.0.2)</w:t>
-      </w:r>
-      <w:r>
-        <w:br/>
-      </w:r>
-      <w:r>
-        <w:rPr>
-          <w:rStyle w:val="VerbatimChar"/>
-        </w:rPr>
-        <w:t xml:space="preserve">#&gt;  lubridate        1.7.9      2020-06-08 [2] CRAN (R 4.0.2)</w:t>
-      </w:r>
-      <w:r>
-        <w:br/>
-      </w:r>
-      <w:r>
-        <w:rPr>
-          <w:rStyle w:val="VerbatimChar"/>
-        </w:rPr>
-        <w:t xml:space="preserve">#&gt;  magrittr       * 1.5        2014-11-22 [2] CRAN (R 4.0.2)</w:t>
-      </w:r>
-      <w:r>
-        <w:br/>
-      </w:r>
-      <w:r>
-        <w:rPr>
-          <w:rStyle w:val="VerbatimChar"/>
-        </w:rPr>
-        <w:t xml:space="preserve">#&gt;  Matrix         * 1.2-18     2019-11-27 [2] CRAN (R 4.0.2)</w:t>
-      </w:r>
-      <w:r>
-        <w:br/>
-      </w:r>
-      <w:r>
-        <w:rPr>
-          <w:rStyle w:val="VerbatimChar"/>
-        </w:rPr>
-        <w:t xml:space="preserve">#&gt;  memoise          1.1.0      2017-04-21 [2] CRAN (R 4.0.2)</w:t>
-      </w:r>
-      <w:r>
-        <w:br/>
-      </w:r>
-      <w:r>
-        <w:rPr>
-          <w:rStyle w:val="VerbatimChar"/>
-        </w:rPr>
-        <w:t xml:space="preserve">#&gt;  mgcv             1.8-31     2019-11-09 [2] CRAN (R 4.0.2)</w:t>
-      </w:r>
-      <w:r>
-        <w:br/>
-      </w:r>
-      <w:r>
-        <w:rPr>
-          <w:rStyle w:val="VerbatimChar"/>
-        </w:rPr>
-        <w:t xml:space="preserve">#&gt;  minerva          1.5.8      2019-05-27 [2] CRAN (R 4.0.2)</w:t>
-      </w:r>
-      <w:r>
-        <w:br/>
-      </w:r>
-      <w:r>
-        <w:rPr>
-          <w:rStyle w:val="VerbatimChar"/>
-        </w:rPr>
-        <w:t xml:space="preserve">#&gt;  mitools          2.4        2019-04-26 [2] CRAN (R 4.0.2)</w:t>
-      </w:r>
-      <w:r>
-        <w:br/>
-      </w:r>
-      <w:r>
-        <w:rPr>
-          <w:rStyle w:val="VerbatimChar"/>
-        </w:rPr>
-        <w:t xml:space="preserve">#&gt;  modelr           0.1.8      2020-05-19 [2] CRAN (R 4.0.2)</w:t>
-      </w:r>
-      <w:r>
-        <w:br/>
-      </w:r>
-      <w:r>
-        <w:rPr>
-          <w:rStyle w:val="VerbatimChar"/>
-        </w:rPr>
-        <w:t xml:space="preserve">#&gt;  munsell          0.5.0      2018-06-12 [2] CRAN (R 4.0.2)</w:t>
-      </w:r>
-      <w:r>
-        <w:br/>
-      </w:r>
-      <w:r>
-        <w:rPr>
-          <w:rStyle w:val="VerbatimChar"/>
-        </w:rPr>
-        <w:t xml:space="preserve">#&gt;  nlme             3.1-148    2020-05-24 [2] CRAN (R 4.0.2)</w:t>
-      </w:r>
-      <w:r>
-        <w:br/>
-      </w:r>
-      <w:r>
-        <w:rPr>
-          <w:rStyle w:val="VerbatimChar"/>
-        </w:rPr>
-        <w:t xml:space="preserve">#&gt;  pander         * 0.6.3      2018-11-06 [2] CRAN (R 4.0.2)</w:t>
-      </w:r>
-      <w:r>
-        <w:br/>
-      </w:r>
-      <w:r>
-        <w:rPr>
-          <w:rStyle w:val="VerbatimChar"/>
-        </w:rPr>
-        <w:t xml:space="preserve">#&gt;  pillar           1.4.6      2020-07-10 [2] CRAN (R 4.0.2)</w:t>
-      </w:r>
-      <w:r>
-        <w:br/>
-      </w:r>
-      <w:r>
-        <w:rPr>
-          <w:rStyle w:val="VerbatimChar"/>
-        </w:rPr>
-        <w:t xml:space="preserve">#&gt;  pkgbuild         1.1.0      2020-07-13 [2] CRAN (R 4.0.2)</w:t>
-      </w:r>
-      <w:r>
-        <w:br/>
-      </w:r>
-      <w:r>
-        <w:rPr>
-          <w:rStyle w:val="VerbatimChar"/>
-        </w:rPr>
-        <w:t xml:space="preserve">#&gt;  pkgconfig        2.0.3      2019-09-22 [2] CRAN (R 4.0.2)</w:t>
-      </w:r>
-      <w:r>
-        <w:br/>
-      </w:r>
-      <w:r>
-        <w:rPr>
-          <w:rStyle w:val="VerbatimChar"/>
-        </w:rPr>
-        <w:t xml:space="preserve">#&gt;  pkgload          1.1.0      2020-05-29 [2] CRAN (R 4.0.2)</w:t>
-      </w:r>
-      <w:r>
-        <w:br/>
-      </w:r>
-      <w:r>
-        <w:rPr>
-          <w:rStyle w:val="VerbatimChar"/>
-        </w:rPr>
-        <w:t xml:space="preserve">#&gt;  png              0.1-7      2013-12-03 [2] CRAN (R 4.0.2)</w:t>
-      </w:r>
-      <w:r>
-        <w:br/>
-      </w:r>
-      <w:r>
-        <w:rPr>
-          <w:rStyle w:val="VerbatimChar"/>
-        </w:rPr>
-        <w:t xml:space="preserve">#&gt;  prettyunits      1.1.1      2020-01-24 [2] CRAN (R 4.0.2)</w:t>
-      </w:r>
-      <w:r>
-        <w:br/>
-      </w:r>
-      <w:r>
-        <w:rPr>
-          <w:rStyle w:val="VerbatimChar"/>
-        </w:rPr>
-        <w:t xml:space="preserve">#&gt;  processx         3.4.3      2020-07-05 [2] CRAN (R 4.0.2)</w:t>
-      </w:r>
-      <w:r>
-        <w:br/>
-      </w:r>
-      <w:r>
-        <w:rPr>
-          <w:rStyle w:val="VerbatimChar"/>
-        </w:rPr>
-        <w:t xml:space="preserve">#&gt;  ps               1.3.3      2020-05-08 [2] CRAN (R 4.0.2)</w:t>
-      </w:r>
-      <w:r>
-        <w:br/>
-      </w:r>
-      <w:r>
-        <w:rPr>
-          <w:rStyle w:val="VerbatimChar"/>
-        </w:rPr>
-        <w:t xml:space="preserve">#&gt;  purrr          * 0.3.4      2020-04-17 [2] CRAN (R 4.0.2)</w:t>
-      </w:r>
-      <w:r>
-        <w:br/>
-      </w:r>
-      <w:r>
-        <w:rPr>
-          <w:rStyle w:val="VerbatimChar"/>
-        </w:rPr>
-        <w:t xml:space="preserve">#&gt;  QRFpaper       * 0.0.0.9000 2020-08-06 [1] local         </w:t>
-      </w:r>
-      <w:r>
-        <w:br/>
-      </w:r>
-      <w:r>
-        <w:rPr>
-          <w:rStyle w:val="VerbatimChar"/>
-        </w:rPr>
-        <w:t xml:space="preserve">#&gt;  quantregForest   1.3-7      2017-12-19 [2] CRAN (R 4.0.2)</w:t>
-      </w:r>
-      <w:r>
-        <w:br/>
-      </w:r>
-      <w:r>
-        <w:rPr>
-          <w:rStyle w:val="VerbatimChar"/>
-        </w:rPr>
-        <w:t xml:space="preserve">#&gt;  R6               2.4.1      2019-11-12 [2] CRAN (R 4.0.2)</w:t>
-      </w:r>
-      <w:r>
-        <w:br/>
-      </w:r>
-      <w:r>
-        <w:rPr>
-          <w:rStyle w:val="VerbatimChar"/>
-        </w:rPr>
-        <w:t xml:space="preserve">#&gt;  randomForest     4.6-14     2018-03-25 [2] CRAN (R 4.0.2)</w:t>
-      </w:r>
-      <w:r>
-        <w:br/>
-      </w:r>
-      <w:r>
-        <w:rPr>
-          <w:rStyle w:val="VerbatimChar"/>
-        </w:rPr>
-        <w:t xml:space="preserve">#&gt;  RColorBrewer     1.1-2      2014-12-07 [2] CRAN (R 4.0.2)</w:t>
-      </w:r>
-      <w:r>
-        <w:br/>
-      </w:r>
-      <w:r>
-        <w:rPr>
-          <w:rStyle w:val="VerbatimChar"/>
-        </w:rPr>
-        <w:t xml:space="preserve">#&gt;  Rcpp             1.0.5      2020-07-06 [2] CRAN (R 4.0.2)</w:t>
-      </w:r>
-      <w:r>
-        <w:br/>
-      </w:r>
-      <w:r>
-        <w:rPr>
-          <w:rStyle w:val="VerbatimChar"/>
-        </w:rPr>
-        <w:t xml:space="preserve">#&gt;  readr          * 1.3.1      2018-12-21 [2] CRAN (R 4.0.2)</w:t>
-      </w:r>
-      <w:r>
-        <w:br/>
-      </w:r>
-      <w:r>
-        <w:rPr>
-          <w:rStyle w:val="VerbatimChar"/>
-        </w:rPr>
-        <w:t xml:space="preserve">#&gt;  readxl           1.3.1      2019-03-13 [2] CRAN (R 4.0.2)</w:t>
-      </w:r>
-      <w:r>
-        <w:br/>
-      </w:r>
-      <w:r>
-        <w:rPr>
-          <w:rStyle w:val="VerbatimChar"/>
-        </w:rPr>
-        <w:t xml:space="preserve">#&gt;  remotes          2.2.0      2020-07-21 [2] CRAN (R 4.0.2)</w:t>
-      </w:r>
-      <w:r>
-        <w:br/>
-      </w:r>
-      <w:r>
-        <w:rPr>
-          <w:rStyle w:val="VerbatimChar"/>
-        </w:rPr>
-        <w:t xml:space="preserve">#&gt;  reprex           0.3.0      2019-05-16 [2] CRAN (R 4.0.2)</w:t>
-      </w:r>
-      <w:r>
-        <w:br/>
-      </w:r>
-      <w:r>
-        <w:rPr>
-          <w:rStyle w:val="VerbatimChar"/>
-        </w:rPr>
-        <w:t xml:space="preserve">#&gt;  rlang            0.4.7      2020-07-09 [2] CRAN (R 4.0.2)</w:t>
-      </w:r>
-      <w:r>
-        <w:br/>
-      </w:r>
-      <w:r>
-        <w:rPr>
-          <w:rStyle w:val="VerbatimChar"/>
-        </w:rPr>
-        <w:t xml:space="preserve">#&gt;  rmarkdown        2.3        2020-06-18 [2] CRAN (R 4.0.2)</w:t>
-      </w:r>
-      <w:r>
-        <w:br/>
-      </w:r>
-      <w:r>
-        <w:rPr>
-          <w:rStyle w:val="VerbatimChar"/>
-        </w:rPr>
-        <w:t xml:space="preserve">#&gt;  rprojroot        1.3-2      2018-01-03 [2] CRAN (R 4.0.2)</w:t>
-      </w:r>
-      <w:r>
-        <w:br/>
-      </w:r>
-      <w:r>
-        <w:rPr>
-          <w:rStyle w:val="VerbatimChar"/>
-        </w:rPr>
-        <w:t xml:space="preserve">#&gt;  rstudioapi       0.11       2020-02-07 [2] CRAN (R 4.0.2)</w:t>
-      </w:r>
-      <w:r>
-        <w:br/>
-      </w:r>
-      <w:r>
-        <w:rPr>
-          <w:rStyle w:val="VerbatimChar"/>
-        </w:rPr>
-        <w:t xml:space="preserve">#&gt;  rvest            0.3.6      2020-07-25 [2] CRAN (R 4.0.2)</w:t>
-      </w:r>
-      <w:r>
-        <w:br/>
-      </w:r>
-      <w:r>
-        <w:rPr>
-          <w:rStyle w:val="VerbatimChar"/>
-        </w:rPr>
-        <w:t xml:space="preserve">#&gt;  scales           1.1.1      2020-05-11 [2] CRAN (R 4.0.2)</w:t>
-      </w:r>
-      <w:r>
-        <w:br/>
-      </w:r>
-      <w:r>
-        <w:rPr>
-          <w:rStyle w:val="VerbatimChar"/>
-        </w:rPr>
-        <w:t xml:space="preserve">#&gt;  sessioninfo      1.1.1      2018-11-05 [2] CRAN (R 4.0.2)</w:t>
-      </w:r>
-      <w:r>
-        <w:br/>
-      </w:r>
-      <w:r>
-        <w:rPr>
-          <w:rStyle w:val="VerbatimChar"/>
-        </w:rPr>
-        <w:t xml:space="preserve">#&gt;  sf             * 0.9-5      2020-07-14 [2] CRAN (R 4.0.2)</w:t>
-      </w:r>
-      <w:r>
-        <w:br/>
-      </w:r>
-      <w:r>
-        <w:rPr>
-          <w:rStyle w:val="VerbatimChar"/>
-        </w:rPr>
-        <w:t xml:space="preserve">#&gt;  snakecase        0.11.0     2019-05-25 [2] CRAN (R 4.0.2)</w:t>
-      </w:r>
-      <w:r>
-        <w:br/>
-      </w:r>
-      <w:r>
-        <w:rPr>
-          <w:rStyle w:val="VerbatimChar"/>
-        </w:rPr>
-        <w:t xml:space="preserve">#&gt;  stringi          1.4.6      2020-02-17 [2] CRAN (R 4.0.2)</w:t>
-      </w:r>
-      <w:r>
-        <w:br/>
-      </w:r>
-      <w:r>
-        <w:rPr>
-          <w:rStyle w:val="VerbatimChar"/>
-        </w:rPr>
-        <w:t xml:space="preserve">#&gt;  stringr        * 1.4.0      2019-02-10 [2] CRAN (R 4.0.2)</w:t>
-      </w:r>
-      <w:r>
-        <w:br/>
-      </w:r>
-      <w:r>
-        <w:rPr>
-          <w:rStyle w:val="VerbatimChar"/>
-        </w:rPr>
-        <w:t xml:space="preserve">#&gt;  survey         * 4.0        2020-04-03 [2] CRAN (R 4.0.2)</w:t>
-      </w:r>
-      <w:r>
-        <w:br/>
-      </w:r>
-      <w:r>
-        <w:rPr>
-          <w:rStyle w:val="VerbatimChar"/>
-        </w:rPr>
-        <w:t xml:space="preserve">#&gt;  survival       * 3.1-12     2020-04-10 [2] CRAN (R 4.0.2)</w:t>
-      </w:r>
-      <w:r>
-        <w:br/>
-      </w:r>
-      <w:r>
-        <w:rPr>
-          <w:rStyle w:val="VerbatimChar"/>
-        </w:rPr>
-        <w:t xml:space="preserve">#&gt;  testthat         2.3.2      2020-03-02 [2] CRAN (R 4.0.2)</w:t>
-      </w:r>
-      <w:r>
-        <w:br/>
-      </w:r>
-      <w:r>
-        <w:rPr>
-          <w:rStyle w:val="VerbatimChar"/>
-        </w:rPr>
-        <w:t xml:space="preserve">#&gt;  tibble         * 3.0.3      2020-07-10 [2] CRAN (R 4.0.2)</w:t>
-      </w:r>
-      <w:r>
-        <w:br/>
-      </w:r>
-      <w:r>
-        <w:rPr>
-          <w:rStyle w:val="VerbatimChar"/>
-        </w:rPr>
-        <w:t xml:space="preserve">#&gt;  tidyr          * 1.1.0      2020-05-20 [2] CRAN (R 4.0.2)</w:t>
-      </w:r>
-      <w:r>
-        <w:br/>
-      </w:r>
-      <w:r>
-        <w:rPr>
-          <w:rStyle w:val="VerbatimChar"/>
-        </w:rPr>
-        <w:t xml:space="preserve">#&gt;  tidyselect       1.1.0      2020-05-11 [2] CRAN (R 4.0.2)</w:t>
-      </w:r>
-      <w:r>
-        <w:br/>
-      </w:r>
-      <w:r>
-        <w:rPr>
-          <w:rStyle w:val="VerbatimChar"/>
-        </w:rPr>
-        <w:t xml:space="preserve">#&gt;  tidyverse      * 1.3.0      2019-11-21 [2] CRAN (R 4.0.2)</w:t>
-      </w:r>
-      <w:r>
-        <w:br/>
-      </w:r>
-      <w:r>
-        <w:rPr>
-          <w:rStyle w:val="VerbatimChar"/>
-        </w:rPr>
-        <w:t xml:space="preserve">#&gt;  units            0.6-7      2020-06-13 [2] CRAN (R 4.0.2)</w:t>
-      </w:r>
-      <w:r>
-        <w:br/>
-      </w:r>
-      <w:r>
-        <w:rPr>
-          <w:rStyle w:val="VerbatimChar"/>
-        </w:rPr>
-        <w:t xml:space="preserve">#&gt;  usethis          1.6.1      2020-04-29 [2] CRAN (R 4.0.2)</w:t>
-      </w:r>
-      <w:r>
-        <w:br/>
-      </w:r>
-      <w:r>
-        <w:rPr>
-          <w:rStyle w:val="VerbatimChar"/>
-        </w:rPr>
-        <w:t xml:space="preserve">#&gt;  vctrs            0.3.2      2020-07-15 [2] CRAN (R 4.0.2)</w:t>
-      </w:r>
-      <w:r>
-        <w:br/>
-      </w:r>
-      <w:r>
-        <w:rPr>
-          <w:rStyle w:val="VerbatimChar"/>
-        </w:rPr>
-        <w:t xml:space="preserve">#&gt;  viridisLite      0.3.0      2018-02-01 [2] CRAN (R 4.0.1)</w:t>
-      </w:r>
-      <w:r>
-        <w:br/>
-      </w:r>
-      <w:r>
-        <w:rPr>
-          <w:rStyle w:val="VerbatimChar"/>
-        </w:rPr>
-        <w:t xml:space="preserve">#&gt;  webshot          0.5.2      2019-11-22 [2] CRAN (R 4.0.2)</w:t>
-      </w:r>
-      <w:r>
-        <w:br/>
-      </w:r>
-      <w:r>
-        <w:rPr>
-          <w:rStyle w:val="VerbatimChar"/>
-        </w:rPr>
-        <w:t xml:space="preserve">#&gt;  withr            2.2.0      2020-04-20 [2] CRAN (R 4.0.2)</w:t>
-      </w:r>
-      <w:r>
-        <w:br/>
-      </w:r>
-      <w:r>
-        <w:rPr>
-          <w:rStyle w:val="VerbatimChar"/>
-        </w:rPr>
-        <w:t xml:space="preserve">#&gt;  xfun             0.16       2020-07-24 [2] CRAN (R 4.0.2)</w:t>
-      </w:r>
-      <w:r>
-        <w:br/>
-      </w:r>
-      <w:r>
-        <w:rPr>
-          <w:rStyle w:val="VerbatimChar"/>
-        </w:rPr>
-        <w:t xml:space="preserve">#&gt;  xml2             1.3.2      2020-04-23 [2] CRAN (R 4.0.2)</w:t>
-      </w:r>
-      <w:r>
-        <w:br/>
-      </w:r>
-      <w:r>
-        <w:rPr>
-          <w:rStyle w:val="VerbatimChar"/>
-        </w:rPr>
-        <w:t xml:space="preserve">#&gt;  yaml             2.2.1      2020-02-01 [2] CRAN (R 4.0.2)</w:t>
-      </w:r>
-      <w:r>
-        <w:br/>
-      </w:r>
-      <w:r>
-        <w:rPr>
-          <w:rStyle w:val="VerbatimChar"/>
-        </w:rPr>
-        <w:t xml:space="preserve">#&gt; </w:t>
-      </w:r>
-      <w:r>
-        <w:br/>
-      </w:r>
-      <w:r>
-        <w:rPr>
-          <w:rStyle w:val="VerbatimChar"/>
-        </w:rPr>
-        <w:t xml:space="preserve">#&gt; [1] /Users/seek/Library/R/4.0/library</w:t>
-      </w:r>
-      <w:r>
-        <w:br/>
-      </w:r>
-      <w:r>
-        <w:rPr>
-          <w:rStyle w:val="VerbatimChar"/>
-        </w:rPr>
-        <w:t xml:space="preserve">#&gt; [2] /Library/Frameworks/R.framework/Versions/4.0/Resources/library</w:t>
-      </w:r>
-    </w:p>
-    <w:p>
-      <w:pPr>
-        <w:pStyle w:val="FirstParagraph"/>
-      </w:pPr>
-      <w:r>
-        <w:t xml:space="preserve">The current Git commit details are:</w:t>
-      </w:r>
-    </w:p>
-    <w:p>
-      <w:pPr>
-        <w:pStyle w:val="SourceCode"/>
-      </w:pPr>
-      <w:r>
-        <w:rPr>
-          <w:rStyle w:val="VerbatimChar"/>
-        </w:rPr>
-        <w:t xml:space="preserve">#&gt; Local:    master /Users/seek/Documents/GitProjects/MyProjects/QRFpaper</w:t>
-      </w:r>
-      <w:r>
-        <w:br/>
-      </w:r>
-      <w:r>
-        <w:rPr>
-          <w:rStyle w:val="VerbatimChar"/>
-        </w:rPr>
-        <w:t xml:space="preserve">#&gt; Remote:   master @ origin (git@github.com:KevinSee/QRFpaper.git)</w:t>
-      </w:r>
-      <w:r>
-        <w:br/>
-      </w:r>
-      <w:r>
-        <w:rPr>
-          <w:rStyle w:val="VerbatimChar"/>
-        </w:rPr>
-        <w:t xml:space="preserve">#&gt; Head:     [da7d444] 2020-08-07: made some formatting changes and minor edits for submission to Ecosphere.</w:t>
+        <w:pStyle w:val="CaptionedFigure"/>
+      </w:pPr>
+      <w:r>
+        <w:drawing>
+          <wp:inline>
+            <wp:extent cx="5943600" cy="4953000"/>
+            <wp:effectExtent b="0" l="0" r="0" t="0"/>
+            <wp:docPr descr="Figure 5: Spawner-recruit data from nine watersheds. Solid lines are the spawner-recruit curve, dashed lines are the estimated capacity, and shaded polygons depict the 95% confidence intervals of capacity. Red corresponds to Beverton-Holt models, purple to Ricker models, blue to hockey stick models, and green to QRF estimates. The QRF solid curve is a Beverton-Holt model with the capacity parameter fixed to the QRF estimate of capacity. A few curves with high capacity estimates were not plotted to improve readability." title="" id="1" name="Picture"/>
+            <a:graphic>
+              <a:graphicData uri="http://schemas.openxmlformats.org/drawingml/2006/picture">
+                <pic:pic>
+                  <pic:nvPicPr>
+                    <pic:cNvPr descr="../figures/sr-figure-1.png" id="0" name="Picture"/>
+                    <pic:cNvPicPr>
+                      <a:picLocks noChangeArrowheads="1" noChangeAspect="1"/>
+                    </pic:cNvPicPr>
+                  </pic:nvPicPr>
+                  <pic:blipFill>
+                    <a:blip r:embed="rId119"/>
+                    <a:stretch>
+                      <a:fillRect/>
+                    </a:stretch>
+                  </pic:blipFill>
+                  <pic:spPr bwMode="auto">
+                    <a:xfrm>
+                      <a:off x="0" y="0"/>
+                      <a:ext cx="5943600" cy="4953000"/>
+                    </a:xfrm>
+                    <a:prstGeom prst="rect">
+                      <a:avLst/>
+                    </a:prstGeom>
+                    <a:noFill/>
+                    <a:ln w="9525">
+                      <a:noFill/>
+                      <a:headEnd/>
+                      <a:tailEnd/>
+                    </a:ln>
+                  </pic:spPr>
+                </pic:pic>
+              </a:graphicData>
+            </a:graphic>
+          </wp:inline>
+        </w:drawing>
+      </w:r>
+    </w:p>
+    <w:p>
+      <w:pPr>
+        <w:pStyle w:val="ImageCaption"/>
+      </w:pPr>
+      <w:r>
+        <w:t xml:space="preserve">Figure 5: Spawner-recruit data from nine watersheds. Solid lines are the spawner-recruit curve, dashed lines are the estimated capacity, and shaded polygons depict the 95% confidence intervals of capacity. Red corresponds to Beverton-Holt models, purple to Ricker models, blue to hockey stick models, and green to QRF estimates. The QRF solid curve is a Beverton-Holt model with the capacity parameter fixed to the QRF estimate of capacity. A few curves with high capacity estimates were not plotted to improve readability.</w:t>
       </w:r>
     </w:p>
     <w:sectPr>

</xml_diff>

<commit_message>
a few more small revisions, based on an internal review. Removed comments that were no longer relevant.
</commit_message>
<xml_diff>
--- a/analysis/paper/paper.docx
+++ b/analysis/paper/paper.docx
@@ -173,7 +173,7 @@
         <w:t xml:space="preserve"> </w:t>
       </w:r>
       <w:r>
-        <w:t xml:space="preserve">21,</w:t>
+        <w:t xml:space="preserve">22,</w:t>
       </w:r>
       <w:r>
         <w:t xml:space="preserve"> </w:t>
@@ -433,7 +433,7 @@
         <w:t xml:space="preserve"> </w:t>
       </w:r>
       <w:r>
-        <w:t xml:space="preserve">often</w:t>
+        <w:t xml:space="preserve">may</w:t>
       </w:r>
       <w:r>
         <w:t xml:space="preserve"> </w:t>
@@ -1624,7 +1624,7 @@
         <w:t xml:space="preserve">Oncorhynchus spp.</w:t>
       </w:r>
       <w:r>
-        <w:t xml:space="preserve">) across the Pacific Northwest, USA has prompted numerous actions aimed at reversing that trend. These actions are often categorized into four H’s – harvest modification, hatchery practices, hydro-system operations, and habitat rehabilitation. Problematically, there is substantial uncertainty regarding the degree of change that can be exerted across and within these categories, and what combination of changes will most cost-effectively and sustainably reduce mortality. Freshwater habitat capacity deficits have recently been identified as a major factor directly impacting population abundance which has been largely overlooked in Columbia Basin salmonids</w:t>
+        <w:t xml:space="preserve">) across the Pacific Northwest, USA has prompted numerous actions aimed at reversing that trend. These actions are often categorized into four H’s: harvest modification, hatchery practices, hydrosystem operations, and habitat rehabilitation. Problematically, there is substantial uncertainty regarding the degree of change that can be exerted across and within these categories, and what combination of changes will most cost-effectively and sustainably reduce mortality. Freshwater habitat capacity deficits have recently been identified as a major factor directly impacting population abundance which has been largely overlooked in Columbia Basin salmonids</w:t>
       </w:r>
       <w:r>
         <w:t xml:space="preserve"> </w:t>
@@ -1677,7 +1677,7 @@
         <w:t xml:space="preserve">(Moussalli and Hilborn 1986, Myers et al. 1999)</w:t>
       </w:r>
       <w:r>
-        <w:t xml:space="preserve">. However, such models require a long time-series of accurate estimates of adults and juveniles, with variation in the number of adults. Such data are unavailable in most watersheds</w:t>
+        <w:t xml:space="preserve">. However, such models require a long time-series of accurate estimates of abundance for adults and juveniles, with variation in the number of adults. Such data are unavailable in most watersheds</w:t>
       </w:r>
       <w:r>
         <w:t xml:space="preserve"> </w:t>
@@ -1737,7 +1737,7 @@
         <w:t xml:space="preserve">Salmo salar</w:t>
       </w:r>
       <w:r>
-        <w:t xml:space="preserve">) parr at the watershed scale, using a quantile regression approach, but the only habitat covariate they included was cumulative drainage area. Estimates of salmonid carrying capacity that leverage fish-habitat relationships are lacking for the watershed scale in the Pacific Northwest.</w:t>
+        <w:t xml:space="preserve">) parr at the watershed scale, using a quantile regression approach, but the only habitat covariate they included was cumulative drainage area. Estimates of salmonid carrying capacity that leverage fish-habitat relationships are lacking at the watershed scale in the Pacific Northwest.</w:t>
       </w:r>
     </w:p>
     <w:p>
@@ -1757,7 +1757,7 @@
         <w:t xml:space="preserve"> </w:t>
       </w:r>
       <w:r>
-        <w:t xml:space="preserve">conducted a thorough review of attempts to predict the abundance of fish from measurable habitat covariates from 1950 to 1985, and found that the vast majority of multiple linear regression models failed to detect a significant fish-habitat signal. Since that review, there has been progress in identifying some fish-habitat relationships for several salmonid species.</w:t>
+        <w:t xml:space="preserve">conducted a thorough review of attempts to predict the abundance of fish from measurable habitat covariates from 1950 to 1985 and found that the vast majority of multiple linear regression models failed to detect a significant fish-habitat signal. Since that review, there has been progress in identifying some fish-habitat relationships for several salmonid species.</w:t>
       </w:r>
       <w:r>
         <w:t xml:space="preserve"> </w:t>
@@ -1769,7 +1769,7 @@
         <w:t xml:space="preserve"> </w:t>
       </w:r>
       <w:r>
-        <w:t xml:space="preserve">demonstrated that juvenile Coho salmon (</w:t>
+        <w:t xml:space="preserve">demonstrated that juvenile coho salmon (</w:t>
       </w:r>
       <w:r>
         <w:rPr>
@@ -1778,7 +1778,7 @@
         <w:t xml:space="preserve">O. kisutch</w:t>
       </w:r>
       <w:r>
-        <w:t xml:space="preserve">) were found in higher densities within pool habitat on the Oregon coast. Similarly, pool and pond densities were good predictors of Coho smolt densities in western Washington</w:t>
+        <w:t xml:space="preserve">) were found in higher densities within pool habitat on the Oregon coast. Similarly, pool and pond densities were good predictors of coho smolt densities in western Washington</w:t>
       </w:r>
       <w:r>
         <w:t xml:space="preserve"> </w:t>
@@ -1799,7 +1799,7 @@
         <w:t xml:space="preserve"> </w:t>
       </w:r>
       <w:r>
-        <w:t xml:space="preserve">found that juvenile Coho abundance was positively related to large wood at the reach scale; however their results demonstrated a negative relationship between abundance and the number of pools.</w:t>
+        <w:t xml:space="preserve">found that juvenile coho abundance was positively related to large wood at the reach scale; however their results demonstrated a negative relationship between abundance and the number of pools.</w:t>
       </w:r>
       <w:r>
         <w:t xml:space="preserve"> </w:t>
@@ -1820,7 +1820,7 @@
         <w:t xml:space="preserve">O. nerka</w:t>
       </w:r>
       <w:r>
-        <w:t xml:space="preserve">) in the Fraser River and large wood, in addition to positive relationships to percent undercuts and percent pools. Densities of adult spawning Coho were also higher in forested areas compared to urban or agricultural areas in the Snohomish River watershed</w:t>
+        <w:t xml:space="preserve">) in the Fraser River and large wood, in addition to positive relationships to percent undercuts and percent pools. Densities of adult spawning coho were also higher in forested areas compared to urban or agricultural areas in the Snohomish River watershed</w:t>
       </w:r>
       <w:r>
         <w:t xml:space="preserve"> </w:t>
@@ -1850,7 +1850,7 @@
         <w:t xml:space="preserve">O. tshawytscha</w:t>
       </w:r>
       <w:r>
-        <w:t xml:space="preserve">) in the Yukon river and found positive correlations between the log of fish density and several metrics related to residual pool dimensions and large woody debris abundance as well as a negative correlation between fish density and gradient. These studies were focused on predicting observed fish densities, not necessarily capacity, and for most of them the predictive extent is limited to a particular watershed. In addition, they all assumed some form of linear fish-habitat relationship which often results in weak predictive power.</w:t>
+        <w:t xml:space="preserve">) in the Yukon River and found positive correlations between the log of fish density and several metrics related to residual pool dimensions and large woody debris abundance as well as a negative correlation between fish density and gradient. These studies were focused on predicting observed fish densities, not necessarily capacity, and for most of them the predictive extent is limited to a particular watershed. In addition, they all assumed some form of linear fish-habitat relationship which often results in weak predictive power.</w:t>
       </w:r>
     </w:p>
     <w:p>
@@ -1903,10 +1903,10 @@
         <w:t xml:space="preserve"> </w:t>
       </w:r>
       <w:r>
-        <w:t xml:space="preserve">(Pittman et al. 2009, Knudby et al. 2010, and Compton et al. 2012)</w:t>
-      </w:r>
-      <w:r>
-        <w:t xml:space="preserve">. The results from these studies highlight the importance and effectiveness of using techniques that can accommodate non-linear fish-habitat relationships and provide motivation for furthering research in this realm..</w:t>
+        <w:t xml:space="preserve">(Pittman et al. 2009, Knudby et al. 2010, Compton et al. 2012)</w:t>
+      </w:r>
+      <w:r>
+        <w:t xml:space="preserve">. The results from these studies highlight the importance and effectiveness of using techniques that can accommodate non-linear fish-habitat relationships and provide motivation for furthering research in this realm.</w:t>
       </w:r>
     </w:p>
     <w:p>
@@ -2011,7 +2011,7 @@
         </w:numPr>
       </w:pPr>
       <w:r>
-        <w:t xml:space="preserve">Identify measured habitat characteristics that are most strongly associated with observed Chinook salmon parr abundance and density,</w:t>
+        <w:t xml:space="preserve">identify measured habitat characteristics that are most strongly associated with observed Chinook salmon parr abundance and density,</w:t>
       </w:r>
     </w:p>
     <w:p>
@@ -2023,7 +2023,7 @@
         </w:numPr>
       </w:pPr>
       <w:r>
-        <w:t xml:space="preserve">Elicit fish-habitat relationships for those habitat characteristics identified as important for determining fish abundance and density, using paired fish and habitat measurements,</w:t>
+        <w:t xml:space="preserve">elicit fish-habitat relationships for those habitat characteristics identified as important for determining fish abundance and density, using paired fish and habitat measurements,</w:t>
       </w:r>
     </w:p>
     <w:p>
@@ -2035,7 +2035,7 @@
         </w:numPr>
       </w:pPr>
       <w:r>
-        <w:t xml:space="preserve">Predict contemporary habitat carrying capacity at all sites where the important habitat characteristics are measured,</w:t>
+        <w:t xml:space="preserve">predict contemporary habitat carrying capacity at all sites where the important habitat characteristics are measured,</w:t>
       </w:r>
     </w:p>
     <w:p>
@@ -2047,7 +2047,7 @@
         </w:numPr>
       </w:pPr>
       <w:r>
-        <w:t xml:space="preserve">Extrapolate capacity predictions at measured habitat sites across a watershed using globally available attribute data to estimate the Chinook salmon parr capacity of that watershed, and</w:t>
+        <w:t xml:space="preserve">extrapolate capacity predictions at measured habitat sites across a watershed using globally available attribute data to estimate the Chinook salmon parr capacity of that watershed, and</w:t>
       </w:r>
     </w:p>
     <w:p>
@@ -2059,7 +2059,7 @@
         </w:numPr>
       </w:pPr>
       <w:r>
-        <w:t xml:space="preserve">Validate estimates of carrying capacity from our approach across multiple watersheds using independent estimates of capacity (e.g., spawner-recruit relationships).</w:t>
+        <w:t xml:space="preserve">validate estimates of carrying capacity from our approach across multiple watersheds using independent estimates of capacity (e.g., spawner-recruit relationships).</w:t>
       </w:r>
     </w:p>
     <w:p>
@@ -2067,7 +2067,7 @@
         <w:pStyle w:val="FirstParagraph"/>
       </w:pPr>
       <w:r>
-        <w:t xml:space="preserve">Our study incorporates multiple measures of stream habitat to estimate fish-habitat relationships that encompass the collinear nature of most stream habitat metrics and can be used to predict carrying capacity. Our approach moves across several spatial scales, inferring fish-habitat relationships from detailed, localized habitat data and extrapolating capacity predictions across wide swaths of unsampled locations. Additionally, this approach for estimating life-stage specific habitat-based carrying capacity can be used to quantitatively identify the magnitude of tributary habitat rehabilitation necessary to support de-listing. Given the multitude of (often correlated) habitat metrics and the potentially non-linear fish-habitat relationships that define capacity as a function of habitat, we explore the application of QRF modeling to habitat capacity estimation, validated using data from Columbia River Chinook salmon. For perhaps the first time, the necessity of tributary habitat rehabilitation can be demonstrated and the magnitude of required change can be placed in context with the other</w:t>
+        <w:t xml:space="preserve">Our study incorporates multiple measures of stream habitat to estimate fish-habitat relationships that encompass the collinear nature of most stream habitat metrics and can be used to predict carrying capacity. Our approach moves across several spatial scales, inferring fish-habitat relationships from detailed, localized habitat data and extrapolating capacity predictions across wide swaths of unsampled locations. Additionally, this approach for estimating life-stage specific habitat-based carrying capacity can be used to quantitatively identify the magnitude of tributary habitat rehabilitation necessary to support de-listing. Given the multitude of (often correlated) habitat metrics and the potentially non-linear fish-habitat relationships that define capacity as a function of habitat, we explore the application of QRF modeling to habitat capacity estimation, validated using data from Columbia River Chinook salmon. For perhaps the first time, the necessity of tributary habitat rehabilitation can be demonstrated, and the magnitude of required change can be placed in context with the other</w:t>
       </w:r>
       <w:r>
         <w:t xml:space="preserve"> </w:t>
@@ -2210,7 +2210,7 @@
         <w:pStyle w:val="FirstParagraph"/>
       </w:pPr>
       <w:r>
-        <w:t xml:space="preserve">CHaMP sites are 200 m to 600 m reaches within wadeable streams across select watersheds within the interior Columbia River basin. The sites were selected based on a spatially balanced generalized random tesselation stratified sample selection algorithm</w:t>
+        <w:t xml:space="preserve">CHaMP sites are 200 m to 600 m reaches in wadeable streams across select watersheds within the interior Columbia River basin. The sites were selected based on a spatially balanced generalized random tesselation stratified sample selection algorithm</w:t>
       </w:r>
       <w:r>
         <w:t xml:space="preserve"> </w:t>
@@ -2380,7 +2380,7 @@
         <w:t xml:space="preserve">(R Core Team 2019)</w:t>
       </w:r>
       <w:r>
-        <w:t xml:space="preserve">. Snorkel counts were transformed to abundance estimates using paired snorkel-electrofishing sites to calibrate snorkel counts. For sites with invalid estimates or that were sampled with a single electrofishing pass, we developed an estimate of capture probability based on valid estimates, using a binomial generalized linear mixed effects model. Fixed effects were species, wetted width of the site, density of fish caught on the first pass and all possible two-way interactions. We included a random effect for fish crew / watershed. We used this model to predict abundances based on the number of fish caught on the first pass and any other covariates.</w:t>
+        <w:t xml:space="preserve">. Snorkel counts were transformed to abundance estimates using paired snorkel-electrofishing sites to calibrate snorkel counts. For sites with invalid estimates or that were sampled with a single electrofishing pass, we developed an estimate of capture probability based on valid estimates, using a binomial generalized linear mixed effects model. Fixed effects were species, wetted width of the site, density of fish caught on the first pass and all possible two-way interactions. We included a random effect for fish crew/watershed. We used this model to predict abundances based on the number of fish caught on the first pass and any other covariates.</w:t>
       </w:r>
     </w:p>
     <w:p>
@@ -2414,7 +2414,7 @@
         </m:sSup>
       </m:oMath>
       <w:r>
-        <w:t xml:space="preserve">) as the response, but found very similar results so in the interest of brevity we only present results based on linear fish densities.</w:t>
+        <w:t xml:space="preserve">) as the response but found very similar results so in the interest of brevity we only present results based on linear fish densities.</w:t>
       </w:r>
     </w:p>
     <w:p>
@@ -2578,7 +2578,7 @@
         <w:pStyle w:val="FirstParagraph"/>
       </w:pPr>
       <w:r>
-        <w:t xml:space="preserve">To predict capacity at larger spatial scales, such as the watershed or population, we developed an extrapolation model based on globally available attributes (GAA) which were available for the entirety of tributary habitat utilized by a given population. The GAA data used here was taken from the list of generalized random tesselation stratified master sample sites that the CHaMP sites were originally selected from</w:t>
+        <w:t xml:space="preserve">To predict capacity at larger spatial scales, such as the watershed or population, we developed an extrapolation model based on globally available attributes (GAA) which were available for the entirety of tributary habitat utilized by a given population. The GAA data used here was taken from the list of generalized random tessellation stratified master sample sites that the CHaMP sites were originally selected from</w:t>
       </w:r>
       <w:r>
         <w:t xml:space="preserve"> </w:t>
@@ -2587,7 +2587,7 @@
         <w:t xml:space="preserve">(Larsen et al. 2008, 2016)</w:t>
       </w:r>
       <w:r>
-        <w:t xml:space="preserve">. Possible covariates included temperature range, elevation, watershed, the first principal component of a natural feature classification and human disturbance classificaiton</w:t>
+        <w:t xml:space="preserve">. Possible covariates included temperature range, elevation, watershed, the first principal component of a natural feature classification and human disturbance classification</w:t>
       </w:r>
       <w:r>
         <w:t xml:space="preserve"> </w:t>
@@ -2755,21 +2755,18 @@
         <w:pStyle w:val="BodyText"/>
       </w:pPr>
       <w:r>
-        <w:t xml:space="preserve">All code and data for the analyses presented here can be found in a</w:t>
-      </w:r>
-      <w:r>
-        <w:t xml:space="preserve"> </w:t>
+        <w:t xml:space="preserve">All code and data for the analyses presented here can be found in a GitHub repository (</w:t>
       </w:r>
       <w:hyperlink r:id="rId31">
         <w:r>
           <w:rPr>
             <w:rStyle w:val="Hyperlink"/>
           </w:rPr>
-          <w:t xml:space="preserve">GitHub repository</w:t>
+          <w:t xml:space="preserve">(https://github.com/KevinSee/QRFpaper)</w:t>
         </w:r>
       </w:hyperlink>
       <w:r>
-        <w:t xml:space="preserve">.</w:t>
+        <w:t xml:space="preserve">).</w:t>
       </w:r>
     </w:p>
     <w:p>
@@ -3044,7 +3041,7 @@
         <w:pStyle w:val="FirstParagraph"/>
       </w:pPr>
       <w:r>
-        <w:t xml:space="preserve">In this study, we developed a novel approach to estimate the capacity of habitat to support Chinook salmon parr during summer months and in wadeable streams. Our model can be used to quantify juvenile rearing capacity in Chinook salmon watersheds or populations and, in turn, quantify the magnitude of tributary habitat rehabilitation necessary to support Endangered Species Act delisting. The QRF and extrapolation models presented here provide useful tools towards the prioritization, implementation, and evaluation of habitat rehabilitation actions to recover depleted salmon populations. Moreover, these models can be applied to multiple stages within the life cycle (e.g., parr, smolt, adult). Estimates of habitat carrying capacity for multiple life stages will allow biologists and managers to identify what life-stage specific habitat patches may be limiting. As an example, QRF models and associated extrapolation models may demonstrate that habitat for a given population is sufficient to support adult spawning required to achieve delisting targets, but that juvenile rearing capacity may not be sufficient to support the target abundance. In such a case, habitat rehabilitation actions may be most cost-effectively and sustainably directed towards improving juvenile rearing habitat. Models to estimate habitat carrying capacity for multiple life stages will help to better direct habitat restoration actions and help guide not only the type of action, but also the location at which an action is performed.</w:t>
+        <w:t xml:space="preserve">In this study, we developed a novel approach to estimate the capacity of habitat to support Chinook salmon parr during summer months and in wadeable streams. Our model can be used to quantify juvenile rearing capacity in Chinook salmon watersheds or populations and, in turn, quantify the magnitude of tributary habitat rehabilitation that may be necessary to support Endangered Species Act delisting. The QRF and extrapolation models presented here provide useful tools towards the prioritization, implementation, and evaluation of habitat rehabilitation actions to recover depleted salmon populations. Moreover, these models can be applied to multiple stages within the life cycle (e.g., parr, smolt, adult). Estimates of habitat carrying capacity for multiple life stages will allow biologists and managers to identify what life-stages and/or specific habitat patches may be limiting. As an example, QRF models and associated extrapolation models may demonstrate that habitat for a given population is sufficient to support adult spawning required to achieve delisting targets, but that juvenile rearing capacity may not be sufficient to support the target abundance. In such a case, habitat rehabilitation actions may be most cost-effectively and sustainably directed towards improving juvenile rearing habitat. Models to estimate habitat carrying capacity for multiple life stages will help to better direct habitat restoration actions and help guide not only the type of action, but also the location at which an action is performed.</w:t>
       </w:r>
     </w:p>
     <w:p>
@@ -3075,7 +3072,7 @@
         <w:t xml:space="preserve">”</w:t>
       </w:r>
       <w:r>
-        <w:t xml:space="preserve">, meaning a large dataset is needed to fit a QRF model like this. First, random forest models generally require more data that parametric models, due to the lack of parametric distribution assumptions and the lack of an assumed form of the relationship between dependent and independent variables. Second, it takes larger data sets to accurately predict the lower and higher quantiles in a quantile regression framework. For example, if a data set consisted of thousands, rather than hundreds, of data points, a researcher might feel comfortable using the 95th or the 98th quantile as a proxy for capacity, rather than the 90th. Our data set consisted of 327 sites, across a variety of habitats and years, providing contrast in all the habitat covariates and presumeably satisfying the data hungriness of a QRF model, based on our validation with spawner-recruit data.</w:t>
+        <w:t xml:space="preserve">, meaning a large dataset is needed to fit a QRF model like this. First, random forest models generally require more data than parametric models, due to the lack of parametric distribution assumptions and the lack of an assumed form of the relationship between dependent and independent variables. Second, it takes larger data sets to accurately predict the lower and higher quantiles in a quantile regression framework. For example, if a data set consisted of thousands, rather than hundreds, of data points, a researcher might feel comfortable using the 95th or the 98th quantile as a proxy for capacity, rather than the 90th. Our data set consisted of 327 sites, across a variety of habitats and years, providing contrast in all the habitat covariates and presumably satisfying the data hungriness of a QRF model, based on our validation with spawner-recruit data.</w:t>
       </w:r>
     </w:p>
     <w:p>
@@ -3290,7 +3287,7 @@
         <w:pStyle w:val="FirstParagraph"/>
       </w:pPr>
       <w:r>
-        <w:t xml:space="preserve">Model development efforts have been funded by the Bonneville Power Administration through projects 2003-017-00 and 2011-006-00 and by the Bureau of Reclamation and Idaho Office of Species Conservation through contract BOR002 16. Fish sampling work in the Lemhi River was also funded through the Idaho Office of Species Conservation through the Pacific Coast Salmon Recovery Fund. Special thanks to staff from the following agencies for providing data to calculate Chinook salmon parr abundance and density estimates: Columbia River Inter-Tribal Fish Commission, Oregon Department of Fish and Wildlife, and U.S. Fish and Wildlife Service. The models in this study were improved by conversations with Eric Buhle.</w:t>
+        <w:t xml:space="preserve">Model development efforts have been funded by the Bonneville Power Administration through projects 2003-017-00 and 2011-006-00 and by the Bureau of Reclamation and Idaho Governor’s Office of Species Conservation through contract BOR002 16. Fish sampling work in the Lemhi River was also funded through the Idaho Governor’s Office of Species Conservation through the Pacific Coast Salmon Recovery Fund. Special thanks to staff from the following agencies for providing data to calculate Chinook salmon parr abundance and density estimates: Columbia River Inter-Tribal Fish Commission, Oregon Department of Fish and Wildlife, and U.S. Fish and Wildlife Service. The models in this study were improved by conversations with Eric Buhle.</w:t>
       </w:r>
     </w:p>
     <w:p>
@@ -7083,7 +7080,7 @@
       <w:r>
         <w:drawing>
           <wp:inline>
-            <wp:extent cx="5943600" cy="3962400"/>
+            <wp:extent cx="5943600" cy="4953000"/>
             <wp:effectExtent b="0" l="0" r="0" t="0"/>
             <wp:docPr descr="Figure 3: Relative importance of each habitat covariate included in the quantile random forest (QRF) model to predict habitat capacity, during summer months, for spring/summer-run Chinook salmon parr" title="" id="1" name="Picture"/>
             <a:graphic>
@@ -7104,7 +7101,7 @@
                   <pic:spPr bwMode="auto">
                     <a:xfrm>
                       <a:off x="0" y="0"/>
-                      <a:ext cx="5943600" cy="3962400"/>
+                      <a:ext cx="5943600" cy="4953000"/>
                     </a:xfrm>
                     <a:prstGeom prst="rect">
                       <a:avLst/>
@@ -7143,7 +7140,7 @@
       <w:r>
         <w:drawing>
           <wp:inline>
-            <wp:extent cx="5943600" cy="3962400"/>
+            <wp:extent cx="5943600" cy="5943600"/>
             <wp:effectExtent b="0" l="0" r="0" t="0"/>
             <wp:docPr descr="Figure 4: Partial dependence plots for the spring/summer-run Chinook salmon parr capacity quantile random forest (QRF) model, depicting how parr capacity shifts as each habitat metric changes, assuming all other habitat metrics remain at their mean values. Tick marks along the X-axis depict observed values." title="" id="1" name="Picture"/>
             <a:graphic>
@@ -7164,7 +7161,7 @@
                   <pic:spPr bwMode="auto">
                     <a:xfrm>
                       <a:off x="0" y="0"/>
-                      <a:ext cx="5943600" cy="3962400"/>
+                      <a:ext cx="5943600" cy="5943600"/>
                     </a:xfrm>
                     <a:prstGeom prst="rect">
                       <a:avLst/>
@@ -7203,7 +7200,7 @@
       <w:r>
         <w:drawing>
           <wp:inline>
-            <wp:extent cx="5943600" cy="4953000"/>
+            <wp:extent cx="5943600" cy="5943600"/>
             <wp:effectExtent b="0" l="0" r="0" t="0"/>
             <wp:docPr descr="Figure 5: Spawner-recruit data from nine watersheds. Solid lines are the spawner-recruit curve, dashed lines are the estimated capacity, and shaded polygons depict the 95% confidence intervals of capacity. Red corresponds to Beverton-Holt models, purple to Ricker models, blue to hockey stick models, and green to QRF estimates. The QRF solid curve is a Beverton-Holt model with the capacity parameter fixed to the QRF estimate of capacity. A few curves with high capacity estimates were not plotted to improve readability." title="" id="1" name="Picture"/>
             <a:graphic>
@@ -7224,7 +7221,7 @@
                   <pic:spPr bwMode="auto">
                     <a:xfrm>
                       <a:off x="0" y="0"/>
-                      <a:ext cx="5943600" cy="4953000"/>
+                      <a:ext cx="5943600" cy="5943600"/>
                     </a:xfrm>
                     <a:prstGeom prst="rect">
                       <a:avLst/>

</xml_diff>

<commit_message>
finalized how figures are saved, changed one thing with the GitHub DOI link, and re-knit to all 3 formats
</commit_message>
<xml_diff>
--- a/analysis/paper/paper.docx
+++ b/analysis/paper/paper.docx
@@ -167,13 +167,13 @@
         <w:pStyle w:val="Date"/>
       </w:pPr>
       <w:r>
-        <w:t xml:space="preserve">September</w:t>
-      </w:r>
-      <w:r>
-        <w:t xml:space="preserve"> </w:t>
-      </w:r>
-      <w:r>
-        <w:t xml:space="preserve">22,</w:t>
+        <w:t xml:space="preserve">December</w:t>
+      </w:r>
+      <w:r>
+        <w:t xml:space="preserve"> </w:t>
+      </w:r>
+      <w:r>
+        <w:t xml:space="preserve">01,</w:t>
       </w:r>
       <w:r>
         <w:t xml:space="preserve"> </w:t>
@@ -2762,7 +2762,7 @@
           <w:rPr>
             <w:rStyle w:val="Hyperlink"/>
           </w:rPr>
-          <w:t xml:space="preserve">(https://github.com/KevinSee/QRFpaper)</w:t>
+          <w:t xml:space="preserve">https://doi.org/10.5281/zenodo.4300942</w:t>
         </w:r>
       </w:hyperlink>
       <w:r>
@@ -6936,6 +6936,11 @@
         </w:tc>
       </w:tr>
     </w:tbl>
+    <w:p>
+      <w:r>
+        <w:br w:type="page"/>
+      </w:r>
+    </w:p>
     <w:p>
       <w:r>
         <w:br w:type="page"/>
@@ -7080,14 +7085,14 @@
       <w:r>
         <w:drawing>
           <wp:inline>
-            <wp:extent cx="5943600" cy="4953000"/>
+            <wp:extent cx="5486400" cy="4572000"/>
             <wp:effectExtent b="0" l="0" r="0" t="0"/>
             <wp:docPr descr="Figure 3: Relative importance of each habitat covariate included in the quantile random forest (QRF) model to predict habitat capacity, during summer months, for spring/summer-run Chinook salmon parr" title="" id="1" name="Picture"/>
             <a:graphic>
               <a:graphicData uri="http://schemas.openxmlformats.org/drawingml/2006/picture">
                 <pic:pic>
                   <pic:nvPicPr>
-                    <pic:cNvPr descr="../figures/rel-imp-figure-1.png" id="0" name="Picture"/>
+                    <pic:cNvPr descr="../figures/rel-imp-figure-1.pdf" id="0" name="Picture"/>
                     <pic:cNvPicPr>
                       <a:picLocks noChangeArrowheads="1" noChangeAspect="1"/>
                     </pic:cNvPicPr>
@@ -7101,7 +7106,7 @@
                   <pic:spPr bwMode="auto">
                     <a:xfrm>
                       <a:off x="0" y="0"/>
-                      <a:ext cx="5943600" cy="4953000"/>
+                      <a:ext cx="5486400" cy="4572000"/>
                     </a:xfrm>
                     <a:prstGeom prst="rect">
                       <a:avLst/>
@@ -7140,14 +7145,14 @@
       <w:r>
         <w:drawing>
           <wp:inline>
-            <wp:extent cx="5943600" cy="5943600"/>
+            <wp:extent cx="5486400" cy="5486400"/>
             <wp:effectExtent b="0" l="0" r="0" t="0"/>
             <wp:docPr descr="Figure 4: Partial dependence plots for the spring/summer-run Chinook salmon parr capacity quantile random forest (QRF) model, depicting how parr capacity shifts as each habitat metric changes, assuming all other habitat metrics remain at their mean values. Tick marks along the X-axis depict observed values." title="" id="1" name="Picture"/>
             <a:graphic>
               <a:graphicData uri="http://schemas.openxmlformats.org/drawingml/2006/picture">
                 <pic:pic>
                   <pic:nvPicPr>
-                    <pic:cNvPr descr="../figures/pdp-figure-1.png" id="0" name="Picture"/>
+                    <pic:cNvPr descr="../figures/pdp-figure-1.pdf" id="0" name="Picture"/>
                     <pic:cNvPicPr>
                       <a:picLocks noChangeArrowheads="1" noChangeAspect="1"/>
                     </pic:cNvPicPr>
@@ -7161,7 +7166,7 @@
                   <pic:spPr bwMode="auto">
                     <a:xfrm>
                       <a:off x="0" y="0"/>
-                      <a:ext cx="5943600" cy="5943600"/>
+                      <a:ext cx="5486400" cy="5486400"/>
                     </a:xfrm>
                     <a:prstGeom prst="rect">
                       <a:avLst/>
@@ -7200,14 +7205,14 @@
       <w:r>
         <w:drawing>
           <wp:inline>
-            <wp:extent cx="5943600" cy="5943600"/>
+            <wp:extent cx="5486400" cy="5486400"/>
             <wp:effectExtent b="0" l="0" r="0" t="0"/>
             <wp:docPr descr="Figure 5: Spawner-recruit data from nine watersheds. Solid lines are the spawner-recruit curve, dashed lines are the estimated capacity, and shaded polygons depict the 95% confidence intervals of capacity. Red corresponds to Beverton-Holt models, purple to Ricker models, blue to hockey stick models, and green to QRF estimates. The QRF solid curve is a Beverton-Holt model with the capacity parameter fixed to the QRF estimate of capacity. A few curves with high capacity estimates were not plotted to improve readability." title="" id="1" name="Picture"/>
             <a:graphic>
               <a:graphicData uri="http://schemas.openxmlformats.org/drawingml/2006/picture">
                 <pic:pic>
                   <pic:nvPicPr>
-                    <pic:cNvPr descr="../figures/sr-figure-1.png" id="0" name="Picture"/>
+                    <pic:cNvPr descr="../figures/sr-figure-1.pdf" id="0" name="Picture"/>
                     <pic:cNvPicPr>
                       <a:picLocks noChangeArrowheads="1" noChangeAspect="1"/>
                     </pic:cNvPicPr>
@@ -7221,7 +7226,7 @@
                   <pic:spPr bwMode="auto">
                     <a:xfrm>
                       <a:off x="0" y="0"/>
-                      <a:ext cx="5943600" cy="5943600"/>
+                      <a:ext cx="5486400" cy="5486400"/>
                     </a:xfrm>
                     <a:prstGeom prst="rect">
                       <a:avLst/>

</xml_diff>

<commit_message>
made the font size 10 in all tables in main document and appendix
</commit_message>
<xml_diff>
--- a/analysis/paper/paper.docx
+++ b/analysis/paper/paper.docx
@@ -173,7 +173,7 @@
         <w:t xml:space="preserve"> </w:t>
       </w:r>
       <w:r>
-        <w:t xml:space="preserve">01,</w:t>
+        <w:t xml:space="preserve">02,</w:t>
       </w:r>
       <w:r>
         <w:t xml:space="preserve"> </w:t>
@@ -1745,7 +1745,7 @@
         <w:pStyle w:val="BodyText"/>
       </w:pPr>
       <w:r>
-        <w:t xml:space="preserve">Most studies that have investigated fish-habitat relationships focus on predicting a species’ distribution (presence / absence) or the average abundance or density: neither of which can be easily manipulated to predict carrying capacity. Further, many of these studies focus on only one or two measures of habitat.</w:t>
+        <w:t xml:space="preserve">Most studies that have investigated fish-habitat relationships focus on predicting a species’ distribution (presence/absence) or the average abundance or density: neither of which can be easily manipulated to predict carrying capacity. Further, many of these studies focus on only one or two measures of habitat.</w:t>
       </w:r>
       <w:r>
         <w:t xml:space="preserve"> </w:t>
@@ -7085,14 +7085,14 @@
       <w:r>
         <w:drawing>
           <wp:inline>
-            <wp:extent cx="5486400" cy="4572000"/>
+            <wp:extent cx="5943600" cy="4953000"/>
             <wp:effectExtent b="0" l="0" r="0" t="0"/>
             <wp:docPr descr="Figure 3: Relative importance of each habitat covariate included in the quantile random forest (QRF) model to predict habitat capacity, during summer months, for spring/summer-run Chinook salmon parr" title="" id="1" name="Picture"/>
             <a:graphic>
               <a:graphicData uri="http://schemas.openxmlformats.org/drawingml/2006/picture">
                 <pic:pic>
                   <pic:nvPicPr>
-                    <pic:cNvPr descr="../figures/rel-imp-figure-1.pdf" id="0" name="Picture"/>
+                    <pic:cNvPr descr="../figures/rel-imp-figure-1.png" id="0" name="Picture"/>
                     <pic:cNvPicPr>
                       <a:picLocks noChangeArrowheads="1" noChangeAspect="1"/>
                     </pic:cNvPicPr>
@@ -7106,7 +7106,7 @@
                   <pic:spPr bwMode="auto">
                     <a:xfrm>
                       <a:off x="0" y="0"/>
-                      <a:ext cx="5486400" cy="4572000"/>
+                      <a:ext cx="5943600" cy="4953000"/>
                     </a:xfrm>
                     <a:prstGeom prst="rect">
                       <a:avLst/>
@@ -7145,14 +7145,14 @@
       <w:r>
         <w:drawing>
           <wp:inline>
-            <wp:extent cx="5486400" cy="5486400"/>
+            <wp:extent cx="5943600" cy="5943600"/>
             <wp:effectExtent b="0" l="0" r="0" t="0"/>
             <wp:docPr descr="Figure 4: Partial dependence plots for the spring/summer-run Chinook salmon parr capacity quantile random forest (QRF) model, depicting how parr capacity shifts as each habitat metric changes, assuming all other habitat metrics remain at their mean values. Tick marks along the X-axis depict observed values." title="" id="1" name="Picture"/>
             <a:graphic>
               <a:graphicData uri="http://schemas.openxmlformats.org/drawingml/2006/picture">
                 <pic:pic>
                   <pic:nvPicPr>
-                    <pic:cNvPr descr="../figures/pdp-figure-1.pdf" id="0" name="Picture"/>
+                    <pic:cNvPr descr="../figures/pdp-figure-1.png" id="0" name="Picture"/>
                     <pic:cNvPicPr>
                       <a:picLocks noChangeArrowheads="1" noChangeAspect="1"/>
                     </pic:cNvPicPr>
@@ -7166,7 +7166,7 @@
                   <pic:spPr bwMode="auto">
                     <a:xfrm>
                       <a:off x="0" y="0"/>
-                      <a:ext cx="5486400" cy="5486400"/>
+                      <a:ext cx="5943600" cy="5943600"/>
                     </a:xfrm>
                     <a:prstGeom prst="rect">
                       <a:avLst/>
@@ -7205,14 +7205,14 @@
       <w:r>
         <w:drawing>
           <wp:inline>
-            <wp:extent cx="5486400" cy="5486400"/>
+            <wp:extent cx="5943600" cy="5943600"/>
             <wp:effectExtent b="0" l="0" r="0" t="0"/>
             <wp:docPr descr="Figure 5: Spawner-recruit data from nine watersheds. Solid lines are the spawner-recruit curve, dashed lines are the estimated capacity, and shaded polygons depict the 95% confidence intervals of capacity. Red corresponds to Beverton-Holt models, purple to Ricker models, blue to hockey stick models, and green to QRF estimates. The QRF solid curve is a Beverton-Holt model with the capacity parameter fixed to the QRF estimate of capacity. A few curves with high capacity estimates were not plotted to improve readability." title="" id="1" name="Picture"/>
             <a:graphic>
               <a:graphicData uri="http://schemas.openxmlformats.org/drawingml/2006/picture">
                 <pic:pic>
                   <pic:nvPicPr>
-                    <pic:cNvPr descr="../figures/sr-figure-1.pdf" id="0" name="Picture"/>
+                    <pic:cNvPr descr="../figures/sr-figure-1.png" id="0" name="Picture"/>
                     <pic:cNvPicPr>
                       <a:picLocks noChangeArrowheads="1" noChangeAspect="1"/>
                     </pic:cNvPicPr>
@@ -7226,7 +7226,7 @@
                   <pic:spPr bwMode="auto">
                     <a:xfrm>
                       <a:off x="0" y="0"/>
-                      <a:ext cx="5486400" cy="5486400"/>
+                      <a:ext cx="5943600" cy="5943600"/>
                     </a:xfrm>
                     <a:prstGeom prst="rect">
                       <a:avLst/>

</xml_diff>

<commit_message>
Implemented revisions suggested by Mike, Sarah and Richie before final submission
</commit_message>
<xml_diff>
--- a/analysis/paper/paper.docx
+++ b/analysis/paper/paper.docx
@@ -13,13 +13,13 @@
         <w:t xml:space="preserve"> </w:t>
       </w:r>
       <w:r>
-        <w:t xml:space="preserve">Carrying</w:t>
-      </w:r>
-      <w:r>
-        <w:t xml:space="preserve"> </w:t>
-      </w:r>
-      <w:r>
-        <w:t xml:space="preserve">Capacity</w:t>
+        <w:t xml:space="preserve">carrying</w:t>
+      </w:r>
+      <w:r>
+        <w:t xml:space="preserve"> </w:t>
+      </w:r>
+      <w:r>
+        <w:t xml:space="preserve">capacity</w:t>
       </w:r>
       <w:r>
         <w:t xml:space="preserve"> </w:t>
@@ -31,13 +31,13 @@
         <w:t xml:space="preserve"> </w:t>
       </w:r>
       <w:r>
-        <w:t xml:space="preserve">Juvenile</w:t>
-      </w:r>
-      <w:r>
-        <w:t xml:space="preserve"> </w:t>
-      </w:r>
-      <w:r>
-        <w:t xml:space="preserve">Salmon</w:t>
+        <w:t xml:space="preserve">juvenile</w:t>
+      </w:r>
+      <w:r>
+        <w:t xml:space="preserve"> </w:t>
+      </w:r>
+      <w:r>
+        <w:t xml:space="preserve">salmon</w:t>
       </w:r>
       <w:r>
         <w:t xml:space="preserve"> </w:t>
@@ -49,25 +49,25 @@
         <w:t xml:space="preserve"> </w:t>
       </w:r>
       <w:r>
-        <w:t xml:space="preserve">Quantile</w:t>
-      </w:r>
-      <w:r>
-        <w:t xml:space="preserve"> </w:t>
-      </w:r>
-      <w:r>
-        <w:t xml:space="preserve">Random</w:t>
-      </w:r>
-      <w:r>
-        <w:t xml:space="preserve"> </w:t>
-      </w:r>
-      <w:r>
-        <w:t xml:space="preserve">Forest</w:t>
-      </w:r>
-      <w:r>
-        <w:t xml:space="preserve"> </w:t>
-      </w:r>
-      <w:r>
-        <w:t xml:space="preserve">Models</w:t>
+        <w:t xml:space="preserve">quantile</w:t>
+      </w:r>
+      <w:r>
+        <w:t xml:space="preserve"> </w:t>
+      </w:r>
+      <w:r>
+        <w:t xml:space="preserve">random</w:t>
+      </w:r>
+      <w:r>
+        <w:t xml:space="preserve"> </w:t>
+      </w:r>
+      <w:r>
+        <w:t xml:space="preserve">forest</w:t>
+      </w:r>
+      <w:r>
+        <w:t xml:space="preserve"> </w:t>
+      </w:r>
+      <w:r>
+        <w:t xml:space="preserve">models</w:t>
       </w:r>
     </w:p>
     <w:p>
@@ -173,7 +173,7 @@
         <w:t xml:space="preserve"> </w:t>
       </w:r>
       <w:r>
-        <w:t xml:space="preserve">02,</w:t>
+        <w:t xml:space="preserve">03,</w:t>
       </w:r>
       <w:r>
         <w:t xml:space="preserve"> </w:t>
@@ -289,7 +289,25 @@
         <w:t xml:space="preserve"> </w:t>
       </w:r>
       <w:r>
-        <w:t xml:space="preserve">salmonids.</w:t>
+        <w:t xml:space="preserve">salmonids</w:t>
+      </w:r>
+      <w:r>
+        <w:t xml:space="preserve"> </w:t>
+      </w:r>
+      <w:r>
+        <w:t xml:space="preserve">(</w:t>
+      </w:r>
+      <w:r>
+        <w:rPr>
+          <w:i/>
+        </w:rPr>
+        <w:t xml:space="preserve">Oncorhynchus</w:t>
+      </w:r>
+      <w:r>
+        <w:t xml:space="preserve"> </w:t>
+      </w:r>
+      <w:r>
+        <w:t xml:space="preserve">spp.).</w:t>
       </w:r>
       <w:r>
         <w:t xml:space="preserve"> </w:t>
@@ -793,12 +811,6 @@
         <w:t xml:space="preserve"> </w:t>
       </w:r>
       <w:r>
-        <w:t xml:space="preserve">(QRF)</w:t>
-      </w:r>
-      <w:r>
-        <w:t xml:space="preserve"> </w:t>
-      </w:r>
-      <w:r>
         <w:t xml:space="preserve">model</w:t>
       </w:r>
       <w:r>
@@ -865,6 +877,33 @@
         <w:t xml:space="preserve"> </w:t>
       </w:r>
       <w:r>
+        <w:t xml:space="preserve">(</w:t>
+      </w:r>
+      <w:r>
+        <w:rPr>
+          <w:i/>
+        </w:rPr>
+        <w:t xml:space="preserve">O.</w:t>
+      </w:r>
+      <w:r>
+        <w:rPr>
+          <w:i/>
+        </w:rPr>
+        <w:t xml:space="preserve"> </w:t>
+      </w:r>
+      <w:r>
+        <w:rPr>
+          <w:i/>
+        </w:rPr>
+        <w:t xml:space="preserve">tshawytscha</w:t>
+      </w:r>
+      <w:r>
+        <w:t xml:space="preserve">)</w:t>
+      </w:r>
+      <w:r>
+        <w:t xml:space="preserve"> </w:t>
+      </w:r>
+      <w:r>
         <w:t xml:space="preserve">parr</w:t>
       </w:r>
       <w:r>
@@ -937,7 +976,19 @@
         <w:t xml:space="preserve"> </w:t>
       </w:r>
       <w:r>
-        <w:t xml:space="preserve">QRF</w:t>
+        <w:t xml:space="preserve">Quantile</w:t>
+      </w:r>
+      <w:r>
+        <w:t xml:space="preserve"> </w:t>
+      </w:r>
+      <w:r>
+        <w:t xml:space="preserve">random</w:t>
+      </w:r>
+      <w:r>
+        <w:t xml:space="preserve"> </w:t>
+      </w:r>
+      <w:r>
+        <w:t xml:space="preserve">forest</w:t>
       </w:r>
       <w:r>
         <w:t xml:space="preserve"> </w:t>
@@ -1087,12 +1138,6 @@
         <w:t xml:space="preserve"> </w:t>
       </w:r>
       <w:r>
-        <w:t xml:space="preserve">(CHaMP)</w:t>
-      </w:r>
-      <w:r>
-        <w:t xml:space="preserve"> </w:t>
-      </w:r>
-      <w:r>
         <w:t xml:space="preserve">data</w:t>
       </w:r>
       <w:r>
@@ -1399,7 +1444,25 @@
         <w:t xml:space="preserve"> </w:t>
       </w:r>
       <w:r>
-        <w:t xml:space="preserve">QRF,</w:t>
+        <w:t xml:space="preserve">quantile</w:t>
+      </w:r>
+      <w:r>
+        <w:t xml:space="preserve"> </w:t>
+      </w:r>
+      <w:r>
+        <w:t xml:space="preserve">random</w:t>
+      </w:r>
+      <w:r>
+        <w:t xml:space="preserve"> </w:t>
+      </w:r>
+      <w:r>
+        <w:t xml:space="preserve">forest</w:t>
+      </w:r>
+      <w:r>
+        <w:t xml:space="preserve"> </w:t>
+      </w:r>
+      <w:r>
+        <w:t xml:space="preserve">models,</w:t>
       </w:r>
       <w:r>
         <w:t xml:space="preserve"> </w:t>
@@ -1538,6 +1601,93 @@
       </w:r>
       <w:r>
         <w:t xml:space="preserve">populations.</w:t>
+      </w:r>
+      <w:r>
+        <w:t xml:space="preserve"> </w:t>
+      </w:r>
+      <w:r>
+        <w:rPr>
+          <w:b/>
+        </w:rPr>
+        <w:t xml:space="preserve">Key</w:t>
+      </w:r>
+      <w:r>
+        <w:rPr>
+          <w:b/>
+        </w:rPr>
+        <w:t xml:space="preserve"> </w:t>
+      </w:r>
+      <w:r>
+        <w:rPr>
+          <w:b/>
+        </w:rPr>
+        <w:t xml:space="preserve">words:</w:t>
+      </w:r>
+      <w:r>
+        <w:t xml:space="preserve"> </w:t>
+      </w:r>
+      <w:r>
+        <w:t xml:space="preserve">carrying</w:t>
+      </w:r>
+      <w:r>
+        <w:t xml:space="preserve"> </w:t>
+      </w:r>
+      <w:r>
+        <w:t xml:space="preserve">capacity;</w:t>
+      </w:r>
+      <w:r>
+        <w:t xml:space="preserve"> </w:t>
+      </w:r>
+      <w:r>
+        <w:t xml:space="preserve">Chinook</w:t>
+      </w:r>
+      <w:r>
+        <w:t xml:space="preserve"> </w:t>
+      </w:r>
+      <w:r>
+        <w:t xml:space="preserve">salmon;</w:t>
+      </w:r>
+      <w:r>
+        <w:t xml:space="preserve"> </w:t>
+      </w:r>
+      <w:r>
+        <w:t xml:space="preserve">quantile</w:t>
+      </w:r>
+      <w:r>
+        <w:t xml:space="preserve"> </w:t>
+      </w:r>
+      <w:r>
+        <w:t xml:space="preserve">random</w:t>
+      </w:r>
+      <w:r>
+        <w:t xml:space="preserve"> </w:t>
+      </w:r>
+      <w:r>
+        <w:t xml:space="preserve">forest;</w:t>
+      </w:r>
+      <w:r>
+        <w:t xml:space="preserve"> </w:t>
+      </w:r>
+      <w:r>
+        <w:t xml:space="preserve">quantile</w:t>
+      </w:r>
+      <w:r>
+        <w:t xml:space="preserve"> </w:t>
+      </w:r>
+      <w:r>
+        <w:t xml:space="preserve">regression;</w:t>
+      </w:r>
+      <w:r>
+        <w:t xml:space="preserve"> </w:t>
+      </w:r>
+      <w:r>
+        <w:t xml:space="preserve">random</w:t>
+      </w:r>
+      <w:r>
+        <w:t xml:space="preserve"> </w:t>
+      </w:r>
+      <w:r>
+        <w:t xml:space="preserve">forests</w:t>
       </w:r>
     </w:p>
     <w:p>
@@ -1615,22 +1765,25 @@
         <w:pStyle w:val="FirstParagraph"/>
       </w:pPr>
       <w:r>
-        <w:t xml:space="preserve">The decline of anadromous Pacific salmonids (</w:t>
+        <w:t xml:space="preserve">The decline of anadromous Pacific salmon (</w:t>
       </w:r>
       <w:r>
         <w:rPr>
           <w:i/>
         </w:rPr>
-        <w:t xml:space="preserve">Oncorhynchus spp.</w:t>
-      </w:r>
-      <w:r>
-        <w:t xml:space="preserve">) across the Pacific Northwest, USA has prompted numerous actions aimed at reversing that trend. These actions are often categorized into four H’s: harvest modification, hatchery practices, hydrosystem operations, and habitat rehabilitation. Problematically, there is substantial uncertainty regarding the degree of change that can be exerted across and within these categories, and what combination of changes will most cost-effectively and sustainably reduce mortality. Freshwater habitat capacity deficits have recently been identified as a major factor directly impacting population abundance which has been largely overlooked in Columbia Basin salmonids</w:t>
-      </w:r>
-      <w:r>
-        <w:t xml:space="preserve"> </w:t>
-      </w:r>
-      <w:r>
-        <w:t xml:space="preserve">(Bond et al. 2018, Hinrichsen and Paulsen 2020, NOAA Fisheries 2020)</w:t>
+        <w:t xml:space="preserve">Oncorhynchus</w:t>
+      </w:r>
+      <w:r>
+        <w:t xml:space="preserve"> </w:t>
+      </w:r>
+      <w:r>
+        <w:t xml:space="preserve">spp.) across the Pacific Northwest, USA has prompted numerous actions aimed at reversing that trend. These actions are often categorized into four H’s: harvest modification, hatchery practices, hydrosystem operations, and habitat rehabilitation. Problematically, there is substantial uncertainty regarding the degree of change that can be exerted across and within these categories, and what combination of changes will most cost-effectively and sustainably reduce mortality. Freshwater habitat capacity deficits have recently been identified as a major factor directly impacting population abundance which has been largely overlooked in Columbia Basin salmonids</w:t>
+      </w:r>
+      <w:r>
+        <w:t xml:space="preserve"> </w:t>
+      </w:r>
+      <w:r>
+        <w:t xml:space="preserve">(Bond et al. 2019, Hinrichsen and Paulsen 2020, NOAA Fisheries 2020)</w:t>
       </w:r>
       <w:r>
         <w:t xml:space="preserve">. Specifically, restoring salmonid carrying capacity through tributary rehabilitation actions has been identified as a key component of recovery efforts for salmon and steelhead (</w:t>
@@ -1657,7 +1810,7 @@
         <w:t xml:space="preserve"> </w:t>
       </w:r>
       <w:r>
-        <w:t xml:space="preserve">(Bond et al. 2018, Hinrichsen and Paulsen 2020, NOAA Fisheries 2020)</w:t>
+        <w:t xml:space="preserve">(Bond et al. 2019, Hinrichsen and Paulsen 2020, NOAA Fisheries 2020)</w:t>
       </w:r>
       <w:r>
         <w:t xml:space="preserve">. Reliable methods to better understand fish-habitat relationships and estimate capacity are necessary to identify those salmon and steelhead life-stages that are limited by habitat capacity to better direct tributary rehabilitation efforts.</w:t>
@@ -1932,7 +2085,7 @@
         <w:t xml:space="preserve"> </w:t>
       </w:r>
       <w:r>
-        <w:t xml:space="preserve">(Koenker and Bassett Jr 1978, Cade and Noon 2003)</w:t>
+        <w:t xml:space="preserve">(Koenker and Bassett Jr. 1978, Cade and Noon 2003)</w:t>
       </w:r>
       <w:r>
         <w:t xml:space="preserve"> </w:t>
@@ -1982,7 +2135,7 @@
         <w:pStyle w:val="BodyText"/>
       </w:pPr>
       <w:r>
-        <w:t xml:space="preserve">The fish abundance/density and habitat data used to fit the QRF model presented here were available from seven watersheds within the interior Columbia River basin, Pacific Northwest, USA. Within the interior Columbia River basin two major runs of Chinook salmon occur, stream-type (i.e., spring/summer run) and ocean-type (i.e., fall run), each characterized by different life history characteristics. Stream-type Chinook salmon adults enter freshwater from the ocean earlier in the year, spawn in the upper reaches of a watershed, and the juveniles rear for up to 16 months in freshwater before entering the ocean as smolts. Ocean-type Chinook salmon adults enter freshwater later (e.g., fall or winter) spawn lower in the watershed, and the juveniles may spend between several weeks and six months in freshwater before migrating to the ocean as subyearlings. Here, we focus on stream-type Chinook salmon, and in particular the juvenile summer rearing period during low flow, during which juveniles are often termed parr, referring to the camouflage markings that occur on their sides during this life-stage. Data presented here are from Chinook salmon populations in the Upper Columbia River spring-run and Snake River spring/summer-run Evolutionary Significant Units (ESU). The Upper Columbia spring-run ESU is listed as endangered under the Endangered Species Act, the Snake River spring/summer-run is listed as threatened</w:t>
+        <w:t xml:space="preserve">The fish abundance/density and habitat data used to fit the QRF model presented here were available from seven watersheds within the interior Columbia River basin, Pacific Northwest, USA. Within the interior Columbia River basin two major runs of Chinook salmon occur, stream-type (i.e., spring/summer run) and ocean-type (i.e., fall run), each characterized by different life history characteristics. Stream-type Chinook salmon adults enter freshwater from the ocean earlier in the year, spawn in the upper reaches of a watershed, and the juveniles rear for up to 16 months in freshwater before entering the ocean as smolts. Ocean-type Chinook salmon adults enter freshwater later (e.g., fall or winter), spawn lower in the watershed, and the juveniles may spend between several weeks and six months in freshwater before migrating to the ocean as subyearlings. Here, we focus on stream-type Chinook salmon, and in particular the juvenile summer rearing period during low flow, during which juveniles are often termed parr, referring to the camouflage markings that occur on their sides during this life-stage. Data presented here are from Chinook salmon populations in the Upper Columbia River spring-run and Snake River spring/summer-run Evolutionary Significant Units (ESU). The Upper Columbia spring-run ESU is listed as endangered under the Endangered Species Act, the Snake River spring/summer-run is listed as threatened</w:t>
       </w:r>
       <w:r>
         <w:t xml:space="preserve"> </w:t>
@@ -2098,7 +2251,7 @@
       </w:pPr>
       <w:bookmarkStart w:id="23" w:name="study-site"/>
       <w:r>
-        <w:t xml:space="preserve">Study Site</w:t>
+        <w:t xml:space="preserve">Study site</w:t>
       </w:r>
       <w:bookmarkEnd w:id="23"/>
     </w:p>
@@ -2162,7 +2315,7 @@
         </w:r>
       </w:hyperlink>
       <w:r>
-        <w:t xml:space="preserve">. Data from the following eleven CHaMP watersheds were used in this study: Asotin, Entiat, John Day, Lemhi, Methow, Minam, South Fork Salmon, Tucannon, Upper Grande Ronde, Wenatchee and Yankee Fork. Juvenile density and abundance data were collected in a subset of seven watersheds (see Table</w:t>
+        <w:t xml:space="preserve">. Data from the following eleven CHaMP watersheds were used in this study: Asotin, Entiat, John Day, Lemhi, Methow, Minam, South Fork Salmon, Tucannon, Upper Grande Ronde, Wenatchee and Yankee Fork Salmon. Juvenile density and abundance data were collected in a subset of seven watersheds (see Table</w:t>
       </w:r>
       <w:r>
         <w:t xml:space="preserve"> </w:t>
@@ -2423,7 +2576,7 @@
       </w:pPr>
       <w:bookmarkStart w:id="26" w:name="habitat-covariate-selection"/>
       <w:r>
-        <w:t xml:space="preserve">Habitat Covariate Selection</w:t>
+        <w:t xml:space="preserve">Habitat covariate selection</w:t>
       </w:r>
       <w:bookmarkEnd w:id="26"/>
     </w:p>
@@ -2441,7 +2594,7 @@
       </w:pPr>
       <w:bookmarkStart w:id="27" w:name="qrf-model-fit"/>
       <w:r>
-        <w:t xml:space="preserve">QRF Model Fit</w:t>
+        <w:t xml:space="preserve">QRF model fit</w:t>
       </w:r>
       <w:bookmarkEnd w:id="27"/>
     </w:p>
@@ -2569,7 +2722,7 @@
       </w:pPr>
       <w:bookmarkStart w:id="28" w:name="extrapolating-to-other-sites"/>
       <w:r>
-        <w:t xml:space="preserve">Extrapolating to Other Sites</w:t>
+        <w:t xml:space="preserve">Extrapolating to other Sites</w:t>
       </w:r>
       <w:bookmarkEnd w:id="28"/>
     </w:p>
@@ -2665,7 +2818,7 @@
         <w:t xml:space="preserve">(Nahorniak et al. 2015)</w:t>
       </w:r>
       <w:r>
-        <w:t xml:space="preserve">. We fit two different extrapolation models, one that included watershed as a covariate for use in predicting capacity within CHaMP watersheds, and one that did not for predicting everywhere else. We then made predictions of linear capacity at all master sample sites throughout the interior Columbia River basin, generally spaced about one kilometer apart. These points do not represent specific segments of streams, however, so we needed to do some spatial averaging of capacity predictions to generate larger scale capacity estimates.</w:t>
+        <w:t xml:space="preserve">. We fit two different extrapolation models, one that included watershed as a covariate for use in predicting capacity within CHaMP watersheds, and one that did not for predicting everywhere else. We then made predictions of linear capacity at all master sample sites throughout the interior Columbia River basin, generally spaced about one kilometer apart. These points do not represent specific segments of streams, however, so some form of spatial averaging of capacity predictions to generate larger scale capacity estimates is necessary.</w:t>
       </w:r>
     </w:p>
     <w:p>
@@ -2702,7 +2855,7 @@
       </w:pPr>
       <w:bookmarkStart w:id="30" w:name="model-validation"/>
       <w:r>
-        <w:t xml:space="preserve">Model Validation</w:t>
+        <w:t xml:space="preserve">Model validation</w:t>
       </w:r>
       <w:bookmarkEnd w:id="30"/>
     </w:p>
@@ -2785,7 +2938,7 @@
       </w:pPr>
       <w:bookmarkStart w:id="33" w:name="habitat-covariate-selection-1"/>
       <w:r>
-        <w:t xml:space="preserve">Habitat Covariate Selection</w:t>
+        <w:t xml:space="preserve">Habitat covariate selection</w:t>
       </w:r>
       <w:bookmarkEnd w:id="33"/>
     </w:p>
@@ -2824,7 +2977,7 @@
       </w:pPr>
       <w:bookmarkStart w:id="34" w:name="qrf-model"/>
       <w:r>
-        <w:t xml:space="preserve">QRF Model</w:t>
+        <w:t xml:space="preserve">QRF model</w:t>
       </w:r>
       <w:bookmarkEnd w:id="34"/>
     </w:p>
@@ -2938,7 +3091,7 @@
       </w:pPr>
       <w:bookmarkStart w:id="35" w:name="extrapolating-to-other-sites-1"/>
       <w:r>
-        <w:t xml:space="preserve">Extrapolating to Other Sites</w:t>
+        <w:t xml:space="preserve">Extrapolating to other sites</w:t>
       </w:r>
       <w:bookmarkEnd w:id="35"/>
     </w:p>
@@ -2977,7 +3130,7 @@
       </w:pPr>
       <w:bookmarkStart w:id="36" w:name="model-validation-1"/>
       <w:r>
-        <w:t xml:space="preserve">Model Validation</w:t>
+        <w:t xml:space="preserve">Model validation</w:t>
       </w:r>
       <w:bookmarkEnd w:id="36"/>
     </w:p>
@@ -3032,7 +3185,7 @@
       </w:pPr>
       <w:bookmarkStart w:id="38" w:name="a-tool-to-estimate-habitat-capacity"/>
       <w:r>
-        <w:t xml:space="preserve">A Tool to Estimate Habitat Capacity</w:t>
+        <w:t xml:space="preserve">A tool to estimate habitat capacity</w:t>
       </w:r>
       <w:bookmarkEnd w:id="38"/>
     </w:p>
@@ -3081,7 +3234,7 @@
       </w:pPr>
       <w:bookmarkStart w:id="39" w:name="biological-expectations-from-qrf-model"/>
       <w:r>
-        <w:t xml:space="preserve">Biological Expectations from QRF Model</w:t>
+        <w:t xml:space="preserve">Biological expectations from QRF model</w:t>
       </w:r>
       <w:bookmarkEnd w:id="39"/>
     </w:p>
@@ -3152,7 +3305,7 @@
       </w:pPr>
       <w:bookmarkStart w:id="40" w:name="extrapolation-model"/>
       <w:r>
-        <w:t xml:space="preserve">Extrapolation Model</w:t>
+        <w:t xml:space="preserve">Extrapolation model</w:t>
       </w:r>
       <w:bookmarkEnd w:id="40"/>
     </w:p>
@@ -3195,7 +3348,7 @@
       </w:pPr>
       <w:bookmarkStart w:id="41" w:name="the-future-improving-habitat-data"/>
       <w:r>
-        <w:t xml:space="preserve">The Future: Improving Habitat Data</w:t>
+        <w:t xml:space="preserve">The future: improving habitat data</w:t>
       </w:r>
       <w:bookmarkEnd w:id="41"/>
     </w:p>
@@ -3248,7 +3401,7 @@
       </w:pPr>
       <w:bookmarkStart w:id="42" w:name="conclusions-and-next-steps"/>
       <w:r>
-        <w:t xml:space="preserve">Conclusions and Next Steps</w:t>
+        <w:t xml:space="preserve">Conclusions and next steps</w:t>
       </w:r>
       <w:bookmarkEnd w:id="42"/>
     </w:p>
@@ -3312,7 +3465,7 @@
         <w:pStyle w:val="Bibliography"/>
       </w:pPr>
       <w:r>
-        <w:t xml:space="preserve">Allen, M. A. 2000. Seasonal microhabitat use by juvenile spring chinook salmon in the yakima river basin, washington. Rivers 7:314–332.</w:t>
+        <w:t xml:space="preserve">Allen, M. A. 2000. Seasonal microhabitat use by juvenile spring Chinook salmon in the Yakima River basin, Washington. Rivers 7:314–332.</w:t>
       </w:r>
     </w:p>
     <w:bookmarkEnd w:id="45"/>
@@ -3326,13 +3479,13 @@
       </w:r>
     </w:p>
     <w:bookmarkEnd w:id="46"/>
-    <w:bookmarkStart w:id="47" w:name="ref-Bond2018"/>
+    <w:bookmarkStart w:id="47" w:name="ref-Bond2019"/>
     <w:p>
       <w:pPr>
         <w:pStyle w:val="Bibliography"/>
       </w:pPr>
       <w:r>
-        <w:t xml:space="preserve">Bond, M. H., T. G. Nodine, T. J. Beechie, and R. W. Zabel. 2018. Estimating the benefits of widespread floodplain reconnection for columbia river chinook salmon. Canadian Journal of Fisheries and Aquatic Sciences:1–15.</w:t>
+        <w:t xml:space="preserve">Bond, M. H., T. G. Nodine, T. J. Beechie, and R. W. Zabel. 2019. Estimating the benefits of widespread floodplain reconnection for Columbia River Chinook salmon. Canadian Journal of Fisheries and Aquatic Sciences 76:1212–1226.</w:t>
       </w:r>
     </w:p>
     <w:bookmarkEnd w:id="47"/>
@@ -3342,7 +3495,16 @@
         <w:pStyle w:val="Bibliography"/>
       </w:pPr>
       <w:r>
-        <w:t xml:space="preserve">Braun, D. C., and J. D. Reynolds. 2011. Relationships between habitat characteristics and breeding population densities in sockeye salmon (oncorhynchus nerka). Canadian Journal of Fisheries and Aquatic Sciences 68:758–767.</w:t>
+        <w:t xml:space="preserve">Braun, D. C., and J. D. Reynolds. 2011. Relationships between habitat characteristics and breeding population densities in sockeye salmon (</w:t>
+      </w:r>
+      <w:r>
+        <w:rPr>
+          <w:i/>
+        </w:rPr>
+        <w:t xml:space="preserve">Oncorhynchus nerka</w:t>
+      </w:r>
+      <w:r>
+        <w:t xml:space="preserve">). Canadian Journal of Fisheries and Aquatic Sciences 68:758–767.</w:t>
       </w:r>
     </w:p>
     <w:bookmarkEnd w:id="48"/>
@@ -3362,7 +3524,19 @@
         <w:pStyle w:val="Bibliography"/>
       </w:pPr>
       <w:r>
-        <w:t xml:space="preserve">Brett, J. R. 1952. Temperature tolerance in young pacific salmon, genus oncorhynchus. Journal of the Fisheries Board of Canada 9:265–323.</w:t>
+        <w:t xml:space="preserve">Brett, J. R. 1952. Temperature tolerance in young pacific salmon, genus</w:t>
+      </w:r>
+      <w:r>
+        <w:t xml:space="preserve"> </w:t>
+      </w:r>
+      <w:r>
+        <w:rPr>
+          <w:i/>
+        </w:rPr>
+        <w:t xml:space="preserve">oncorhynchus</w:t>
+      </w:r>
+      <w:r>
+        <w:t xml:space="preserve">. Journal of the Fisheries Board of Canada 9:265–323.</w:t>
       </w:r>
     </w:p>
     <w:bookmarkEnd w:id="50"/>
@@ -3392,7 +3566,7 @@
         <w:pStyle w:val="Bibliography"/>
       </w:pPr>
       <w:r>
-        <w:t xml:space="preserve">Carle, F. L., and M. R. Strub. 1978. A new method for estimating population size from removal data. Biometrics:621–630.</w:t>
+        <w:t xml:space="preserve">Carle, F. L., and M. R. Strub. 1978. A new method for estimating population size from removal data. Biometrics 34:621–630.</w:t>
       </w:r>
     </w:p>
     <w:bookmarkEnd w:id="53"/>
@@ -3402,7 +3576,7 @@
         <w:pStyle w:val="Bibliography"/>
       </w:pPr>
       <w:r>
-        <w:t xml:space="preserve">Carmichael, R. A., D. Tonina, E. R. Keeley, R. M. Benjankar, and K. E. See. 2020. Some like it slow: A bioenergetic evaluation of habitat quality for juvenile chinook salmon in the lemhi river, idaho. Canadian Journal of Fisheries and Aquatic Sciences.</w:t>
+        <w:t xml:space="preserve">Carmichael, R. A., D. Tonina, E. R. Keeley, R. M. Benjankar, and K. E. See. 2020. Some like it slow: A bioenergetic evaluation of habitat quality for juvenile Chinook salmon in the Lemhi River, Idaho. Canadian Journal of Fisheries and Aquatic Sciences 77:1221–1232.</w:t>
       </w:r>
     </w:p>
     <w:bookmarkEnd w:id="54"/>
@@ -3422,7 +3596,7 @@
         <w:pStyle w:val="Bibliography"/>
       </w:pPr>
       <w:r>
-        <w:t xml:space="preserve">CHaMP. 2016. Scientific protocol for salmonid habitat surveys within the columbia habitat monitoring program. Bonneville Power Administration Portland, Oregon, USA.</w:t>
+        <w:t xml:space="preserve">CHaMP. 2016. Scientific protocol for salmonid habitat surveys within the Columbia habitat monitoring program. Bonneville Power Administration Portland, Oregon, USA.</w:t>
       </w:r>
     </w:p>
     <w:bookmarkEnd w:id="56"/>
@@ -3432,7 +3606,7 @@
         <w:pStyle w:val="Bibliography"/>
       </w:pPr>
       <w:r>
-        <w:t xml:space="preserve">Chapman, D. G. 1951. Some properties of the hypergeometric distribution with applications to zoological sample censuses. University of California Press.</w:t>
+        <w:t xml:space="preserve">Chapman, D. G. 1951. Some properties of the hypergeometric distribution with applications to zoological sample censuses. University of California Press, Berkeley, California, USA.</w:t>
       </w:r>
     </w:p>
     <w:bookmarkEnd w:id="57"/>
@@ -3442,7 +3616,19 @@
         <w:pStyle w:val="Bibliography"/>
       </w:pPr>
       <w:r>
-        <w:t xml:space="preserve">Compton, T. J., M. A. Morrison, J. R. Leathwick, and G. D. Carbines. 2012. Ontogenetic habitat associations of a demersal fish species, pagrus auratus, identified using boosted regression trees. Marine Ecology Progress Series 462:219–230.</w:t>
+        <w:t xml:space="preserve">Compton, T. J., M. A. Morrison, J. R. Leathwick, and G. D. Carbines. 2012. Ontogenetic habitat associations of a demersal fish species,</w:t>
+      </w:r>
+      <w:r>
+        <w:t xml:space="preserve"> </w:t>
+      </w:r>
+      <w:r>
+        <w:rPr>
+          <w:i/>
+        </w:rPr>
+        <w:t xml:space="preserve">Pagrus auratus</w:t>
+      </w:r>
+      <w:r>
+        <w:t xml:space="preserve">, identified using boosted regression trees. Marine Ecology Progress Series 462:219–230.</w:t>
       </w:r>
     </w:p>
     <w:bookmarkEnd w:id="58"/>
@@ -3467,7 +3653,7 @@
         <w:t xml:space="preserve"> </w:t>
       </w:r>
       <w:r>
-        <w:t xml:space="preserve">American fisheries society symposium.</w:t>
+        <w:t xml:space="preserve">American Fisheries Society symposium.</w:t>
       </w:r>
     </w:p>
     <w:bookmarkEnd w:id="59"/>
@@ -3477,7 +3663,7 @@
         <w:pStyle w:val="Bibliography"/>
       </w:pPr>
       <w:r>
-        <w:t xml:space="preserve">Dodrill, M. J., and C. B. Yackulic. 2016. Nonlinear relationships can lead to bias in biomass calculations and drift-foraging models when using summaries of invertebrate drift data. Environmental biology of fishes 99:659–670.</w:t>
+        <w:t xml:space="preserve">Dodrill, M. J., and C. B. Yackulic. 2016. Nonlinear relationships can lead to bias in biomass calculations and drift-foraging models when using summaries of invertebrate drift data. Environmental Biology of Fishes 99:659–670.</w:t>
       </w:r>
     </w:p>
     <w:bookmarkEnd w:id="60"/>
@@ -3497,7 +3683,7 @@
         <w:pStyle w:val="Bibliography"/>
       </w:pPr>
       <w:r>
-        <w:t xml:space="preserve">Eastwood, P. D., G. J. Meaden, A. Carpentier, and S. I. Rogers. 2003. Estimating limits to the spatial extent and suitability of sole (solea solea) nursery grounds in the dover strait. Journal of Sea Research 50:151–165.</w:t>
+        <w:t xml:space="preserve">Eastwood, P. D., G. J. Meaden, A. Carpentier, and S. I. Rogers. 2003. Estimating limits to the spatial extent and suitability of sole (Solea solea) nursery grounds in the dover strait. Journal of Sea Research 50:151–165.</w:t>
       </w:r>
     </w:p>
     <w:bookmarkEnd w:id="62"/>
@@ -3507,7 +3693,7 @@
         <w:pStyle w:val="Bibliography"/>
       </w:pPr>
       <w:r>
-        <w:t xml:space="preserve">Fausch, K. D., C. L. Hawkes, and M. G. Parsons. 1988. Models that predict standing crop of stream fish from habitat variables: 1950-85. Notes.</w:t>
+        <w:t xml:space="preserve">Fausch, K. D., C. L. Hawkes, and M. G. Parsons. 1988. Models that predict standing crop of stream fish from habitat variables: 1950-85. Notes. General Technical Report, United States Department of Agriculture, Forest Service, Portland, Oregon, USA.</w:t>
       </w:r>
     </w:p>
     <w:bookmarkEnd w:id="63"/>
@@ -3537,7 +3723,7 @@
         <w:pStyle w:val="Bibliography"/>
       </w:pPr>
       <w:r>
-        <w:t xml:space="preserve">Hillman, T. W., J. Griffith, and W. Platts. 1987. Summer and winter habitat selection by juvenile chinook salmon in a highly sedimented idaho stream. Transactions of the American Fisheries Society 116:185–195.</w:t>
+        <w:t xml:space="preserve">Hillman, T. W., J. Griffith, and W. Platts. 1987. Summer and winter habitat selection by juvenile Chinook salmon in a highly sedimented Idaho stream. Transactions of the American Fisheries Society 116:185–195.</w:t>
       </w:r>
     </w:p>
     <w:bookmarkEnd w:id="66"/>
@@ -3557,7 +3743,7 @@
         <w:pStyle w:val="Bibliography"/>
       </w:pPr>
       <w:r>
-        <w:t xml:space="preserve">Holecek, D. E., K. J. Cromwell, and B. P. Kennedy. 2009. Juvenile chinook salmon summer microhabitat availability, use, and selection in a central idaho wilderness stream. Transactions of the American Fisheries Society 138:633–644.</w:t>
+        <w:t xml:space="preserve">Holecek, D. E., K. J. Cromwell, and B. P. Kennedy. 2009. Juvenile Chinook salmon summer microhabitat availability, use, and selection in a central Idaho wilderness stream. Transactions of the American Fisheries Society 138:633–644.</w:t>
       </w:r>
     </w:p>
     <w:bookmarkEnd w:id="68"/>
@@ -3567,7 +3753,7 @@
         <w:pStyle w:val="Bibliography"/>
       </w:pPr>
       <w:r>
-        <w:t xml:space="preserve">Jones IV, G. P., L. G. Pearlstine, and H. F. Percival. 2006. An assessment of small unmanned aerial vehicles for wildlife research. Wildlife society bulletin 34:750–758.</w:t>
+        <w:t xml:space="preserve">Jones IV, G. P., L. G. Pearlstine, and H. F. Percival. 2006. An assessment of small unmanned aerial vehicles for wildlife research. Wildlife Society Bulletin 34:750–758.</w:t>
       </w:r>
     </w:p>
     <w:bookmarkEnd w:id="69"/>
@@ -3587,7 +3773,7 @@
         <w:pStyle w:val="Bibliography"/>
       </w:pPr>
       <w:r>
-        <w:t xml:space="preserve">Koenker, R., and G. Bassett Jr. 1978. Regression quantiles. Econometrica: journal of the Econometric Society:33–50.</w:t>
+        <w:t xml:space="preserve">Koenker, R., and G. Bassett Jr. 1978. Regression quantiles. Econometrica: Journal of the Econometric Society 46:33–50.</w:t>
       </w:r>
     </w:p>
     <w:bookmarkEnd w:id="71"/>
@@ -3607,7 +3793,7 @@
         <w:pStyle w:val="Bibliography"/>
       </w:pPr>
       <w:r>
-        <w:t xml:space="preserve">Larsen, D. P., C. J. Volk, D. L. Stevens Jr, A. R. Olsen, and C. E. Jordan. 2016. An overview of the Columbia Habitat Monitoring Program’s (CHaMP) spatial-temporal design framework. South Fork Research.</w:t>
+        <w:t xml:space="preserve">Larsen, D. P., C. J. Volk, D. L. Stevens Jr, A. R. Olsen, and C. E. Jordan. 2016. An overview of the Columbia Habitat Monitoring Program’s (CHaMP) spatial-temporal design framework. South Fork Research, North Bend, Washington, USA.</w:t>
       </w:r>
     </w:p>
     <w:bookmarkEnd w:id="73"/>
@@ -3637,7 +3823,7 @@
         <w:pStyle w:val="Bibliography"/>
       </w:pPr>
       <w:r>
-        <w:t xml:space="preserve">Lumley, T. 2020. Survey: Analysis of complex survey samples.</w:t>
+        <w:t xml:space="preserve">Lumley, T. 2020. survey: Analysis of complex survey samples.</w:t>
       </w:r>
     </w:p>
     <w:bookmarkEnd w:id="76"/>
@@ -3657,7 +3843,7 @@
         <w:pStyle w:val="Bibliography"/>
       </w:pPr>
       <w:r>
-        <w:t xml:space="preserve">Meinshausen, N. 2017. QuantregForest: Quantile regression forests.</w:t>
+        <w:t xml:space="preserve">Meinshausen, N. 2017. quantregForest: Quantile regression forests.</w:t>
       </w:r>
     </w:p>
     <w:bookmarkEnd w:id="78"/>
@@ -3677,7 +3863,19 @@
         <w:pStyle w:val="Bibliography"/>
       </w:pPr>
       <w:r>
-        <w:t xml:space="preserve">Mossop, B., and M. J. Bradford. 2006. Using thalweg profiling to assess and monitor juvenile salmon (oncorhynchus spp.) habitat in small streams. Canadian Journal of Fisheries and Aquatic Sciences 63:1515–1525.</w:t>
+        <w:t xml:space="preserve">Mossop, B., and M. J. Bradford. 2006. Using thalweg profiling to assess and monitor juvenile salmon (</w:t>
+      </w:r>
+      <w:r>
+        <w:rPr>
+          <w:i/>
+        </w:rPr>
+        <w:t xml:space="preserve">Oncorhynchus</w:t>
+      </w:r>
+      <w:r>
+        <w:t xml:space="preserve"> </w:t>
+      </w:r>
+      <w:r>
+        <w:t xml:space="preserve">spp.) habitat in small streams. Canadian Journal of Fisheries and Aquatic Sciences 63:1515–1525.</w:t>
       </w:r>
     </w:p>
     <w:bookmarkEnd w:id="80"/>
@@ -3707,7 +3905,7 @@
         <w:pStyle w:val="Bibliography"/>
       </w:pPr>
       <w:r>
-        <w:t xml:space="preserve">Nahorniak, M., D. P. Larsen, C. Volk, and C. E. Jordan. 2015. Using inverse probability bootstrap sampling to eliminate sample induced bias in model based analysis of unequal probability samples. Plos one 10:e0131765.</w:t>
+        <w:t xml:space="preserve">Nahorniak, M., D. P. Larsen, C. Volk, and C. E. Jordan. 2015. Using inverse probability bootstrap sampling to eliminate sample induced bias in model based analysis of unequal probability samples. PLoS ONE 10:e0131765.</w:t>
       </w:r>
     </w:p>
     <w:bookmarkEnd w:id="83"/>
@@ -3717,7 +3915,16 @@
         <w:pStyle w:val="Bibliography"/>
       </w:pPr>
       <w:r>
-        <w:t xml:space="preserve">Nickelson, T. E., J. D. Rodgers, S. L. Johnson, and M. F. Solazzi. 1992. Seasonal changes in habitat use by juvenile coho salmon (oncorhynchus kisutch) in oregon coastal streams. Canadian Journal of Fisheries and Aquatic Sciences 49:783–789.</w:t>
+        <w:t xml:space="preserve">Nickelson, T. E., J. D. Rodgers, S. L. Johnson, and M. F. Solazzi. 1992. Seasonal changes in habitat use by juvenile coho salmon (</w:t>
+      </w:r>
+      <w:r>
+        <w:rPr>
+          <w:i/>
+        </w:rPr>
+        <w:t xml:space="preserve">Oncorhynchus kisutch</w:t>
+      </w:r>
+      <w:r>
+        <w:t xml:space="preserve">) in Oregon coastal streams. Canadian Journal of Fisheries and Aquatic Sciences 49:783–789.</w:t>
       </w:r>
     </w:p>
     <w:bookmarkEnd w:id="84"/>
@@ -3727,7 +3934,7 @@
         <w:pStyle w:val="Bibliography"/>
       </w:pPr>
       <w:r>
-        <w:t xml:space="preserve">NOAA Fisheries. 2016a. 2016 5-year review: Summary &amp; evaluation of Upper Columbia River steelhead and Upper Columbia River spring-run Chinook salmon. NOAA.</w:t>
+        <w:t xml:space="preserve">NOAA Fisheries. 2016a. 2016 5-year review: Summary &amp; evaluation of Upper Columbia River steelhead and Upper Columbia River spring-run Chinook salmon. U.S. Department of Commerce, National Oceanic; Atmospheric Administration, National Marine Fisheries Service, West Coast Region, Portland, Oregon, USA.</w:t>
       </w:r>
     </w:p>
     <w:bookmarkEnd w:id="85"/>
@@ -3737,7 +3944,7 @@
         <w:pStyle w:val="Bibliography"/>
       </w:pPr>
       <w:r>
-        <w:t xml:space="preserve">NOAA Fisheries. 2016b. 2016 5-year review: Summary &amp; evaluation of Snake River Sockeye, Snake River spring-summer Chinook, Snake River fall-run Chinook and Snake River steelhead. NOAA.</w:t>
+        <w:t xml:space="preserve">NOAA Fisheries. 2016b. 2016 5-year review: Summary &amp; evaluation of Snake River Sockeye, Snake River spring-summer Chinook, Snake River fall-run Chinook and Snake River steelhead. U.S. Department of Commerce, National Oceanic; Atmospheric Administration, National Marine Fisheries Service, West Coast Region, Portland, Oregon, USA.</w:t>
       </w:r>
     </w:p>
     <w:bookmarkEnd w:id="86"/>
@@ -3747,7 +3954,7 @@
         <w:pStyle w:val="Bibliography"/>
       </w:pPr>
       <w:r>
-        <w:t xml:space="preserve">NOAA Fisheries. 2020. Endangered Species Act Section 7(a)(2) Biological opinion and Magnuson-Stevens fishery conservation and management act essential fish habitat response for the continued operation and maintenance of the Columbia River system. NMFS Consultation, NOAA National Marine Fisheries Service.</w:t>
+        <w:t xml:space="preserve">NOAA Fisheries. 2020. Endangered Species Act Section 7(a)(2) Biological opinion and Magnuson-Stevens fishery conservation and management act essential fish habitat response for the continued operation and maintenance of the Columbia River system. NMFS Consultation, U.S. Department of Commerce, National Oceanic; Atmospheric Administration, National Marine Fisheries Service, West Coast Region, Portland, Oregon, USA.</w:t>
       </w:r>
     </w:p>
     <w:bookmarkEnd w:id="87"/>
@@ -3767,7 +3974,16 @@
         <w:pStyle w:val="Bibliography"/>
       </w:pPr>
       <w:r>
-        <w:t xml:space="preserve">Pess, G. R., D. R. Montgomery, E. A. Steel, R. E. Bilby, B. E. Feist, and H. M. Greenberg. 2002. Landscape characteristics, land use, and coho salmon (oncorhynchus kisutch) abundance, snohomish river, wash., usa. Canadian Journal of Fisheries and Aquatic Sciences 59:613–623.</w:t>
+        <w:t xml:space="preserve">Pess, G. R., D. R. Montgomery, E. A. Steel, R. E. Bilby, B. E. Feist, and H. M. Greenberg. 2002. Landscape characteristics, land use, and coho salmon (</w:t>
+      </w:r>
+      <w:r>
+        <w:rPr>
+          <w:i/>
+        </w:rPr>
+        <w:t xml:space="preserve">Oncorhynchus kisutch</w:t>
+      </w:r>
+      <w:r>
+        <w:t xml:space="preserve">) abundance, Snohomish River, Washington, USA. Canadian Journal of Fisheries and Aquatic Sciences 59:613–623.</w:t>
       </w:r>
     </w:p>
     <w:bookmarkEnd w:id="89"/>
@@ -3797,7 +4013,7 @@
         <w:pStyle w:val="Bibliography"/>
       </w:pPr>
       <w:r>
-        <w:t xml:space="preserve">Raleigh, R. F., W. J. Miller, and P. C. Nelson. 1986. Habitat suitability index models and instream flow suitability curves: Chinook salmon. National Ecology Center.</w:t>
+        <w:t xml:space="preserve">Raleigh, R. F., W. J. Miller, and P. C. Nelson. 1986. Habitat suitability index models and instream flow suitability curves: Chinook salmon. Biological Report, US Department of the Interior, Fish; Wildlife Service; National Ecology Center, Fort Collins, Colorado, USA.</w:t>
       </w:r>
     </w:p>
     <w:bookmarkEnd w:id="92"/>
@@ -3827,7 +4043,7 @@
         <w:pStyle w:val="Bibliography"/>
       </w:pPr>
       <w:r>
-        <w:t xml:space="preserve">Robson, D., and H. Regier. 1964. Sample size in petersen mark–recapture experiments. Transactions of the American Fisheries Society 93:215–226.</w:t>
+        <w:t xml:space="preserve">Robson, D., and H. Regier. 1964. Sample size in Petersen mark–recapture experiments. Transactions of the American Fisheries Society 93:215–226.</w:t>
       </w:r>
     </w:p>
     <w:bookmarkEnd w:id="95"/>
@@ -3837,7 +4053,7 @@
         <w:pStyle w:val="Bibliography"/>
       </w:pPr>
       <w:r>
-        <w:t xml:space="preserve">Seber, G. A. F. 2002. The estimation of animal abundance and related parameters. Blackburn Press Caldwell, New Jersey.</w:t>
+        <w:t xml:space="preserve">Seber, G. A. F. 2002. The estimation of animal abundance and related parameters. Blackburn Press Caldwell, New Jersey, USA.</w:t>
       </w:r>
     </w:p>
     <w:bookmarkEnd w:id="96"/>
@@ -3847,7 +4063,16 @@
         <w:pStyle w:val="Bibliography"/>
       </w:pPr>
       <w:r>
-        <w:t xml:space="preserve">Sharma, R., and R. Hilborn. 2001. Empirical relationships between watershed characteristics and coho salmon (oncorhynchus kisutch) smolt abundance in 14 western washington streams. Canadian Journal of Fisheries and Aquatic Sciences 58:1453–1463.</w:t>
+        <w:t xml:space="preserve">Sharma, R., and R. Hilborn. 2001. Empirical relationships between watershed characteristics and coho salmon (</w:t>
+      </w:r>
+      <w:r>
+        <w:rPr>
+          <w:i/>
+        </w:rPr>
+        <w:t xml:space="preserve">Oncorhynchus kisutch</w:t>
+      </w:r>
+      <w:r>
+        <w:t xml:space="preserve">) smolt abundance in 14 western Washington streams. Canadian Journal of Fisheries and Aquatic Sciences 58:1453–1463.</w:t>
       </w:r>
     </w:p>
     <w:bookmarkEnd w:id="97"/>
@@ -3857,7 +4082,7 @@
         <w:pStyle w:val="Bibliography"/>
       </w:pPr>
       <w:r>
-        <w:t xml:space="preserve">Stekhoven, D. J. 2013. MissForest: Nonparametric missing value imputation using random forest.</w:t>
+        <w:t xml:space="preserve">Stekhoven, D. J. 2013. missForest: Nonparametric missing value imputation using random forest.</w:t>
       </w:r>
     </w:p>
     <w:bookmarkEnd w:id="98"/>
@@ -3877,7 +4102,7 @@
         <w:pStyle w:val="Bibliography"/>
       </w:pPr>
       <w:r>
-        <w:t xml:space="preserve">Stevens Jr, D. L., and A. R. Olsen. 1999. Spatially restricted surveys over time for aquatic resources. Journal of Agricultural, Biological, and Environmental Statistics:415–428.</w:t>
+        <w:t xml:space="preserve">Stevens Jr, D. L., and A. R. Olsen. 1999. Spatially restricted surveys over time for aquatic resources. Journal of Agricultural, Biological, and Environmental Statistics 4:415–428.</w:t>
       </w:r>
     </w:p>
     <w:bookmarkEnd w:id="100"/>
@@ -3897,7 +4122,7 @@
         <w:pStyle w:val="Bibliography"/>
       </w:pPr>
       <w:r>
-        <w:t xml:space="preserve">Sweka, J. A., and G. Mackey. 2010. A functional relationship between watershed size and atlantic salmon parr density. Journal of Fish and Wildlife Management 1:3–10.</w:t>
+        <w:t xml:space="preserve">Sweka, J. A., and G. Mackey. 2010. A functional relationship between watershed size and Atlantic salmon parr density. Journal of Fish and Wildlife Management 1:3–10.</w:t>
       </w:r>
     </w:p>
     <w:bookmarkEnd w:id="102"/>
@@ -3927,7 +4152,7 @@
         <w:pStyle w:val="Bibliography"/>
       </w:pPr>
       <w:r>
-        <w:t xml:space="preserve">Volk, C., N. Bouwes, C. Jordan, J. Wheaton, P. Nelle, C. Beasley, S. Walker, B. Bouwes, M. Nahorniak, A. Hill, J. Heitke, K. Whitehead, S. Bangen, and E. Ward. 2017. Integrated status and effectiveness monitoring program (ISEMP) and columbia habitat monitoring program (CHaMP) 2016 annual combined technical report. Bonneville Power Administration.</w:t>
+        <w:t xml:space="preserve">Volk, C., N. Bouwes, C. Jordan, J. Wheaton, P. Nelle, C. Beasley, S. Walker, B. Bouwes, M. Nahorniak, A. Hill, J. Heitke, K. Whitehead, S. Bangen, and E. Ward. 2017. Integrated status and effectiveness monitoring program (ISEMP) and Columbia habitat monitoring program (CHaMP). Annual Combined Technical Report, Bonneville Power Administration, Portland, Oregon, USA.</w:t>
       </w:r>
     </w:p>
     <w:bookmarkEnd w:id="105"/>
@@ -6853,7 +7078,7 @@
               <w:jc w:val="left"/>
             </w:pPr>
             <w:r>
-              <w:t xml:space="preserve">Upper Lemhi</w:t>
+              <w:t xml:space="preserve">Upper Lemhi River</w:t>
             </w:r>
           </w:p>
         </w:tc>
@@ -6967,7 +7192,7 @@
           <wp:inline>
             <wp:extent cx="5943600" cy="5943600"/>
             <wp:effectExtent b="0" l="0" r="0" t="0"/>
-            <wp:docPr descr="Figure 1: Watersheds with CHaMP habitat data. Watersheds in black also contain paired fish data. Watershed names are: 1 - Entiat, 2 - John Day, 3 - Lemhi, 4 - Methow, 5 - Minam, 6 - Secesh, 7 - South Fork Salmon, 8 - Tucannon, 9 - Upper Grande Ronde, 10 - Wenatchee, 11 - Yankee Fork." title="" id="1" name="Picture"/>
+            <wp:docPr descr="Figure 1: Watersheds with CHaMP habitat data. Watersheds in black also contain paired fish data. Watershed names are: 1 - Entiat, 2 - John Day, 3 - Lemhi, 4 - Methow, 5 - Minam, 6 - Secesh, 7 - South Fork Salmon, 8 - Tucannon, 9 - Upper Grande Ronde, 10 - Wenatchee, 11 - Yankee Fork Salmon." title="" id="1" name="Picture"/>
             <a:graphic>
               <a:graphicData uri="http://schemas.openxmlformats.org/drawingml/2006/picture">
                 <pic:pic>
@@ -7010,7 +7235,7 @@
         <w:pStyle w:val="ImageCaption"/>
       </w:pPr>
       <w:r>
-        <w:t xml:space="preserve">Figure 1: Watersheds with CHaMP habitat data. Watersheds in black also contain paired fish data. Watershed names are: 1 - Entiat, 2 - John Day, 3 - Lemhi, 4 - Methow, 5 - Minam, 6 - Secesh, 7 - South Fork Salmon, 8 - Tucannon, 9 - Upper Grande Ronde, 10 - Wenatchee, 11 - Yankee Fork.</w:t>
+        <w:t xml:space="preserve">Figure 1: Watersheds with CHaMP habitat data. Watersheds in black also contain paired fish data. Watershed names are: 1 - Entiat, 2 - John Day, 3 - Lemhi, 4 - Methow, 5 - Minam, 6 - Secesh, 7 - South Fork Salmon, 8 - Tucannon, 9 - Upper Grande Ronde, 10 - Wenatchee, 11 - Yankee Fork Salmon.</w:t>
       </w:r>
     </w:p>
     <w:p>
@@ -7085,14 +7310,14 @@
       <w:r>
         <w:drawing>
           <wp:inline>
-            <wp:extent cx="5943600" cy="4953000"/>
+            <wp:extent cx="5486400" cy="4572000"/>
             <wp:effectExtent b="0" l="0" r="0" t="0"/>
             <wp:docPr descr="Figure 3: Relative importance of each habitat covariate included in the quantile random forest (QRF) model to predict habitat capacity, during summer months, for spring/summer-run Chinook salmon parr" title="" id="1" name="Picture"/>
             <a:graphic>
               <a:graphicData uri="http://schemas.openxmlformats.org/drawingml/2006/picture">
                 <pic:pic>
                   <pic:nvPicPr>
-                    <pic:cNvPr descr="../figures/rel-imp-figure-1.png" id="0" name="Picture"/>
+                    <pic:cNvPr descr="../figures/rel-imp-figure-1.pdf" id="0" name="Picture"/>
                     <pic:cNvPicPr>
                       <a:picLocks noChangeArrowheads="1" noChangeAspect="1"/>
                     </pic:cNvPicPr>
@@ -7106,7 +7331,7 @@
                   <pic:spPr bwMode="auto">
                     <a:xfrm>
                       <a:off x="0" y="0"/>
-                      <a:ext cx="5943600" cy="4953000"/>
+                      <a:ext cx="5486400" cy="4572000"/>
                     </a:xfrm>
                     <a:prstGeom prst="rect">
                       <a:avLst/>
@@ -7145,14 +7370,14 @@
       <w:r>
         <w:drawing>
           <wp:inline>
-            <wp:extent cx="5943600" cy="5943600"/>
+            <wp:extent cx="5486400" cy="5486400"/>
             <wp:effectExtent b="0" l="0" r="0" t="0"/>
             <wp:docPr descr="Figure 4: Partial dependence plots for the spring/summer-run Chinook salmon parr capacity quantile random forest (QRF) model, depicting how parr capacity shifts as each habitat metric changes, assuming all other habitat metrics remain at their mean values. Tick marks along the X-axis depict observed values." title="" id="1" name="Picture"/>
             <a:graphic>
               <a:graphicData uri="http://schemas.openxmlformats.org/drawingml/2006/picture">
                 <pic:pic>
                   <pic:nvPicPr>
-                    <pic:cNvPr descr="../figures/pdp-figure-1.png" id="0" name="Picture"/>
+                    <pic:cNvPr descr="../figures/pdp-figure-1.pdf" id="0" name="Picture"/>
                     <pic:cNvPicPr>
                       <a:picLocks noChangeArrowheads="1" noChangeAspect="1"/>
                     </pic:cNvPicPr>
@@ -7166,7 +7391,7 @@
                   <pic:spPr bwMode="auto">
                     <a:xfrm>
                       <a:off x="0" y="0"/>
-                      <a:ext cx="5943600" cy="5943600"/>
+                      <a:ext cx="5486400" cy="5486400"/>
                     </a:xfrm>
                     <a:prstGeom prst="rect">
                       <a:avLst/>
@@ -7205,14 +7430,14 @@
       <w:r>
         <w:drawing>
           <wp:inline>
-            <wp:extent cx="5943600" cy="5943600"/>
+            <wp:extent cx="5486400" cy="5486400"/>
             <wp:effectExtent b="0" l="0" r="0" t="0"/>
             <wp:docPr descr="Figure 5: Spawner-recruit data from nine watersheds. Solid lines are the spawner-recruit curve, dashed lines are the estimated capacity, and shaded polygons depict the 95% confidence intervals of capacity. Red corresponds to Beverton-Holt models, purple to Ricker models, blue to hockey stick models, and green to QRF estimates. The QRF solid curve is a Beverton-Holt model with the capacity parameter fixed to the QRF estimate of capacity. A few curves with high capacity estimates were not plotted to improve readability." title="" id="1" name="Picture"/>
             <a:graphic>
               <a:graphicData uri="http://schemas.openxmlformats.org/drawingml/2006/picture">
                 <pic:pic>
                   <pic:nvPicPr>
-                    <pic:cNvPr descr="../figures/sr-figure-1.png" id="0" name="Picture"/>
+                    <pic:cNvPr descr="../figures/sr-figure-1.pdf" id="0" name="Picture"/>
                     <pic:cNvPicPr>
                       <a:picLocks noChangeArrowheads="1" noChangeAspect="1"/>
                     </pic:cNvPicPr>
@@ -7226,7 +7451,7 @@
                   <pic:spPr bwMode="auto">
                     <a:xfrm>
                       <a:off x="0" y="0"/>
-                      <a:ext cx="5943600" cy="5943600"/>
+                      <a:ext cx="5486400" cy="5486400"/>
                     </a:xfrm>
                     <a:prstGeom prst="rect">
                       <a:avLst/>
@@ -7283,6 +7508,11 @@
         <w:docPartUnique/>
       </w:docPartObj>
     </w:sdtPr>
+    <w:sdtEndPr>
+      <w:rPr>
+        <w:rStyle w:val="PageNumber"/>
+      </w:rPr>
+    </w:sdtEndPr>
     <w:sdtContent>
       <w:p>
         <w:pPr>
@@ -7335,6 +7565,11 @@
         <w:docPartUnique/>
       </w:docPartObj>
     </w:sdtPr>
+    <w:sdtEndPr>
+      <w:rPr>
+        <w:rStyle w:val="PageNumber"/>
+      </w:rPr>
+    </w:sdtEndPr>
     <w:sdtContent>
       <w:p>
         <w:pPr>
@@ -7515,7 +7750,7 @@
   <w:abstractNum w:abstractNumId="1" w15:restartNumberingAfterBreak="0">
     <w:nsid w:val="FFFFFF7C"/>
     <w:multiLevelType w:val="singleLevel"/>
-    <w:tmpl w:val="D9F62B70"/>
+    <w:tmpl w:val="B720D826"/>
     <w:lvl w:ilvl="0">
       <w:start w:val="1"/>
       <w:numFmt w:val="decimal"/>
@@ -7532,7 +7767,7 @@
   <w:abstractNum w:abstractNumId="2" w15:restartNumberingAfterBreak="0">
     <w:nsid w:val="FFFFFF7D"/>
     <w:multiLevelType w:val="singleLevel"/>
-    <w:tmpl w:val="D548C1C6"/>
+    <w:tmpl w:val="A5D0C15C"/>
     <w:lvl w:ilvl="0">
       <w:start w:val="1"/>
       <w:numFmt w:val="decimal"/>
@@ -7549,7 +7784,7 @@
   <w:abstractNum w:abstractNumId="3" w15:restartNumberingAfterBreak="0">
     <w:nsid w:val="FFFFFF7E"/>
     <w:multiLevelType w:val="singleLevel"/>
-    <w:tmpl w:val="81344696"/>
+    <w:tmpl w:val="92D44452"/>
     <w:lvl w:ilvl="0">
       <w:start w:val="1"/>
       <w:numFmt w:val="decimal"/>
@@ -7566,7 +7801,7 @@
   <w:abstractNum w:abstractNumId="4" w15:restartNumberingAfterBreak="0">
     <w:nsid w:val="FFFFFF7F"/>
     <w:multiLevelType w:val="singleLevel"/>
-    <w:tmpl w:val="431CE8C6"/>
+    <w:tmpl w:val="5F8A93A2"/>
     <w:lvl w:ilvl="0">
       <w:start w:val="1"/>
       <w:numFmt w:val="decimal"/>
@@ -7583,7 +7818,7 @@
   <w:abstractNum w:abstractNumId="5" w15:restartNumberingAfterBreak="0">
     <w:nsid w:val="FFFFFF80"/>
     <w:multiLevelType w:val="singleLevel"/>
-    <w:tmpl w:val="5136E24C"/>
+    <w:tmpl w:val="176C0E28"/>
     <w:lvl w:ilvl="0">
       <w:start w:val="1"/>
       <w:numFmt w:val="bullet"/>
@@ -7603,7 +7838,7 @@
   <w:abstractNum w:abstractNumId="6" w15:restartNumberingAfterBreak="0">
     <w:nsid w:val="FFFFFF81"/>
     <w:multiLevelType w:val="singleLevel"/>
-    <w:tmpl w:val="23641FC4"/>
+    <w:tmpl w:val="7FAECE84"/>
     <w:lvl w:ilvl="0">
       <w:start w:val="1"/>
       <w:numFmt w:val="bullet"/>
@@ -7623,7 +7858,7 @@
   <w:abstractNum w:abstractNumId="7" w15:restartNumberingAfterBreak="0">
     <w:nsid w:val="FFFFFF82"/>
     <w:multiLevelType w:val="singleLevel"/>
-    <w:tmpl w:val="F7FC2F9A"/>
+    <w:tmpl w:val="2258DA30"/>
     <w:lvl w:ilvl="0">
       <w:start w:val="1"/>
       <w:numFmt w:val="bullet"/>
@@ -7643,7 +7878,7 @@
   <w:abstractNum w:abstractNumId="8" w15:restartNumberingAfterBreak="0">
     <w:nsid w:val="FFFFFF83"/>
     <w:multiLevelType w:val="singleLevel"/>
-    <w:tmpl w:val="8814D198"/>
+    <w:tmpl w:val="1C0C6236"/>
     <w:lvl w:ilvl="0">
       <w:start w:val="1"/>
       <w:numFmt w:val="bullet"/>
@@ -7663,7 +7898,7 @@
   <w:abstractNum w:abstractNumId="9" w15:restartNumberingAfterBreak="0">
     <w:nsid w:val="FFFFFF88"/>
     <w:multiLevelType w:val="singleLevel"/>
-    <w:tmpl w:val="BA084898"/>
+    <w:tmpl w:val="4BC4F686"/>
     <w:lvl w:ilvl="0">
       <w:start w:val="1"/>
       <w:numFmt w:val="decimal"/>
@@ -7680,7 +7915,7 @@
   <w:abstractNum w:abstractNumId="10" w15:restartNumberingAfterBreak="0">
     <w:nsid w:val="FFFFFF89"/>
     <w:multiLevelType w:val="singleLevel"/>
-    <w:tmpl w:val="2FCE5980"/>
+    <w:tmpl w:val="4D2C0758"/>
     <w:lvl w:ilvl="0">
       <w:start w:val="1"/>
       <w:numFmt w:val="bullet"/>
@@ -8552,7 +8787,7 @@
     <w:uiPriority w:val="9"/>
     <w:unhideWhenUsed/>
     <w:qFormat/>
-    <w:rsid w:val="007A76E1"/>
+    <w:rsid w:val="005E20B8"/>
     <w:pPr>
       <w:keepNext/>
       <w:keepLines/>
@@ -8561,8 +8796,8 @@
     </w:pPr>
     <w:rPr>
       <w:rFonts w:eastAsiaTheme="majorEastAsia" w:cstheme="majorBidi"/>
-      <w:b/>
       <w:bCs/>
+      <w:i/>
       <w:sz w:val="28"/>
       <w:szCs w:val="32"/>
     </w:rPr>
@@ -8574,7 +8809,7 @@
     <w:uiPriority w:val="9"/>
     <w:unhideWhenUsed/>
     <w:qFormat/>
-    <w:rsid w:val="007A76E1"/>
+    <w:rsid w:val="005E20B8"/>
     <w:pPr>
       <w:keepNext/>
       <w:keepLines/>
@@ -8583,8 +8818,8 @@
     </w:pPr>
     <w:rPr>
       <w:rFonts w:eastAsiaTheme="majorEastAsia" w:cstheme="majorBidi"/>
-      <w:b/>
       <w:bCs/>
+      <w:i/>
       <w:szCs w:val="28"/>
     </w:rPr>
   </w:style>
@@ -9332,6 +9567,34 @@
     <w:unhideWhenUsed/>
     <w:rsid w:val="007A76E1"/>
   </w:style>
+  <w:style w:type="paragraph" w:styleId="BalloonText">
+    <w:name w:val="Balloon Text"/>
+    <w:basedOn w:val="Normal"/>
+    <w:link w:val="BalloonTextChar"/>
+    <w:semiHidden/>
+    <w:unhideWhenUsed/>
+    <w:rsid w:val="005E20B8"/>
+    <w:pPr>
+      <w:spacing w:after="0" w:line="240" w:lineRule="auto"/>
+    </w:pPr>
+    <w:rPr>
+      <w:rFonts w:cs="Times New Roman"/>
+      <w:sz w:val="18"/>
+      <w:szCs w:val="18"/>
+    </w:rPr>
+  </w:style>
+  <w:style w:type="character" w:customStyle="1" w:styleId="BalloonTextChar">
+    <w:name w:val="Balloon Text Char"/>
+    <w:basedOn w:val="DefaultParagraphFont"/>
+    <w:link w:val="BalloonText"/>
+    <w:semiHidden/>
+    <w:rsid w:val="005E20B8"/>
+    <w:rPr>
+      <w:rFonts w:ascii="Times New Roman" w:hAnsi="Times New Roman" w:cs="Times New Roman"/>
+      <w:sz w:val="18"/>
+      <w:szCs w:val="18"/>
+    </w:rPr>
+  </w:style>
 </w:styles>
 </file>
 

</xml_diff>

<commit_message>
added "Freshwater Ecology" as subtitle, to indicate what section it's being submitted under
</commit_message>
<xml_diff>
--- a/analysis/paper/paper.docx
+++ b/analysis/paper/paper.docx
@@ -72,6 +72,20 @@
     </w:p>
     <w:p>
       <w:pPr>
+        <w:pStyle w:val="Subtitle"/>
+      </w:pPr>
+      <w:r>
+        <w:t xml:space="preserve">Freshwater</w:t>
+      </w:r>
+      <w:r>
+        <w:t xml:space="preserve"> </w:t>
+      </w:r>
+      <w:r>
+        <w:t xml:space="preserve">Ecology</w:t>
+      </w:r>
+    </w:p>
+    <w:p>
+      <w:pPr>
         <w:pStyle w:val="Author"/>
       </w:pPr>
       <w:r>
@@ -173,7 +187,7 @@
         <w:t xml:space="preserve"> </w:t>
       </w:r>
       <w:r>
-        <w:t xml:space="preserve">03,</w:t>
+        <w:t xml:space="preserve">04,</w:t>
       </w:r>
       <w:r>
         <w:t xml:space="preserve"> </w:t>

</xml_diff>